<commit_message>
changed chap. 3 to 4, wrote more. initialized chapter 2 (theory)
</commit_message>
<xml_diff>
--- a/Thesis_Outline.docx
+++ b/Thesis_Outline.docx
@@ -1,6 +1,6 @@
 
 <file path=word/document.xml><?xml version="1.0" encoding="utf-8"?>
-<w:document xmlns:wpc="http://schemas.microsoft.com/office/word/2010/wordprocessingCanvas" xmlns:mc="http://schemas.openxmlformats.org/markup-compatibility/2006" xmlns:o="urn:schemas-microsoft-com:office:office" xmlns:r="http://schemas.openxmlformats.org/officeDocument/2006/relationships" xmlns:m="http://schemas.openxmlformats.org/officeDocument/2006/math" xmlns:v="urn:schemas-microsoft-com:vml" xmlns:wp14="http://schemas.microsoft.com/office/word/2010/wordprocessingDrawing" xmlns:wp="http://schemas.openxmlformats.org/drawingml/2006/wordprocessingDrawing" xmlns:w10="urn:schemas-microsoft-com:office:word" xmlns:w="http://schemas.openxmlformats.org/wordprocessingml/2006/main" xmlns:w14="http://schemas.microsoft.com/office/word/2010/wordml" xmlns:w15="http://schemas.microsoft.com/office/word/2012/wordml" xmlns:wpg="http://schemas.microsoft.com/office/word/2010/wordprocessingGroup" xmlns:wpi="http://schemas.microsoft.com/office/word/2010/wordprocessingInk" xmlns:wne="http://schemas.microsoft.com/office/word/2006/wordml" xmlns:wps="http://schemas.microsoft.com/office/word/2010/wordprocessingShape" mc:Ignorable="w14 w15 wp14">
+<w:document xmlns:wpc="http://schemas.microsoft.com/office/word/2010/wordprocessingCanvas" xmlns:mc="http://schemas.openxmlformats.org/markup-compatibility/2006" xmlns:o="urn:schemas-microsoft-com:office:office" xmlns:r="http://schemas.openxmlformats.org/officeDocument/2006/relationships" xmlns:m="http://schemas.openxmlformats.org/officeDocument/2006/math" xmlns:v="urn:schemas-microsoft-com:vml" xmlns:wp14="http://schemas.microsoft.com/office/word/2010/wordprocessingDrawing" xmlns:wp="http://schemas.openxmlformats.org/drawingml/2006/wordprocessingDrawing" xmlns:w10="urn:schemas-microsoft-com:office:word" xmlns:w="http://schemas.openxmlformats.org/wordprocessingml/2006/main" xmlns:w14="http://schemas.microsoft.com/office/word/2010/wordml" xmlns:wpg="http://schemas.microsoft.com/office/word/2010/wordprocessingGroup" xmlns:wpi="http://schemas.microsoft.com/office/word/2010/wordprocessingInk" xmlns:wne="http://schemas.microsoft.com/office/word/2006/wordml" xmlns:wps="http://schemas.microsoft.com/office/word/2010/wordprocessingShape" mc:Ignorable="w14 wp14">
   <w:body>
     <w:p>
       <w:pPr>
@@ -18,6 +18,18 @@
       <w:pPr>
         <w:pStyle w:val="ListParagraph"/>
         <w:numPr>
+          <w:ilvl w:val="0"/>
+          <w:numId w:val="1"/>
+        </w:numPr>
+      </w:pPr>
+      <w:r>
+        <w:t>Background Theory</w:t>
+      </w:r>
+    </w:p>
+    <w:p>
+      <w:pPr>
+        <w:pStyle w:val="ListParagraph"/>
+        <w:numPr>
           <w:ilvl w:val="1"/>
           <w:numId w:val="1"/>
         </w:numPr>
@@ -59,377 +71,353 @@
         </w:numPr>
       </w:pPr>
       <w:r>
-        <w:t xml:space="preserve">Theory of </w:t>
+        <w:t>Theory of integrable optics</w:t>
+      </w:r>
+    </w:p>
+    <w:p>
+      <w:pPr>
+        <w:pStyle w:val="ListParagraph"/>
+        <w:numPr>
+          <w:ilvl w:val="0"/>
+          <w:numId w:val="1"/>
+        </w:numPr>
+      </w:pPr>
+      <w:r>
+        <w:t>Apparatus</w:t>
+      </w:r>
+    </w:p>
+    <w:p>
+      <w:pPr>
+        <w:pStyle w:val="ListParagraph"/>
+        <w:numPr>
+          <w:ilvl w:val="1"/>
+          <w:numId w:val="1"/>
+        </w:numPr>
+      </w:pPr>
+      <w:r>
+        <w:t>UMER</w:t>
+      </w:r>
+      <w:r>
+        <w:t xml:space="preserve"> set-up and capabilities</w:t>
+      </w:r>
+    </w:p>
+    <w:p>
+      <w:pPr>
+        <w:pStyle w:val="ListParagraph"/>
+        <w:numPr>
+          <w:ilvl w:val="1"/>
+          <w:numId w:val="1"/>
+        </w:numPr>
+      </w:pPr>
+      <w:r>
+        <w:t>UMER beams</w:t>
+      </w:r>
+      <w:r>
+        <w:t>: 6 mA, 0.6</w:t>
+      </w:r>
+      <w:r>
+        <w:t xml:space="preserve"> mA</w:t>
+      </w:r>
+      <w:r>
+        <w:t>, DC beam</w:t>
+      </w:r>
+    </w:p>
+    <w:p>
+      <w:pPr>
+        <w:pStyle w:val="ListParagraph"/>
+        <w:numPr>
+          <w:ilvl w:val="2"/>
+          <w:numId w:val="1"/>
+        </w:numPr>
+        <w:rPr>
+          <w:color w:val="FF0000"/>
+        </w:rPr>
+      </w:pPr>
+      <w:r>
+        <w:rPr>
+          <w:color w:val="FF0000"/>
+        </w:rPr>
+        <w:t>Characterization of DC beam</w:t>
+      </w:r>
+      <w:r>
+        <w:rPr>
+          <w:color w:val="FF0000"/>
+        </w:rPr>
+        <w:t xml:space="preserve"> </w:t>
+      </w:r>
+      <w:r>
+        <w:rPr>
+          <w:color w:val="000000" w:themeColor="text1"/>
+        </w:rPr>
+        <w:t xml:space="preserve">(Dave’s </w:t>
+      </w:r>
+      <w:r>
+        <w:rPr>
+          <w:color w:val="000000" w:themeColor="text1"/>
+        </w:rPr>
+        <w:t>simulation</w:t>
+      </w:r>
+      <w:r>
+        <w:rPr>
+          <w:color w:val="000000" w:themeColor="text1"/>
+        </w:rPr>
+        <w:t>, Santiago measurement</w:t>
+      </w:r>
+      <w:r>
+        <w:rPr>
+          <w:color w:val="000000" w:themeColor="text1"/>
+        </w:rPr>
+        <w:t>)</w:t>
+      </w:r>
+    </w:p>
+    <w:p>
+      <w:pPr>
+        <w:pStyle w:val="ListParagraph"/>
+        <w:numPr>
+          <w:ilvl w:val="2"/>
+          <w:numId w:val="1"/>
+        </w:numPr>
+      </w:pPr>
+      <w:r>
+        <w:t>Mention low-current aperture beams [cite Santiago AAC]</w:t>
+      </w:r>
+    </w:p>
+    <w:p>
+      <w:pPr>
+        <w:pStyle w:val="ListParagraph"/>
+        <w:numPr>
+          <w:ilvl w:val="1"/>
+          <w:numId w:val="1"/>
+        </w:numPr>
+      </w:pPr>
+      <w:r>
+        <w:t>Lattice configurations and matching</w:t>
+      </w:r>
+    </w:p>
+    <w:p>
+      <w:pPr>
+        <w:pStyle w:val="ListParagraph"/>
+        <w:numPr>
+          <w:ilvl w:val="2"/>
+          <w:numId w:val="1"/>
+        </w:numPr>
+      </w:pPr>
+      <w:r>
+        <w:t>FODO</w:t>
+      </w:r>
+    </w:p>
+    <w:p>
+      <w:pPr>
+        <w:pStyle w:val="ListParagraph"/>
+        <w:numPr>
+          <w:ilvl w:val="2"/>
+          <w:numId w:val="1"/>
+        </w:numPr>
+      </w:pPr>
+      <w:r>
+        <w:t>Alternative Lattice</w:t>
+      </w:r>
+    </w:p>
+    <w:p>
+      <w:pPr>
+        <w:pStyle w:val="ListParagraph"/>
+        <w:numPr>
+          <w:ilvl w:val="2"/>
+          <w:numId w:val="1"/>
+        </w:numPr>
+      </w:pPr>
+      <w:r>
+        <w:t xml:space="preserve">Introduce </w:t>
+      </w:r>
+      <w:r>
+        <w:t>N4 Octupole lattice</w:t>
+      </w:r>
+      <w:r>
+        <w:t xml:space="preserve">, </w:t>
+      </w:r>
+      <w:r>
+        <w:t>Single Channel lattice</w:t>
+      </w:r>
+    </w:p>
+    <w:p>
+      <w:pPr>
+        <w:pStyle w:val="ListParagraph"/>
+        <w:numPr>
+          <w:ilvl w:val="1"/>
+          <w:numId w:val="1"/>
+        </w:numPr>
+      </w:pPr>
+      <w:r>
+        <w:t>Printed Circuit Octupoles; Generation 1</w:t>
+      </w:r>
+      <w:r>
+        <w:t xml:space="preserve"> [NA</w:t>
+      </w:r>
+      <w:r>
+        <w:t>PAC paper?]</w:t>
+      </w:r>
+    </w:p>
+    <w:p>
+      <w:pPr>
+        <w:pStyle w:val="ListParagraph"/>
+        <w:numPr>
+          <w:ilvl w:val="1"/>
+          <w:numId w:val="1"/>
+        </w:numPr>
+      </w:pPr>
+      <w:r>
+        <w:t>Simulation Codes</w:t>
+      </w:r>
+    </w:p>
+    <w:p>
+      <w:pPr>
+        <w:pStyle w:val="ListParagraph"/>
+        <w:numPr>
+          <w:ilvl w:val="2"/>
+          <w:numId w:val="1"/>
+        </w:numPr>
+      </w:pPr>
+      <w:r>
+        <w:t>WARP</w:t>
+      </w:r>
+    </w:p>
+    <w:p>
+      <w:pPr>
+        <w:pStyle w:val="ListParagraph"/>
+        <w:numPr>
+          <w:ilvl w:val="2"/>
+          <w:numId w:val="1"/>
+        </w:numPr>
+      </w:pPr>
+      <w:r>
+        <w:t>Elegant</w:t>
+      </w:r>
+    </w:p>
+    <w:p>
+      <w:pPr>
+        <w:pStyle w:val="ListParagraph"/>
+        <w:numPr>
+          <w:ilvl w:val="2"/>
+          <w:numId w:val="1"/>
+        </w:numPr>
+      </w:pPr>
+      <w:r>
+        <w:t>VRUMER</w:t>
+      </w:r>
+    </w:p>
+    <w:p>
+      <w:pPr>
+        <w:pStyle w:val="ListParagraph"/>
+        <w:numPr>
+          <w:ilvl w:val="1"/>
+          <w:numId w:val="1"/>
+        </w:numPr>
+      </w:pPr>
+      <w:r>
+        <w:t>Simulation techniques</w:t>
+      </w:r>
+    </w:p>
+    <w:p>
+      <w:pPr>
+        <w:pStyle w:val="ListParagraph"/>
+        <w:numPr>
+          <w:ilvl w:val="2"/>
+          <w:numId w:val="1"/>
+        </w:numPr>
+      </w:pPr>
+      <w:r>
+        <w:t>FMA</w:t>
+      </w:r>
+    </w:p>
+    <w:p>
+      <w:pPr>
+        <w:pStyle w:val="ListParagraph"/>
+        <w:numPr>
+          <w:ilvl w:val="0"/>
+          <w:numId w:val="1"/>
+        </w:numPr>
+      </w:pPr>
+      <w:r>
+        <w:t>Steering Correction</w:t>
+      </w:r>
+    </w:p>
+    <w:p>
+      <w:pPr>
+        <w:pStyle w:val="ListParagraph"/>
+        <w:numPr>
+          <w:ilvl w:val="1"/>
+          <w:numId w:val="1"/>
+        </w:numPr>
+      </w:pPr>
+      <w:r>
+        <w:t>Justification</w:t>
+      </w:r>
+    </w:p>
+    <w:p>
+      <w:pPr>
+        <w:pStyle w:val="ListParagraph"/>
+        <w:numPr>
+          <w:ilvl w:val="1"/>
+          <w:numId w:val="1"/>
+        </w:numPr>
+      </w:pPr>
+      <w:r>
+        <w:t>Summary: UMER realignment</w:t>
+      </w:r>
+    </w:p>
+    <w:p>
+      <w:pPr>
+        <w:pStyle w:val="ListParagraph"/>
+        <w:numPr>
+          <w:ilvl w:val="1"/>
+          <w:numId w:val="1"/>
+        </w:numPr>
+      </w:pPr>
+      <w:r>
+        <w:t>VRUMER study for convergent steering algorithm</w:t>
+      </w:r>
+    </w:p>
+    <w:p>
+      <w:pPr>
+        <w:pStyle w:val="ListParagraph"/>
+        <w:numPr>
+          <w:ilvl w:val="2"/>
+          <w:numId w:val="1"/>
+        </w:numPr>
+      </w:pPr>
+      <w:r>
+        <w:t>Horizontal [UMER tech note]</w:t>
+      </w:r>
+    </w:p>
+    <w:p>
+      <w:pPr>
+        <w:pStyle w:val="ListParagraph"/>
+        <w:numPr>
+          <w:ilvl w:val="2"/>
+          <w:numId w:val="1"/>
+        </w:numPr>
+      </w:pPr>
+      <w:r>
+        <w:t>Vertical</w:t>
+      </w:r>
+    </w:p>
+    <w:p>
+      <w:pPr>
+        <w:pStyle w:val="ListParagraph"/>
+        <w:numPr>
+          <w:ilvl w:val="3"/>
+          <w:numId w:val="1"/>
+        </w:numPr>
+      </w:pPr>
+      <w:r>
+        <w:t xml:space="preserve">SSV </w:t>
       </w:r>
       <w:proofErr w:type="spellStart"/>
       <w:r>
-        <w:t>integrable</w:t>
+        <w:t>steerer</w:t>
       </w:r>
       <w:proofErr w:type="spellEnd"/>
       <w:r>
-        <w:t xml:space="preserve"> optics</w:t>
-      </w:r>
-    </w:p>
-    <w:p>
-      <w:pPr>
-        <w:pStyle w:val="ListParagraph"/>
-        <w:numPr>
-          <w:ilvl w:val="0"/>
-          <w:numId w:val="1"/>
-        </w:numPr>
-      </w:pPr>
-      <w:r>
-        <w:t>Apparatus</w:t>
-      </w:r>
-    </w:p>
-    <w:p>
-      <w:pPr>
-        <w:pStyle w:val="ListParagraph"/>
-        <w:numPr>
-          <w:ilvl w:val="1"/>
-          <w:numId w:val="1"/>
-        </w:numPr>
-      </w:pPr>
-      <w:r>
-        <w:t>UMER</w:t>
-      </w:r>
-      <w:r>
-        <w:t xml:space="preserve"> set-up and capabilities</w:t>
-      </w:r>
-    </w:p>
-    <w:p>
-      <w:pPr>
-        <w:pStyle w:val="ListParagraph"/>
-        <w:numPr>
-          <w:ilvl w:val="1"/>
-          <w:numId w:val="1"/>
-        </w:numPr>
-      </w:pPr>
-      <w:r>
-        <w:t>UMER beams</w:t>
-      </w:r>
-      <w:r>
-        <w:t>: 6 mA, 0.6</w:t>
-      </w:r>
-      <w:r>
-        <w:t xml:space="preserve"> mA</w:t>
-      </w:r>
-      <w:r>
-        <w:t>, DC beam</w:t>
-      </w:r>
-    </w:p>
-    <w:p>
-      <w:pPr>
-        <w:pStyle w:val="ListParagraph"/>
-        <w:numPr>
-          <w:ilvl w:val="2"/>
-          <w:numId w:val="1"/>
-        </w:numPr>
-        <w:rPr>
-          <w:color w:val="FF0000"/>
-        </w:rPr>
-      </w:pPr>
-      <w:r>
-        <w:rPr>
-          <w:color w:val="FF0000"/>
-        </w:rPr>
-        <w:t>Characterization of DC beam</w:t>
-      </w:r>
-      <w:r>
-        <w:rPr>
-          <w:color w:val="FF0000"/>
-        </w:rPr>
-        <w:t xml:space="preserve"> </w:t>
-      </w:r>
-      <w:r>
-        <w:rPr>
-          <w:color w:val="000000" w:themeColor="text1"/>
-        </w:rPr>
-        <w:t xml:space="preserve">(Dave’s </w:t>
-      </w:r>
-      <w:r>
-        <w:rPr>
-          <w:color w:val="000000" w:themeColor="text1"/>
-        </w:rPr>
-        <w:t>simulation</w:t>
-      </w:r>
-      <w:r>
-        <w:rPr>
-          <w:color w:val="000000" w:themeColor="text1"/>
-        </w:rPr>
-        <w:t>, Santiago measurement</w:t>
-      </w:r>
-      <w:r>
-        <w:rPr>
-          <w:color w:val="000000" w:themeColor="text1"/>
-        </w:rPr>
-        <w:t>)</w:t>
-      </w:r>
-    </w:p>
-    <w:p>
-      <w:pPr>
-        <w:pStyle w:val="ListParagraph"/>
-        <w:numPr>
-          <w:ilvl w:val="2"/>
-          <w:numId w:val="1"/>
-        </w:numPr>
-      </w:pPr>
-      <w:r>
-        <w:t>Mention low-current aperture beams [cite Santiago AAC]</w:t>
-      </w:r>
-    </w:p>
-    <w:p>
-      <w:pPr>
-        <w:pStyle w:val="ListParagraph"/>
-        <w:numPr>
-          <w:ilvl w:val="1"/>
-          <w:numId w:val="1"/>
-        </w:numPr>
-      </w:pPr>
-      <w:r>
-        <w:t>Lattice configurations and matching</w:t>
-      </w:r>
-    </w:p>
-    <w:p>
-      <w:pPr>
-        <w:pStyle w:val="ListParagraph"/>
-        <w:numPr>
-          <w:ilvl w:val="2"/>
-          <w:numId w:val="1"/>
-        </w:numPr>
-      </w:pPr>
-      <w:r>
-        <w:t>FODO</w:t>
-      </w:r>
-    </w:p>
-    <w:p>
-      <w:pPr>
-        <w:pStyle w:val="ListParagraph"/>
-        <w:numPr>
-          <w:ilvl w:val="2"/>
-          <w:numId w:val="1"/>
-        </w:numPr>
-      </w:pPr>
-      <w:r>
-        <w:t>Alternative Lattice</w:t>
-      </w:r>
-    </w:p>
-    <w:p>
-      <w:pPr>
-        <w:pStyle w:val="ListParagraph"/>
-        <w:numPr>
-          <w:ilvl w:val="2"/>
-          <w:numId w:val="1"/>
-        </w:numPr>
-      </w:pPr>
-      <w:r>
-        <w:t xml:space="preserve">Introduce </w:t>
-      </w:r>
-      <w:r>
-        <w:t xml:space="preserve">N4 </w:t>
-      </w:r>
-      <w:proofErr w:type="spellStart"/>
-      <w:r>
-        <w:t>Octupole</w:t>
-      </w:r>
-      <w:proofErr w:type="spellEnd"/>
-      <w:r>
-        <w:t xml:space="preserve"> lattice</w:t>
-      </w:r>
-      <w:r>
-        <w:t xml:space="preserve">, </w:t>
-      </w:r>
-      <w:r>
-        <w:t>Single Channel lattice</w:t>
-      </w:r>
-    </w:p>
-    <w:p>
-      <w:pPr>
-        <w:pStyle w:val="ListParagraph"/>
-        <w:numPr>
-          <w:ilvl w:val="1"/>
-          <w:numId w:val="1"/>
-        </w:numPr>
-      </w:pPr>
-      <w:r>
-        <w:t xml:space="preserve">Printed Circuit </w:t>
-      </w:r>
-      <w:proofErr w:type="spellStart"/>
-      <w:r>
-        <w:t>Octupoles</w:t>
-      </w:r>
-      <w:proofErr w:type="spellEnd"/>
-      <w:r>
-        <w:t>; Generation 1</w:t>
-      </w:r>
-      <w:r>
-        <w:t xml:space="preserve"> [NA</w:t>
-      </w:r>
-      <w:r>
-        <w:t>PAC paper?]</w:t>
-      </w:r>
-    </w:p>
-    <w:p>
-      <w:pPr>
-        <w:pStyle w:val="ListParagraph"/>
-        <w:numPr>
-          <w:ilvl w:val="1"/>
-          <w:numId w:val="1"/>
-        </w:numPr>
-      </w:pPr>
-      <w:r>
-        <w:t>Simulation Codes</w:t>
-      </w:r>
-    </w:p>
-    <w:p>
-      <w:pPr>
-        <w:pStyle w:val="ListParagraph"/>
-        <w:numPr>
-          <w:ilvl w:val="2"/>
-          <w:numId w:val="1"/>
-        </w:numPr>
-      </w:pPr>
-      <w:r>
-        <w:t>WARP</w:t>
-      </w:r>
-    </w:p>
-    <w:p>
-      <w:pPr>
-        <w:pStyle w:val="ListParagraph"/>
-        <w:numPr>
-          <w:ilvl w:val="2"/>
-          <w:numId w:val="1"/>
-        </w:numPr>
-      </w:pPr>
-      <w:r>
-        <w:t>Elegant</w:t>
-      </w:r>
-    </w:p>
-    <w:p>
-      <w:pPr>
-        <w:pStyle w:val="ListParagraph"/>
-        <w:numPr>
-          <w:ilvl w:val="2"/>
-          <w:numId w:val="1"/>
-        </w:numPr>
-      </w:pPr>
-      <w:r>
-        <w:t>VRUMER</w:t>
-      </w:r>
-    </w:p>
-    <w:p>
-      <w:pPr>
-        <w:pStyle w:val="ListParagraph"/>
-        <w:numPr>
-          <w:ilvl w:val="1"/>
-          <w:numId w:val="1"/>
-        </w:numPr>
-      </w:pPr>
-      <w:r>
-        <w:t>Simulation techniques</w:t>
-      </w:r>
-    </w:p>
-    <w:p>
-      <w:pPr>
-        <w:pStyle w:val="ListParagraph"/>
-        <w:numPr>
-          <w:ilvl w:val="2"/>
-          <w:numId w:val="1"/>
-        </w:numPr>
-      </w:pPr>
-      <w:r>
-        <w:t>FMA</w:t>
-      </w:r>
-    </w:p>
-    <w:p>
-      <w:pPr>
-        <w:pStyle w:val="ListParagraph"/>
-        <w:numPr>
-          <w:ilvl w:val="0"/>
-          <w:numId w:val="1"/>
-        </w:numPr>
-      </w:pPr>
-      <w:r>
-        <w:t>Steering Correction</w:t>
-      </w:r>
-    </w:p>
-    <w:p>
-      <w:pPr>
-        <w:pStyle w:val="ListParagraph"/>
-        <w:numPr>
-          <w:ilvl w:val="1"/>
-          <w:numId w:val="1"/>
-        </w:numPr>
-      </w:pPr>
-      <w:r>
-        <w:t>Justification</w:t>
-      </w:r>
-    </w:p>
-    <w:p>
-      <w:pPr>
-        <w:pStyle w:val="ListParagraph"/>
-        <w:numPr>
-          <w:ilvl w:val="1"/>
-          <w:numId w:val="1"/>
-        </w:numPr>
-      </w:pPr>
-      <w:r>
-        <w:t>Summary: UMER realignment</w:t>
-      </w:r>
-    </w:p>
-    <w:p>
-      <w:pPr>
-        <w:pStyle w:val="ListParagraph"/>
-        <w:numPr>
-          <w:ilvl w:val="1"/>
-          <w:numId w:val="1"/>
-        </w:numPr>
-      </w:pPr>
-      <w:r>
-        <w:t>VRUMER study for convergent steering algorithm</w:t>
-      </w:r>
-    </w:p>
-    <w:p>
-      <w:pPr>
-        <w:pStyle w:val="ListParagraph"/>
-        <w:numPr>
-          <w:ilvl w:val="2"/>
-          <w:numId w:val="1"/>
-        </w:numPr>
-      </w:pPr>
-      <w:r>
-        <w:t>Horizontal [UMER tech note]</w:t>
-      </w:r>
-    </w:p>
-    <w:p>
-      <w:pPr>
-        <w:pStyle w:val="ListParagraph"/>
-        <w:numPr>
-          <w:ilvl w:val="2"/>
-          <w:numId w:val="1"/>
-        </w:numPr>
-      </w:pPr>
-      <w:r>
-        <w:t>Vertical</w:t>
-      </w:r>
-    </w:p>
-    <w:p>
-      <w:pPr>
-        <w:pStyle w:val="ListParagraph"/>
-        <w:numPr>
-          <w:ilvl w:val="3"/>
-          <w:numId w:val="1"/>
-        </w:numPr>
-      </w:pPr>
-      <w:r>
-        <w:t xml:space="preserve">SSV </w:t>
-      </w:r>
-      <w:proofErr w:type="spellStart"/>
-      <w:r>
-        <w:t>steerer</w:t>
-      </w:r>
-      <w:proofErr w:type="spellEnd"/>
-      <w:r>
         <w:t xml:space="preserve"> upgrade</w:t>
       </w:r>
     </w:p>
@@ -437,27 +425,15 @@
       <w:pPr>
         <w:pStyle w:val="ListParagraph"/>
         <w:numPr>
-          <w:ilvl w:val="4"/>
-          <w:numId w:val="1"/>
-        </w:numPr>
-      </w:pPr>
-      <w:r>
-        <w:t>Include SSV measurements; Claudia’s computer</w:t>
-      </w:r>
+          <w:ilvl w:val="1"/>
+          <w:numId w:val="1"/>
+        </w:numPr>
+        <w:rPr>
+          <w:color w:val="FF0000"/>
+        </w:rPr>
+      </w:pPr>
       <w:bookmarkStart w:id="0" w:name="_GoBack"/>
       <w:bookmarkEnd w:id="0"/>
-    </w:p>
-    <w:p>
-      <w:pPr>
-        <w:pStyle w:val="ListParagraph"/>
-        <w:numPr>
-          <w:ilvl w:val="1"/>
-          <w:numId w:val="1"/>
-        </w:numPr>
-        <w:rPr>
-          <w:color w:val="FF0000"/>
-        </w:rPr>
-      </w:pPr>
       <w:r>
         <w:rPr>
           <w:color w:val="FF0000"/>
@@ -536,15 +512,7 @@
         </w:numPr>
       </w:pPr>
       <w:r>
-        <w:t xml:space="preserve">N4 </w:t>
-      </w:r>
-      <w:proofErr w:type="spellStart"/>
-      <w:r>
-        <w:t>octupole</w:t>
-      </w:r>
-      <w:proofErr w:type="spellEnd"/>
-      <w:r>
-        <w:t xml:space="preserve"> lattice</w:t>
+        <w:t>N4 octupole lattice</w:t>
       </w:r>
       <w:r>
         <w:t xml:space="preserve"> [HB paper]</w:t>
@@ -661,23 +629,7 @@
         </w:numPr>
       </w:pPr>
       <w:r>
-        <w:t>Quasi-</w:t>
-      </w:r>
-      <w:proofErr w:type="spellStart"/>
-      <w:r>
-        <w:t>integrable</w:t>
-      </w:r>
-      <w:proofErr w:type="spellEnd"/>
-      <w:r>
-        <w:t xml:space="preserve"> </w:t>
-      </w:r>
-      <w:proofErr w:type="spellStart"/>
-      <w:r>
-        <w:t>Octupole</w:t>
-      </w:r>
-      <w:proofErr w:type="spellEnd"/>
-      <w:r>
-        <w:t xml:space="preserve"> Lattice</w:t>
+        <w:t>Quasi-integrable Octupole Lattice</w:t>
       </w:r>
     </w:p>
     <w:p>
@@ -1756,8 +1708,8 @@
 </file>
 
 <file path=word/numbering.xml><?xml version="1.0" encoding="utf-8"?>
-<w:numbering xmlns:wpc="http://schemas.microsoft.com/office/word/2010/wordprocessingCanvas" xmlns:mc="http://schemas.openxmlformats.org/markup-compatibility/2006" xmlns:o="urn:schemas-microsoft-com:office:office" xmlns:r="http://schemas.openxmlformats.org/officeDocument/2006/relationships" xmlns:m="http://schemas.openxmlformats.org/officeDocument/2006/math" xmlns:v="urn:schemas-microsoft-com:vml" xmlns:wp14="http://schemas.microsoft.com/office/word/2010/wordprocessingDrawing" xmlns:wp="http://schemas.openxmlformats.org/drawingml/2006/wordprocessingDrawing" xmlns:w10="urn:schemas-microsoft-com:office:word" xmlns:w="http://schemas.openxmlformats.org/wordprocessingml/2006/main" xmlns:w14="http://schemas.microsoft.com/office/word/2010/wordml" xmlns:w15="http://schemas.microsoft.com/office/word/2012/wordml" xmlns:wpg="http://schemas.microsoft.com/office/word/2010/wordprocessingGroup" xmlns:wpi="http://schemas.microsoft.com/office/word/2010/wordprocessingInk" xmlns:wne="http://schemas.microsoft.com/office/word/2006/wordml" xmlns:wps="http://schemas.microsoft.com/office/word/2010/wordprocessingShape" mc:Ignorable="w14 w15 wp14">
-  <w:abstractNum w:abstractNumId="0" w15:restartNumberingAfterBreak="0">
+<w:numbering xmlns:wpc="http://schemas.microsoft.com/office/word/2010/wordprocessingCanvas" xmlns:mc="http://schemas.openxmlformats.org/markup-compatibility/2006" xmlns:o="urn:schemas-microsoft-com:office:office" xmlns:r="http://schemas.openxmlformats.org/officeDocument/2006/relationships" xmlns:m="http://schemas.openxmlformats.org/officeDocument/2006/math" xmlns:v="urn:schemas-microsoft-com:vml" xmlns:wp14="http://schemas.microsoft.com/office/word/2010/wordprocessingDrawing" xmlns:wp="http://schemas.openxmlformats.org/drawingml/2006/wordprocessingDrawing" xmlns:w10="urn:schemas-microsoft-com:office:word" xmlns:w="http://schemas.openxmlformats.org/wordprocessingml/2006/main" xmlns:w14="http://schemas.microsoft.com/office/word/2010/wordml" xmlns:wpg="http://schemas.microsoft.com/office/word/2010/wordprocessingGroup" xmlns:wpi="http://schemas.microsoft.com/office/word/2010/wordprocessingInk" xmlns:wne="http://schemas.microsoft.com/office/word/2006/wordml" xmlns:wps="http://schemas.microsoft.com/office/word/2010/wordprocessingShape" mc:Ignorable="w14 wp14">
+  <w:abstractNum w:abstractNumId="0">
     <w:nsid w:val="455C1D56"/>
     <w:multiLevelType w:val="hybridMultilevel"/>
     <w:tmpl w:val="A9DCD4CE"/>
@@ -1853,7 +1805,7 @@
 </file>
 
 <file path=word/styles.xml><?xml version="1.0" encoding="utf-8"?>
-<w:styles xmlns:mc="http://schemas.openxmlformats.org/markup-compatibility/2006" xmlns:r="http://schemas.openxmlformats.org/officeDocument/2006/relationships" xmlns:w="http://schemas.openxmlformats.org/wordprocessingml/2006/main" xmlns:w14="http://schemas.microsoft.com/office/word/2010/wordml" xmlns:w15="http://schemas.microsoft.com/office/word/2012/wordml" mc:Ignorable="w14 w15">
+<w:styles xmlns:mc="http://schemas.openxmlformats.org/markup-compatibility/2006" xmlns:r="http://schemas.openxmlformats.org/officeDocument/2006/relationships" xmlns:w="http://schemas.openxmlformats.org/wordprocessingml/2006/main" xmlns:w14="http://schemas.microsoft.com/office/word/2010/wordml" mc:Ignorable="w14">
   <w:docDefaults>
     <w:rPrDefault>
       <w:rPr>
@@ -1869,378 +1821,364 @@
       </w:pPr>
     </w:pPrDefault>
   </w:docDefaults>
-  <w:latentStyles w:defLockedState="0" w:defUIPriority="99" w:defSemiHidden="0" w:defUnhideWhenUsed="0" w:defQFormat="0" w:count="371">
-    <w:lsdException w:name="Normal" w:uiPriority="0" w:qFormat="1"/>
-    <w:lsdException w:name="heading 1" w:uiPriority="9" w:qFormat="1"/>
-    <w:lsdException w:name="heading 2" w:semiHidden="1" w:uiPriority="9" w:unhideWhenUsed="1" w:qFormat="1"/>
-    <w:lsdException w:name="heading 3" w:semiHidden="1" w:uiPriority="9" w:unhideWhenUsed="1" w:qFormat="1"/>
-    <w:lsdException w:name="heading 4" w:semiHidden="1" w:uiPriority="9" w:unhideWhenUsed="1" w:qFormat="1"/>
-    <w:lsdException w:name="heading 5" w:semiHidden="1" w:uiPriority="9" w:unhideWhenUsed="1" w:qFormat="1"/>
-    <w:lsdException w:name="heading 6" w:semiHidden="1" w:uiPriority="9" w:unhideWhenUsed="1" w:qFormat="1"/>
-    <w:lsdException w:name="heading 7" w:semiHidden="1" w:uiPriority="9" w:unhideWhenUsed="1" w:qFormat="1"/>
-    <w:lsdException w:name="heading 8" w:semiHidden="1" w:uiPriority="9" w:unhideWhenUsed="1" w:qFormat="1"/>
-    <w:lsdException w:name="heading 9" w:semiHidden="1" w:uiPriority="9" w:unhideWhenUsed="1" w:qFormat="1"/>
-    <w:lsdException w:name="index 1" w:semiHidden="1" w:unhideWhenUsed="1"/>
-    <w:lsdException w:name="index 2" w:semiHidden="1" w:unhideWhenUsed="1"/>
-    <w:lsdException w:name="index 3" w:semiHidden="1" w:unhideWhenUsed="1"/>
-    <w:lsdException w:name="index 4" w:semiHidden="1" w:unhideWhenUsed="1"/>
-    <w:lsdException w:name="index 5" w:semiHidden="1" w:unhideWhenUsed="1"/>
-    <w:lsdException w:name="index 6" w:semiHidden="1" w:unhideWhenUsed="1"/>
-    <w:lsdException w:name="index 7" w:semiHidden="1" w:unhideWhenUsed="1"/>
-    <w:lsdException w:name="index 8" w:semiHidden="1" w:unhideWhenUsed="1"/>
-    <w:lsdException w:name="index 9" w:semiHidden="1" w:unhideWhenUsed="1"/>
-    <w:lsdException w:name="toc 1" w:semiHidden="1" w:uiPriority="39" w:unhideWhenUsed="1"/>
-    <w:lsdException w:name="toc 2" w:semiHidden="1" w:uiPriority="39" w:unhideWhenUsed="1"/>
-    <w:lsdException w:name="toc 3" w:semiHidden="1" w:uiPriority="39" w:unhideWhenUsed="1"/>
-    <w:lsdException w:name="toc 4" w:semiHidden="1" w:uiPriority="39" w:unhideWhenUsed="1"/>
-    <w:lsdException w:name="toc 5" w:semiHidden="1" w:uiPriority="39" w:unhideWhenUsed="1"/>
-    <w:lsdException w:name="toc 6" w:semiHidden="1" w:uiPriority="39" w:unhideWhenUsed="1"/>
-    <w:lsdException w:name="toc 7" w:semiHidden="1" w:uiPriority="39" w:unhideWhenUsed="1"/>
-    <w:lsdException w:name="toc 8" w:semiHidden="1" w:uiPriority="39" w:unhideWhenUsed="1"/>
-    <w:lsdException w:name="toc 9" w:semiHidden="1" w:uiPriority="39" w:unhideWhenUsed="1"/>
-    <w:lsdException w:name="Normal Indent" w:semiHidden="1" w:unhideWhenUsed="1"/>
-    <w:lsdException w:name="footnote text" w:semiHidden="1" w:unhideWhenUsed="1"/>
-    <w:lsdException w:name="annotation text" w:semiHidden="1" w:unhideWhenUsed="1"/>
-    <w:lsdException w:name="header" w:semiHidden="1" w:unhideWhenUsed="1"/>
-    <w:lsdException w:name="footer" w:semiHidden="1" w:unhideWhenUsed="1"/>
-    <w:lsdException w:name="index heading" w:semiHidden="1" w:unhideWhenUsed="1"/>
-    <w:lsdException w:name="caption" w:semiHidden="1" w:uiPriority="35" w:unhideWhenUsed="1" w:qFormat="1"/>
-    <w:lsdException w:name="table of figures" w:semiHidden="1" w:unhideWhenUsed="1"/>
-    <w:lsdException w:name="envelope address" w:semiHidden="1" w:unhideWhenUsed="1"/>
-    <w:lsdException w:name="envelope return" w:semiHidden="1" w:unhideWhenUsed="1"/>
-    <w:lsdException w:name="footnote reference" w:semiHidden="1" w:unhideWhenUsed="1"/>
-    <w:lsdException w:name="annotation reference" w:semiHidden="1" w:unhideWhenUsed="1"/>
-    <w:lsdException w:name="line number" w:semiHidden="1" w:unhideWhenUsed="1"/>
-    <w:lsdException w:name="page number" w:semiHidden="1" w:unhideWhenUsed="1"/>
-    <w:lsdException w:name="endnote reference" w:semiHidden="1" w:unhideWhenUsed="1"/>
-    <w:lsdException w:name="endnote text" w:semiHidden="1" w:unhideWhenUsed="1"/>
-    <w:lsdException w:name="table of authorities" w:semiHidden="1" w:unhideWhenUsed="1"/>
-    <w:lsdException w:name="macro" w:semiHidden="1" w:unhideWhenUsed="1"/>
-    <w:lsdException w:name="toa heading" w:semiHidden="1" w:unhideWhenUsed="1"/>
-    <w:lsdException w:name="List" w:semiHidden="1" w:unhideWhenUsed="1"/>
-    <w:lsdException w:name="List Bullet" w:semiHidden="1" w:unhideWhenUsed="1"/>
-    <w:lsdException w:name="List Number" w:semiHidden="1" w:unhideWhenUsed="1"/>
-    <w:lsdException w:name="List 2" w:semiHidden="1" w:unhideWhenUsed="1"/>
-    <w:lsdException w:name="List 3" w:semiHidden="1" w:unhideWhenUsed="1"/>
-    <w:lsdException w:name="List 4" w:semiHidden="1" w:unhideWhenUsed="1"/>
-    <w:lsdException w:name="List 5" w:semiHidden="1" w:unhideWhenUsed="1"/>
-    <w:lsdException w:name="List Bullet 2" w:semiHidden="1" w:unhideWhenUsed="1"/>
-    <w:lsdException w:name="List Bullet 3" w:semiHidden="1" w:unhideWhenUsed="1"/>
-    <w:lsdException w:name="List Bullet 4" w:semiHidden="1" w:unhideWhenUsed="1"/>
-    <w:lsdException w:name="List Bullet 5" w:semiHidden="1" w:unhideWhenUsed="1"/>
-    <w:lsdException w:name="List Number 2" w:semiHidden="1" w:unhideWhenUsed="1"/>
-    <w:lsdException w:name="List Number 3" w:semiHidden="1" w:unhideWhenUsed="1"/>
-    <w:lsdException w:name="List Number 4" w:semiHidden="1" w:unhideWhenUsed="1"/>
-    <w:lsdException w:name="List Number 5" w:semiHidden="1" w:unhideWhenUsed="1"/>
-    <w:lsdException w:name="Title" w:uiPriority="10" w:qFormat="1"/>
-    <w:lsdException w:name="Closing" w:semiHidden="1" w:unhideWhenUsed="1"/>
-    <w:lsdException w:name="Signature" w:semiHidden="1" w:unhideWhenUsed="1"/>
-    <w:lsdException w:name="Default Paragraph Font" w:semiHidden="1" w:uiPriority="1" w:unhideWhenUsed="1"/>
-    <w:lsdException w:name="Body Text" w:semiHidden="1" w:unhideWhenUsed="1"/>
-    <w:lsdException w:name="Body Text Indent" w:semiHidden="1" w:unhideWhenUsed="1"/>
-    <w:lsdException w:name="List Continue" w:semiHidden="1" w:unhideWhenUsed="1"/>
-    <w:lsdException w:name="List Continue 2" w:semiHidden="1" w:unhideWhenUsed="1"/>
-    <w:lsdException w:name="List Continue 3" w:semiHidden="1" w:unhideWhenUsed="1"/>
-    <w:lsdException w:name="List Continue 4" w:semiHidden="1" w:unhideWhenUsed="1"/>
-    <w:lsdException w:name="List Continue 5" w:semiHidden="1" w:unhideWhenUsed="1"/>
-    <w:lsdException w:name="Message Header" w:semiHidden="1" w:unhideWhenUsed="1"/>
-    <w:lsdException w:name="Subtitle" w:uiPriority="11" w:qFormat="1"/>
-    <w:lsdException w:name="Salutation" w:semiHidden="1" w:unhideWhenUsed="1"/>
-    <w:lsdException w:name="Date" w:semiHidden="1" w:unhideWhenUsed="1"/>
-    <w:lsdException w:name="Body Text First Indent" w:semiHidden="1" w:unhideWhenUsed="1"/>
-    <w:lsdException w:name="Body Text First Indent 2" w:semiHidden="1" w:unhideWhenUsed="1"/>
-    <w:lsdException w:name="Note Heading" w:semiHidden="1" w:unhideWhenUsed="1"/>
-    <w:lsdException w:name="Body Text 2" w:semiHidden="1" w:unhideWhenUsed="1"/>
-    <w:lsdException w:name="Body Text 3" w:semiHidden="1" w:unhideWhenUsed="1"/>
-    <w:lsdException w:name="Body Text Indent 2" w:semiHidden="1" w:unhideWhenUsed="1"/>
-    <w:lsdException w:name="Body Text Indent 3" w:semiHidden="1" w:unhideWhenUsed="1"/>
-    <w:lsdException w:name="Block Text" w:semiHidden="1" w:unhideWhenUsed="1"/>
-    <w:lsdException w:name="Hyperlink" w:semiHidden="1" w:unhideWhenUsed="1"/>
-    <w:lsdException w:name="FollowedHyperlink" w:semiHidden="1" w:unhideWhenUsed="1"/>
-    <w:lsdException w:name="Strong" w:uiPriority="22" w:qFormat="1"/>
-    <w:lsdException w:name="Emphasis" w:uiPriority="20" w:qFormat="1"/>
-    <w:lsdException w:name="Document Map" w:semiHidden="1" w:unhideWhenUsed="1"/>
-    <w:lsdException w:name="Plain Text" w:semiHidden="1" w:unhideWhenUsed="1"/>
-    <w:lsdException w:name="E-mail Signature" w:semiHidden="1" w:unhideWhenUsed="1"/>
-    <w:lsdException w:name="HTML Top of Form" w:semiHidden="1" w:unhideWhenUsed="1"/>
-    <w:lsdException w:name="HTML Bottom of Form" w:semiHidden="1" w:unhideWhenUsed="1"/>
-    <w:lsdException w:name="Normal (Web)" w:semiHidden="1" w:unhideWhenUsed="1"/>
-    <w:lsdException w:name="HTML Acronym" w:semiHidden="1" w:unhideWhenUsed="1"/>
-    <w:lsdException w:name="HTML Address" w:semiHidden="1" w:unhideWhenUsed="1"/>
-    <w:lsdException w:name="HTML Cite" w:semiHidden="1" w:unhideWhenUsed="1"/>
-    <w:lsdException w:name="HTML Code" w:semiHidden="1" w:unhideWhenUsed="1"/>
-    <w:lsdException w:name="HTML Definition" w:semiHidden="1" w:unhideWhenUsed="1"/>
-    <w:lsdException w:name="HTML Keyboard" w:semiHidden="1" w:unhideWhenUsed="1"/>
-    <w:lsdException w:name="HTML Preformatted" w:semiHidden="1" w:unhideWhenUsed="1"/>
-    <w:lsdException w:name="HTML Sample" w:semiHidden="1" w:unhideWhenUsed="1"/>
-    <w:lsdException w:name="HTML Typewriter" w:semiHidden="1" w:unhideWhenUsed="1"/>
-    <w:lsdException w:name="HTML Variable" w:semiHidden="1" w:unhideWhenUsed="1"/>
-    <w:lsdException w:name="Normal Table" w:semiHidden="1" w:unhideWhenUsed="1"/>
-    <w:lsdException w:name="annotation subject" w:semiHidden="1" w:unhideWhenUsed="1"/>
-    <w:lsdException w:name="No List" w:semiHidden="1" w:unhideWhenUsed="1"/>
-    <w:lsdException w:name="Outline List 1" w:semiHidden="1" w:unhideWhenUsed="1"/>
-    <w:lsdException w:name="Outline List 2" w:semiHidden="1" w:unhideWhenUsed="1"/>
-    <w:lsdException w:name="Outline List 3" w:semiHidden="1" w:unhideWhenUsed="1"/>
-    <w:lsdException w:name="Table Simple 1" w:semiHidden="1" w:unhideWhenUsed="1"/>
-    <w:lsdException w:name="Table Simple 2" w:semiHidden="1" w:unhideWhenUsed="1"/>
-    <w:lsdException w:name="Table Simple 3" w:semiHidden="1" w:unhideWhenUsed="1"/>
-    <w:lsdException w:name="Table Classic 1" w:semiHidden="1" w:unhideWhenUsed="1"/>
-    <w:lsdException w:name="Table Classic 2" w:semiHidden="1" w:unhideWhenUsed="1"/>
-    <w:lsdException w:name="Table Classic 3" w:semiHidden="1" w:unhideWhenUsed="1"/>
-    <w:lsdException w:name="Table Classic 4" w:semiHidden="1" w:unhideWhenUsed="1"/>
-    <w:lsdException w:name="Table Colorful 1" w:semiHidden="1" w:unhideWhenUsed="1"/>
-    <w:lsdException w:name="Table Colorful 2" w:semiHidden="1" w:unhideWhenUsed="1"/>
-    <w:lsdException w:name="Table Colorful 3" w:semiHidden="1" w:unhideWhenUsed="1"/>
-    <w:lsdException w:name="Table Columns 1" w:semiHidden="1" w:unhideWhenUsed="1"/>
-    <w:lsdException w:name="Table Columns 2" w:semiHidden="1" w:unhideWhenUsed="1"/>
-    <w:lsdException w:name="Table Columns 3" w:semiHidden="1" w:unhideWhenUsed="1"/>
-    <w:lsdException w:name="Table Columns 4" w:semiHidden="1" w:unhideWhenUsed="1"/>
-    <w:lsdException w:name="Table Columns 5" w:semiHidden="1" w:unhideWhenUsed="1"/>
-    <w:lsdException w:name="Table Grid 1" w:semiHidden="1" w:unhideWhenUsed="1"/>
-    <w:lsdException w:name="Table Grid 2" w:semiHidden="1" w:unhideWhenUsed="1"/>
-    <w:lsdException w:name="Table Grid 3" w:semiHidden="1" w:unhideWhenUsed="1"/>
-    <w:lsdException w:name="Table Grid 4" w:semiHidden="1" w:unhideWhenUsed="1"/>
-    <w:lsdException w:name="Table Grid 5" w:semiHidden="1" w:unhideWhenUsed="1"/>
-    <w:lsdException w:name="Table Grid 6" w:semiHidden="1" w:unhideWhenUsed="1"/>
-    <w:lsdException w:name="Table Grid 7" w:semiHidden="1" w:unhideWhenUsed="1"/>
-    <w:lsdException w:name="Table Grid 8" w:semiHidden="1" w:unhideWhenUsed="1"/>
-    <w:lsdException w:name="Table List 1" w:semiHidden="1" w:unhideWhenUsed="1"/>
-    <w:lsdException w:name="Table List 2" w:semiHidden="1" w:unhideWhenUsed="1"/>
-    <w:lsdException w:name="Table List 3" w:semiHidden="1" w:unhideWhenUsed="1"/>
-    <w:lsdException w:name="Table List 4" w:semiHidden="1" w:unhideWhenUsed="1"/>
-    <w:lsdException w:name="Table List 5" w:semiHidden="1" w:unhideWhenUsed="1"/>
-    <w:lsdException w:name="Table List 6" w:semiHidden="1" w:unhideWhenUsed="1"/>
-    <w:lsdException w:name="Table List 7" w:semiHidden="1" w:unhideWhenUsed="1"/>
-    <w:lsdException w:name="Table List 8" w:semiHidden="1" w:unhideWhenUsed="1"/>
-    <w:lsdException w:name="Table 3D effects 1" w:semiHidden="1" w:unhideWhenUsed="1"/>
-    <w:lsdException w:name="Table 3D effects 2" w:semiHidden="1" w:unhideWhenUsed="1"/>
-    <w:lsdException w:name="Table 3D effects 3" w:semiHidden="1" w:unhideWhenUsed="1"/>
-    <w:lsdException w:name="Table Contemporary" w:semiHidden="1" w:unhideWhenUsed="1"/>
-    <w:lsdException w:name="Table Elegant" w:semiHidden="1" w:unhideWhenUsed="1"/>
-    <w:lsdException w:name="Table Professional" w:semiHidden="1" w:unhideWhenUsed="1"/>
-    <w:lsdException w:name="Table Subtle 1" w:semiHidden="1" w:unhideWhenUsed="1"/>
-    <w:lsdException w:name="Table Subtle 2" w:semiHidden="1" w:unhideWhenUsed="1"/>
-    <w:lsdException w:name="Table Web 1" w:semiHidden="1" w:unhideWhenUsed="1"/>
-    <w:lsdException w:name="Table Web 2" w:semiHidden="1" w:unhideWhenUsed="1"/>
-    <w:lsdException w:name="Table Web 3" w:semiHidden="1" w:unhideWhenUsed="1"/>
-    <w:lsdException w:name="Balloon Text" w:semiHidden="1" w:unhideWhenUsed="1"/>
-    <w:lsdException w:name="Table Grid" w:uiPriority="39"/>
-    <w:lsdException w:name="Table Theme" w:semiHidden="1" w:unhideWhenUsed="1"/>
-    <w:lsdException w:name="Placeholder Text" w:semiHidden="1"/>
-    <w:lsdException w:name="No Spacing" w:uiPriority="1" w:qFormat="1"/>
-    <w:lsdException w:name="Light Shading" w:uiPriority="60"/>
-    <w:lsdException w:name="Light List" w:uiPriority="61"/>
-    <w:lsdException w:name="Light Grid" w:uiPriority="62"/>
-    <w:lsdException w:name="Medium Shading 1" w:uiPriority="63"/>
-    <w:lsdException w:name="Medium Shading 2" w:uiPriority="64"/>
-    <w:lsdException w:name="Medium List 1" w:uiPriority="65"/>
-    <w:lsdException w:name="Medium List 2" w:uiPriority="66"/>
-    <w:lsdException w:name="Medium Grid 1" w:uiPriority="67"/>
-    <w:lsdException w:name="Medium Grid 2" w:uiPriority="68"/>
-    <w:lsdException w:name="Medium Grid 3" w:uiPriority="69"/>
-    <w:lsdException w:name="Dark List" w:uiPriority="70"/>
-    <w:lsdException w:name="Colorful Shading" w:uiPriority="71"/>
-    <w:lsdException w:name="Colorful List" w:uiPriority="72"/>
-    <w:lsdException w:name="Colorful Grid" w:uiPriority="73"/>
-    <w:lsdException w:name="Light Shading Accent 1" w:uiPriority="60"/>
-    <w:lsdException w:name="Light List Accent 1" w:uiPriority="61"/>
-    <w:lsdException w:name="Light Grid Accent 1" w:uiPriority="62"/>
-    <w:lsdException w:name="Medium Shading 1 Accent 1" w:uiPriority="63"/>
-    <w:lsdException w:name="Medium Shading 2 Accent 1" w:uiPriority="64"/>
-    <w:lsdException w:name="Medium List 1 Accent 1" w:uiPriority="65"/>
-    <w:lsdException w:name="Revision" w:semiHidden="1"/>
-    <w:lsdException w:name="List Paragraph" w:uiPriority="34" w:qFormat="1"/>
-    <w:lsdException w:name="Quote" w:uiPriority="29" w:qFormat="1"/>
-    <w:lsdException w:name="Intense Quote" w:uiPriority="30" w:qFormat="1"/>
-    <w:lsdException w:name="Medium List 2 Accent 1" w:uiPriority="66"/>
-    <w:lsdException w:name="Medium Grid 1 Accent 1" w:uiPriority="67"/>
-    <w:lsdException w:name="Medium Grid 2 Accent 1" w:uiPriority="68"/>
-    <w:lsdException w:name="Medium Grid 3 Accent 1" w:uiPriority="69"/>
-    <w:lsdException w:name="Dark List Accent 1" w:uiPriority="70"/>
-    <w:lsdException w:name="Colorful Shading Accent 1" w:uiPriority="71"/>
-    <w:lsdException w:name="Colorful List Accent 1" w:uiPriority="72"/>
-    <w:lsdException w:name="Colorful Grid Accent 1" w:uiPriority="73"/>
-    <w:lsdException w:name="Light Shading Accent 2" w:uiPriority="60"/>
-    <w:lsdException w:name="Light List Accent 2" w:uiPriority="61"/>
-    <w:lsdException w:name="Light Grid Accent 2" w:uiPriority="62"/>
-    <w:lsdException w:name="Medium Shading 1 Accent 2" w:uiPriority="63"/>
-    <w:lsdException w:name="Medium Shading 2 Accent 2" w:uiPriority="64"/>
-    <w:lsdException w:name="Medium List 1 Accent 2" w:uiPriority="65"/>
-    <w:lsdException w:name="Medium List 2 Accent 2" w:uiPriority="66"/>
-    <w:lsdException w:name="Medium Grid 1 Accent 2" w:uiPriority="67"/>
-    <w:lsdException w:name="Medium Grid 2 Accent 2" w:uiPriority="68"/>
-    <w:lsdException w:name="Medium Grid 3 Accent 2" w:uiPriority="69"/>
-    <w:lsdException w:name="Dark List Accent 2" w:uiPriority="70"/>
-    <w:lsdException w:name="Colorful Shading Accent 2" w:uiPriority="71"/>
-    <w:lsdException w:name="Colorful List Accent 2" w:uiPriority="72"/>
-    <w:lsdException w:name="Colorful Grid Accent 2" w:uiPriority="73"/>
-    <w:lsdException w:name="Light Shading Accent 3" w:uiPriority="60"/>
-    <w:lsdException w:name="Light List Accent 3" w:uiPriority="61"/>
-    <w:lsdException w:name="Light Grid Accent 3" w:uiPriority="62"/>
-    <w:lsdException w:name="Medium Shading 1 Accent 3" w:uiPriority="63"/>
-    <w:lsdException w:name="Medium Shading 2 Accent 3" w:uiPriority="64"/>
-    <w:lsdException w:name="Medium List 1 Accent 3" w:uiPriority="65"/>
-    <w:lsdException w:name="Medium List 2 Accent 3" w:uiPriority="66"/>
-    <w:lsdException w:name="Medium Grid 1 Accent 3" w:uiPriority="67"/>
-    <w:lsdException w:name="Medium Grid 2 Accent 3" w:uiPriority="68"/>
-    <w:lsdException w:name="Medium Grid 3 Accent 3" w:uiPriority="69"/>
-    <w:lsdException w:name="Dark List Accent 3" w:uiPriority="70"/>
-    <w:lsdException w:name="Colorful Shading Accent 3" w:uiPriority="71"/>
-    <w:lsdException w:name="Colorful List Accent 3" w:uiPriority="72"/>
-    <w:lsdException w:name="Colorful Grid Accent 3" w:uiPriority="73"/>
-    <w:lsdException w:name="Light Shading Accent 4" w:uiPriority="60"/>
-    <w:lsdException w:name="Light List Accent 4" w:uiPriority="61"/>
-    <w:lsdException w:name="Light Grid Accent 4" w:uiPriority="62"/>
-    <w:lsdException w:name="Medium Shading 1 Accent 4" w:uiPriority="63"/>
-    <w:lsdException w:name="Medium Shading 2 Accent 4" w:uiPriority="64"/>
-    <w:lsdException w:name="Medium List 1 Accent 4" w:uiPriority="65"/>
-    <w:lsdException w:name="Medium List 2 Accent 4" w:uiPriority="66"/>
-    <w:lsdException w:name="Medium Grid 1 Accent 4" w:uiPriority="67"/>
-    <w:lsdException w:name="Medium Grid 2 Accent 4" w:uiPriority="68"/>
-    <w:lsdException w:name="Medium Grid 3 Accent 4" w:uiPriority="69"/>
-    <w:lsdException w:name="Dark List Accent 4" w:uiPriority="70"/>
-    <w:lsdException w:name="Colorful Shading Accent 4" w:uiPriority="71"/>
-    <w:lsdException w:name="Colorful List Accent 4" w:uiPriority="72"/>
-    <w:lsdException w:name="Colorful Grid Accent 4" w:uiPriority="73"/>
-    <w:lsdException w:name="Light Shading Accent 5" w:uiPriority="60"/>
-    <w:lsdException w:name="Light List Accent 5" w:uiPriority="61"/>
-    <w:lsdException w:name="Light Grid Accent 5" w:uiPriority="62"/>
-    <w:lsdException w:name="Medium Shading 1 Accent 5" w:uiPriority="63"/>
-    <w:lsdException w:name="Medium Shading 2 Accent 5" w:uiPriority="64"/>
-    <w:lsdException w:name="Medium List 1 Accent 5" w:uiPriority="65"/>
-    <w:lsdException w:name="Medium List 2 Accent 5" w:uiPriority="66"/>
-    <w:lsdException w:name="Medium Grid 1 Accent 5" w:uiPriority="67"/>
-    <w:lsdException w:name="Medium Grid 2 Accent 5" w:uiPriority="68"/>
-    <w:lsdException w:name="Medium Grid 3 Accent 5" w:uiPriority="69"/>
-    <w:lsdException w:name="Dark List Accent 5" w:uiPriority="70"/>
-    <w:lsdException w:name="Colorful Shading Accent 5" w:uiPriority="71"/>
-    <w:lsdException w:name="Colorful List Accent 5" w:uiPriority="72"/>
-    <w:lsdException w:name="Colorful Grid Accent 5" w:uiPriority="73"/>
-    <w:lsdException w:name="Light Shading Accent 6" w:uiPriority="60"/>
-    <w:lsdException w:name="Light List Accent 6" w:uiPriority="61"/>
-    <w:lsdException w:name="Light Grid Accent 6" w:uiPriority="62"/>
-    <w:lsdException w:name="Medium Shading 1 Accent 6" w:uiPriority="63"/>
-    <w:lsdException w:name="Medium Shading 2 Accent 6" w:uiPriority="64"/>
-    <w:lsdException w:name="Medium List 1 Accent 6" w:uiPriority="65"/>
-    <w:lsdException w:name="Medium List 2 Accent 6" w:uiPriority="66"/>
-    <w:lsdException w:name="Medium Grid 1 Accent 6" w:uiPriority="67"/>
-    <w:lsdException w:name="Medium Grid 2 Accent 6" w:uiPriority="68"/>
-    <w:lsdException w:name="Medium Grid 3 Accent 6" w:uiPriority="69"/>
-    <w:lsdException w:name="Dark List Accent 6" w:uiPriority="70"/>
-    <w:lsdException w:name="Colorful Shading Accent 6" w:uiPriority="71"/>
-    <w:lsdException w:name="Colorful List Accent 6" w:uiPriority="72"/>
-    <w:lsdException w:name="Colorful Grid Accent 6" w:uiPriority="73"/>
-    <w:lsdException w:name="Subtle Emphasis" w:uiPriority="19" w:qFormat="1"/>
-    <w:lsdException w:name="Intense Emphasis" w:uiPriority="21" w:qFormat="1"/>
-    <w:lsdException w:name="Subtle Reference" w:uiPriority="31" w:qFormat="1"/>
-    <w:lsdException w:name="Intense Reference" w:uiPriority="32" w:qFormat="1"/>
-    <w:lsdException w:name="Book Title" w:uiPriority="33" w:qFormat="1"/>
-    <w:lsdException w:name="Bibliography" w:semiHidden="1" w:uiPriority="37" w:unhideWhenUsed="1"/>
-    <w:lsdException w:name="TOC Heading" w:semiHidden="1" w:uiPriority="39" w:unhideWhenUsed="1" w:qFormat="1"/>
-    <w:lsdException w:name="Plain Table 1" w:uiPriority="41"/>
-    <w:lsdException w:name="Plain Table 2" w:uiPriority="42"/>
-    <w:lsdException w:name="Plain Table 3" w:uiPriority="43"/>
-    <w:lsdException w:name="Plain Table 4" w:uiPriority="44"/>
-    <w:lsdException w:name="Plain Table 5" w:uiPriority="45"/>
-    <w:lsdException w:name="Grid Table Light" w:uiPriority="40"/>
-    <w:lsdException w:name="Grid Table 1 Light" w:uiPriority="46"/>
-    <w:lsdException w:name="Grid Table 2" w:uiPriority="47"/>
-    <w:lsdException w:name="Grid Table 3" w:uiPriority="48"/>
-    <w:lsdException w:name="Grid Table 4" w:uiPriority="49"/>
-    <w:lsdException w:name="Grid Table 5 Dark" w:uiPriority="50"/>
-    <w:lsdException w:name="Grid Table 6 Colorful" w:uiPriority="51"/>
-    <w:lsdException w:name="Grid Table 7 Colorful" w:uiPriority="52"/>
-    <w:lsdException w:name="Grid Table 1 Light Accent 1" w:uiPriority="46"/>
-    <w:lsdException w:name="Grid Table 2 Accent 1" w:uiPriority="47"/>
-    <w:lsdException w:name="Grid Table 3 Accent 1" w:uiPriority="48"/>
-    <w:lsdException w:name="Grid Table 4 Accent 1" w:uiPriority="49"/>
-    <w:lsdException w:name="Grid Table 5 Dark Accent 1" w:uiPriority="50"/>
-    <w:lsdException w:name="Grid Table 6 Colorful Accent 1" w:uiPriority="51"/>
-    <w:lsdException w:name="Grid Table 7 Colorful Accent 1" w:uiPriority="52"/>
-    <w:lsdException w:name="Grid Table 1 Light Accent 2" w:uiPriority="46"/>
-    <w:lsdException w:name="Grid Table 2 Accent 2" w:uiPriority="47"/>
-    <w:lsdException w:name="Grid Table 3 Accent 2" w:uiPriority="48"/>
-    <w:lsdException w:name="Grid Table 4 Accent 2" w:uiPriority="49"/>
-    <w:lsdException w:name="Grid Table 5 Dark Accent 2" w:uiPriority="50"/>
-    <w:lsdException w:name="Grid Table 6 Colorful Accent 2" w:uiPriority="51"/>
-    <w:lsdException w:name="Grid Table 7 Colorful Accent 2" w:uiPriority="52"/>
-    <w:lsdException w:name="Grid Table 1 Light Accent 3" w:uiPriority="46"/>
-    <w:lsdException w:name="Grid Table 2 Accent 3" w:uiPriority="47"/>
-    <w:lsdException w:name="Grid Table 3 Accent 3" w:uiPriority="48"/>
-    <w:lsdException w:name="Grid Table 4 Accent 3" w:uiPriority="49"/>
-    <w:lsdException w:name="Grid Table 5 Dark Accent 3" w:uiPriority="50"/>
-    <w:lsdException w:name="Grid Table 6 Colorful Accent 3" w:uiPriority="51"/>
-    <w:lsdException w:name="Grid Table 7 Colorful Accent 3" w:uiPriority="52"/>
-    <w:lsdException w:name="Grid Table 1 Light Accent 4" w:uiPriority="46"/>
-    <w:lsdException w:name="Grid Table 2 Accent 4" w:uiPriority="47"/>
-    <w:lsdException w:name="Grid Table 3 Accent 4" w:uiPriority="48"/>
-    <w:lsdException w:name="Grid Table 4 Accent 4" w:uiPriority="49"/>
-    <w:lsdException w:name="Grid Table 5 Dark Accent 4" w:uiPriority="50"/>
-    <w:lsdException w:name="Grid Table 6 Colorful Accent 4" w:uiPriority="51"/>
-    <w:lsdException w:name="Grid Table 7 Colorful Accent 4" w:uiPriority="52"/>
-    <w:lsdException w:name="Grid Table 1 Light Accent 5" w:uiPriority="46"/>
-    <w:lsdException w:name="Grid Table 2 Accent 5" w:uiPriority="47"/>
-    <w:lsdException w:name="Grid Table 3 Accent 5" w:uiPriority="48"/>
-    <w:lsdException w:name="Grid Table 4 Accent 5" w:uiPriority="49"/>
-    <w:lsdException w:name="Grid Table 5 Dark Accent 5" w:uiPriority="50"/>
-    <w:lsdException w:name="Grid Table 6 Colorful Accent 5" w:uiPriority="51"/>
-    <w:lsdException w:name="Grid Table 7 Colorful Accent 5" w:uiPriority="52"/>
-    <w:lsdException w:name="Grid Table 1 Light Accent 6" w:uiPriority="46"/>
-    <w:lsdException w:name="Grid Table 2 Accent 6" w:uiPriority="47"/>
-    <w:lsdException w:name="Grid Table 3 Accent 6" w:uiPriority="48"/>
-    <w:lsdException w:name="Grid Table 4 Accent 6" w:uiPriority="49"/>
-    <w:lsdException w:name="Grid Table 5 Dark Accent 6" w:uiPriority="50"/>
-    <w:lsdException w:name="Grid Table 6 Colorful Accent 6" w:uiPriority="51"/>
-    <w:lsdException w:name="Grid Table 7 Colorful Accent 6" w:uiPriority="52"/>
-    <w:lsdException w:name="List Table 1 Light" w:uiPriority="46"/>
-    <w:lsdException w:name="List Table 2" w:uiPriority="47"/>
-    <w:lsdException w:name="List Table 3" w:uiPriority="48"/>
-    <w:lsdException w:name="List Table 4" w:uiPriority="49"/>
-    <w:lsdException w:name="List Table 5 Dark" w:uiPriority="50"/>
-    <w:lsdException w:name="List Table 6 Colorful" w:uiPriority="51"/>
-    <w:lsdException w:name="List Table 7 Colorful" w:uiPriority="52"/>
-    <w:lsdException w:name="List Table 1 Light Accent 1" w:uiPriority="46"/>
-    <w:lsdException w:name="List Table 2 Accent 1" w:uiPriority="47"/>
-    <w:lsdException w:name="List Table 3 Accent 1" w:uiPriority="48"/>
-    <w:lsdException w:name="List Table 4 Accent 1" w:uiPriority="49"/>
-    <w:lsdException w:name="List Table 5 Dark Accent 1" w:uiPriority="50"/>
-    <w:lsdException w:name="List Table 6 Colorful Accent 1" w:uiPriority="51"/>
-    <w:lsdException w:name="List Table 7 Colorful Accent 1" w:uiPriority="52"/>
-    <w:lsdException w:name="List Table 1 Light Accent 2" w:uiPriority="46"/>
-    <w:lsdException w:name="List Table 2 Accent 2" w:uiPriority="47"/>
-    <w:lsdException w:name="List Table 3 Accent 2" w:uiPriority="48"/>
-    <w:lsdException w:name="List Table 4 Accent 2" w:uiPriority="49"/>
-    <w:lsdException w:name="List Table 5 Dark Accent 2" w:uiPriority="50"/>
-    <w:lsdException w:name="List Table 6 Colorful Accent 2" w:uiPriority="51"/>
-    <w:lsdException w:name="List Table 7 Colorful Accent 2" w:uiPriority="52"/>
-    <w:lsdException w:name="List Table 1 Light Accent 3" w:uiPriority="46"/>
-    <w:lsdException w:name="List Table 2 Accent 3" w:uiPriority="47"/>
-    <w:lsdException w:name="List Table 3 Accent 3" w:uiPriority="48"/>
-    <w:lsdException w:name="List Table 4 Accent 3" w:uiPriority="49"/>
-    <w:lsdException w:name="List Table 5 Dark Accent 3" w:uiPriority="50"/>
-    <w:lsdException w:name="List Table 6 Colorful Accent 3" w:uiPriority="51"/>
-    <w:lsdException w:name="List Table 7 Colorful Accent 3" w:uiPriority="52"/>
-    <w:lsdException w:name="List Table 1 Light Accent 4" w:uiPriority="46"/>
-    <w:lsdException w:name="List Table 2 Accent 4" w:uiPriority="47"/>
-    <w:lsdException w:name="List Table 3 Accent 4" w:uiPriority="48"/>
-    <w:lsdException w:name="List Table 4 Accent 4" w:uiPriority="49"/>
-    <w:lsdException w:name="List Table 5 Dark Accent 4" w:uiPriority="50"/>
-    <w:lsdException w:name="List Table 6 Colorful Accent 4" w:uiPriority="51"/>
-    <w:lsdException w:name="List Table 7 Colorful Accent 4" w:uiPriority="52"/>
-    <w:lsdException w:name="List Table 1 Light Accent 5" w:uiPriority="46"/>
-    <w:lsdException w:name="List Table 2 Accent 5" w:uiPriority="47"/>
-    <w:lsdException w:name="List Table 3 Accent 5" w:uiPriority="48"/>
-    <w:lsdException w:name="List Table 4 Accent 5" w:uiPriority="49"/>
-    <w:lsdException w:name="List Table 5 Dark Accent 5" w:uiPriority="50"/>
-    <w:lsdException w:name="List Table 6 Colorful Accent 5" w:uiPriority="51"/>
-    <w:lsdException w:name="List Table 7 Colorful Accent 5" w:uiPriority="52"/>
-    <w:lsdException w:name="List Table 1 Light Accent 6" w:uiPriority="46"/>
-    <w:lsdException w:name="List Table 2 Accent 6" w:uiPriority="47"/>
-    <w:lsdException w:name="List Table 3 Accent 6" w:uiPriority="48"/>
-    <w:lsdException w:name="List Table 4 Accent 6" w:uiPriority="49"/>
-    <w:lsdException w:name="List Table 5 Dark Accent 6" w:uiPriority="50"/>
-    <w:lsdException w:name="List Table 6 Colorful Accent 6" w:uiPriority="51"/>
-    <w:lsdException w:name="List Table 7 Colorful Accent 6" w:uiPriority="52"/>
+  <w:latentStyles w:defLockedState="0" w:defUIPriority="99" w:defSemiHidden="1" w:defUnhideWhenUsed="1" w:defQFormat="0" w:count="267">
+    <w:lsdException w:name="Normal" w:semiHidden="0" w:uiPriority="0" w:unhideWhenUsed="0" w:qFormat="1"/>
+    <w:lsdException w:name="heading 1" w:semiHidden="0" w:uiPriority="9" w:unhideWhenUsed="0" w:qFormat="1"/>
+    <w:lsdException w:name="heading 2" w:uiPriority="9" w:qFormat="1"/>
+    <w:lsdException w:name="heading 3" w:uiPriority="9" w:qFormat="1"/>
+    <w:lsdException w:name="heading 4" w:uiPriority="9" w:qFormat="1"/>
+    <w:lsdException w:name="heading 5" w:uiPriority="9" w:qFormat="1"/>
+    <w:lsdException w:name="heading 6" w:uiPriority="9" w:qFormat="1"/>
+    <w:lsdException w:name="heading 7" w:uiPriority="9" w:qFormat="1"/>
+    <w:lsdException w:name="heading 8" w:uiPriority="9" w:qFormat="1"/>
+    <w:lsdException w:name="heading 9" w:uiPriority="9" w:qFormat="1"/>
+    <w:lsdException w:name="toc 1" w:uiPriority="39"/>
+    <w:lsdException w:name="toc 2" w:uiPriority="39"/>
+    <w:lsdException w:name="toc 3" w:uiPriority="39"/>
+    <w:lsdException w:name="toc 4" w:uiPriority="39"/>
+    <w:lsdException w:name="toc 5" w:uiPriority="39"/>
+    <w:lsdException w:name="toc 6" w:uiPriority="39"/>
+    <w:lsdException w:name="toc 7" w:uiPriority="39"/>
+    <w:lsdException w:name="toc 8" w:uiPriority="39"/>
+    <w:lsdException w:name="toc 9" w:uiPriority="39"/>
+    <w:lsdException w:name="caption" w:uiPriority="35" w:qFormat="1"/>
+    <w:lsdException w:name="Title" w:semiHidden="0" w:uiPriority="10" w:unhideWhenUsed="0" w:qFormat="1"/>
+    <w:lsdException w:name="Default Paragraph Font" w:uiPriority="1"/>
+    <w:lsdException w:name="Subtitle" w:semiHidden="0" w:uiPriority="11" w:unhideWhenUsed="0" w:qFormat="1"/>
+    <w:lsdException w:name="Strong" w:semiHidden="0" w:uiPriority="22" w:unhideWhenUsed="0" w:qFormat="1"/>
+    <w:lsdException w:name="Emphasis" w:semiHidden="0" w:uiPriority="20" w:unhideWhenUsed="0" w:qFormat="1"/>
+    <w:lsdException w:name="Table Grid" w:semiHidden="0" w:uiPriority="39" w:unhideWhenUsed="0"/>
+    <w:lsdException w:name="Placeholder Text" w:unhideWhenUsed="0"/>
+    <w:lsdException w:name="No Spacing" w:semiHidden="0" w:uiPriority="1" w:unhideWhenUsed="0" w:qFormat="1"/>
+    <w:lsdException w:name="Light Shading" w:semiHidden="0" w:uiPriority="60" w:unhideWhenUsed="0"/>
+    <w:lsdException w:name="Light List" w:semiHidden="0" w:uiPriority="61" w:unhideWhenUsed="0"/>
+    <w:lsdException w:name="Light Grid" w:semiHidden="0" w:uiPriority="62" w:unhideWhenUsed="0"/>
+    <w:lsdException w:name="Medium Shading 1" w:semiHidden="0" w:uiPriority="63" w:unhideWhenUsed="0"/>
+    <w:lsdException w:name="Medium Shading 2" w:semiHidden="0" w:uiPriority="64" w:unhideWhenUsed="0"/>
+    <w:lsdException w:name="Medium List 1" w:semiHidden="0" w:uiPriority="65" w:unhideWhenUsed="0"/>
+    <w:lsdException w:name="Medium List 2" w:semiHidden="0" w:uiPriority="66" w:unhideWhenUsed="0"/>
+    <w:lsdException w:name="Medium Grid 1" w:semiHidden="0" w:uiPriority="67" w:unhideWhenUsed="0"/>
+    <w:lsdException w:name="Medium Grid 2" w:semiHidden="0" w:uiPriority="68" w:unhideWhenUsed="0"/>
+    <w:lsdException w:name="Medium Grid 3" w:semiHidden="0" w:uiPriority="69" w:unhideWhenUsed="0"/>
+    <w:lsdException w:name="Dark List" w:semiHidden="0" w:uiPriority="70" w:unhideWhenUsed="0"/>
+    <w:lsdException w:name="Colorful Shading" w:semiHidden="0" w:uiPriority="71" w:unhideWhenUsed="0"/>
+    <w:lsdException w:name="Colorful List" w:semiHidden="0" w:uiPriority="72" w:unhideWhenUsed="0"/>
+    <w:lsdException w:name="Colorful Grid" w:semiHidden="0" w:uiPriority="73" w:unhideWhenUsed="0"/>
+    <w:lsdException w:name="Light Shading Accent 1" w:semiHidden="0" w:uiPriority="60" w:unhideWhenUsed="0"/>
+    <w:lsdException w:name="Light List Accent 1" w:semiHidden="0" w:uiPriority="61" w:unhideWhenUsed="0"/>
+    <w:lsdException w:name="Light Grid Accent 1" w:semiHidden="0" w:uiPriority="62" w:unhideWhenUsed="0"/>
+    <w:lsdException w:name="Medium Shading 1 Accent 1" w:semiHidden="0" w:uiPriority="63" w:unhideWhenUsed="0"/>
+    <w:lsdException w:name="Medium Shading 2 Accent 1" w:semiHidden="0" w:uiPriority="64" w:unhideWhenUsed="0"/>
+    <w:lsdException w:name="Medium List 1 Accent 1" w:semiHidden="0" w:uiPriority="65" w:unhideWhenUsed="0"/>
+    <w:lsdException w:name="Revision" w:unhideWhenUsed="0"/>
+    <w:lsdException w:name="List Paragraph" w:semiHidden="0" w:uiPriority="34" w:unhideWhenUsed="0" w:qFormat="1"/>
+    <w:lsdException w:name="Quote" w:semiHidden="0" w:uiPriority="29" w:unhideWhenUsed="0" w:qFormat="1"/>
+    <w:lsdException w:name="Intense Quote" w:semiHidden="0" w:uiPriority="30" w:unhideWhenUsed="0" w:qFormat="1"/>
+    <w:lsdException w:name="Medium List 2 Accent 1" w:semiHidden="0" w:uiPriority="66" w:unhideWhenUsed="0"/>
+    <w:lsdException w:name="Medium Grid 1 Accent 1" w:semiHidden="0" w:uiPriority="67" w:unhideWhenUsed="0"/>
+    <w:lsdException w:name="Medium Grid 2 Accent 1" w:semiHidden="0" w:uiPriority="68" w:unhideWhenUsed="0"/>
+    <w:lsdException w:name="Medium Grid 3 Accent 1" w:semiHidden="0" w:uiPriority="69" w:unhideWhenUsed="0"/>
+    <w:lsdException w:name="Dark List Accent 1" w:semiHidden="0" w:uiPriority="70" w:unhideWhenUsed="0"/>
+    <w:lsdException w:name="Colorful Shading Accent 1" w:semiHidden="0" w:uiPriority="71" w:unhideWhenUsed="0"/>
+    <w:lsdException w:name="Colorful List Accent 1" w:semiHidden="0" w:uiPriority="72" w:unhideWhenUsed="0"/>
+    <w:lsdException w:name="Colorful Grid Accent 1" w:semiHidden="0" w:uiPriority="73" w:unhideWhenUsed="0"/>
+    <w:lsdException w:name="Light Shading Accent 2" w:semiHidden="0" w:uiPriority="60" w:unhideWhenUsed="0"/>
+    <w:lsdException w:name="Light List Accent 2" w:semiHidden="0" w:uiPriority="61" w:unhideWhenUsed="0"/>
+    <w:lsdException w:name="Light Grid Accent 2" w:semiHidden="0" w:uiPriority="62" w:unhideWhenUsed="0"/>
+    <w:lsdException w:name="Medium Shading 1 Accent 2" w:semiHidden="0" w:uiPriority="63" w:unhideWhenUsed="0"/>
+    <w:lsdException w:name="Medium Shading 2 Accent 2" w:semiHidden="0" w:uiPriority="64" w:unhideWhenUsed="0"/>
+    <w:lsdException w:name="Medium List 1 Accent 2" w:semiHidden="0" w:uiPriority="65" w:unhideWhenUsed="0"/>
+    <w:lsdException w:name="Medium List 2 Accent 2" w:semiHidden="0" w:uiPriority="66" w:unhideWhenUsed="0"/>
+    <w:lsdException w:name="Medium Grid 1 Accent 2" w:semiHidden="0" w:uiPriority="67" w:unhideWhenUsed="0"/>
+    <w:lsdException w:name="Medium Grid 2 Accent 2" w:semiHidden="0" w:uiPriority="68" w:unhideWhenUsed="0"/>
+    <w:lsdException w:name="Medium Grid 3 Accent 2" w:semiHidden="0" w:uiPriority="69" w:unhideWhenUsed="0"/>
+    <w:lsdException w:name="Dark List Accent 2" w:semiHidden="0" w:uiPriority="70" w:unhideWhenUsed="0"/>
+    <w:lsdException w:name="Colorful Shading Accent 2" w:semiHidden="0" w:uiPriority="71" w:unhideWhenUsed="0"/>
+    <w:lsdException w:name="Colorful List Accent 2" w:semiHidden="0" w:uiPriority="72" w:unhideWhenUsed="0"/>
+    <w:lsdException w:name="Colorful Grid Accent 2" w:semiHidden="0" w:uiPriority="73" w:unhideWhenUsed="0"/>
+    <w:lsdException w:name="Light Shading Accent 3" w:semiHidden="0" w:uiPriority="60" w:unhideWhenUsed="0"/>
+    <w:lsdException w:name="Light List Accent 3" w:semiHidden="0" w:uiPriority="61" w:unhideWhenUsed="0"/>
+    <w:lsdException w:name="Light Grid Accent 3" w:semiHidden="0" w:uiPriority="62" w:unhideWhenUsed="0"/>
+    <w:lsdException w:name="Medium Shading 1 Accent 3" w:semiHidden="0" w:uiPriority="63" w:unhideWhenUsed="0"/>
+    <w:lsdException w:name="Medium Shading 2 Accent 3" w:semiHidden="0" w:uiPriority="64" w:unhideWhenUsed="0"/>
+    <w:lsdException w:name="Medium List 1 Accent 3" w:semiHidden="0" w:uiPriority="65" w:unhideWhenUsed="0"/>
+    <w:lsdException w:name="Medium List 2 Accent 3" w:semiHidden="0" w:uiPriority="66" w:unhideWhenUsed="0"/>
+    <w:lsdException w:name="Medium Grid 1 Accent 3" w:semiHidden="0" w:uiPriority="67" w:unhideWhenUsed="0"/>
+    <w:lsdException w:name="Medium Grid 2 Accent 3" w:semiHidden="0" w:uiPriority="68" w:unhideWhenUsed="0"/>
+    <w:lsdException w:name="Medium Grid 3 Accent 3" w:semiHidden="0" w:uiPriority="69" w:unhideWhenUsed="0"/>
+    <w:lsdException w:name="Dark List Accent 3" w:semiHidden="0" w:uiPriority="70" w:unhideWhenUsed="0"/>
+    <w:lsdException w:name="Colorful Shading Accent 3" w:semiHidden="0" w:uiPriority="71" w:unhideWhenUsed="0"/>
+    <w:lsdException w:name="Colorful List Accent 3" w:semiHidden="0" w:uiPriority="72" w:unhideWhenUsed="0"/>
+    <w:lsdException w:name="Colorful Grid Accent 3" w:semiHidden="0" w:uiPriority="73" w:unhideWhenUsed="0"/>
+    <w:lsdException w:name="Light Shading Accent 4" w:semiHidden="0" w:uiPriority="60" w:unhideWhenUsed="0"/>
+    <w:lsdException w:name="Light List Accent 4" w:semiHidden="0" w:uiPriority="61" w:unhideWhenUsed="0"/>
+    <w:lsdException w:name="Light Grid Accent 4" w:semiHidden="0" w:uiPriority="62" w:unhideWhenUsed="0"/>
+    <w:lsdException w:name="Medium Shading 1 Accent 4" w:semiHidden="0" w:uiPriority="63" w:unhideWhenUsed="0"/>
+    <w:lsdException w:name="Medium Shading 2 Accent 4" w:semiHidden="0" w:uiPriority="64" w:unhideWhenUsed="0"/>
+    <w:lsdException w:name="Medium List 1 Accent 4" w:semiHidden="0" w:uiPriority="65" w:unhideWhenUsed="0"/>
+    <w:lsdException w:name="Medium List 2 Accent 4" w:semiHidden="0" w:uiPriority="66" w:unhideWhenUsed="0"/>
+    <w:lsdException w:name="Medium Grid 1 Accent 4" w:semiHidden="0" w:uiPriority="67" w:unhideWhenUsed="0"/>
+    <w:lsdException w:name="Medium Grid 2 Accent 4" w:semiHidden="0" w:uiPriority="68" w:unhideWhenUsed="0"/>
+    <w:lsdException w:name="Medium Grid 3 Accent 4" w:semiHidden="0" w:uiPriority="69" w:unhideWhenUsed="0"/>
+    <w:lsdException w:name="Dark List Accent 4" w:semiHidden="0" w:uiPriority="70" w:unhideWhenUsed="0"/>
+    <w:lsdException w:name="Colorful Shading Accent 4" w:semiHidden="0" w:uiPriority="71" w:unhideWhenUsed="0"/>
+    <w:lsdException w:name="Colorful List Accent 4" w:semiHidden="0" w:uiPriority="72" w:unhideWhenUsed="0"/>
+    <w:lsdException w:name="Colorful Grid Accent 4" w:semiHidden="0" w:uiPriority="73" w:unhideWhenUsed="0"/>
+    <w:lsdException w:name="Light Shading Accent 5" w:semiHidden="0" w:uiPriority="60" w:unhideWhenUsed="0"/>
+    <w:lsdException w:name="Light List Accent 5" w:semiHidden="0" w:uiPriority="61" w:unhideWhenUsed="0"/>
+    <w:lsdException w:name="Light Grid Accent 5" w:semiHidden="0" w:uiPriority="62" w:unhideWhenUsed="0"/>
+    <w:lsdException w:name="Medium Shading 1 Accent 5" w:semiHidden="0" w:uiPriority="63" w:unhideWhenUsed="0"/>
+    <w:lsdException w:name="Medium Shading 2 Accent 5" w:semiHidden="0" w:uiPriority="64" w:unhideWhenUsed="0"/>
+    <w:lsdException w:name="Medium List 1 Accent 5" w:semiHidden="0" w:uiPriority="65" w:unhideWhenUsed="0"/>
+    <w:lsdException w:name="Medium List 2 Accent 5" w:semiHidden="0" w:uiPriority="66" w:unhideWhenUsed="0"/>
+    <w:lsdException w:name="Medium Grid 1 Accent 5" w:semiHidden="0" w:uiPriority="67" w:unhideWhenUsed="0"/>
+    <w:lsdException w:name="Medium Grid 2 Accent 5" w:semiHidden="0" w:uiPriority="68" w:unhideWhenUsed="0"/>
+    <w:lsdException w:name="Medium Grid 3 Accent 5" w:semiHidden="0" w:uiPriority="69" w:unhideWhenUsed="0"/>
+    <w:lsdException w:name="Dark List Accent 5" w:semiHidden="0" w:uiPriority="70" w:unhideWhenUsed="0"/>
+    <w:lsdException w:name="Colorful Shading Accent 5" w:semiHidden="0" w:uiPriority="71" w:unhideWhenUsed="0"/>
+    <w:lsdException w:name="Colorful List Accent 5" w:semiHidden="0" w:uiPriority="72" w:unhideWhenUsed="0"/>
+    <w:lsdException w:name="Colorful Grid Accent 5" w:semiHidden="0" w:uiPriority="73" w:unhideWhenUsed="0"/>
+    <w:lsdException w:name="Light Shading Accent 6" w:semiHidden="0" w:uiPriority="60" w:unhideWhenUsed="0"/>
+    <w:lsdException w:name="Light List Accent 6" w:semiHidden="0" w:uiPriority="61" w:unhideWhenUsed="0"/>
+    <w:lsdException w:name="Light Grid Accent 6" w:semiHidden="0" w:uiPriority="62" w:unhideWhenUsed="0"/>
+    <w:lsdException w:name="Medium Shading 1 Accent 6" w:semiHidden="0" w:uiPriority="63" w:unhideWhenUsed="0"/>
+    <w:lsdException w:name="Medium Shading 2 Accent 6" w:semiHidden="0" w:uiPriority="64" w:unhideWhenUsed="0"/>
+    <w:lsdException w:name="Medium List 1 Accent 6" w:semiHidden="0" w:uiPriority="65" w:unhideWhenUsed="0"/>
+    <w:lsdException w:name="Medium List 2 Accent 6" w:semiHidden="0" w:uiPriority="66" w:unhideWhenUsed="0"/>
+    <w:lsdException w:name="Medium Grid 1 Accent 6" w:semiHidden="0" w:uiPriority="67" w:unhideWhenUsed="0"/>
+    <w:lsdException w:name="Medium Grid 2 Accent 6" w:semiHidden="0" w:uiPriority="68" w:unhideWhenUsed="0"/>
+    <w:lsdException w:name="Medium Grid 3 Accent 6" w:semiHidden="0" w:uiPriority="69" w:unhideWhenUsed="0"/>
+    <w:lsdException w:name="Dark List Accent 6" w:semiHidden="0" w:uiPriority="70" w:unhideWhenUsed="0"/>
+    <w:lsdException w:name="Colorful Shading Accent 6" w:semiHidden="0" w:uiPriority="71" w:unhideWhenUsed="0"/>
+    <w:lsdException w:name="Colorful List Accent 6" w:semiHidden="0" w:uiPriority="72" w:unhideWhenUsed="0"/>
+    <w:lsdException w:name="Colorful Grid Accent 6" w:semiHidden="0" w:uiPriority="73" w:unhideWhenUsed="0"/>
+    <w:lsdException w:name="Subtle Emphasis" w:semiHidden="0" w:uiPriority="19" w:unhideWhenUsed="0" w:qFormat="1"/>
+    <w:lsdException w:name="Intense Emphasis" w:semiHidden="0" w:uiPriority="21" w:unhideWhenUsed="0" w:qFormat="1"/>
+    <w:lsdException w:name="Subtle Reference" w:semiHidden="0" w:uiPriority="31" w:unhideWhenUsed="0" w:qFormat="1"/>
+    <w:lsdException w:name="Intense Reference" w:semiHidden="0" w:uiPriority="32" w:unhideWhenUsed="0" w:qFormat="1"/>
+    <w:lsdException w:name="Book Title" w:semiHidden="0" w:uiPriority="33" w:unhideWhenUsed="0" w:qFormat="1"/>
+    <w:lsdException w:name="Bibliography" w:uiPriority="37"/>
+    <w:lsdException w:name="TOC Heading" w:uiPriority="39" w:qFormat="1"/>
+  </w:latentStyles>
+  <w:style w:type="paragraph" w:default="1" w:styleId="Normal">
+    <w:name w:val="Normal"/>
+    <w:qFormat/>
+  </w:style>
+  <w:style w:type="character" w:default="1" w:styleId="DefaultParagraphFont">
+    <w:name w:val="Default Paragraph Font"/>
+    <w:uiPriority w:val="1"/>
+    <w:semiHidden/>
+    <w:unhideWhenUsed/>
+  </w:style>
+  <w:style w:type="table" w:default="1" w:styleId="TableNormal">
+    <w:name w:val="Normal Table"/>
+    <w:uiPriority w:val="99"/>
+    <w:semiHidden/>
+    <w:unhideWhenUsed/>
+    <w:tblPr>
+      <w:tblInd w:w="0" w:type="dxa"/>
+      <w:tblCellMar>
+        <w:top w:w="0" w:type="dxa"/>
+        <w:left w:w="108" w:type="dxa"/>
+        <w:bottom w:w="0" w:type="dxa"/>
+        <w:right w:w="108" w:type="dxa"/>
+      </w:tblCellMar>
+    </w:tblPr>
+  </w:style>
+  <w:style w:type="numbering" w:default="1" w:styleId="NoList">
+    <w:name w:val="No List"/>
+    <w:uiPriority w:val="99"/>
+    <w:semiHidden/>
+    <w:unhideWhenUsed/>
+  </w:style>
+  <w:style w:type="paragraph" w:styleId="ListParagraph">
+    <w:name w:val="List Paragraph"/>
+    <w:basedOn w:val="Normal"/>
+    <w:uiPriority w:val="34"/>
+    <w:qFormat/>
+    <w:rsid w:val="003A03D8"/>
+    <w:pPr>
+      <w:ind w:left="720"/>
+      <w:contextualSpacing/>
+    </w:pPr>
+  </w:style>
+  <w:style w:type="table" w:styleId="TableGrid">
+    <w:name w:val="Table Grid"/>
+    <w:basedOn w:val="TableNormal"/>
+    <w:uiPriority w:val="39"/>
+    <w:rsid w:val="00E935FF"/>
+    <w:pPr>
+      <w:spacing w:after="0" w:line="240" w:lineRule="auto"/>
+    </w:pPr>
+    <w:tblPr>
+      <w:tblBorders>
+        <w:top w:val="single" w:sz="4" w:space="0" w:color="auto"/>
+        <w:left w:val="single" w:sz="4" w:space="0" w:color="auto"/>
+        <w:bottom w:val="single" w:sz="4" w:space="0" w:color="auto"/>
+        <w:right w:val="single" w:sz="4" w:space="0" w:color="auto"/>
+        <w:insideH w:val="single" w:sz="4" w:space="0" w:color="auto"/>
+        <w:insideV w:val="single" w:sz="4" w:space="0" w:color="auto"/>
+      </w:tblBorders>
+    </w:tblPr>
+  </w:style>
+</w:styles>
+</file>
+
+<file path=word/stylesWithEffects.xml><?xml version="1.0" encoding="utf-8"?>
+<w:styles xmlns:wpc="http://schemas.microsoft.com/office/word/2010/wordprocessingCanvas" xmlns:mc="http://schemas.openxmlformats.org/markup-compatibility/2006" xmlns:o="urn:schemas-microsoft-com:office:office" xmlns:r="http://schemas.openxmlformats.org/officeDocument/2006/relationships" xmlns:m="http://schemas.openxmlformats.org/officeDocument/2006/math" xmlns:v="urn:schemas-microsoft-com:vml" xmlns:wp14="http://schemas.microsoft.com/office/word/2010/wordprocessingDrawing" xmlns:wp="http://schemas.openxmlformats.org/drawingml/2006/wordprocessingDrawing" xmlns:w10="urn:schemas-microsoft-com:office:word" xmlns:w="http://schemas.openxmlformats.org/wordprocessingml/2006/main" xmlns:w14="http://schemas.microsoft.com/office/word/2010/wordml" xmlns:wpg="http://schemas.microsoft.com/office/word/2010/wordprocessingGroup" xmlns:wpi="http://schemas.microsoft.com/office/word/2010/wordprocessingInk" xmlns:wne="http://schemas.microsoft.com/office/word/2006/wordml" xmlns:wps="http://schemas.microsoft.com/office/word/2010/wordprocessingShape" mc:Ignorable="w14 wp14">
+  <w:docDefaults>
+    <w:rPrDefault>
+      <w:rPr>
+        <w:rFonts w:asciiTheme="minorHAnsi" w:eastAsiaTheme="minorHAnsi" w:hAnsiTheme="minorHAnsi" w:cstheme="minorBidi"/>
+        <w:sz w:val="22"/>
+        <w:szCs w:val="22"/>
+        <w:lang w:val="en-US" w:eastAsia="en-US" w:bidi="ar-SA"/>
+      </w:rPr>
+    </w:rPrDefault>
+    <w:pPrDefault>
+      <w:pPr>
+        <w:spacing w:after="160" w:line="259" w:lineRule="auto"/>
+      </w:pPr>
+    </w:pPrDefault>
+  </w:docDefaults>
+  <w:latentStyles w:defLockedState="0" w:defUIPriority="99" w:defSemiHidden="1" w:defUnhideWhenUsed="1" w:defQFormat="0" w:count="267">
+    <w:lsdException w:name="Normal" w:semiHidden="0" w:uiPriority="0" w:unhideWhenUsed="0" w:qFormat="1"/>
+    <w:lsdException w:name="heading 1" w:semiHidden="0" w:uiPriority="9" w:unhideWhenUsed="0" w:qFormat="1"/>
+    <w:lsdException w:name="heading 2" w:uiPriority="9" w:qFormat="1"/>
+    <w:lsdException w:name="heading 3" w:uiPriority="9" w:qFormat="1"/>
+    <w:lsdException w:name="heading 4" w:uiPriority="9" w:qFormat="1"/>
+    <w:lsdException w:name="heading 5" w:uiPriority="9" w:qFormat="1"/>
+    <w:lsdException w:name="heading 6" w:uiPriority="9" w:qFormat="1"/>
+    <w:lsdException w:name="heading 7" w:uiPriority="9" w:qFormat="1"/>
+    <w:lsdException w:name="heading 8" w:uiPriority="9" w:qFormat="1"/>
+    <w:lsdException w:name="heading 9" w:uiPriority="9" w:qFormat="1"/>
+    <w:lsdException w:name="toc 1" w:uiPriority="39"/>
+    <w:lsdException w:name="toc 2" w:uiPriority="39"/>
+    <w:lsdException w:name="toc 3" w:uiPriority="39"/>
+    <w:lsdException w:name="toc 4" w:uiPriority="39"/>
+    <w:lsdException w:name="toc 5" w:uiPriority="39"/>
+    <w:lsdException w:name="toc 6" w:uiPriority="39"/>
+    <w:lsdException w:name="toc 7" w:uiPriority="39"/>
+    <w:lsdException w:name="toc 8" w:uiPriority="39"/>
+    <w:lsdException w:name="toc 9" w:uiPriority="39"/>
+    <w:lsdException w:name="caption" w:uiPriority="35" w:qFormat="1"/>
+    <w:lsdException w:name="Title" w:semiHidden="0" w:uiPriority="10" w:unhideWhenUsed="0" w:qFormat="1"/>
+    <w:lsdException w:name="Default Paragraph Font" w:uiPriority="1"/>
+    <w:lsdException w:name="Subtitle" w:semiHidden="0" w:uiPriority="11" w:unhideWhenUsed="0" w:qFormat="1"/>
+    <w:lsdException w:name="Strong" w:semiHidden="0" w:uiPriority="22" w:unhideWhenUsed="0" w:qFormat="1"/>
+    <w:lsdException w:name="Emphasis" w:semiHidden="0" w:uiPriority="20" w:unhideWhenUsed="0" w:qFormat="1"/>
+    <w:lsdException w:name="Table Grid" w:semiHidden="0" w:uiPriority="39" w:unhideWhenUsed="0"/>
+    <w:lsdException w:name="Placeholder Text" w:unhideWhenUsed="0"/>
+    <w:lsdException w:name="No Spacing" w:semiHidden="0" w:uiPriority="1" w:unhideWhenUsed="0" w:qFormat="1"/>
+    <w:lsdException w:name="Light Shading" w:semiHidden="0" w:uiPriority="60" w:unhideWhenUsed="0"/>
+    <w:lsdException w:name="Light List" w:semiHidden="0" w:uiPriority="61" w:unhideWhenUsed="0"/>
+    <w:lsdException w:name="Light Grid" w:semiHidden="0" w:uiPriority="62" w:unhideWhenUsed="0"/>
+    <w:lsdException w:name="Medium Shading 1" w:semiHidden="0" w:uiPriority="63" w:unhideWhenUsed="0"/>
+    <w:lsdException w:name="Medium Shading 2" w:semiHidden="0" w:uiPriority="64" w:unhideWhenUsed="0"/>
+    <w:lsdException w:name="Medium List 1" w:semiHidden="0" w:uiPriority="65" w:unhideWhenUsed="0"/>
+    <w:lsdException w:name="Medium List 2" w:semiHidden="0" w:uiPriority="66" w:unhideWhenUsed="0"/>
+    <w:lsdException w:name="Medium Grid 1" w:semiHidden="0" w:uiPriority="67" w:unhideWhenUsed="0"/>
+    <w:lsdException w:name="Medium Grid 2" w:semiHidden="0" w:uiPriority="68" w:unhideWhenUsed="0"/>
+    <w:lsdException w:name="Medium Grid 3" w:semiHidden="0" w:uiPriority="69" w:unhideWhenUsed="0"/>
+    <w:lsdException w:name="Dark List" w:semiHidden="0" w:uiPriority="70" w:unhideWhenUsed="0"/>
+    <w:lsdException w:name="Colorful Shading" w:semiHidden="0" w:uiPriority="71" w:unhideWhenUsed="0"/>
+    <w:lsdException w:name="Colorful List" w:semiHidden="0" w:uiPriority="72" w:unhideWhenUsed="0"/>
+    <w:lsdException w:name="Colorful Grid" w:semiHidden="0" w:uiPriority="73" w:unhideWhenUsed="0"/>
+    <w:lsdException w:name="Light Shading Accent 1" w:semiHidden="0" w:uiPriority="60" w:unhideWhenUsed="0"/>
+    <w:lsdException w:name="Light List Accent 1" w:semiHidden="0" w:uiPriority="61" w:unhideWhenUsed="0"/>
+    <w:lsdException w:name="Light Grid Accent 1" w:semiHidden="0" w:uiPriority="62" w:unhideWhenUsed="0"/>
+    <w:lsdException w:name="Medium Shading 1 Accent 1" w:semiHidden="0" w:uiPriority="63" w:unhideWhenUsed="0"/>
+    <w:lsdException w:name="Medium Shading 2 Accent 1" w:semiHidden="0" w:uiPriority="64" w:unhideWhenUsed="0"/>
+    <w:lsdException w:name="Medium List 1 Accent 1" w:semiHidden="0" w:uiPriority="65" w:unhideWhenUsed="0"/>
+    <w:lsdException w:name="Revision" w:unhideWhenUsed="0"/>
+    <w:lsdException w:name="List Paragraph" w:semiHidden="0" w:uiPriority="34" w:unhideWhenUsed="0" w:qFormat="1"/>
+    <w:lsdException w:name="Quote" w:semiHidden="0" w:uiPriority="29" w:unhideWhenUsed="0" w:qFormat="1"/>
+    <w:lsdException w:name="Intense Quote" w:semiHidden="0" w:uiPriority="30" w:unhideWhenUsed="0" w:qFormat="1"/>
+    <w:lsdException w:name="Medium List 2 Accent 1" w:semiHidden="0" w:uiPriority="66" w:unhideWhenUsed="0"/>
+    <w:lsdException w:name="Medium Grid 1 Accent 1" w:semiHidden="0" w:uiPriority="67" w:unhideWhenUsed="0"/>
+    <w:lsdException w:name="Medium Grid 2 Accent 1" w:semiHidden="0" w:uiPriority="68" w:unhideWhenUsed="0"/>
+    <w:lsdException w:name="Medium Grid 3 Accent 1" w:semiHidden="0" w:uiPriority="69" w:unhideWhenUsed="0"/>
+    <w:lsdException w:name="Dark List Accent 1" w:semiHidden="0" w:uiPriority="70" w:unhideWhenUsed="0"/>
+    <w:lsdException w:name="Colorful Shading Accent 1" w:semiHidden="0" w:uiPriority="71" w:unhideWhenUsed="0"/>
+    <w:lsdException w:name="Colorful List Accent 1" w:semiHidden="0" w:uiPriority="72" w:unhideWhenUsed="0"/>
+    <w:lsdException w:name="Colorful Grid Accent 1" w:semiHidden="0" w:uiPriority="73" w:unhideWhenUsed="0"/>
+    <w:lsdException w:name="Light Shading Accent 2" w:semiHidden="0" w:uiPriority="60" w:unhideWhenUsed="0"/>
+    <w:lsdException w:name="Light List Accent 2" w:semiHidden="0" w:uiPriority="61" w:unhideWhenUsed="0"/>
+    <w:lsdException w:name="Light Grid Accent 2" w:semiHidden="0" w:uiPriority="62" w:unhideWhenUsed="0"/>
+    <w:lsdException w:name="Medium Shading 1 Accent 2" w:semiHidden="0" w:uiPriority="63" w:unhideWhenUsed="0"/>
+    <w:lsdException w:name="Medium Shading 2 Accent 2" w:semiHidden="0" w:uiPriority="64" w:unhideWhenUsed="0"/>
+    <w:lsdException w:name="Medium List 1 Accent 2" w:semiHidden="0" w:uiPriority="65" w:unhideWhenUsed="0"/>
+    <w:lsdException w:name="Medium List 2 Accent 2" w:semiHidden="0" w:uiPriority="66" w:unhideWhenUsed="0"/>
+    <w:lsdException w:name="Medium Grid 1 Accent 2" w:semiHidden="0" w:uiPriority="67" w:unhideWhenUsed="0"/>
+    <w:lsdException w:name="Medium Grid 2 Accent 2" w:semiHidden="0" w:uiPriority="68" w:unhideWhenUsed="0"/>
+    <w:lsdException w:name="Medium Grid 3 Accent 2" w:semiHidden="0" w:uiPriority="69" w:unhideWhenUsed="0"/>
+    <w:lsdException w:name="Dark List Accent 2" w:semiHidden="0" w:uiPriority="70" w:unhideWhenUsed="0"/>
+    <w:lsdException w:name="Colorful Shading Accent 2" w:semiHidden="0" w:uiPriority="71" w:unhideWhenUsed="0"/>
+    <w:lsdException w:name="Colorful List Accent 2" w:semiHidden="0" w:uiPriority="72" w:unhideWhenUsed="0"/>
+    <w:lsdException w:name="Colorful Grid Accent 2" w:semiHidden="0" w:uiPriority="73" w:unhideWhenUsed="0"/>
+    <w:lsdException w:name="Light Shading Accent 3" w:semiHidden="0" w:uiPriority="60" w:unhideWhenUsed="0"/>
+    <w:lsdException w:name="Light List Accent 3" w:semiHidden="0" w:uiPriority="61" w:unhideWhenUsed="0"/>
+    <w:lsdException w:name="Light Grid Accent 3" w:semiHidden="0" w:uiPriority="62" w:unhideWhenUsed="0"/>
+    <w:lsdException w:name="Medium Shading 1 Accent 3" w:semiHidden="0" w:uiPriority="63" w:unhideWhenUsed="0"/>
+    <w:lsdException w:name="Medium Shading 2 Accent 3" w:semiHidden="0" w:uiPriority="64" w:unhideWhenUsed="0"/>
+    <w:lsdException w:name="Medium List 1 Accent 3" w:semiHidden="0" w:uiPriority="65" w:unhideWhenUsed="0"/>
+    <w:lsdException w:name="Medium List 2 Accent 3" w:semiHidden="0" w:uiPriority="66" w:unhideWhenUsed="0"/>
+    <w:lsdException w:name="Medium Grid 1 Accent 3" w:semiHidden="0" w:uiPriority="67" w:unhideWhenUsed="0"/>
+    <w:lsdException w:name="Medium Grid 2 Accent 3" w:semiHidden="0" w:uiPriority="68" w:unhideWhenUsed="0"/>
+    <w:lsdException w:name="Medium Grid 3 Accent 3" w:semiHidden="0" w:uiPriority="69" w:unhideWhenUsed="0"/>
+    <w:lsdException w:name="Dark List Accent 3" w:semiHidden="0" w:uiPriority="70" w:unhideWhenUsed="0"/>
+    <w:lsdException w:name="Colorful Shading Accent 3" w:semiHidden="0" w:uiPriority="71" w:unhideWhenUsed="0"/>
+    <w:lsdException w:name="Colorful List Accent 3" w:semiHidden="0" w:uiPriority="72" w:unhideWhenUsed="0"/>
+    <w:lsdException w:name="Colorful Grid Accent 3" w:semiHidden="0" w:uiPriority="73" w:unhideWhenUsed="0"/>
+    <w:lsdException w:name="Light Shading Accent 4" w:semiHidden="0" w:uiPriority="60" w:unhideWhenUsed="0"/>
+    <w:lsdException w:name="Light List Accent 4" w:semiHidden="0" w:uiPriority="61" w:unhideWhenUsed="0"/>
+    <w:lsdException w:name="Light Grid Accent 4" w:semiHidden="0" w:uiPriority="62" w:unhideWhenUsed="0"/>
+    <w:lsdException w:name="Medium Shading 1 Accent 4" w:semiHidden="0" w:uiPriority="63" w:unhideWhenUsed="0"/>
+    <w:lsdException w:name="Medium Shading 2 Accent 4" w:semiHidden="0" w:uiPriority="64" w:unhideWhenUsed="0"/>
+    <w:lsdException w:name="Medium List 1 Accent 4" w:semiHidden="0" w:uiPriority="65" w:unhideWhenUsed="0"/>
+    <w:lsdException w:name="Medium List 2 Accent 4" w:semiHidden="0" w:uiPriority="66" w:unhideWhenUsed="0"/>
+    <w:lsdException w:name="Medium Grid 1 Accent 4" w:semiHidden="0" w:uiPriority="67" w:unhideWhenUsed="0"/>
+    <w:lsdException w:name="Medium Grid 2 Accent 4" w:semiHidden="0" w:uiPriority="68" w:unhideWhenUsed="0"/>
+    <w:lsdException w:name="Medium Grid 3 Accent 4" w:semiHidden="0" w:uiPriority="69" w:unhideWhenUsed="0"/>
+    <w:lsdException w:name="Dark List Accent 4" w:semiHidden="0" w:uiPriority="70" w:unhideWhenUsed="0"/>
+    <w:lsdException w:name="Colorful Shading Accent 4" w:semiHidden="0" w:uiPriority="71" w:unhideWhenUsed="0"/>
+    <w:lsdException w:name="Colorful List Accent 4" w:semiHidden="0" w:uiPriority="72" w:unhideWhenUsed="0"/>
+    <w:lsdException w:name="Colorful Grid Accent 4" w:semiHidden="0" w:uiPriority="73" w:unhideWhenUsed="0"/>
+    <w:lsdException w:name="Light Shading Accent 5" w:semiHidden="0" w:uiPriority="60" w:unhideWhenUsed="0"/>
+    <w:lsdException w:name="Light List Accent 5" w:semiHidden="0" w:uiPriority="61" w:unhideWhenUsed="0"/>
+    <w:lsdException w:name="Light Grid Accent 5" w:semiHidden="0" w:uiPriority="62" w:unhideWhenUsed="0"/>
+    <w:lsdException w:name="Medium Shading 1 Accent 5" w:semiHidden="0" w:uiPriority="63" w:unhideWhenUsed="0"/>
+    <w:lsdException w:name="Medium Shading 2 Accent 5" w:semiHidden="0" w:uiPriority="64" w:unhideWhenUsed="0"/>
+    <w:lsdException w:name="Medium List 1 Accent 5" w:semiHidden="0" w:uiPriority="65" w:unhideWhenUsed="0"/>
+    <w:lsdException w:name="Medium List 2 Accent 5" w:semiHidden="0" w:uiPriority="66" w:unhideWhenUsed="0"/>
+    <w:lsdException w:name="Medium Grid 1 Accent 5" w:semiHidden="0" w:uiPriority="67" w:unhideWhenUsed="0"/>
+    <w:lsdException w:name="Medium Grid 2 Accent 5" w:semiHidden="0" w:uiPriority="68" w:unhideWhenUsed="0"/>
+    <w:lsdException w:name="Medium Grid 3 Accent 5" w:semiHidden="0" w:uiPriority="69" w:unhideWhenUsed="0"/>
+    <w:lsdException w:name="Dark List Accent 5" w:semiHidden="0" w:uiPriority="70" w:unhideWhenUsed="0"/>
+    <w:lsdException w:name="Colorful Shading Accent 5" w:semiHidden="0" w:uiPriority="71" w:unhideWhenUsed="0"/>
+    <w:lsdException w:name="Colorful List Accent 5" w:semiHidden="0" w:uiPriority="72" w:unhideWhenUsed="0"/>
+    <w:lsdException w:name="Colorful Grid Accent 5" w:semiHidden="0" w:uiPriority="73" w:unhideWhenUsed="0"/>
+    <w:lsdException w:name="Light Shading Accent 6" w:semiHidden="0" w:uiPriority="60" w:unhideWhenUsed="0"/>
+    <w:lsdException w:name="Light List Accent 6" w:semiHidden="0" w:uiPriority="61" w:unhideWhenUsed="0"/>
+    <w:lsdException w:name="Light Grid Accent 6" w:semiHidden="0" w:uiPriority="62" w:unhideWhenUsed="0"/>
+    <w:lsdException w:name="Medium Shading 1 Accent 6" w:semiHidden="0" w:uiPriority="63" w:unhideWhenUsed="0"/>
+    <w:lsdException w:name="Medium Shading 2 Accent 6" w:semiHidden="0" w:uiPriority="64" w:unhideWhenUsed="0"/>
+    <w:lsdException w:name="Medium List 1 Accent 6" w:semiHidden="0" w:uiPriority="65" w:unhideWhenUsed="0"/>
+    <w:lsdException w:name="Medium List 2 Accent 6" w:semiHidden="0" w:uiPriority="66" w:unhideWhenUsed="0"/>
+    <w:lsdException w:name="Medium Grid 1 Accent 6" w:semiHidden="0" w:uiPriority="67" w:unhideWhenUsed="0"/>
+    <w:lsdException w:name="Medium Grid 2 Accent 6" w:semiHidden="0" w:uiPriority="68" w:unhideWhenUsed="0"/>
+    <w:lsdException w:name="Medium Grid 3 Accent 6" w:semiHidden="0" w:uiPriority="69" w:unhideWhenUsed="0"/>
+    <w:lsdException w:name="Dark List Accent 6" w:semiHidden="0" w:uiPriority="70" w:unhideWhenUsed="0"/>
+    <w:lsdException w:name="Colorful Shading Accent 6" w:semiHidden="0" w:uiPriority="71" w:unhideWhenUsed="0"/>
+    <w:lsdException w:name="Colorful List Accent 6" w:semiHidden="0" w:uiPriority="72" w:unhideWhenUsed="0"/>
+    <w:lsdException w:name="Colorful Grid Accent 6" w:semiHidden="0" w:uiPriority="73" w:unhideWhenUsed="0"/>
+    <w:lsdException w:name="Subtle Emphasis" w:semiHidden="0" w:uiPriority="19" w:unhideWhenUsed="0" w:qFormat="1"/>
+    <w:lsdException w:name="Intense Emphasis" w:semiHidden="0" w:uiPriority="21" w:unhideWhenUsed="0" w:qFormat="1"/>
+    <w:lsdException w:name="Subtle Reference" w:semiHidden="0" w:uiPriority="31" w:unhideWhenUsed="0" w:qFormat="1"/>
+    <w:lsdException w:name="Intense Reference" w:semiHidden="0" w:uiPriority="32" w:unhideWhenUsed="0" w:qFormat="1"/>
+    <w:lsdException w:name="Book Title" w:semiHidden="0" w:uiPriority="33" w:unhideWhenUsed="0" w:qFormat="1"/>
+    <w:lsdException w:name="Bibliography" w:uiPriority="37"/>
+    <w:lsdException w:name="TOC Heading" w:uiPriority="39" w:qFormat="1"/>
   </w:latentStyles>
   <w:style w:type="paragraph" w:default="1" w:styleId="Normal">
     <w:name w:val="Normal"/>
@@ -2561,7 +2499,7 @@
   <a:extraClrSchemeLst/>
   <a:extLst>
     <a:ext uri="{05A4C25C-085E-4340-85A3-A5531E510DB2}">
-      <thm15:themeFamily xmlns:thm15="http://schemas.microsoft.com/office/thememl/2012/main" name="Office Theme" id="{62F939B6-93AF-4DB8-9C6B-D6C7DFDC589F}" vid="{4A3C46E8-61CC-4603-A589-7422A47A8E4A}"/>
+      <thm15:themeFamily xmlns:thm15="http://schemas.microsoft.com/office/thememl/2012/main" xmlns="" name="Office Theme" id="{62F939B6-93AF-4DB8-9C6B-D6C7DFDC589F}" vid="{4A3C46E8-61CC-4603-A589-7422A47A8E4A}"/>
     </a:ext>
   </a:extLst>
 </a:theme>

</xml_diff>

<commit_message>
Initiated Ch. 2, 5, 6
</commit_message>
<xml_diff>
--- a/Thesis_Outline.docx
+++ b/Thesis_Outline.docx
@@ -432,595 +432,613 @@
           <w:color w:val="FF0000"/>
         </w:rPr>
       </w:pPr>
+      <w:r>
+        <w:rPr>
+          <w:color w:val="FF0000"/>
+        </w:rPr>
+        <w:t>Response matrix with VRUMER?</w:t>
+      </w:r>
+    </w:p>
+    <w:p>
+      <w:pPr>
+        <w:pStyle w:val="ListParagraph"/>
+        <w:numPr>
+          <w:ilvl w:val="1"/>
+          <w:numId w:val="1"/>
+        </w:numPr>
+      </w:pPr>
+      <w:r>
+        <w:t>Steering algorithms and procedure</w:t>
+      </w:r>
+      <w:r>
+        <w:t xml:space="preserve"> [UMER tech note]</w:t>
+      </w:r>
+    </w:p>
+    <w:p>
+      <w:pPr>
+        <w:pStyle w:val="ListParagraph"/>
+        <w:numPr>
+          <w:ilvl w:val="2"/>
+          <w:numId w:val="1"/>
+        </w:numPr>
+      </w:pPr>
+      <w:r>
+        <w:t xml:space="preserve">Injection and closing ring (2D scans): brute force vs. gradient descent. </w:t>
+      </w:r>
+    </w:p>
+    <w:p>
+      <w:pPr>
+        <w:pStyle w:val="ListParagraph"/>
+        <w:numPr>
+          <w:ilvl w:val="1"/>
+          <w:numId w:val="1"/>
+        </w:numPr>
+      </w:pPr>
+      <w:r>
+        <w:t>Experimental results</w:t>
+      </w:r>
+      <w:r>
+        <w:t xml:space="preserve"> (need to update w/ factor of 2) – cite </w:t>
+      </w:r>
+      <w:proofErr w:type="spellStart"/>
+      <w:r>
+        <w:t>Levon’s</w:t>
+      </w:r>
+      <w:proofErr w:type="spellEnd"/>
+      <w:r>
+        <w:t xml:space="preserve"> calibration?</w:t>
+      </w:r>
+    </w:p>
+    <w:p>
+      <w:pPr>
+        <w:pStyle w:val="ListParagraph"/>
+        <w:numPr>
+          <w:ilvl w:val="1"/>
+          <w:numId w:val="1"/>
+        </w:numPr>
+      </w:pPr>
+      <w:r>
+        <w:t>Continued work: Helmholtz coils</w:t>
+      </w:r>
+    </w:p>
+    <w:p>
+      <w:pPr>
+        <w:pStyle w:val="ListParagraph"/>
+        <w:numPr>
+          <w:ilvl w:val="0"/>
+          <w:numId w:val="1"/>
+        </w:numPr>
+      </w:pPr>
+      <w:r>
+        <w:t>Quasi-integrable Octupole Lattice</w:t>
+      </w:r>
+    </w:p>
+    <w:p>
+      <w:pPr>
+        <w:pStyle w:val="ListParagraph"/>
+        <w:numPr>
+          <w:ilvl w:val="1"/>
+          <w:numId w:val="1"/>
+        </w:numPr>
+      </w:pPr>
+      <w:r>
+        <w:t>Toy Model</w:t>
+      </w:r>
+    </w:p>
+    <w:p>
+      <w:pPr>
+        <w:pStyle w:val="ListParagraph"/>
+        <w:numPr>
+          <w:ilvl w:val="2"/>
+          <w:numId w:val="1"/>
+        </w:numPr>
+      </w:pPr>
+      <w:r>
+        <w:t>Frequency Map Analysis</w:t>
+      </w:r>
+      <w:r>
+        <w:t xml:space="preserve"> [FNAL summary note]</w:t>
+      </w:r>
+    </w:p>
+    <w:p>
+      <w:pPr>
+        <w:pStyle w:val="ListParagraph"/>
+        <w:numPr>
+          <w:ilvl w:val="2"/>
+          <w:numId w:val="1"/>
+        </w:numPr>
+      </w:pPr>
+      <w:r>
+        <w:t>Halo Mitigation</w:t>
+      </w:r>
+      <w:r>
+        <w:t xml:space="preserve"> [early simulations, ‘14]</w:t>
+      </w:r>
+    </w:p>
+    <w:p>
+      <w:pPr>
+        <w:pStyle w:val="ListParagraph"/>
+        <w:numPr>
+          <w:ilvl w:val="2"/>
+          <w:numId w:val="1"/>
+        </w:numPr>
+        <w:rPr>
+          <w:color w:val="FF0000"/>
+        </w:rPr>
+      </w:pPr>
+      <w:r>
+        <w:rPr>
+          <w:color w:val="FF0000"/>
+        </w:rPr>
+        <w:t>Invariant tracking [Did I do this?]</w:t>
+      </w:r>
+    </w:p>
+    <w:p>
+      <w:pPr>
+        <w:pStyle w:val="ListParagraph"/>
+        <w:numPr>
+          <w:ilvl w:val="2"/>
+          <w:numId w:val="1"/>
+        </w:numPr>
+      </w:pPr>
+      <w:r>
+        <w:t xml:space="preserve">Error analysis </w:t>
+      </w:r>
+    </w:p>
+    <w:p>
+      <w:pPr>
+        <w:pStyle w:val="ListParagraph"/>
+        <w:numPr>
+          <w:ilvl w:val="3"/>
+          <w:numId w:val="1"/>
+        </w:numPr>
+      </w:pPr>
+      <w:r>
+        <w:t>Steering</w:t>
+      </w:r>
+    </w:p>
+    <w:p>
+      <w:pPr>
+        <w:pStyle w:val="ListParagraph"/>
+        <w:numPr>
+          <w:ilvl w:val="3"/>
+          <w:numId w:val="1"/>
+        </w:numPr>
+      </w:pPr>
+      <w:r>
+        <w:t>Beta function, phase error</w:t>
+      </w:r>
+    </w:p>
+    <w:p>
+      <w:pPr>
+        <w:pStyle w:val="ListParagraph"/>
+        <w:numPr>
+          <w:ilvl w:val="1"/>
+          <w:numId w:val="1"/>
+        </w:numPr>
+      </w:pPr>
+      <w:r>
+        <w:t>Matching w/ Elegant, WARP [NAPAC paper]</w:t>
+      </w:r>
+    </w:p>
+    <w:p>
+      <w:pPr>
+        <w:pStyle w:val="ListParagraph"/>
+        <w:numPr>
+          <w:ilvl w:val="2"/>
+          <w:numId w:val="1"/>
+        </w:numPr>
+      </w:pPr>
+      <w:r>
+        <w:t>Different Edge-focusing models; effect of edge focusing in match</w:t>
+      </w:r>
+    </w:p>
+    <w:p>
+      <w:pPr>
+        <w:pStyle w:val="ListParagraph"/>
+        <w:numPr>
+          <w:ilvl w:val="2"/>
+          <w:numId w:val="1"/>
+        </w:numPr>
+      </w:pPr>
+      <w:r>
+        <w:lastRenderedPageBreak/>
+        <w:t>Approach to empirical matching</w:t>
+      </w:r>
+    </w:p>
+    <w:p>
+      <w:pPr>
+        <w:pStyle w:val="ListParagraph"/>
+        <w:numPr>
+          <w:ilvl w:val="2"/>
+          <w:numId w:val="1"/>
+        </w:numPr>
+      </w:pPr>
+      <w:r>
+        <w:t>Show possible match for beam (Elegant)</w:t>
+      </w:r>
+    </w:p>
+    <w:p>
+      <w:pPr>
+        <w:pStyle w:val="ListParagraph"/>
+        <w:numPr>
+          <w:ilvl w:val="2"/>
+          <w:numId w:val="1"/>
+        </w:numPr>
+        <w:rPr>
+          <w:color w:val="FF0000"/>
+        </w:rPr>
+      </w:pPr>
+      <w:r>
+        <w:rPr>
+          <w:color w:val="FF0000"/>
+        </w:rPr>
+        <w:t>Show match in WARP</w:t>
+      </w:r>
+    </w:p>
+    <w:p>
+      <w:pPr>
+        <w:pStyle w:val="ListParagraph"/>
+        <w:numPr>
+          <w:ilvl w:val="3"/>
+          <w:numId w:val="1"/>
+        </w:numPr>
+        <w:rPr>
+          <w:color w:val="FF0000"/>
+        </w:rPr>
+      </w:pPr>
+      <w:r>
+        <w:rPr>
+          <w:color w:val="FF0000"/>
+        </w:rPr>
+        <w:t>Dipole edge focusing; Possible experimental bench-marking (</w:t>
+      </w:r>
+      <w:proofErr w:type="spellStart"/>
+      <w:r>
+        <w:rPr>
+          <w:color w:val="FF0000"/>
+        </w:rPr>
+        <w:t>Levon</w:t>
+      </w:r>
+      <w:proofErr w:type="spellEnd"/>
+      <w:r>
+        <w:rPr>
+          <w:color w:val="FF0000"/>
+        </w:rPr>
+        <w:t>)</w:t>
+      </w:r>
+    </w:p>
+    <w:p>
+      <w:pPr>
+        <w:pStyle w:val="ListParagraph"/>
+        <w:numPr>
+          <w:ilvl w:val="2"/>
+          <w:numId w:val="1"/>
+        </w:numPr>
+        <w:rPr>
+          <w:color w:val="000000" w:themeColor="text1"/>
+        </w:rPr>
+      </w:pPr>
+      <w:r>
+        <w:rPr>
+          <w:color w:val="000000" w:themeColor="text1"/>
+        </w:rPr>
+        <w:t>Mention solenoid focusing [FNAL visit]</w:t>
+      </w:r>
+    </w:p>
+    <w:p>
+      <w:pPr>
+        <w:pStyle w:val="ListParagraph"/>
+        <w:numPr>
+          <w:ilvl w:val="2"/>
+          <w:numId w:val="1"/>
+        </w:numPr>
+        <w:rPr>
+          <w:color w:val="000000" w:themeColor="text1"/>
+        </w:rPr>
+      </w:pPr>
+      <w:r>
+        <w:rPr>
+          <w:color w:val="000000" w:themeColor="text1"/>
+        </w:rPr>
+        <w:t xml:space="preserve">Error analysis: </w:t>
+      </w:r>
+      <w:r>
+        <w:rPr>
+          <w:color w:val="000000" w:themeColor="text1"/>
+        </w:rPr>
+        <w:t>Sensitivity to quadrupole errors</w:t>
+      </w:r>
+    </w:p>
+    <w:p>
+      <w:pPr>
+        <w:pStyle w:val="ListParagraph"/>
+        <w:numPr>
+          <w:ilvl w:val="2"/>
+          <w:numId w:val="1"/>
+        </w:numPr>
+        <w:rPr>
+          <w:color w:val="FF0000"/>
+        </w:rPr>
+      </w:pPr>
+      <w:r>
+        <w:rPr>
+          <w:color w:val="FF0000"/>
+        </w:rPr>
+        <w:t>Comment on dispersion; chromaticity</w:t>
+      </w:r>
+    </w:p>
+    <w:p>
+      <w:pPr>
+        <w:pStyle w:val="ListParagraph"/>
+        <w:numPr>
+          <w:ilvl w:val="2"/>
+          <w:numId w:val="1"/>
+        </w:numPr>
+        <w:rPr>
+          <w:color w:val="FF0000"/>
+        </w:rPr>
+      </w:pPr>
+      <w:r>
+        <w:rPr>
+          <w:color w:val="FF0000"/>
+        </w:rPr>
+        <w:t>Comment on space charge effects</w:t>
+      </w:r>
+    </w:p>
+    <w:p>
+      <w:pPr>
+        <w:pStyle w:val="ListParagraph"/>
+        <w:numPr>
+          <w:ilvl w:val="1"/>
+          <w:numId w:val="1"/>
+        </w:numPr>
+        <w:rPr>
+          <w:color w:val="FF0000"/>
+        </w:rPr>
+      </w:pPr>
+      <w:r>
+        <w:rPr>
+          <w:color w:val="FF0000"/>
+        </w:rPr>
+        <w:t xml:space="preserve">PIC simulation of </w:t>
+      </w:r>
+      <w:r>
+        <w:rPr>
+          <w:color w:val="FF0000"/>
+        </w:rPr>
+        <w:t xml:space="preserve">full </w:t>
+      </w:r>
+      <w:r>
+        <w:rPr>
+          <w:color w:val="FF0000"/>
+        </w:rPr>
+        <w:t>planned experiment</w:t>
+      </w:r>
+    </w:p>
+    <w:p>
+      <w:pPr>
+        <w:pStyle w:val="ListParagraph"/>
+        <w:numPr>
+          <w:ilvl w:val="1"/>
+          <w:numId w:val="1"/>
+        </w:numPr>
+      </w:pPr>
+      <w:r>
+        <w:t>Experimental Plans</w:t>
+      </w:r>
+    </w:p>
+    <w:p>
+      <w:pPr>
+        <w:pStyle w:val="ListParagraph"/>
+        <w:numPr>
+          <w:ilvl w:val="2"/>
+          <w:numId w:val="1"/>
+        </w:numPr>
+      </w:pPr>
+      <w:r>
+        <w:t>Magnet mount, magnet lay-out (approximating 1/beta^3)</w:t>
+      </w:r>
+    </w:p>
+    <w:p>
+      <w:pPr>
+        <w:pStyle w:val="ListParagraph"/>
+        <w:numPr>
+          <w:ilvl w:val="1"/>
+          <w:numId w:val="1"/>
+        </w:numPr>
+      </w:pPr>
+      <w:r>
+        <w:t>Comment on high space charge (Lund’s class)</w:t>
+      </w:r>
+    </w:p>
+    <w:p>
+      <w:pPr>
+        <w:pStyle w:val="ListParagraph"/>
+        <w:numPr>
+          <w:ilvl w:val="0"/>
+          <w:numId w:val="1"/>
+        </w:numPr>
+      </w:pPr>
+      <w:r>
+        <w:t>N4 octupole lattice [HB paper]</w:t>
+      </w:r>
+    </w:p>
+    <w:p>
+      <w:pPr>
+        <w:pStyle w:val="ListParagraph"/>
+        <w:numPr>
+          <w:ilvl w:val="1"/>
+          <w:numId w:val="1"/>
+        </w:numPr>
+      </w:pPr>
+      <w:r>
+        <w:t>Simulations</w:t>
+      </w:r>
+    </w:p>
+    <w:p>
+      <w:pPr>
+        <w:pStyle w:val="ListParagraph"/>
+        <w:numPr>
+          <w:ilvl w:val="2"/>
+          <w:numId w:val="1"/>
+        </w:numPr>
+      </w:pPr>
+      <w:r>
+        <w:t>Invariant tracking</w:t>
+      </w:r>
+    </w:p>
+    <w:p>
+      <w:pPr>
+        <w:pStyle w:val="ListParagraph"/>
+        <w:numPr>
+          <w:ilvl w:val="2"/>
+          <w:numId w:val="1"/>
+        </w:numPr>
+      </w:pPr>
+      <w:r>
+        <w:t>Frequency map analysis [old research update]</w:t>
+      </w:r>
+    </w:p>
+    <w:p>
+      <w:pPr>
+        <w:pStyle w:val="ListParagraph"/>
+        <w:numPr>
+          <w:ilvl w:val="2"/>
+          <w:numId w:val="1"/>
+        </w:numPr>
+        <w:rPr>
+          <w:color w:val="000000" w:themeColor="text1"/>
+        </w:rPr>
+      </w:pPr>
+      <w:r>
+        <w:rPr>
+          <w:color w:val="000000" w:themeColor="text1"/>
+        </w:rPr>
+        <w:t>Halo Mitigation [UMER DOE renewal]</w:t>
+      </w:r>
+    </w:p>
+    <w:p>
+      <w:pPr>
+        <w:pStyle w:val="ListParagraph"/>
+        <w:numPr>
+          <w:ilvl w:val="1"/>
+          <w:numId w:val="1"/>
+        </w:numPr>
+      </w:pPr>
+      <w:r>
+        <w:t>Experiments</w:t>
+      </w:r>
+    </w:p>
+    <w:p>
+      <w:pPr>
+        <w:pStyle w:val="ListParagraph"/>
+        <w:numPr>
+          <w:ilvl w:val="2"/>
+          <w:numId w:val="1"/>
+        </w:numPr>
+      </w:pPr>
+      <w:r>
+        <w:t>Compare tune scan simulation + experiment</w:t>
+      </w:r>
+    </w:p>
+    <w:p>
+      <w:pPr>
+        <w:pStyle w:val="ListParagraph"/>
+        <w:numPr>
+          <w:ilvl w:val="2"/>
+          <w:numId w:val="1"/>
+        </w:numPr>
+        <w:rPr>
+          <w:color w:val="FF0000"/>
+        </w:rPr>
+      </w:pPr>
+      <w:r>
+        <w:rPr>
+          <w:color w:val="FF0000"/>
+        </w:rPr>
+        <w:t>Update tune map</w:t>
+      </w:r>
+    </w:p>
+    <w:p>
+      <w:pPr>
+        <w:pStyle w:val="ListParagraph"/>
+        <w:numPr>
+          <w:ilvl w:val="0"/>
+          <w:numId w:val="1"/>
+        </w:numPr>
+      </w:pPr>
+      <w:r>
+        <w:t>Transverse Resonances</w:t>
+      </w:r>
+    </w:p>
+    <w:p>
+      <w:pPr>
+        <w:pStyle w:val="ListParagraph"/>
+        <w:numPr>
+          <w:ilvl w:val="1"/>
+          <w:numId w:val="1"/>
+        </w:numPr>
+      </w:pPr>
+      <w:r>
+        <w:t>Theory of resonances w/ space charge</w:t>
+      </w:r>
+    </w:p>
+    <w:p>
+      <w:pPr>
+        <w:pStyle w:val="ListParagraph"/>
+        <w:numPr>
+          <w:ilvl w:val="2"/>
+          <w:numId w:val="1"/>
+        </w:numPr>
+      </w:pPr>
+      <w:r>
+        <w:t>Incoherent resonance</w:t>
+      </w:r>
+    </w:p>
+    <w:p>
+      <w:pPr>
+        <w:pStyle w:val="ListParagraph"/>
+        <w:numPr>
+          <w:ilvl w:val="2"/>
+          <w:numId w:val="1"/>
+        </w:numPr>
+        <w:rPr>
+          <w:color w:val="FF0000"/>
+        </w:rPr>
+      </w:pPr>
+      <w:r>
+        <w:rPr>
+          <w:color w:val="FF0000"/>
+        </w:rPr>
+        <w:t>Coherent resonance</w:t>
+      </w:r>
+      <w:r>
+        <w:rPr>
+          <w:color w:val="FF0000"/>
+        </w:rPr>
+        <w:t xml:space="preserve"> [use Will’s work?]</w:t>
+      </w:r>
+    </w:p>
+    <w:p>
+      <w:pPr>
+        <w:pStyle w:val="ListParagraph"/>
+        <w:numPr>
+          <w:ilvl w:val="1"/>
+          <w:numId w:val="1"/>
+        </w:numPr>
+      </w:pPr>
+      <w:r>
+        <w:t xml:space="preserve">Tune scan </w:t>
+      </w:r>
+      <w:r>
+        <w:t>calibration</w:t>
+      </w:r>
+      <w:r>
+        <w:t xml:space="preserve"> (Robust Method)</w:t>
+      </w:r>
       <w:bookmarkStart w:id="0" w:name="_GoBack"/>
       <w:bookmarkEnd w:id="0"/>
-      <w:r>
-        <w:rPr>
-          <w:color w:val="FF0000"/>
-        </w:rPr>
-        <w:t>Response matrix with VRUMER?</w:t>
-      </w:r>
-    </w:p>
-    <w:p>
-      <w:pPr>
-        <w:pStyle w:val="ListParagraph"/>
-        <w:numPr>
-          <w:ilvl w:val="1"/>
-          <w:numId w:val="1"/>
-        </w:numPr>
-      </w:pPr>
-      <w:r>
-        <w:t>Steering algorithms and procedure</w:t>
-      </w:r>
-      <w:r>
-        <w:t xml:space="preserve"> [UMER tech note]</w:t>
-      </w:r>
-    </w:p>
-    <w:p>
-      <w:pPr>
-        <w:pStyle w:val="ListParagraph"/>
-        <w:numPr>
-          <w:ilvl w:val="2"/>
-          <w:numId w:val="1"/>
-        </w:numPr>
-      </w:pPr>
-      <w:r>
-        <w:t xml:space="preserve">Injection and closing ring (2D scans): brute force vs. gradient descent. </w:t>
-      </w:r>
-    </w:p>
-    <w:p>
-      <w:pPr>
-        <w:pStyle w:val="ListParagraph"/>
-        <w:numPr>
-          <w:ilvl w:val="1"/>
-          <w:numId w:val="1"/>
-        </w:numPr>
-      </w:pPr>
-      <w:r>
-        <w:t>Experimental results</w:t>
-      </w:r>
-      <w:r>
-        <w:t xml:space="preserve"> (need to update w/ factor of 2) – cite </w:t>
-      </w:r>
-      <w:proofErr w:type="spellStart"/>
-      <w:r>
-        <w:t>Levon’s</w:t>
-      </w:r>
-      <w:proofErr w:type="spellEnd"/>
-      <w:r>
-        <w:t xml:space="preserve"> calibration?</w:t>
-      </w:r>
-    </w:p>
-    <w:p>
-      <w:pPr>
-        <w:pStyle w:val="ListParagraph"/>
-        <w:numPr>
-          <w:ilvl w:val="1"/>
-          <w:numId w:val="1"/>
-        </w:numPr>
-      </w:pPr>
-      <w:r>
-        <w:t>Continued work: Helmholtz coils</w:t>
-      </w:r>
-    </w:p>
-    <w:p>
-      <w:pPr>
-        <w:pStyle w:val="ListParagraph"/>
-        <w:numPr>
-          <w:ilvl w:val="0"/>
-          <w:numId w:val="1"/>
-        </w:numPr>
-      </w:pPr>
-      <w:r>
-        <w:t>N4 octupole lattice</w:t>
-      </w:r>
-      <w:r>
-        <w:t xml:space="preserve"> [HB paper]</w:t>
-      </w:r>
-    </w:p>
-    <w:p>
-      <w:pPr>
-        <w:pStyle w:val="ListParagraph"/>
-        <w:numPr>
-          <w:ilvl w:val="1"/>
-          <w:numId w:val="1"/>
-        </w:numPr>
-      </w:pPr>
-      <w:r>
-        <w:t>Simulations</w:t>
-      </w:r>
-    </w:p>
-    <w:p>
-      <w:pPr>
-        <w:pStyle w:val="ListParagraph"/>
-        <w:numPr>
-          <w:ilvl w:val="2"/>
-          <w:numId w:val="1"/>
-        </w:numPr>
-      </w:pPr>
-      <w:r>
-        <w:t>Invariant tracking</w:t>
-      </w:r>
-    </w:p>
-    <w:p>
-      <w:pPr>
-        <w:pStyle w:val="ListParagraph"/>
-        <w:numPr>
-          <w:ilvl w:val="2"/>
-          <w:numId w:val="1"/>
-        </w:numPr>
-      </w:pPr>
-      <w:r>
-        <w:t>Frequency map analysis [old research update]</w:t>
-      </w:r>
-    </w:p>
-    <w:p>
-      <w:pPr>
-        <w:pStyle w:val="ListParagraph"/>
-        <w:numPr>
-          <w:ilvl w:val="2"/>
-          <w:numId w:val="1"/>
-        </w:numPr>
-        <w:rPr>
-          <w:color w:val="000000" w:themeColor="text1"/>
-        </w:rPr>
-      </w:pPr>
-      <w:r>
-        <w:rPr>
-          <w:color w:val="000000" w:themeColor="text1"/>
-        </w:rPr>
-        <w:t>Halo Mitigation [UMER DOE renewal]</w:t>
-      </w:r>
-    </w:p>
-    <w:p>
-      <w:pPr>
-        <w:pStyle w:val="ListParagraph"/>
-        <w:numPr>
-          <w:ilvl w:val="1"/>
-          <w:numId w:val="1"/>
-        </w:numPr>
-      </w:pPr>
-      <w:r>
-        <w:t>Experiments</w:t>
-      </w:r>
-    </w:p>
-    <w:p>
-      <w:pPr>
-        <w:pStyle w:val="ListParagraph"/>
-        <w:numPr>
-          <w:ilvl w:val="2"/>
-          <w:numId w:val="1"/>
-        </w:numPr>
-      </w:pPr>
-      <w:r>
-        <w:t>Compare tune scan simu</w:t>
-      </w:r>
-      <w:r>
-        <w:t>lation</w:t>
-      </w:r>
-      <w:r>
-        <w:t xml:space="preserve"> + experiment</w:t>
-      </w:r>
-    </w:p>
-    <w:p>
-      <w:pPr>
-        <w:pStyle w:val="ListParagraph"/>
-        <w:numPr>
-          <w:ilvl w:val="2"/>
-          <w:numId w:val="1"/>
-        </w:numPr>
-        <w:rPr>
-          <w:color w:val="FF0000"/>
-        </w:rPr>
-      </w:pPr>
-      <w:r>
-        <w:rPr>
-          <w:color w:val="FF0000"/>
-        </w:rPr>
-        <w:t>Update tune map</w:t>
-      </w:r>
-    </w:p>
-    <w:p>
-      <w:pPr>
-        <w:pStyle w:val="ListParagraph"/>
-        <w:numPr>
-          <w:ilvl w:val="0"/>
-          <w:numId w:val="1"/>
-        </w:numPr>
-      </w:pPr>
-      <w:r>
-        <w:t>Quasi-integrable Octupole Lattice</w:t>
-      </w:r>
-    </w:p>
-    <w:p>
-      <w:pPr>
-        <w:pStyle w:val="ListParagraph"/>
-        <w:numPr>
-          <w:ilvl w:val="1"/>
-          <w:numId w:val="1"/>
-        </w:numPr>
-      </w:pPr>
-      <w:r>
-        <w:t>Toy Model</w:t>
-      </w:r>
-    </w:p>
-    <w:p>
-      <w:pPr>
-        <w:pStyle w:val="ListParagraph"/>
-        <w:numPr>
-          <w:ilvl w:val="2"/>
-          <w:numId w:val="1"/>
-        </w:numPr>
-      </w:pPr>
-      <w:r>
-        <w:lastRenderedPageBreak/>
-        <w:t>Frequency Map Analysis</w:t>
-      </w:r>
-      <w:r>
-        <w:t xml:space="preserve"> [FNAL summary note]</w:t>
-      </w:r>
-    </w:p>
-    <w:p>
-      <w:pPr>
-        <w:pStyle w:val="ListParagraph"/>
-        <w:numPr>
-          <w:ilvl w:val="2"/>
-          <w:numId w:val="1"/>
-        </w:numPr>
-      </w:pPr>
-      <w:r>
-        <w:t>Halo Mitigation</w:t>
-      </w:r>
-      <w:r>
-        <w:t xml:space="preserve"> [early simulations, ‘14]</w:t>
-      </w:r>
-    </w:p>
-    <w:p>
-      <w:pPr>
-        <w:pStyle w:val="ListParagraph"/>
-        <w:numPr>
-          <w:ilvl w:val="2"/>
-          <w:numId w:val="1"/>
-        </w:numPr>
-        <w:rPr>
-          <w:color w:val="FF0000"/>
-        </w:rPr>
-      </w:pPr>
-      <w:r>
-        <w:rPr>
-          <w:color w:val="FF0000"/>
-        </w:rPr>
-        <w:t>Invariant tracking [Did I do this?]</w:t>
-      </w:r>
-    </w:p>
-    <w:p>
-      <w:pPr>
-        <w:pStyle w:val="ListParagraph"/>
-        <w:numPr>
-          <w:ilvl w:val="2"/>
-          <w:numId w:val="1"/>
-        </w:numPr>
-      </w:pPr>
-      <w:r>
-        <w:t xml:space="preserve">Error analysis </w:t>
-      </w:r>
-    </w:p>
-    <w:p>
-      <w:pPr>
-        <w:pStyle w:val="ListParagraph"/>
-        <w:numPr>
-          <w:ilvl w:val="3"/>
-          <w:numId w:val="1"/>
-        </w:numPr>
-      </w:pPr>
-      <w:r>
-        <w:t>Beta function, phase error</w:t>
-      </w:r>
-    </w:p>
-    <w:p>
-      <w:pPr>
-        <w:pStyle w:val="ListParagraph"/>
-        <w:numPr>
-          <w:ilvl w:val="1"/>
-          <w:numId w:val="1"/>
-        </w:numPr>
-      </w:pPr>
-      <w:r>
-        <w:t>Matching w/ Elegant, WARP [NAPAC paper]</w:t>
-      </w:r>
-    </w:p>
-    <w:p>
-      <w:pPr>
-        <w:pStyle w:val="ListParagraph"/>
-        <w:numPr>
-          <w:ilvl w:val="2"/>
-          <w:numId w:val="1"/>
-        </w:numPr>
-      </w:pPr>
-      <w:r>
-        <w:t>Different Edge-focusing models; effect of edge focusing in match</w:t>
-      </w:r>
-    </w:p>
-    <w:p>
-      <w:pPr>
-        <w:pStyle w:val="ListParagraph"/>
-        <w:numPr>
-          <w:ilvl w:val="2"/>
-          <w:numId w:val="1"/>
-        </w:numPr>
-      </w:pPr>
-      <w:r>
-        <w:t>Approach to empirical matching</w:t>
-      </w:r>
-    </w:p>
-    <w:p>
-      <w:pPr>
-        <w:pStyle w:val="ListParagraph"/>
-        <w:numPr>
-          <w:ilvl w:val="2"/>
-          <w:numId w:val="1"/>
-        </w:numPr>
-      </w:pPr>
-      <w:r>
-        <w:t>Show possible match for beam (Elegant)</w:t>
-      </w:r>
-    </w:p>
-    <w:p>
-      <w:pPr>
-        <w:pStyle w:val="ListParagraph"/>
-        <w:numPr>
-          <w:ilvl w:val="2"/>
-          <w:numId w:val="1"/>
-        </w:numPr>
-        <w:rPr>
-          <w:color w:val="FF0000"/>
-        </w:rPr>
-      </w:pPr>
-      <w:r>
-        <w:rPr>
-          <w:color w:val="FF0000"/>
-        </w:rPr>
-        <w:t>Show match in WARP</w:t>
-      </w:r>
-    </w:p>
-    <w:p>
-      <w:pPr>
-        <w:pStyle w:val="ListParagraph"/>
-        <w:numPr>
-          <w:ilvl w:val="3"/>
-          <w:numId w:val="1"/>
-        </w:numPr>
-        <w:rPr>
-          <w:color w:val="FF0000"/>
-        </w:rPr>
-      </w:pPr>
-      <w:r>
-        <w:rPr>
-          <w:color w:val="FF0000"/>
-        </w:rPr>
-        <w:t>Dipole edge focusing; Possible experimental bench-marking (</w:t>
-      </w:r>
-      <w:proofErr w:type="spellStart"/>
-      <w:r>
-        <w:rPr>
-          <w:color w:val="FF0000"/>
-        </w:rPr>
-        <w:t>Levon</w:t>
-      </w:r>
-      <w:proofErr w:type="spellEnd"/>
-      <w:r>
-        <w:rPr>
-          <w:color w:val="FF0000"/>
-        </w:rPr>
-        <w:t>)</w:t>
-      </w:r>
-    </w:p>
-    <w:p>
-      <w:pPr>
-        <w:pStyle w:val="ListParagraph"/>
-        <w:numPr>
-          <w:ilvl w:val="2"/>
-          <w:numId w:val="1"/>
-        </w:numPr>
-        <w:rPr>
-          <w:color w:val="000000" w:themeColor="text1"/>
-        </w:rPr>
-      </w:pPr>
-      <w:r>
-        <w:rPr>
-          <w:color w:val="000000" w:themeColor="text1"/>
-        </w:rPr>
-        <w:t>Mention solenoid focusing [FNAL visit]</w:t>
-      </w:r>
-    </w:p>
-    <w:p>
-      <w:pPr>
-        <w:pStyle w:val="ListParagraph"/>
-        <w:numPr>
-          <w:ilvl w:val="2"/>
-          <w:numId w:val="1"/>
-        </w:numPr>
-        <w:rPr>
-          <w:color w:val="000000" w:themeColor="text1"/>
-        </w:rPr>
-      </w:pPr>
-      <w:r>
-        <w:rPr>
-          <w:color w:val="000000" w:themeColor="text1"/>
-        </w:rPr>
-        <w:t xml:space="preserve">Error analysis: </w:t>
-      </w:r>
-      <w:r>
-        <w:rPr>
-          <w:color w:val="000000" w:themeColor="text1"/>
-        </w:rPr>
-        <w:t>Sensitivity to quadrupole errors</w:t>
-      </w:r>
-    </w:p>
-    <w:p>
-      <w:pPr>
-        <w:pStyle w:val="ListParagraph"/>
-        <w:numPr>
-          <w:ilvl w:val="2"/>
-          <w:numId w:val="1"/>
-        </w:numPr>
-        <w:rPr>
-          <w:color w:val="FF0000"/>
-        </w:rPr>
-      </w:pPr>
-      <w:r>
-        <w:rPr>
-          <w:color w:val="FF0000"/>
-        </w:rPr>
-        <w:t>Comment on dispersion; chromaticity</w:t>
-      </w:r>
-    </w:p>
-    <w:p>
-      <w:pPr>
-        <w:pStyle w:val="ListParagraph"/>
-        <w:numPr>
-          <w:ilvl w:val="2"/>
-          <w:numId w:val="1"/>
-        </w:numPr>
-        <w:rPr>
-          <w:color w:val="FF0000"/>
-        </w:rPr>
-      </w:pPr>
-      <w:r>
-        <w:rPr>
-          <w:color w:val="FF0000"/>
-        </w:rPr>
-        <w:t>Comment on space charge effects</w:t>
-      </w:r>
-    </w:p>
-    <w:p>
-      <w:pPr>
-        <w:pStyle w:val="ListParagraph"/>
-        <w:numPr>
-          <w:ilvl w:val="1"/>
-          <w:numId w:val="1"/>
-        </w:numPr>
-        <w:rPr>
-          <w:color w:val="FF0000"/>
-        </w:rPr>
-      </w:pPr>
-      <w:r>
-        <w:rPr>
-          <w:color w:val="FF0000"/>
-        </w:rPr>
-        <w:t xml:space="preserve">PIC simulation of </w:t>
-      </w:r>
-      <w:r>
-        <w:rPr>
-          <w:color w:val="FF0000"/>
-        </w:rPr>
-        <w:t xml:space="preserve">full </w:t>
-      </w:r>
-      <w:r>
-        <w:rPr>
-          <w:color w:val="FF0000"/>
-        </w:rPr>
-        <w:t>planned experiment</w:t>
-      </w:r>
-    </w:p>
-    <w:p>
-      <w:pPr>
-        <w:pStyle w:val="ListParagraph"/>
-        <w:numPr>
-          <w:ilvl w:val="1"/>
-          <w:numId w:val="1"/>
-        </w:numPr>
-      </w:pPr>
-      <w:r>
-        <w:t>Experimental Plans</w:t>
-      </w:r>
-    </w:p>
-    <w:p>
-      <w:pPr>
-        <w:pStyle w:val="ListParagraph"/>
-        <w:numPr>
-          <w:ilvl w:val="2"/>
-          <w:numId w:val="1"/>
-        </w:numPr>
-      </w:pPr>
-      <w:r>
-        <w:t>Magnet mount, magnet lay-out (approximating 1/beta^3)</w:t>
-      </w:r>
-    </w:p>
-    <w:p>
-      <w:pPr>
-        <w:pStyle w:val="ListParagraph"/>
-        <w:numPr>
-          <w:ilvl w:val="0"/>
-          <w:numId w:val="1"/>
-        </w:numPr>
-      </w:pPr>
-      <w:r>
-        <w:t>Transverse Resonances</w:t>
-      </w:r>
-    </w:p>
-    <w:p>
-      <w:pPr>
-        <w:pStyle w:val="ListParagraph"/>
-        <w:numPr>
-          <w:ilvl w:val="1"/>
-          <w:numId w:val="1"/>
-        </w:numPr>
-      </w:pPr>
-      <w:r>
-        <w:t>Theory of resonances w/ space charge</w:t>
-      </w:r>
-    </w:p>
-    <w:p>
-      <w:pPr>
-        <w:pStyle w:val="ListParagraph"/>
-        <w:numPr>
-          <w:ilvl w:val="2"/>
-          <w:numId w:val="1"/>
-        </w:numPr>
-      </w:pPr>
-      <w:r>
-        <w:t>Incoherent resonance</w:t>
-      </w:r>
-    </w:p>
-    <w:p>
-      <w:pPr>
-        <w:pStyle w:val="ListParagraph"/>
-        <w:numPr>
-          <w:ilvl w:val="2"/>
-          <w:numId w:val="1"/>
-        </w:numPr>
-        <w:rPr>
-          <w:color w:val="FF0000"/>
-        </w:rPr>
-      </w:pPr>
-      <w:r>
-        <w:rPr>
-          <w:color w:val="FF0000"/>
-        </w:rPr>
-        <w:t>Coherent resonance</w:t>
-      </w:r>
-      <w:r>
-        <w:rPr>
-          <w:color w:val="FF0000"/>
-        </w:rPr>
-        <w:t xml:space="preserve"> [use Will’s work?]</w:t>
-      </w:r>
-    </w:p>
-    <w:p>
-      <w:pPr>
-        <w:pStyle w:val="ListParagraph"/>
-        <w:numPr>
-          <w:ilvl w:val="1"/>
-          <w:numId w:val="1"/>
-        </w:numPr>
-      </w:pPr>
-      <w:r>
-        <w:t xml:space="preserve">Tune scan </w:t>
-      </w:r>
-      <w:r>
-        <w:t>calibration</w:t>
-      </w:r>
     </w:p>
     <w:p>
       <w:pPr>
@@ -2499,7 +2517,7 @@
   <a:extraClrSchemeLst/>
   <a:extLst>
     <a:ext uri="{05A4C25C-085E-4340-85A3-A5531E510DB2}">
-      <thm15:themeFamily xmlns:thm15="http://schemas.microsoft.com/office/thememl/2012/main" xmlns="" name="Office Theme" id="{62F939B6-93AF-4DB8-9C6B-D6C7DFDC589F}" vid="{4A3C46E8-61CC-4603-A589-7422A47A8E4A}"/>
+      <thm15:themeFamily xmlns="" xmlns:thm15="http://schemas.microsoft.com/office/thememl/2012/main" name="Office Theme" id="{62F939B6-93AF-4DB8-9C6B-D6C7DFDC589F}" vid="{4A3C46E8-61CC-4603-A589-7422A47A8E4A}"/>
     </a:ext>
   </a:extLst>
 </a:theme>

</xml_diff>

<commit_message>
pasted text into Ch. 1, 6
</commit_message>
<xml_diff>
--- a/Thesis_Outline.docx
+++ b/Thesis_Outline.docx
@@ -887,158 +887,158 @@
       <w:r>
         <w:t>Invariant tracking</w:t>
       </w:r>
-    </w:p>
-    <w:p>
-      <w:pPr>
-        <w:pStyle w:val="ListParagraph"/>
-        <w:numPr>
-          <w:ilvl w:val="2"/>
-          <w:numId w:val="1"/>
-        </w:numPr>
-      </w:pPr>
-      <w:r>
-        <w:t>Frequency map analysis [old research update]</w:t>
-      </w:r>
-    </w:p>
-    <w:p>
-      <w:pPr>
-        <w:pStyle w:val="ListParagraph"/>
-        <w:numPr>
-          <w:ilvl w:val="2"/>
-          <w:numId w:val="1"/>
-        </w:numPr>
-        <w:rPr>
-          <w:color w:val="000000" w:themeColor="text1"/>
-        </w:rPr>
-      </w:pPr>
-      <w:r>
-        <w:rPr>
-          <w:color w:val="000000" w:themeColor="text1"/>
-        </w:rPr>
-        <w:t>Halo Mitigation [UMER DOE renewal]</w:t>
-      </w:r>
-    </w:p>
-    <w:p>
-      <w:pPr>
-        <w:pStyle w:val="ListParagraph"/>
-        <w:numPr>
-          <w:ilvl w:val="1"/>
-          <w:numId w:val="1"/>
-        </w:numPr>
-      </w:pPr>
-      <w:r>
-        <w:t>Experiments</w:t>
-      </w:r>
-    </w:p>
-    <w:p>
-      <w:pPr>
-        <w:pStyle w:val="ListParagraph"/>
-        <w:numPr>
-          <w:ilvl w:val="2"/>
-          <w:numId w:val="1"/>
-        </w:numPr>
-      </w:pPr>
-      <w:r>
-        <w:t>Compare tune scan simulation + experiment</w:t>
-      </w:r>
-    </w:p>
-    <w:p>
-      <w:pPr>
-        <w:pStyle w:val="ListParagraph"/>
-        <w:numPr>
-          <w:ilvl w:val="2"/>
-          <w:numId w:val="1"/>
-        </w:numPr>
-        <w:rPr>
-          <w:color w:val="FF0000"/>
-        </w:rPr>
-      </w:pPr>
-      <w:r>
-        <w:rPr>
-          <w:color w:val="FF0000"/>
-        </w:rPr>
-        <w:t>Update tune map</w:t>
-      </w:r>
-    </w:p>
-    <w:p>
-      <w:pPr>
-        <w:pStyle w:val="ListParagraph"/>
-        <w:numPr>
-          <w:ilvl w:val="0"/>
-          <w:numId w:val="1"/>
-        </w:numPr>
-      </w:pPr>
-      <w:r>
-        <w:t>Transverse Resonances</w:t>
-      </w:r>
-    </w:p>
-    <w:p>
-      <w:pPr>
-        <w:pStyle w:val="ListParagraph"/>
-        <w:numPr>
-          <w:ilvl w:val="1"/>
-          <w:numId w:val="1"/>
-        </w:numPr>
-      </w:pPr>
-      <w:r>
-        <w:t>Theory of resonances w/ space charge</w:t>
-      </w:r>
-    </w:p>
-    <w:p>
-      <w:pPr>
-        <w:pStyle w:val="ListParagraph"/>
-        <w:numPr>
-          <w:ilvl w:val="2"/>
-          <w:numId w:val="1"/>
-        </w:numPr>
-      </w:pPr>
-      <w:r>
-        <w:t>Incoherent resonance</w:t>
-      </w:r>
-    </w:p>
-    <w:p>
-      <w:pPr>
-        <w:pStyle w:val="ListParagraph"/>
-        <w:numPr>
-          <w:ilvl w:val="2"/>
-          <w:numId w:val="1"/>
-        </w:numPr>
-        <w:rPr>
-          <w:color w:val="FF0000"/>
-        </w:rPr>
-      </w:pPr>
-      <w:r>
-        <w:rPr>
-          <w:color w:val="FF0000"/>
-        </w:rPr>
-        <w:t>Coherent resonance</w:t>
-      </w:r>
-      <w:r>
-        <w:rPr>
-          <w:color w:val="FF0000"/>
-        </w:rPr>
-        <w:t xml:space="preserve"> [use Will’s work?]</w:t>
-      </w:r>
-    </w:p>
-    <w:p>
-      <w:pPr>
-        <w:pStyle w:val="ListParagraph"/>
-        <w:numPr>
-          <w:ilvl w:val="1"/>
-          <w:numId w:val="1"/>
-        </w:numPr>
-      </w:pPr>
-      <w:r>
-        <w:t xml:space="preserve">Tune scan </w:t>
-      </w:r>
-      <w:r>
-        <w:t>calibration</w:t>
-      </w:r>
-      <w:r>
-        <w:t xml:space="preserve"> (Robust Method)</w:t>
-      </w:r>
       <w:bookmarkStart w:id="0" w:name="_GoBack"/>
       <w:bookmarkEnd w:id="0"/>
+    </w:p>
+    <w:p>
+      <w:pPr>
+        <w:pStyle w:val="ListParagraph"/>
+        <w:numPr>
+          <w:ilvl w:val="2"/>
+          <w:numId w:val="1"/>
+        </w:numPr>
+      </w:pPr>
+      <w:r>
+        <w:t>Frequency map analysis [old research update]</w:t>
+      </w:r>
+    </w:p>
+    <w:p>
+      <w:pPr>
+        <w:pStyle w:val="ListParagraph"/>
+        <w:numPr>
+          <w:ilvl w:val="2"/>
+          <w:numId w:val="1"/>
+        </w:numPr>
+        <w:rPr>
+          <w:color w:val="000000" w:themeColor="text1"/>
+        </w:rPr>
+      </w:pPr>
+      <w:r>
+        <w:rPr>
+          <w:color w:val="000000" w:themeColor="text1"/>
+        </w:rPr>
+        <w:t>Halo Mitigation [UMER DOE renewal]</w:t>
+      </w:r>
+    </w:p>
+    <w:p>
+      <w:pPr>
+        <w:pStyle w:val="ListParagraph"/>
+        <w:numPr>
+          <w:ilvl w:val="1"/>
+          <w:numId w:val="1"/>
+        </w:numPr>
+      </w:pPr>
+      <w:r>
+        <w:t>Experiments</w:t>
+      </w:r>
+    </w:p>
+    <w:p>
+      <w:pPr>
+        <w:pStyle w:val="ListParagraph"/>
+        <w:numPr>
+          <w:ilvl w:val="2"/>
+          <w:numId w:val="1"/>
+        </w:numPr>
+      </w:pPr>
+      <w:r>
+        <w:t>Compare tune scan simulation + experiment</w:t>
+      </w:r>
+    </w:p>
+    <w:p>
+      <w:pPr>
+        <w:pStyle w:val="ListParagraph"/>
+        <w:numPr>
+          <w:ilvl w:val="2"/>
+          <w:numId w:val="1"/>
+        </w:numPr>
+        <w:rPr>
+          <w:color w:val="FF0000"/>
+        </w:rPr>
+      </w:pPr>
+      <w:r>
+        <w:rPr>
+          <w:color w:val="FF0000"/>
+        </w:rPr>
+        <w:t>Update tune map</w:t>
+      </w:r>
+    </w:p>
+    <w:p>
+      <w:pPr>
+        <w:pStyle w:val="ListParagraph"/>
+        <w:numPr>
+          <w:ilvl w:val="0"/>
+          <w:numId w:val="1"/>
+        </w:numPr>
+      </w:pPr>
+      <w:r>
+        <w:t>Transverse Resonances</w:t>
+      </w:r>
+    </w:p>
+    <w:p>
+      <w:pPr>
+        <w:pStyle w:val="ListParagraph"/>
+        <w:numPr>
+          <w:ilvl w:val="1"/>
+          <w:numId w:val="1"/>
+        </w:numPr>
+      </w:pPr>
+      <w:r>
+        <w:t>Theory of resonances w/ space charge</w:t>
+      </w:r>
+    </w:p>
+    <w:p>
+      <w:pPr>
+        <w:pStyle w:val="ListParagraph"/>
+        <w:numPr>
+          <w:ilvl w:val="2"/>
+          <w:numId w:val="1"/>
+        </w:numPr>
+      </w:pPr>
+      <w:r>
+        <w:t>Incoherent resonance</w:t>
+      </w:r>
+    </w:p>
+    <w:p>
+      <w:pPr>
+        <w:pStyle w:val="ListParagraph"/>
+        <w:numPr>
+          <w:ilvl w:val="2"/>
+          <w:numId w:val="1"/>
+        </w:numPr>
+        <w:rPr>
+          <w:color w:val="FF0000"/>
+        </w:rPr>
+      </w:pPr>
+      <w:r>
+        <w:rPr>
+          <w:color w:val="FF0000"/>
+        </w:rPr>
+        <w:t>Coherent resonance</w:t>
+      </w:r>
+      <w:r>
+        <w:rPr>
+          <w:color w:val="FF0000"/>
+        </w:rPr>
+        <w:t xml:space="preserve"> [use Will’s work?]</w:t>
+      </w:r>
+    </w:p>
+    <w:p>
+      <w:pPr>
+        <w:pStyle w:val="ListParagraph"/>
+        <w:numPr>
+          <w:ilvl w:val="1"/>
+          <w:numId w:val="1"/>
+        </w:numPr>
+      </w:pPr>
+      <w:r>
+        <w:t xml:space="preserve">Tune scan </w:t>
+      </w:r>
+      <w:r>
+        <w:t>calibration</w:t>
+      </w:r>
+      <w:r>
+        <w:t xml:space="preserve"> (Robust Method)</w:t>
+      </w:r>
     </w:p>
     <w:p>
       <w:pPr>
@@ -2517,7 +2517,7 @@
   <a:extraClrSchemeLst/>
   <a:extLst>
     <a:ext uri="{05A4C25C-085E-4340-85A3-A5531E510DB2}">
-      <thm15:themeFamily xmlns="" xmlns:thm15="http://schemas.microsoft.com/office/thememl/2012/main" name="Office Theme" id="{62F939B6-93AF-4DB8-9C6B-D6C7DFDC589F}" vid="{4A3C46E8-61CC-4603-A589-7422A47A8E4A}"/>
+      <thm15:themeFamily xmlns:thm15="http://schemas.microsoft.com/office/thememl/2012/main" xmlns="" name="Office Theme" id="{62F939B6-93AF-4DB8-9C6B-D6C7DFDC589F}" vid="{4A3C46E8-61CC-4603-A589-7422A47A8E4A}"/>
     </a:ext>
   </a:extLst>
 </a:theme>

</xml_diff>

<commit_message>
Ch3: started, wrote FMA section
</commit_message>
<xml_diff>
--- a/Thesis_Outline.docx
+++ b/Thesis_Outline.docx
@@ -425,467 +425,12 @@
       <w:pPr>
         <w:pStyle w:val="ListParagraph"/>
         <w:numPr>
-          <w:ilvl w:val="1"/>
-          <w:numId w:val="1"/>
-        </w:numPr>
-        <w:rPr>
-          <w:color w:val="FF0000"/>
-        </w:rPr>
-      </w:pPr>
-      <w:r>
-        <w:rPr>
-          <w:color w:val="FF0000"/>
-        </w:rPr>
-        <w:t>Response matrix with VRUMER?</w:t>
-      </w:r>
-    </w:p>
-    <w:p>
-      <w:pPr>
-        <w:pStyle w:val="ListParagraph"/>
-        <w:numPr>
-          <w:ilvl w:val="1"/>
-          <w:numId w:val="1"/>
-        </w:numPr>
-      </w:pPr>
-      <w:r>
-        <w:t>Steering algorithms and procedure</w:t>
-      </w:r>
-      <w:r>
-        <w:t xml:space="preserve"> [UMER tech note]</w:t>
-      </w:r>
-    </w:p>
-    <w:p>
-      <w:pPr>
-        <w:pStyle w:val="ListParagraph"/>
-        <w:numPr>
-          <w:ilvl w:val="2"/>
-          <w:numId w:val="1"/>
-        </w:numPr>
-      </w:pPr>
-      <w:r>
-        <w:t xml:space="preserve">Injection and closing ring (2D scans): brute force vs. gradient descent. </w:t>
-      </w:r>
-    </w:p>
-    <w:p>
-      <w:pPr>
-        <w:pStyle w:val="ListParagraph"/>
-        <w:numPr>
-          <w:ilvl w:val="1"/>
-          <w:numId w:val="1"/>
-        </w:numPr>
-      </w:pPr>
-      <w:r>
-        <w:t>Experimental results</w:t>
-      </w:r>
-      <w:r>
-        <w:t xml:space="preserve"> (need to update w/ factor of 2) – cite </w:t>
-      </w:r>
-      <w:proofErr w:type="spellStart"/>
-      <w:r>
-        <w:t>Levon’s</w:t>
-      </w:r>
-      <w:proofErr w:type="spellEnd"/>
-      <w:r>
-        <w:t xml:space="preserve"> calibration?</w:t>
-      </w:r>
-    </w:p>
-    <w:p>
-      <w:pPr>
-        <w:pStyle w:val="ListParagraph"/>
-        <w:numPr>
-          <w:ilvl w:val="1"/>
-          <w:numId w:val="1"/>
-        </w:numPr>
-      </w:pPr>
-      <w:r>
-        <w:t>Continued work: Helmholtz coils</w:t>
-      </w:r>
-    </w:p>
-    <w:p>
-      <w:pPr>
-        <w:pStyle w:val="ListParagraph"/>
-        <w:numPr>
-          <w:ilvl w:val="0"/>
-          <w:numId w:val="1"/>
-        </w:numPr>
-      </w:pPr>
-      <w:r>
-        <w:t>Quasi-integrable Octupole Lattice</w:t>
-      </w:r>
-    </w:p>
-    <w:p>
-      <w:pPr>
-        <w:pStyle w:val="ListParagraph"/>
-        <w:numPr>
-          <w:ilvl w:val="1"/>
-          <w:numId w:val="1"/>
-        </w:numPr>
-      </w:pPr>
-      <w:r>
-        <w:t>Toy Model</w:t>
-      </w:r>
-    </w:p>
-    <w:p>
-      <w:pPr>
-        <w:pStyle w:val="ListParagraph"/>
-        <w:numPr>
-          <w:ilvl w:val="2"/>
-          <w:numId w:val="1"/>
-        </w:numPr>
-      </w:pPr>
-      <w:r>
-        <w:t>Frequency Map Analysis</w:t>
-      </w:r>
-      <w:r>
-        <w:t xml:space="preserve"> [FNAL summary note]</w:t>
-      </w:r>
-    </w:p>
-    <w:p>
-      <w:pPr>
-        <w:pStyle w:val="ListParagraph"/>
-        <w:numPr>
-          <w:ilvl w:val="2"/>
-          <w:numId w:val="1"/>
-        </w:numPr>
-      </w:pPr>
-      <w:r>
-        <w:t>Halo Mitigation</w:t>
-      </w:r>
-      <w:r>
-        <w:t xml:space="preserve"> [early simulations, ‘14]</w:t>
-      </w:r>
-    </w:p>
-    <w:p>
-      <w:pPr>
-        <w:pStyle w:val="ListParagraph"/>
-        <w:numPr>
-          <w:ilvl w:val="2"/>
-          <w:numId w:val="1"/>
-        </w:numPr>
-        <w:rPr>
-          <w:color w:val="FF0000"/>
-        </w:rPr>
-      </w:pPr>
-      <w:r>
-        <w:rPr>
-          <w:color w:val="FF0000"/>
-        </w:rPr>
-        <w:t>Invariant tracking [Did I do this?]</w:t>
-      </w:r>
-    </w:p>
-    <w:p>
-      <w:pPr>
-        <w:pStyle w:val="ListParagraph"/>
-        <w:numPr>
-          <w:ilvl w:val="2"/>
-          <w:numId w:val="1"/>
-        </w:numPr>
-      </w:pPr>
-      <w:r>
-        <w:t xml:space="preserve">Error analysis </w:t>
-      </w:r>
-    </w:p>
-    <w:p>
-      <w:pPr>
-        <w:pStyle w:val="ListParagraph"/>
-        <w:numPr>
-          <w:ilvl w:val="3"/>
-          <w:numId w:val="1"/>
-        </w:numPr>
-      </w:pPr>
-      <w:r>
-        <w:t>Steering</w:t>
-      </w:r>
-    </w:p>
-    <w:p>
-      <w:pPr>
-        <w:pStyle w:val="ListParagraph"/>
-        <w:numPr>
-          <w:ilvl w:val="3"/>
-          <w:numId w:val="1"/>
-        </w:numPr>
-      </w:pPr>
-      <w:r>
-        <w:t>Beta function, phase error</w:t>
-      </w:r>
-    </w:p>
-    <w:p>
-      <w:pPr>
-        <w:pStyle w:val="ListParagraph"/>
-        <w:numPr>
-          <w:ilvl w:val="1"/>
-          <w:numId w:val="1"/>
-        </w:numPr>
-      </w:pPr>
-      <w:r>
-        <w:t>Matching w/ Elegant, WARP [NAPAC paper]</w:t>
-      </w:r>
-    </w:p>
-    <w:p>
-      <w:pPr>
-        <w:pStyle w:val="ListParagraph"/>
-        <w:numPr>
-          <w:ilvl w:val="2"/>
-          <w:numId w:val="1"/>
-        </w:numPr>
-      </w:pPr>
-      <w:r>
-        <w:t>Different Edge-focusing models; effect of edge focusing in match</w:t>
-      </w:r>
-    </w:p>
-    <w:p>
-      <w:pPr>
-        <w:pStyle w:val="ListParagraph"/>
-        <w:numPr>
-          <w:ilvl w:val="2"/>
-          <w:numId w:val="1"/>
-        </w:numPr>
-      </w:pPr>
-      <w:r>
-        <w:lastRenderedPageBreak/>
-        <w:t>Approach to empirical matching</w:t>
-      </w:r>
-    </w:p>
-    <w:p>
-      <w:pPr>
-        <w:pStyle w:val="ListParagraph"/>
-        <w:numPr>
-          <w:ilvl w:val="2"/>
-          <w:numId w:val="1"/>
-        </w:numPr>
-      </w:pPr>
-      <w:r>
-        <w:t>Show possible match for beam (Elegant)</w:t>
-      </w:r>
-    </w:p>
-    <w:p>
-      <w:pPr>
-        <w:pStyle w:val="ListParagraph"/>
-        <w:numPr>
-          <w:ilvl w:val="2"/>
-          <w:numId w:val="1"/>
-        </w:numPr>
-        <w:rPr>
-          <w:color w:val="FF0000"/>
-        </w:rPr>
-      </w:pPr>
-      <w:r>
-        <w:rPr>
-          <w:color w:val="FF0000"/>
-        </w:rPr>
-        <w:t>Show match in WARP</w:t>
-      </w:r>
-    </w:p>
-    <w:p>
-      <w:pPr>
-        <w:pStyle w:val="ListParagraph"/>
-        <w:numPr>
-          <w:ilvl w:val="3"/>
-          <w:numId w:val="1"/>
-        </w:numPr>
-        <w:rPr>
-          <w:color w:val="FF0000"/>
-        </w:rPr>
-      </w:pPr>
-      <w:r>
-        <w:rPr>
-          <w:color w:val="FF0000"/>
-        </w:rPr>
-        <w:t>Dipole edge focusing; Possible experimental bench-marking (</w:t>
-      </w:r>
-      <w:proofErr w:type="spellStart"/>
-      <w:r>
-        <w:rPr>
-          <w:color w:val="FF0000"/>
-        </w:rPr>
-        <w:t>Levon</w:t>
-      </w:r>
-      <w:proofErr w:type="spellEnd"/>
-      <w:r>
-        <w:rPr>
-          <w:color w:val="FF0000"/>
-        </w:rPr>
-        <w:t>)</w:t>
-      </w:r>
-    </w:p>
-    <w:p>
-      <w:pPr>
-        <w:pStyle w:val="ListParagraph"/>
-        <w:numPr>
-          <w:ilvl w:val="2"/>
-          <w:numId w:val="1"/>
-        </w:numPr>
-        <w:rPr>
-          <w:color w:val="000000" w:themeColor="text1"/>
-        </w:rPr>
-      </w:pPr>
-      <w:r>
-        <w:rPr>
-          <w:color w:val="000000" w:themeColor="text1"/>
-        </w:rPr>
-        <w:t>Mention solenoid focusing [FNAL visit]</w:t>
-      </w:r>
-    </w:p>
-    <w:p>
-      <w:pPr>
-        <w:pStyle w:val="ListParagraph"/>
-        <w:numPr>
-          <w:ilvl w:val="2"/>
-          <w:numId w:val="1"/>
-        </w:numPr>
-        <w:rPr>
-          <w:color w:val="000000" w:themeColor="text1"/>
-        </w:rPr>
-      </w:pPr>
-      <w:r>
-        <w:rPr>
-          <w:color w:val="000000" w:themeColor="text1"/>
-        </w:rPr>
-        <w:t xml:space="preserve">Error analysis: </w:t>
-      </w:r>
-      <w:r>
-        <w:rPr>
-          <w:color w:val="000000" w:themeColor="text1"/>
-        </w:rPr>
-        <w:t>Sensitivity to quadrupole errors</w:t>
-      </w:r>
-    </w:p>
-    <w:p>
-      <w:pPr>
-        <w:pStyle w:val="ListParagraph"/>
-        <w:numPr>
-          <w:ilvl w:val="2"/>
-          <w:numId w:val="1"/>
-        </w:numPr>
-        <w:rPr>
-          <w:color w:val="FF0000"/>
-        </w:rPr>
-      </w:pPr>
-      <w:r>
-        <w:rPr>
-          <w:color w:val="FF0000"/>
-        </w:rPr>
-        <w:t>Comment on dispersion; chromaticity</w:t>
-      </w:r>
-    </w:p>
-    <w:p>
-      <w:pPr>
-        <w:pStyle w:val="ListParagraph"/>
-        <w:numPr>
-          <w:ilvl w:val="2"/>
-          <w:numId w:val="1"/>
-        </w:numPr>
-        <w:rPr>
-          <w:color w:val="FF0000"/>
-        </w:rPr>
-      </w:pPr>
-      <w:r>
-        <w:rPr>
-          <w:color w:val="FF0000"/>
-        </w:rPr>
-        <w:t>Comment on space charge effects</w:t>
-      </w:r>
-    </w:p>
-    <w:p>
-      <w:pPr>
-        <w:pStyle w:val="ListParagraph"/>
-        <w:numPr>
-          <w:ilvl w:val="1"/>
-          <w:numId w:val="1"/>
-        </w:numPr>
-        <w:rPr>
-          <w:color w:val="FF0000"/>
-        </w:rPr>
-      </w:pPr>
-      <w:r>
-        <w:rPr>
-          <w:color w:val="FF0000"/>
-        </w:rPr>
-        <w:t xml:space="preserve">PIC simulation of </w:t>
-      </w:r>
-      <w:r>
-        <w:rPr>
-          <w:color w:val="FF0000"/>
-        </w:rPr>
-        <w:t xml:space="preserve">full </w:t>
-      </w:r>
-      <w:r>
-        <w:rPr>
-          <w:color w:val="FF0000"/>
-        </w:rPr>
-        <w:t>planned experiment</w:t>
-      </w:r>
-    </w:p>
-    <w:p>
-      <w:pPr>
-        <w:pStyle w:val="ListParagraph"/>
-        <w:numPr>
-          <w:ilvl w:val="1"/>
-          <w:numId w:val="1"/>
-        </w:numPr>
-      </w:pPr>
-      <w:r>
-        <w:t>Experimental Plans</w:t>
-      </w:r>
-    </w:p>
-    <w:p>
-      <w:pPr>
-        <w:pStyle w:val="ListParagraph"/>
-        <w:numPr>
-          <w:ilvl w:val="2"/>
-          <w:numId w:val="1"/>
-        </w:numPr>
-      </w:pPr>
-      <w:r>
-        <w:t>Magnet mount, magnet lay-out (approximating 1/beta^3)</w:t>
-      </w:r>
-    </w:p>
-    <w:p>
-      <w:pPr>
-        <w:pStyle w:val="ListParagraph"/>
-        <w:numPr>
-          <w:ilvl w:val="1"/>
-          <w:numId w:val="1"/>
-        </w:numPr>
-      </w:pPr>
-      <w:r>
-        <w:t>Comment on high space charge (Lund’s class)</w:t>
-      </w:r>
-    </w:p>
-    <w:p>
-      <w:pPr>
-        <w:pStyle w:val="ListParagraph"/>
-        <w:numPr>
-          <w:ilvl w:val="0"/>
-          <w:numId w:val="1"/>
-        </w:numPr>
-      </w:pPr>
-      <w:r>
-        <w:t>N4 octupole lattice [HB paper]</w:t>
-      </w:r>
-    </w:p>
-    <w:p>
-      <w:pPr>
-        <w:pStyle w:val="ListParagraph"/>
-        <w:numPr>
-          <w:ilvl w:val="1"/>
-          <w:numId w:val="1"/>
-        </w:numPr>
-      </w:pPr>
-      <w:r>
-        <w:t>Simulations</w:t>
-      </w:r>
-    </w:p>
-    <w:p>
-      <w:pPr>
-        <w:pStyle w:val="ListParagraph"/>
-        <w:numPr>
-          <w:ilvl w:val="2"/>
-          <w:numId w:val="1"/>
-        </w:numPr>
-      </w:pPr>
-      <w:r>
-        <w:t>Invariant tracking</w:t>
+          <w:ilvl w:val="4"/>
+          <w:numId w:val="1"/>
+        </w:numPr>
+      </w:pPr>
+      <w:r>
+        <w:t>Rotating Coil measurement</w:t>
       </w:r>
       <w:bookmarkStart w:id="0" w:name="_GoBack"/>
       <w:bookmarkEnd w:id="0"/>
@@ -894,6 +439,473 @@
       <w:pPr>
         <w:pStyle w:val="ListParagraph"/>
         <w:numPr>
+          <w:ilvl w:val="1"/>
+          <w:numId w:val="1"/>
+        </w:numPr>
+        <w:rPr>
+          <w:color w:val="FF0000"/>
+        </w:rPr>
+      </w:pPr>
+      <w:r>
+        <w:rPr>
+          <w:color w:val="FF0000"/>
+        </w:rPr>
+        <w:t>Response matrix with VRUMER?</w:t>
+      </w:r>
+    </w:p>
+    <w:p>
+      <w:pPr>
+        <w:pStyle w:val="ListParagraph"/>
+        <w:numPr>
+          <w:ilvl w:val="1"/>
+          <w:numId w:val="1"/>
+        </w:numPr>
+      </w:pPr>
+      <w:r>
+        <w:t>Steering algorithms and procedure</w:t>
+      </w:r>
+      <w:r>
+        <w:t xml:space="preserve"> [UMER tech note]</w:t>
+      </w:r>
+    </w:p>
+    <w:p>
+      <w:pPr>
+        <w:pStyle w:val="ListParagraph"/>
+        <w:numPr>
+          <w:ilvl w:val="2"/>
+          <w:numId w:val="1"/>
+        </w:numPr>
+      </w:pPr>
+      <w:r>
+        <w:t xml:space="preserve">Injection and closing ring (2D scans): brute force vs. gradient descent. </w:t>
+      </w:r>
+    </w:p>
+    <w:p>
+      <w:pPr>
+        <w:pStyle w:val="ListParagraph"/>
+        <w:numPr>
+          <w:ilvl w:val="1"/>
+          <w:numId w:val="1"/>
+        </w:numPr>
+      </w:pPr>
+      <w:r>
+        <w:t>Experimental results</w:t>
+      </w:r>
+      <w:r>
+        <w:t xml:space="preserve"> (need to update w/ factor of 2) – cite </w:t>
+      </w:r>
+      <w:proofErr w:type="spellStart"/>
+      <w:r>
+        <w:t>Levon’s</w:t>
+      </w:r>
+      <w:proofErr w:type="spellEnd"/>
+      <w:r>
+        <w:t xml:space="preserve"> calibration?</w:t>
+      </w:r>
+    </w:p>
+    <w:p>
+      <w:pPr>
+        <w:pStyle w:val="ListParagraph"/>
+        <w:numPr>
+          <w:ilvl w:val="1"/>
+          <w:numId w:val="1"/>
+        </w:numPr>
+      </w:pPr>
+      <w:r>
+        <w:t>Continued work: Helmholtz coils</w:t>
+      </w:r>
+    </w:p>
+    <w:p>
+      <w:pPr>
+        <w:pStyle w:val="ListParagraph"/>
+        <w:numPr>
+          <w:ilvl w:val="0"/>
+          <w:numId w:val="1"/>
+        </w:numPr>
+      </w:pPr>
+      <w:r>
+        <w:t>Quasi-integrable Octupole Lattice</w:t>
+      </w:r>
+    </w:p>
+    <w:p>
+      <w:pPr>
+        <w:pStyle w:val="ListParagraph"/>
+        <w:numPr>
+          <w:ilvl w:val="1"/>
+          <w:numId w:val="1"/>
+        </w:numPr>
+      </w:pPr>
+      <w:r>
+        <w:t>Toy Model</w:t>
+      </w:r>
+    </w:p>
+    <w:p>
+      <w:pPr>
+        <w:pStyle w:val="ListParagraph"/>
+        <w:numPr>
+          <w:ilvl w:val="2"/>
+          <w:numId w:val="1"/>
+        </w:numPr>
+      </w:pPr>
+      <w:r>
+        <w:t>Frequency Map Analysis</w:t>
+      </w:r>
+      <w:r>
+        <w:t xml:space="preserve"> [FNAL summary note]</w:t>
+      </w:r>
+    </w:p>
+    <w:p>
+      <w:pPr>
+        <w:pStyle w:val="ListParagraph"/>
+        <w:numPr>
+          <w:ilvl w:val="2"/>
+          <w:numId w:val="1"/>
+        </w:numPr>
+      </w:pPr>
+      <w:r>
+        <w:t>Halo Mitigation</w:t>
+      </w:r>
+      <w:r>
+        <w:t xml:space="preserve"> [early simulations, ‘14]</w:t>
+      </w:r>
+    </w:p>
+    <w:p>
+      <w:pPr>
+        <w:pStyle w:val="ListParagraph"/>
+        <w:numPr>
+          <w:ilvl w:val="2"/>
+          <w:numId w:val="1"/>
+        </w:numPr>
+        <w:rPr>
+          <w:color w:val="FF0000"/>
+        </w:rPr>
+      </w:pPr>
+      <w:r>
+        <w:rPr>
+          <w:color w:val="FF0000"/>
+        </w:rPr>
+        <w:t>Invariant tracking [Did I do this?]</w:t>
+      </w:r>
+    </w:p>
+    <w:p>
+      <w:pPr>
+        <w:pStyle w:val="ListParagraph"/>
+        <w:numPr>
+          <w:ilvl w:val="2"/>
+          <w:numId w:val="1"/>
+        </w:numPr>
+      </w:pPr>
+      <w:r>
+        <w:t xml:space="preserve">Error analysis </w:t>
+      </w:r>
+    </w:p>
+    <w:p>
+      <w:pPr>
+        <w:pStyle w:val="ListParagraph"/>
+        <w:numPr>
+          <w:ilvl w:val="3"/>
+          <w:numId w:val="1"/>
+        </w:numPr>
+      </w:pPr>
+      <w:r>
+        <w:t>Steering</w:t>
+      </w:r>
+    </w:p>
+    <w:p>
+      <w:pPr>
+        <w:pStyle w:val="ListParagraph"/>
+        <w:numPr>
+          <w:ilvl w:val="3"/>
+          <w:numId w:val="1"/>
+        </w:numPr>
+      </w:pPr>
+      <w:r>
+        <w:t>Beta function, phase error</w:t>
+      </w:r>
+    </w:p>
+    <w:p>
+      <w:pPr>
+        <w:pStyle w:val="ListParagraph"/>
+        <w:numPr>
+          <w:ilvl w:val="1"/>
+          <w:numId w:val="1"/>
+        </w:numPr>
+      </w:pPr>
+      <w:r>
+        <w:t>Matching w/ Elegant, WARP [NAPAC paper]</w:t>
+      </w:r>
+    </w:p>
+    <w:p>
+      <w:pPr>
+        <w:pStyle w:val="ListParagraph"/>
+        <w:numPr>
+          <w:ilvl w:val="2"/>
+          <w:numId w:val="1"/>
+        </w:numPr>
+      </w:pPr>
+      <w:r>
+        <w:lastRenderedPageBreak/>
+        <w:t>Different Edge-focusing models; effect of edge focusing in match</w:t>
+      </w:r>
+    </w:p>
+    <w:p>
+      <w:pPr>
+        <w:pStyle w:val="ListParagraph"/>
+        <w:numPr>
+          <w:ilvl w:val="2"/>
+          <w:numId w:val="1"/>
+        </w:numPr>
+      </w:pPr>
+      <w:r>
+        <w:t>Approach to empirical matching</w:t>
+      </w:r>
+    </w:p>
+    <w:p>
+      <w:pPr>
+        <w:pStyle w:val="ListParagraph"/>
+        <w:numPr>
+          <w:ilvl w:val="2"/>
+          <w:numId w:val="1"/>
+        </w:numPr>
+      </w:pPr>
+      <w:r>
+        <w:t>Show possible match for beam (Elegant)</w:t>
+      </w:r>
+    </w:p>
+    <w:p>
+      <w:pPr>
+        <w:pStyle w:val="ListParagraph"/>
+        <w:numPr>
+          <w:ilvl w:val="2"/>
+          <w:numId w:val="1"/>
+        </w:numPr>
+        <w:rPr>
+          <w:color w:val="FF0000"/>
+        </w:rPr>
+      </w:pPr>
+      <w:r>
+        <w:rPr>
+          <w:color w:val="FF0000"/>
+        </w:rPr>
+        <w:t>Show match in WARP</w:t>
+      </w:r>
+    </w:p>
+    <w:p>
+      <w:pPr>
+        <w:pStyle w:val="ListParagraph"/>
+        <w:numPr>
+          <w:ilvl w:val="3"/>
+          <w:numId w:val="1"/>
+        </w:numPr>
+        <w:rPr>
+          <w:color w:val="FF0000"/>
+        </w:rPr>
+      </w:pPr>
+      <w:r>
+        <w:rPr>
+          <w:color w:val="FF0000"/>
+        </w:rPr>
+        <w:t>Dipole edge focusing; Possible experimental bench-marking (</w:t>
+      </w:r>
+      <w:proofErr w:type="spellStart"/>
+      <w:r>
+        <w:rPr>
+          <w:color w:val="FF0000"/>
+        </w:rPr>
+        <w:t>Levon</w:t>
+      </w:r>
+      <w:proofErr w:type="spellEnd"/>
+      <w:r>
+        <w:rPr>
+          <w:color w:val="FF0000"/>
+        </w:rPr>
+        <w:t>)</w:t>
+      </w:r>
+    </w:p>
+    <w:p>
+      <w:pPr>
+        <w:pStyle w:val="ListParagraph"/>
+        <w:numPr>
+          <w:ilvl w:val="2"/>
+          <w:numId w:val="1"/>
+        </w:numPr>
+        <w:rPr>
+          <w:color w:val="000000" w:themeColor="text1"/>
+        </w:rPr>
+      </w:pPr>
+      <w:r>
+        <w:rPr>
+          <w:color w:val="000000" w:themeColor="text1"/>
+        </w:rPr>
+        <w:t>Mention solenoid focusing [FNAL visit]</w:t>
+      </w:r>
+    </w:p>
+    <w:p>
+      <w:pPr>
+        <w:pStyle w:val="ListParagraph"/>
+        <w:numPr>
+          <w:ilvl w:val="2"/>
+          <w:numId w:val="1"/>
+        </w:numPr>
+        <w:rPr>
+          <w:color w:val="000000" w:themeColor="text1"/>
+        </w:rPr>
+      </w:pPr>
+      <w:r>
+        <w:rPr>
+          <w:color w:val="000000" w:themeColor="text1"/>
+        </w:rPr>
+        <w:t xml:space="preserve">Error analysis: </w:t>
+      </w:r>
+      <w:r>
+        <w:rPr>
+          <w:color w:val="000000" w:themeColor="text1"/>
+        </w:rPr>
+        <w:t>Sensitivity to quadrupole errors</w:t>
+      </w:r>
+    </w:p>
+    <w:p>
+      <w:pPr>
+        <w:pStyle w:val="ListParagraph"/>
+        <w:numPr>
+          <w:ilvl w:val="2"/>
+          <w:numId w:val="1"/>
+        </w:numPr>
+        <w:rPr>
+          <w:color w:val="FF0000"/>
+        </w:rPr>
+      </w:pPr>
+      <w:r>
+        <w:rPr>
+          <w:color w:val="FF0000"/>
+        </w:rPr>
+        <w:t>Comment on dispersion; chromaticity</w:t>
+      </w:r>
+    </w:p>
+    <w:p>
+      <w:pPr>
+        <w:pStyle w:val="ListParagraph"/>
+        <w:numPr>
+          <w:ilvl w:val="2"/>
+          <w:numId w:val="1"/>
+        </w:numPr>
+        <w:rPr>
+          <w:color w:val="FF0000"/>
+        </w:rPr>
+      </w:pPr>
+      <w:r>
+        <w:rPr>
+          <w:color w:val="FF0000"/>
+        </w:rPr>
+        <w:t>Comment on space charge effects</w:t>
+      </w:r>
+    </w:p>
+    <w:p>
+      <w:pPr>
+        <w:pStyle w:val="ListParagraph"/>
+        <w:numPr>
+          <w:ilvl w:val="1"/>
+          <w:numId w:val="1"/>
+        </w:numPr>
+        <w:rPr>
+          <w:color w:val="FF0000"/>
+        </w:rPr>
+      </w:pPr>
+      <w:r>
+        <w:rPr>
+          <w:color w:val="FF0000"/>
+        </w:rPr>
+        <w:t xml:space="preserve">PIC simulation of </w:t>
+      </w:r>
+      <w:r>
+        <w:rPr>
+          <w:color w:val="FF0000"/>
+        </w:rPr>
+        <w:t xml:space="preserve">full </w:t>
+      </w:r>
+      <w:r>
+        <w:rPr>
+          <w:color w:val="FF0000"/>
+        </w:rPr>
+        <w:t>planned experiment</w:t>
+      </w:r>
+    </w:p>
+    <w:p>
+      <w:pPr>
+        <w:pStyle w:val="ListParagraph"/>
+        <w:numPr>
+          <w:ilvl w:val="1"/>
+          <w:numId w:val="1"/>
+        </w:numPr>
+      </w:pPr>
+      <w:r>
+        <w:t>Experimental Plans</w:t>
+      </w:r>
+    </w:p>
+    <w:p>
+      <w:pPr>
+        <w:pStyle w:val="ListParagraph"/>
+        <w:numPr>
+          <w:ilvl w:val="2"/>
+          <w:numId w:val="1"/>
+        </w:numPr>
+      </w:pPr>
+      <w:r>
+        <w:t>Magnet mount, magnet lay-out (approximating 1/beta^3)</w:t>
+      </w:r>
+    </w:p>
+    <w:p>
+      <w:pPr>
+        <w:pStyle w:val="ListParagraph"/>
+        <w:numPr>
+          <w:ilvl w:val="1"/>
+          <w:numId w:val="1"/>
+        </w:numPr>
+      </w:pPr>
+      <w:r>
+        <w:t>Comment on high space charge (Lund’s class)</w:t>
+      </w:r>
+    </w:p>
+    <w:p>
+      <w:pPr>
+        <w:pStyle w:val="ListParagraph"/>
+        <w:numPr>
+          <w:ilvl w:val="0"/>
+          <w:numId w:val="1"/>
+        </w:numPr>
+      </w:pPr>
+      <w:r>
+        <w:t>N4 octupole lattice [HB paper]</w:t>
+      </w:r>
+    </w:p>
+    <w:p>
+      <w:pPr>
+        <w:pStyle w:val="ListParagraph"/>
+        <w:numPr>
+          <w:ilvl w:val="1"/>
+          <w:numId w:val="1"/>
+        </w:numPr>
+      </w:pPr>
+      <w:r>
+        <w:t>Simulations</w:t>
+      </w:r>
+    </w:p>
+    <w:p>
+      <w:pPr>
+        <w:pStyle w:val="ListParagraph"/>
+        <w:numPr>
+          <w:ilvl w:val="2"/>
+          <w:numId w:val="1"/>
+        </w:numPr>
+      </w:pPr>
+      <w:r>
+        <w:t>Invariant tracking</w:t>
+      </w:r>
+    </w:p>
+    <w:p>
+      <w:pPr>
+        <w:pStyle w:val="ListParagraph"/>
+        <w:numPr>
           <w:ilvl w:val="2"/>
           <w:numId w:val="1"/>
         </w:numPr>
@@ -1305,6 +1317,7 @@
         <w:rPr>
           <w:color w:val="FF0000"/>
         </w:rPr>
+        <w:lastRenderedPageBreak/>
         <w:br w:type="page"/>
       </w:r>
     </w:p>
@@ -2517,7 +2530,7 @@
   <a:extraClrSchemeLst/>
   <a:extLst>
     <a:ext uri="{05A4C25C-085E-4340-85A3-A5531E510DB2}">
-      <thm15:themeFamily xmlns:thm15="http://schemas.microsoft.com/office/thememl/2012/main" xmlns="" name="Office Theme" id="{62F939B6-93AF-4DB8-9C6B-D6C7DFDC589F}" vid="{4A3C46E8-61CC-4603-A589-7422A47A8E4A}"/>
+      <thm15:themeFamily xmlns="" xmlns:thm15="http://schemas.microsoft.com/office/thememl/2012/main" name="Office Theme" id="{62F939B6-93AF-4DB8-9C6B-D6C7DFDC589F}" vid="{4A3C46E8-61CC-4603-A589-7422A47A8E4A}"/>
     </a:ext>
   </a:extLst>
 </a:theme>

</xml_diff>

<commit_message>
Ported-in AAC14, IPAC15. Ch6: fleshed out, Ch5: SC halo study, choice of FMA/operating point, Ch2: QI theory
</commit_message>
<xml_diff>
--- a/Thesis_Outline.docx
+++ b/Thesis_Outline.docx
@@ -348,8 +348,14 @@
           <w:ilvl w:val="1"/>
           <w:numId w:val="1"/>
         </w:numPr>
-      </w:pPr>
-      <w:r>
+        <w:rPr>
+          <w:color w:val="BFBFBF" w:themeColor="background1" w:themeShade="BF"/>
+        </w:rPr>
+      </w:pPr>
+      <w:r>
+        <w:rPr>
+          <w:color w:val="BFBFBF" w:themeColor="background1" w:themeShade="BF"/>
+        </w:rPr>
         <w:t>Justification</w:t>
       </w:r>
     </w:p>
@@ -372,8 +378,14 @@
           <w:ilvl w:val="1"/>
           <w:numId w:val="1"/>
         </w:numPr>
-      </w:pPr>
-      <w:r>
+        <w:rPr>
+          <w:color w:val="BFBFBF" w:themeColor="background1" w:themeShade="BF"/>
+        </w:rPr>
+      </w:pPr>
+      <w:r>
+        <w:rPr>
+          <w:color w:val="BFBFBF" w:themeColor="background1" w:themeShade="BF"/>
+        </w:rPr>
         <w:t>VRUMER study for convergent steering algorithm</w:t>
       </w:r>
     </w:p>
@@ -384,8 +396,14 @@
           <w:ilvl w:val="2"/>
           <w:numId w:val="1"/>
         </w:numPr>
-      </w:pPr>
-      <w:r>
+        <w:rPr>
+          <w:color w:val="BFBFBF" w:themeColor="background1" w:themeShade="BF"/>
+        </w:rPr>
+      </w:pPr>
+      <w:r>
+        <w:rPr>
+          <w:color w:val="BFBFBF" w:themeColor="background1" w:themeShade="BF"/>
+        </w:rPr>
         <w:t>Horizontal [UMER tech note]</w:t>
       </w:r>
     </w:p>
@@ -396,8 +414,14 @@
           <w:ilvl w:val="2"/>
           <w:numId w:val="1"/>
         </w:numPr>
-      </w:pPr>
-      <w:r>
+        <w:rPr>
+          <w:color w:val="BFBFBF" w:themeColor="background1" w:themeShade="BF"/>
+        </w:rPr>
+      </w:pPr>
+      <w:r>
+        <w:rPr>
+          <w:color w:val="BFBFBF" w:themeColor="background1" w:themeShade="BF"/>
+        </w:rPr>
         <w:t>Vertical</w:t>
       </w:r>
     </w:p>
@@ -431,6 +455,223 @@
       </w:pPr>
       <w:r>
         <w:t>Rotating Coil measurement</w:t>
+      </w:r>
+    </w:p>
+    <w:p>
+      <w:pPr>
+        <w:pStyle w:val="ListParagraph"/>
+        <w:numPr>
+          <w:ilvl w:val="1"/>
+          <w:numId w:val="1"/>
+        </w:numPr>
+        <w:rPr>
+          <w:strike/>
+          <w:color w:val="FF0000"/>
+        </w:rPr>
+      </w:pPr>
+      <w:r>
+        <w:rPr>
+          <w:strike/>
+          <w:color w:val="FF0000"/>
+        </w:rPr>
+        <w:t>Response matrix with VRUMER?</w:t>
+      </w:r>
+    </w:p>
+    <w:p>
+      <w:pPr>
+        <w:pStyle w:val="ListParagraph"/>
+        <w:numPr>
+          <w:ilvl w:val="1"/>
+          <w:numId w:val="1"/>
+        </w:numPr>
+        <w:rPr>
+          <w:color w:val="BFBFBF" w:themeColor="background1" w:themeShade="BF"/>
+        </w:rPr>
+      </w:pPr>
+      <w:r>
+        <w:rPr>
+          <w:color w:val="BFBFBF" w:themeColor="background1" w:themeShade="BF"/>
+        </w:rPr>
+        <w:t>Steering algorithms and procedure</w:t>
+      </w:r>
+      <w:r>
+        <w:rPr>
+          <w:color w:val="BFBFBF" w:themeColor="background1" w:themeShade="BF"/>
+        </w:rPr>
+        <w:t xml:space="preserve"> [UMER tech note]</w:t>
+      </w:r>
+    </w:p>
+    <w:p>
+      <w:pPr>
+        <w:pStyle w:val="ListParagraph"/>
+        <w:numPr>
+          <w:ilvl w:val="2"/>
+          <w:numId w:val="1"/>
+        </w:numPr>
+      </w:pPr>
+      <w:r>
+        <w:t xml:space="preserve">Injection and closing ring (2D scans): brute force vs. gradient descent. </w:t>
+      </w:r>
+    </w:p>
+    <w:p>
+      <w:pPr>
+        <w:pStyle w:val="ListParagraph"/>
+        <w:numPr>
+          <w:ilvl w:val="1"/>
+          <w:numId w:val="1"/>
+        </w:numPr>
+      </w:pPr>
+      <w:r>
+        <w:t>Experimental results</w:t>
+      </w:r>
+      <w:r>
+        <w:t xml:space="preserve"> (need to update w/ factor of 2) – cite </w:t>
+      </w:r>
+      <w:proofErr w:type="spellStart"/>
+      <w:r>
+        <w:t>Levon’s</w:t>
+      </w:r>
+      <w:proofErr w:type="spellEnd"/>
+      <w:r>
+        <w:t xml:space="preserve"> calibration?</w:t>
+      </w:r>
+    </w:p>
+    <w:p>
+      <w:pPr>
+        <w:pStyle w:val="ListParagraph"/>
+        <w:numPr>
+          <w:ilvl w:val="1"/>
+          <w:numId w:val="1"/>
+        </w:numPr>
+      </w:pPr>
+      <w:r>
+        <w:t>Continued work: Helmholtz coils</w:t>
+      </w:r>
+    </w:p>
+    <w:p>
+      <w:pPr>
+        <w:pStyle w:val="ListParagraph"/>
+        <w:numPr>
+          <w:ilvl w:val="0"/>
+          <w:numId w:val="1"/>
+        </w:numPr>
+      </w:pPr>
+      <w:r>
+        <w:t>Quasi-integrable Octupole Lattice</w:t>
+      </w:r>
+    </w:p>
+    <w:p>
+      <w:pPr>
+        <w:pStyle w:val="ListParagraph"/>
+        <w:numPr>
+          <w:ilvl w:val="1"/>
+          <w:numId w:val="1"/>
+        </w:numPr>
+      </w:pPr>
+      <w:r>
+        <w:t>Toy Model</w:t>
+      </w:r>
+    </w:p>
+    <w:p>
+      <w:pPr>
+        <w:pStyle w:val="ListParagraph"/>
+        <w:numPr>
+          <w:ilvl w:val="2"/>
+          <w:numId w:val="1"/>
+        </w:numPr>
+      </w:pPr>
+      <w:r>
+        <w:t>Frequency Map Analysis</w:t>
+      </w:r>
+      <w:r>
+        <w:t xml:space="preserve"> [FNAL summary note]</w:t>
+      </w:r>
+    </w:p>
+    <w:p>
+      <w:pPr>
+        <w:pStyle w:val="ListParagraph"/>
+        <w:numPr>
+          <w:ilvl w:val="2"/>
+          <w:numId w:val="1"/>
+        </w:numPr>
+      </w:pPr>
+      <w:r>
+        <w:t>Halo Mitigation</w:t>
+      </w:r>
+      <w:r>
+        <w:t xml:space="preserve"> [early simulations, ‘14]</w:t>
+      </w:r>
+    </w:p>
+    <w:p>
+      <w:pPr>
+        <w:pStyle w:val="ListParagraph"/>
+        <w:numPr>
+          <w:ilvl w:val="2"/>
+          <w:numId w:val="1"/>
+        </w:numPr>
+        <w:rPr>
+          <w:color w:val="FF0000"/>
+        </w:rPr>
+      </w:pPr>
+      <w:r>
+        <w:rPr>
+          <w:color w:val="FF0000"/>
+        </w:rPr>
+        <w:t>Invariant tracking [Did I do this?]</w:t>
+      </w:r>
+    </w:p>
+    <w:p>
+      <w:pPr>
+        <w:pStyle w:val="ListParagraph"/>
+        <w:numPr>
+          <w:ilvl w:val="2"/>
+          <w:numId w:val="1"/>
+        </w:numPr>
+      </w:pPr>
+      <w:r>
+        <w:t xml:space="preserve">Error analysis </w:t>
+      </w:r>
+    </w:p>
+    <w:p>
+      <w:pPr>
+        <w:pStyle w:val="ListParagraph"/>
+        <w:numPr>
+          <w:ilvl w:val="3"/>
+          <w:numId w:val="1"/>
+        </w:numPr>
+        <w:rPr>
+          <w:color w:val="BFBFBF" w:themeColor="background1" w:themeShade="BF"/>
+        </w:rPr>
+      </w:pPr>
+      <w:r>
+        <w:rPr>
+          <w:color w:val="BFBFBF" w:themeColor="background1" w:themeShade="BF"/>
+        </w:rPr>
+        <w:t>Steering</w:t>
+      </w:r>
+    </w:p>
+    <w:p>
+      <w:pPr>
+        <w:pStyle w:val="ListParagraph"/>
+        <w:numPr>
+          <w:ilvl w:val="3"/>
+          <w:numId w:val="1"/>
+        </w:numPr>
+      </w:pPr>
+      <w:r>
+        <w:t>Beta function, phase error</w:t>
+      </w:r>
+    </w:p>
+    <w:p>
+      <w:pPr>
+        <w:pStyle w:val="ListParagraph"/>
+        <w:numPr>
+          <w:ilvl w:val="3"/>
+          <w:numId w:val="1"/>
+        </w:numPr>
+      </w:pPr>
+      <w:r>
+        <w:t>Space Charge</w:t>
       </w:r>
       <w:bookmarkStart w:id="0" w:name="_GoBack"/>
       <w:bookmarkEnd w:id="0"/>
@@ -442,77 +683,240 @@
           <w:ilvl w:val="1"/>
           <w:numId w:val="1"/>
         </w:numPr>
-        <w:rPr>
-          <w:color w:val="FF0000"/>
-        </w:rPr>
-      </w:pPr>
-      <w:r>
-        <w:rPr>
-          <w:color w:val="FF0000"/>
-        </w:rPr>
-        <w:t>Response matrix with VRUMER?</w:t>
-      </w:r>
-    </w:p>
-    <w:p>
-      <w:pPr>
-        <w:pStyle w:val="ListParagraph"/>
-        <w:numPr>
-          <w:ilvl w:val="1"/>
-          <w:numId w:val="1"/>
-        </w:numPr>
-      </w:pPr>
-      <w:r>
-        <w:t>Steering algorithms and procedure</w:t>
-      </w:r>
-      <w:r>
-        <w:t xml:space="preserve"> [UMER tech note]</w:t>
-      </w:r>
-    </w:p>
-    <w:p>
-      <w:pPr>
-        <w:pStyle w:val="ListParagraph"/>
-        <w:numPr>
-          <w:ilvl w:val="2"/>
-          <w:numId w:val="1"/>
-        </w:numPr>
-      </w:pPr>
-      <w:r>
-        <w:t xml:space="preserve">Injection and closing ring (2D scans): brute force vs. gradient descent. </w:t>
-      </w:r>
-    </w:p>
-    <w:p>
-      <w:pPr>
-        <w:pStyle w:val="ListParagraph"/>
-        <w:numPr>
-          <w:ilvl w:val="1"/>
-          <w:numId w:val="1"/>
-        </w:numPr>
-      </w:pPr>
-      <w:r>
-        <w:t>Experimental results</w:t>
-      </w:r>
-      <w:r>
-        <w:t xml:space="preserve"> (need to update w/ factor of 2) – cite </w:t>
+      </w:pPr>
+      <w:r>
+        <w:lastRenderedPageBreak/>
+        <w:t>Matching w/ Elegant, WARP [NAPAC paper]</w:t>
+      </w:r>
+    </w:p>
+    <w:p>
+      <w:pPr>
+        <w:pStyle w:val="ListParagraph"/>
+        <w:numPr>
+          <w:ilvl w:val="2"/>
+          <w:numId w:val="1"/>
+        </w:numPr>
+      </w:pPr>
+      <w:r>
+        <w:t>Different Edge-focusing models; effect of edge focusing in match</w:t>
+      </w:r>
+    </w:p>
+    <w:p>
+      <w:pPr>
+        <w:pStyle w:val="ListParagraph"/>
+        <w:numPr>
+          <w:ilvl w:val="2"/>
+          <w:numId w:val="1"/>
+        </w:numPr>
+      </w:pPr>
+      <w:r>
+        <w:t>Approach to empirical matching</w:t>
+      </w:r>
+    </w:p>
+    <w:p>
+      <w:pPr>
+        <w:pStyle w:val="ListParagraph"/>
+        <w:numPr>
+          <w:ilvl w:val="2"/>
+          <w:numId w:val="1"/>
+        </w:numPr>
+      </w:pPr>
+      <w:r>
+        <w:t>Show possible match for beam (Elegant)</w:t>
+      </w:r>
+    </w:p>
+    <w:p>
+      <w:pPr>
+        <w:pStyle w:val="ListParagraph"/>
+        <w:numPr>
+          <w:ilvl w:val="2"/>
+          <w:numId w:val="1"/>
+        </w:numPr>
+        <w:rPr>
+          <w:color w:val="FF0000"/>
+        </w:rPr>
+      </w:pPr>
+      <w:r>
+        <w:rPr>
+          <w:color w:val="FF0000"/>
+        </w:rPr>
+        <w:t>Show match in WARP</w:t>
+      </w:r>
+    </w:p>
+    <w:p>
+      <w:pPr>
+        <w:pStyle w:val="ListParagraph"/>
+        <w:numPr>
+          <w:ilvl w:val="3"/>
+          <w:numId w:val="1"/>
+        </w:numPr>
+        <w:rPr>
+          <w:color w:val="FF0000"/>
+        </w:rPr>
+      </w:pPr>
+      <w:r>
+        <w:rPr>
+          <w:color w:val="FF0000"/>
+        </w:rPr>
+        <w:t>Dipole edge focusing; Possible experimental bench-marking (</w:t>
       </w:r>
       <w:proofErr w:type="spellStart"/>
       <w:r>
-        <w:t>Levon’s</w:t>
+        <w:rPr>
+          <w:color w:val="FF0000"/>
+        </w:rPr>
+        <w:t>Levon</w:t>
       </w:r>
       <w:proofErr w:type="spellEnd"/>
       <w:r>
-        <w:t xml:space="preserve"> calibration?</w:t>
-      </w:r>
-    </w:p>
-    <w:p>
-      <w:pPr>
-        <w:pStyle w:val="ListParagraph"/>
-        <w:numPr>
-          <w:ilvl w:val="1"/>
-          <w:numId w:val="1"/>
-        </w:numPr>
-      </w:pPr>
-      <w:r>
-        <w:t>Continued work: Helmholtz coils</w:t>
+        <w:rPr>
+          <w:color w:val="FF0000"/>
+        </w:rPr>
+        <w:t>)</w:t>
+      </w:r>
+    </w:p>
+    <w:p>
+      <w:pPr>
+        <w:pStyle w:val="ListParagraph"/>
+        <w:numPr>
+          <w:ilvl w:val="2"/>
+          <w:numId w:val="1"/>
+        </w:numPr>
+        <w:rPr>
+          <w:color w:val="000000" w:themeColor="text1"/>
+        </w:rPr>
+      </w:pPr>
+      <w:r>
+        <w:rPr>
+          <w:color w:val="000000" w:themeColor="text1"/>
+        </w:rPr>
+        <w:t>Mention solenoid focusing [FNAL visit]</w:t>
+      </w:r>
+    </w:p>
+    <w:p>
+      <w:pPr>
+        <w:pStyle w:val="ListParagraph"/>
+        <w:numPr>
+          <w:ilvl w:val="2"/>
+          <w:numId w:val="1"/>
+        </w:numPr>
+        <w:rPr>
+          <w:color w:val="000000" w:themeColor="text1"/>
+        </w:rPr>
+      </w:pPr>
+      <w:r>
+        <w:rPr>
+          <w:color w:val="000000" w:themeColor="text1"/>
+        </w:rPr>
+        <w:t xml:space="preserve">Error analysis: </w:t>
+      </w:r>
+      <w:r>
+        <w:rPr>
+          <w:color w:val="000000" w:themeColor="text1"/>
+        </w:rPr>
+        <w:t>Sensitivity to quadrupole errors</w:t>
+      </w:r>
+    </w:p>
+    <w:p>
+      <w:pPr>
+        <w:pStyle w:val="ListParagraph"/>
+        <w:numPr>
+          <w:ilvl w:val="2"/>
+          <w:numId w:val="1"/>
+        </w:numPr>
+        <w:rPr>
+          <w:color w:val="FF0000"/>
+        </w:rPr>
+      </w:pPr>
+      <w:r>
+        <w:rPr>
+          <w:color w:val="FF0000"/>
+        </w:rPr>
+        <w:t>Comment on dispersion; chromaticity</w:t>
+      </w:r>
+    </w:p>
+    <w:p>
+      <w:pPr>
+        <w:pStyle w:val="ListParagraph"/>
+        <w:numPr>
+          <w:ilvl w:val="2"/>
+          <w:numId w:val="1"/>
+        </w:numPr>
+        <w:rPr>
+          <w:color w:val="FF0000"/>
+        </w:rPr>
+      </w:pPr>
+      <w:r>
+        <w:rPr>
+          <w:color w:val="FF0000"/>
+        </w:rPr>
+        <w:t>Comment on space charge effects</w:t>
+      </w:r>
+    </w:p>
+    <w:p>
+      <w:pPr>
+        <w:pStyle w:val="ListParagraph"/>
+        <w:numPr>
+          <w:ilvl w:val="1"/>
+          <w:numId w:val="1"/>
+        </w:numPr>
+        <w:rPr>
+          <w:color w:val="FF0000"/>
+        </w:rPr>
+      </w:pPr>
+      <w:r>
+        <w:rPr>
+          <w:color w:val="FF0000"/>
+        </w:rPr>
+        <w:t xml:space="preserve">PIC simulation of </w:t>
+      </w:r>
+      <w:r>
+        <w:rPr>
+          <w:color w:val="FF0000"/>
+        </w:rPr>
+        <w:t xml:space="preserve">full </w:t>
+      </w:r>
+      <w:r>
+        <w:rPr>
+          <w:color w:val="FF0000"/>
+        </w:rPr>
+        <w:t>planned experiment</w:t>
+      </w:r>
+    </w:p>
+    <w:p>
+      <w:pPr>
+        <w:pStyle w:val="ListParagraph"/>
+        <w:numPr>
+          <w:ilvl w:val="1"/>
+          <w:numId w:val="1"/>
+        </w:numPr>
+      </w:pPr>
+      <w:r>
+        <w:t>Experimental Plans</w:t>
+      </w:r>
+    </w:p>
+    <w:p>
+      <w:pPr>
+        <w:pStyle w:val="ListParagraph"/>
+        <w:numPr>
+          <w:ilvl w:val="2"/>
+          <w:numId w:val="1"/>
+        </w:numPr>
+      </w:pPr>
+      <w:r>
+        <w:t>Magnet mount, magnet lay-out (approximating 1/beta^3)</w:t>
+      </w:r>
+    </w:p>
+    <w:p>
+      <w:pPr>
+        <w:pStyle w:val="ListParagraph"/>
+        <w:numPr>
+          <w:ilvl w:val="1"/>
+          <w:numId w:val="1"/>
+        </w:numPr>
+      </w:pPr>
+      <w:r>
+        <w:t>Comment on high space charge (Lund’s class)</w:t>
       </w:r>
     </w:p>
     <w:p>
@@ -524,79 +928,193 @@
         </w:numPr>
       </w:pPr>
       <w:r>
-        <w:t>Quasi-integrable Octupole Lattice</w:t>
-      </w:r>
-    </w:p>
-    <w:p>
-      <w:pPr>
-        <w:pStyle w:val="ListParagraph"/>
-        <w:numPr>
-          <w:ilvl w:val="1"/>
-          <w:numId w:val="1"/>
-        </w:numPr>
-      </w:pPr>
-      <w:r>
-        <w:t>Toy Model</w:t>
-      </w:r>
-    </w:p>
-    <w:p>
-      <w:pPr>
-        <w:pStyle w:val="ListParagraph"/>
-        <w:numPr>
-          <w:ilvl w:val="2"/>
-          <w:numId w:val="1"/>
-        </w:numPr>
-      </w:pPr>
-      <w:r>
-        <w:t>Frequency Map Analysis</w:t>
-      </w:r>
-      <w:r>
-        <w:t xml:space="preserve"> [FNAL summary note]</w:t>
-      </w:r>
-    </w:p>
-    <w:p>
-      <w:pPr>
-        <w:pStyle w:val="ListParagraph"/>
-        <w:numPr>
-          <w:ilvl w:val="2"/>
-          <w:numId w:val="1"/>
-        </w:numPr>
-      </w:pPr>
-      <w:r>
-        <w:t>Halo Mitigation</w:t>
-      </w:r>
-      <w:r>
-        <w:t xml:space="preserve"> [early simulations, ‘14]</w:t>
-      </w:r>
-    </w:p>
-    <w:p>
-      <w:pPr>
-        <w:pStyle w:val="ListParagraph"/>
-        <w:numPr>
-          <w:ilvl w:val="2"/>
-          <w:numId w:val="1"/>
-        </w:numPr>
-        <w:rPr>
-          <w:color w:val="FF0000"/>
-        </w:rPr>
-      </w:pPr>
-      <w:r>
-        <w:rPr>
-          <w:color w:val="FF0000"/>
-        </w:rPr>
-        <w:t>Invariant tracking [Did I do this?]</w:t>
-      </w:r>
-    </w:p>
-    <w:p>
-      <w:pPr>
-        <w:pStyle w:val="ListParagraph"/>
-        <w:numPr>
-          <w:ilvl w:val="2"/>
-          <w:numId w:val="1"/>
-        </w:numPr>
-      </w:pPr>
-      <w:r>
-        <w:t xml:space="preserve">Error analysis </w:t>
+        <w:t>N4 octupole lattice [HB paper]</w:t>
+      </w:r>
+    </w:p>
+    <w:p>
+      <w:pPr>
+        <w:pStyle w:val="ListParagraph"/>
+        <w:numPr>
+          <w:ilvl w:val="1"/>
+          <w:numId w:val="1"/>
+        </w:numPr>
+      </w:pPr>
+      <w:r>
+        <w:t>Simulations</w:t>
+      </w:r>
+    </w:p>
+    <w:p>
+      <w:pPr>
+        <w:pStyle w:val="ListParagraph"/>
+        <w:numPr>
+          <w:ilvl w:val="2"/>
+          <w:numId w:val="1"/>
+        </w:numPr>
+      </w:pPr>
+      <w:r>
+        <w:t>Invariant tracking</w:t>
+      </w:r>
+    </w:p>
+    <w:p>
+      <w:pPr>
+        <w:pStyle w:val="ListParagraph"/>
+        <w:numPr>
+          <w:ilvl w:val="2"/>
+          <w:numId w:val="1"/>
+        </w:numPr>
+      </w:pPr>
+      <w:r>
+        <w:t>Frequency map analysis [old research update]</w:t>
+      </w:r>
+    </w:p>
+    <w:p>
+      <w:pPr>
+        <w:pStyle w:val="ListParagraph"/>
+        <w:numPr>
+          <w:ilvl w:val="2"/>
+          <w:numId w:val="1"/>
+        </w:numPr>
+        <w:rPr>
+          <w:color w:val="000000" w:themeColor="text1"/>
+        </w:rPr>
+      </w:pPr>
+      <w:r>
+        <w:rPr>
+          <w:color w:val="000000" w:themeColor="text1"/>
+        </w:rPr>
+        <w:t>Halo Mitigation [UMER DOE renewal]</w:t>
+      </w:r>
+    </w:p>
+    <w:p>
+      <w:pPr>
+        <w:pStyle w:val="ListParagraph"/>
+        <w:numPr>
+          <w:ilvl w:val="1"/>
+          <w:numId w:val="1"/>
+        </w:numPr>
+      </w:pPr>
+      <w:r>
+        <w:t>Experiments</w:t>
+      </w:r>
+    </w:p>
+    <w:p>
+      <w:pPr>
+        <w:pStyle w:val="ListParagraph"/>
+        <w:numPr>
+          <w:ilvl w:val="2"/>
+          <w:numId w:val="1"/>
+        </w:numPr>
+      </w:pPr>
+      <w:r>
+        <w:t>Compare tune scan simulation + experiment</w:t>
+      </w:r>
+    </w:p>
+    <w:p>
+      <w:pPr>
+        <w:pStyle w:val="ListParagraph"/>
+        <w:numPr>
+          <w:ilvl w:val="2"/>
+          <w:numId w:val="1"/>
+        </w:numPr>
+        <w:rPr>
+          <w:color w:val="FF0000"/>
+        </w:rPr>
+      </w:pPr>
+      <w:r>
+        <w:rPr>
+          <w:color w:val="FF0000"/>
+        </w:rPr>
+        <w:t>Update tune map</w:t>
+      </w:r>
+    </w:p>
+    <w:p>
+      <w:pPr>
+        <w:pStyle w:val="ListParagraph"/>
+        <w:numPr>
+          <w:ilvl w:val="0"/>
+          <w:numId w:val="1"/>
+        </w:numPr>
+      </w:pPr>
+      <w:r>
+        <w:t>Transverse Resonances</w:t>
+      </w:r>
+    </w:p>
+    <w:p>
+      <w:pPr>
+        <w:pStyle w:val="ListParagraph"/>
+        <w:numPr>
+          <w:ilvl w:val="1"/>
+          <w:numId w:val="1"/>
+        </w:numPr>
+      </w:pPr>
+      <w:r>
+        <w:t>Theory of resonances w/ space charge</w:t>
+      </w:r>
+    </w:p>
+    <w:p>
+      <w:pPr>
+        <w:pStyle w:val="ListParagraph"/>
+        <w:numPr>
+          <w:ilvl w:val="2"/>
+          <w:numId w:val="1"/>
+        </w:numPr>
+      </w:pPr>
+      <w:r>
+        <w:t>Incoherent resonance</w:t>
+      </w:r>
+    </w:p>
+    <w:p>
+      <w:pPr>
+        <w:pStyle w:val="ListParagraph"/>
+        <w:numPr>
+          <w:ilvl w:val="2"/>
+          <w:numId w:val="1"/>
+        </w:numPr>
+        <w:rPr>
+          <w:color w:val="FF0000"/>
+        </w:rPr>
+      </w:pPr>
+      <w:r>
+        <w:rPr>
+          <w:color w:val="FF0000"/>
+        </w:rPr>
+        <w:t>Coherent resonance</w:t>
+      </w:r>
+      <w:r>
+        <w:rPr>
+          <w:color w:val="FF0000"/>
+        </w:rPr>
+        <w:t xml:space="preserve"> [use Will’s work?]</w:t>
+      </w:r>
+    </w:p>
+    <w:p>
+      <w:pPr>
+        <w:pStyle w:val="ListParagraph"/>
+        <w:numPr>
+          <w:ilvl w:val="1"/>
+          <w:numId w:val="1"/>
+        </w:numPr>
+      </w:pPr>
+      <w:r>
+        <w:t xml:space="preserve">Tune scan </w:t>
+      </w:r>
+      <w:r>
+        <w:t>calibration</w:t>
+      </w:r>
+      <w:r>
+        <w:t xml:space="preserve"> (Robust Method)</w:t>
+      </w:r>
+    </w:p>
+    <w:p>
+      <w:pPr>
+        <w:pStyle w:val="ListParagraph"/>
+        <w:numPr>
+          <w:ilvl w:val="2"/>
+          <w:numId w:val="1"/>
+        </w:numPr>
+      </w:pPr>
+      <w:r>
+        <w:t>Determination of tune from BPM data</w:t>
       </w:r>
     </w:p>
     <w:p>
@@ -606,9 +1124,57 @@
           <w:ilvl w:val="3"/>
           <w:numId w:val="1"/>
         </w:numPr>
-      </w:pPr>
-      <w:r>
-        <w:t>Steering</w:t>
+        <w:rPr>
+          <w:color w:val="FF0000"/>
+        </w:rPr>
+      </w:pPr>
+      <w:r>
+        <w:rPr>
+          <w:color w:val="FF0000"/>
+        </w:rPr>
+        <w:t>Application of NAFF</w:t>
+      </w:r>
+    </w:p>
+    <w:p>
+      <w:pPr>
+        <w:pStyle w:val="ListParagraph"/>
+        <w:numPr>
+          <w:ilvl w:val="2"/>
+          <w:numId w:val="1"/>
+        </w:numPr>
+        <w:rPr>
+          <w:color w:val="FF0000"/>
+        </w:rPr>
+      </w:pPr>
+      <w:r>
+        <w:rPr>
+          <w:color w:val="FF0000"/>
+        </w:rPr>
+        <w:t>Effect of edge focusing experimentally</w:t>
+      </w:r>
+    </w:p>
+    <w:p>
+      <w:pPr>
+        <w:pStyle w:val="ListParagraph"/>
+        <w:numPr>
+          <w:ilvl w:val="1"/>
+          <w:numId w:val="1"/>
+        </w:numPr>
+      </w:pPr>
+      <w:r>
+        <w:t>Measurements</w:t>
+      </w:r>
+    </w:p>
+    <w:p>
+      <w:pPr>
+        <w:pStyle w:val="ListParagraph"/>
+        <w:numPr>
+          <w:ilvl w:val="2"/>
+          <w:numId w:val="1"/>
+        </w:numPr>
+      </w:pPr>
+      <w:r>
+        <w:t>High charge</w:t>
       </w:r>
     </w:p>
     <w:p>
@@ -620,690 +1186,178 @@
         </w:numPr>
       </w:pPr>
       <w:r>
-        <w:t>Beta function, phase error</w:t>
-      </w:r>
-    </w:p>
-    <w:p>
-      <w:pPr>
-        <w:pStyle w:val="ListParagraph"/>
-        <w:numPr>
-          <w:ilvl w:val="1"/>
-          <w:numId w:val="1"/>
-        </w:numPr>
-      </w:pPr>
-      <w:r>
-        <w:t>Matching w/ Elegant, WARP [NAPAC paper]</w:t>
-      </w:r>
-    </w:p>
-    <w:p>
-      <w:pPr>
-        <w:pStyle w:val="ListParagraph"/>
-        <w:numPr>
-          <w:ilvl w:val="2"/>
+        <w:t>6 mA</w:t>
+      </w:r>
+      <w:r>
+        <w:t xml:space="preserve"> [UMER note]</w:t>
+      </w:r>
+    </w:p>
+    <w:p>
+      <w:pPr>
+        <w:pStyle w:val="ListParagraph"/>
+        <w:numPr>
+          <w:ilvl w:val="3"/>
+          <w:numId w:val="1"/>
+        </w:numPr>
+      </w:pPr>
+      <w:r>
+        <w:t>Pencil</w:t>
+      </w:r>
+      <w:r>
+        <w:t xml:space="preserve"> [UMER note]</w:t>
+      </w:r>
+    </w:p>
+    <w:p>
+      <w:pPr>
+        <w:pStyle w:val="ListParagraph"/>
+        <w:numPr>
+          <w:ilvl w:val="3"/>
+          <w:numId w:val="1"/>
+        </w:numPr>
+      </w:pPr>
+      <w:r>
+        <w:t>Longitudinal confinement [IOTA workshop]</w:t>
+      </w:r>
+    </w:p>
+    <w:p>
+      <w:pPr>
+        <w:pStyle w:val="ListParagraph"/>
+        <w:numPr>
+          <w:ilvl w:val="2"/>
+          <w:numId w:val="1"/>
+        </w:numPr>
+      </w:pPr>
+      <w:r>
+        <w:t xml:space="preserve">Low charge </w:t>
+      </w:r>
+    </w:p>
+    <w:p>
+      <w:pPr>
+        <w:pStyle w:val="ListParagraph"/>
+        <w:numPr>
+          <w:ilvl w:val="3"/>
+          <w:numId w:val="1"/>
+        </w:numPr>
+      </w:pPr>
+      <w:r>
+        <w:t>DC</w:t>
+      </w:r>
+      <w:r>
+        <w:t xml:space="preserve"> [UMER note</w:t>
+      </w:r>
+      <w:r>
+        <w:t>, IOTA workshop</w:t>
+      </w:r>
+      <w:r>
+        <w:t>]</w:t>
+      </w:r>
+    </w:p>
+    <w:p>
+      <w:pPr>
+        <w:pStyle w:val="ListParagraph"/>
+        <w:numPr>
+          <w:ilvl w:val="1"/>
+          <w:numId w:val="1"/>
+        </w:numPr>
+      </w:pPr>
+      <w:r>
+        <w:t>Future work</w:t>
+      </w:r>
+    </w:p>
+    <w:p>
+      <w:pPr>
+        <w:pStyle w:val="ListParagraph"/>
+        <w:numPr>
+          <w:ilvl w:val="0"/>
+          <w:numId w:val="1"/>
+        </w:numPr>
+      </w:pPr>
+      <w:r>
+        <w:t>Extraction Section</w:t>
+      </w:r>
+      <w:r>
+        <w:t xml:space="preserve"> Design</w:t>
+      </w:r>
+      <w:r>
+        <w:t xml:space="preserve"> [Report written]</w:t>
+      </w:r>
+    </w:p>
+    <w:p>
+      <w:pPr>
+        <w:pStyle w:val="ListParagraph"/>
+        <w:numPr>
+          <w:ilvl w:val="0"/>
+          <w:numId w:val="1"/>
+        </w:numPr>
+      </w:pPr>
+      <w:r>
+        <w:t>Appendices</w:t>
+      </w:r>
+    </w:p>
+    <w:p>
+      <w:pPr>
+        <w:pStyle w:val="ListParagraph"/>
+        <w:numPr>
+          <w:ilvl w:val="1"/>
+          <w:numId w:val="1"/>
+        </w:numPr>
+        <w:rPr>
+          <w:color w:val="FF0000"/>
+        </w:rPr>
+      </w:pPr>
+      <w:r>
+        <w:rPr>
+          <w:color w:val="FF0000"/>
+        </w:rPr>
+        <w:t>Derivation of Normalized Hamiltonian</w:t>
+      </w:r>
+    </w:p>
+    <w:p>
+      <w:pPr>
+        <w:pStyle w:val="ListParagraph"/>
+        <w:numPr>
+          <w:ilvl w:val="1"/>
+          <w:numId w:val="1"/>
+        </w:numPr>
+      </w:pPr>
+      <w:r>
+        <w:t>VRUMER</w:t>
+      </w:r>
+    </w:p>
+    <w:p>
+      <w:pPr>
+        <w:pStyle w:val="ListParagraph"/>
+        <w:numPr>
+          <w:ilvl w:val="1"/>
+          <w:numId w:val="1"/>
+        </w:numPr>
+      </w:pPr>
+      <w:r>
+        <w:t>Tune scan software</w:t>
+      </w:r>
+    </w:p>
+    <w:p>
+      <w:pPr>
+        <w:pStyle w:val="ListParagraph"/>
+        <w:numPr>
+          <w:ilvl w:val="1"/>
+          <w:numId w:val="1"/>
+        </w:numPr>
+      </w:pPr>
+      <w:r>
+        <w:t>WARP decks: FMA, invariant tracking</w:t>
+      </w:r>
+    </w:p>
+    <w:p>
+      <w:pPr>
+        <w:pStyle w:val="ListParagraph"/>
+        <w:numPr>
+          <w:ilvl w:val="1"/>
           <w:numId w:val="1"/>
         </w:numPr>
       </w:pPr>
       <w:r>
         <w:lastRenderedPageBreak/>
-        <w:t>Different Edge-focusing models; effect of edge focusing in match</w:t>
-      </w:r>
-    </w:p>
-    <w:p>
-      <w:pPr>
-        <w:pStyle w:val="ListParagraph"/>
-        <w:numPr>
-          <w:ilvl w:val="2"/>
-          <w:numId w:val="1"/>
-        </w:numPr>
-      </w:pPr>
-      <w:r>
-        <w:t>Approach to empirical matching</w:t>
-      </w:r>
-    </w:p>
-    <w:p>
-      <w:pPr>
-        <w:pStyle w:val="ListParagraph"/>
-        <w:numPr>
-          <w:ilvl w:val="2"/>
-          <w:numId w:val="1"/>
-        </w:numPr>
-      </w:pPr>
-      <w:r>
-        <w:t>Show possible match for beam (Elegant)</w:t>
-      </w:r>
-    </w:p>
-    <w:p>
-      <w:pPr>
-        <w:pStyle w:val="ListParagraph"/>
-        <w:numPr>
-          <w:ilvl w:val="2"/>
-          <w:numId w:val="1"/>
-        </w:numPr>
-        <w:rPr>
-          <w:color w:val="FF0000"/>
-        </w:rPr>
-      </w:pPr>
-      <w:r>
-        <w:rPr>
-          <w:color w:val="FF0000"/>
-        </w:rPr>
-        <w:t>Show match in WARP</w:t>
-      </w:r>
-    </w:p>
-    <w:p>
-      <w:pPr>
-        <w:pStyle w:val="ListParagraph"/>
-        <w:numPr>
-          <w:ilvl w:val="3"/>
-          <w:numId w:val="1"/>
-        </w:numPr>
-        <w:rPr>
-          <w:color w:val="FF0000"/>
-        </w:rPr>
-      </w:pPr>
-      <w:r>
-        <w:rPr>
-          <w:color w:val="FF0000"/>
-        </w:rPr>
-        <w:t>Dipole edge focusing; Possible experimental bench-marking (</w:t>
-      </w:r>
-      <w:proofErr w:type="spellStart"/>
-      <w:r>
-        <w:rPr>
-          <w:color w:val="FF0000"/>
-        </w:rPr>
-        <w:t>Levon</w:t>
-      </w:r>
-      <w:proofErr w:type="spellEnd"/>
-      <w:r>
-        <w:rPr>
-          <w:color w:val="FF0000"/>
-        </w:rPr>
-        <w:t>)</w:t>
-      </w:r>
-    </w:p>
-    <w:p>
-      <w:pPr>
-        <w:pStyle w:val="ListParagraph"/>
-        <w:numPr>
-          <w:ilvl w:val="2"/>
-          <w:numId w:val="1"/>
-        </w:numPr>
-        <w:rPr>
-          <w:color w:val="000000" w:themeColor="text1"/>
-        </w:rPr>
-      </w:pPr>
-      <w:r>
-        <w:rPr>
-          <w:color w:val="000000" w:themeColor="text1"/>
-        </w:rPr>
-        <w:t>Mention solenoid focusing [FNAL visit]</w:t>
-      </w:r>
-    </w:p>
-    <w:p>
-      <w:pPr>
-        <w:pStyle w:val="ListParagraph"/>
-        <w:numPr>
-          <w:ilvl w:val="2"/>
-          <w:numId w:val="1"/>
-        </w:numPr>
-        <w:rPr>
-          <w:color w:val="000000" w:themeColor="text1"/>
-        </w:rPr>
-      </w:pPr>
-      <w:r>
-        <w:rPr>
-          <w:color w:val="000000" w:themeColor="text1"/>
-        </w:rPr>
-        <w:t xml:space="preserve">Error analysis: </w:t>
-      </w:r>
-      <w:r>
-        <w:rPr>
-          <w:color w:val="000000" w:themeColor="text1"/>
-        </w:rPr>
-        <w:t>Sensitivity to quadrupole errors</w:t>
-      </w:r>
-    </w:p>
-    <w:p>
-      <w:pPr>
-        <w:pStyle w:val="ListParagraph"/>
-        <w:numPr>
-          <w:ilvl w:val="2"/>
-          <w:numId w:val="1"/>
-        </w:numPr>
-        <w:rPr>
-          <w:color w:val="FF0000"/>
-        </w:rPr>
-      </w:pPr>
-      <w:r>
-        <w:rPr>
-          <w:color w:val="FF0000"/>
-        </w:rPr>
-        <w:t>Comment on dispersion; chromaticity</w:t>
-      </w:r>
-    </w:p>
-    <w:p>
-      <w:pPr>
-        <w:pStyle w:val="ListParagraph"/>
-        <w:numPr>
-          <w:ilvl w:val="2"/>
-          <w:numId w:val="1"/>
-        </w:numPr>
-        <w:rPr>
-          <w:color w:val="FF0000"/>
-        </w:rPr>
-      </w:pPr>
-      <w:r>
-        <w:rPr>
-          <w:color w:val="FF0000"/>
-        </w:rPr>
-        <w:t>Comment on space charge effects</w:t>
-      </w:r>
-    </w:p>
-    <w:p>
-      <w:pPr>
-        <w:pStyle w:val="ListParagraph"/>
-        <w:numPr>
-          <w:ilvl w:val="1"/>
-          <w:numId w:val="1"/>
-        </w:numPr>
-        <w:rPr>
-          <w:color w:val="FF0000"/>
-        </w:rPr>
-      </w:pPr>
-      <w:r>
-        <w:rPr>
-          <w:color w:val="FF0000"/>
-        </w:rPr>
-        <w:t xml:space="preserve">PIC simulation of </w:t>
-      </w:r>
-      <w:r>
-        <w:rPr>
-          <w:color w:val="FF0000"/>
-        </w:rPr>
-        <w:t xml:space="preserve">full </w:t>
-      </w:r>
-      <w:r>
-        <w:rPr>
-          <w:color w:val="FF0000"/>
-        </w:rPr>
-        <w:t>planned experiment</w:t>
-      </w:r>
-    </w:p>
-    <w:p>
-      <w:pPr>
-        <w:pStyle w:val="ListParagraph"/>
-        <w:numPr>
-          <w:ilvl w:val="1"/>
-          <w:numId w:val="1"/>
-        </w:numPr>
-      </w:pPr>
-      <w:r>
-        <w:t>Experimental Plans</w:t>
-      </w:r>
-    </w:p>
-    <w:p>
-      <w:pPr>
-        <w:pStyle w:val="ListParagraph"/>
-        <w:numPr>
-          <w:ilvl w:val="2"/>
-          <w:numId w:val="1"/>
-        </w:numPr>
-      </w:pPr>
-      <w:r>
-        <w:t>Magnet mount, magnet lay-out (approximating 1/beta^3)</w:t>
-      </w:r>
-    </w:p>
-    <w:p>
-      <w:pPr>
-        <w:pStyle w:val="ListParagraph"/>
-        <w:numPr>
-          <w:ilvl w:val="1"/>
-          <w:numId w:val="1"/>
-        </w:numPr>
-      </w:pPr>
-      <w:r>
-        <w:t>Comment on high space charge (Lund’s class)</w:t>
-      </w:r>
-    </w:p>
-    <w:p>
-      <w:pPr>
-        <w:pStyle w:val="ListParagraph"/>
-        <w:numPr>
-          <w:ilvl w:val="0"/>
-          <w:numId w:val="1"/>
-        </w:numPr>
-      </w:pPr>
-      <w:r>
-        <w:t>N4 octupole lattice [HB paper]</w:t>
-      </w:r>
-    </w:p>
-    <w:p>
-      <w:pPr>
-        <w:pStyle w:val="ListParagraph"/>
-        <w:numPr>
-          <w:ilvl w:val="1"/>
-          <w:numId w:val="1"/>
-        </w:numPr>
-      </w:pPr>
-      <w:r>
-        <w:t>Simulations</w:t>
-      </w:r>
-    </w:p>
-    <w:p>
-      <w:pPr>
-        <w:pStyle w:val="ListParagraph"/>
-        <w:numPr>
-          <w:ilvl w:val="2"/>
-          <w:numId w:val="1"/>
-        </w:numPr>
-      </w:pPr>
-      <w:r>
-        <w:t>Invariant tracking</w:t>
-      </w:r>
-    </w:p>
-    <w:p>
-      <w:pPr>
-        <w:pStyle w:val="ListParagraph"/>
-        <w:numPr>
-          <w:ilvl w:val="2"/>
-          <w:numId w:val="1"/>
-        </w:numPr>
-      </w:pPr>
-      <w:r>
-        <w:t>Frequency map analysis [old research update]</w:t>
-      </w:r>
-    </w:p>
-    <w:p>
-      <w:pPr>
-        <w:pStyle w:val="ListParagraph"/>
-        <w:numPr>
-          <w:ilvl w:val="2"/>
-          <w:numId w:val="1"/>
-        </w:numPr>
-        <w:rPr>
-          <w:color w:val="000000" w:themeColor="text1"/>
-        </w:rPr>
-      </w:pPr>
-      <w:r>
-        <w:rPr>
-          <w:color w:val="000000" w:themeColor="text1"/>
-        </w:rPr>
-        <w:t>Halo Mitigation [UMER DOE renewal]</w:t>
-      </w:r>
-    </w:p>
-    <w:p>
-      <w:pPr>
-        <w:pStyle w:val="ListParagraph"/>
-        <w:numPr>
-          <w:ilvl w:val="1"/>
-          <w:numId w:val="1"/>
-        </w:numPr>
-      </w:pPr>
-      <w:r>
-        <w:t>Experiments</w:t>
-      </w:r>
-    </w:p>
-    <w:p>
-      <w:pPr>
-        <w:pStyle w:val="ListParagraph"/>
-        <w:numPr>
-          <w:ilvl w:val="2"/>
-          <w:numId w:val="1"/>
-        </w:numPr>
-      </w:pPr>
-      <w:r>
-        <w:t>Compare tune scan simulation + experiment</w:t>
-      </w:r>
-    </w:p>
-    <w:p>
-      <w:pPr>
-        <w:pStyle w:val="ListParagraph"/>
-        <w:numPr>
-          <w:ilvl w:val="2"/>
-          <w:numId w:val="1"/>
-        </w:numPr>
-        <w:rPr>
-          <w:color w:val="FF0000"/>
-        </w:rPr>
-      </w:pPr>
-      <w:r>
-        <w:rPr>
-          <w:color w:val="FF0000"/>
-        </w:rPr>
-        <w:t>Update tune map</w:t>
-      </w:r>
-    </w:p>
-    <w:p>
-      <w:pPr>
-        <w:pStyle w:val="ListParagraph"/>
-        <w:numPr>
-          <w:ilvl w:val="0"/>
-          <w:numId w:val="1"/>
-        </w:numPr>
-      </w:pPr>
-      <w:r>
-        <w:t>Transverse Resonances</w:t>
-      </w:r>
-    </w:p>
-    <w:p>
-      <w:pPr>
-        <w:pStyle w:val="ListParagraph"/>
-        <w:numPr>
-          <w:ilvl w:val="1"/>
-          <w:numId w:val="1"/>
-        </w:numPr>
-      </w:pPr>
-      <w:r>
-        <w:t>Theory of resonances w/ space charge</w:t>
-      </w:r>
-    </w:p>
-    <w:p>
-      <w:pPr>
-        <w:pStyle w:val="ListParagraph"/>
-        <w:numPr>
-          <w:ilvl w:val="2"/>
-          <w:numId w:val="1"/>
-        </w:numPr>
-      </w:pPr>
-      <w:r>
-        <w:t>Incoherent resonance</w:t>
-      </w:r>
-    </w:p>
-    <w:p>
-      <w:pPr>
-        <w:pStyle w:val="ListParagraph"/>
-        <w:numPr>
-          <w:ilvl w:val="2"/>
-          <w:numId w:val="1"/>
-        </w:numPr>
-        <w:rPr>
-          <w:color w:val="FF0000"/>
-        </w:rPr>
-      </w:pPr>
-      <w:r>
-        <w:rPr>
-          <w:color w:val="FF0000"/>
-        </w:rPr>
-        <w:t>Coherent resonance</w:t>
-      </w:r>
-      <w:r>
-        <w:rPr>
-          <w:color w:val="FF0000"/>
-        </w:rPr>
-        <w:t xml:space="preserve"> [use Will’s work?]</w:t>
-      </w:r>
-    </w:p>
-    <w:p>
-      <w:pPr>
-        <w:pStyle w:val="ListParagraph"/>
-        <w:numPr>
-          <w:ilvl w:val="1"/>
-          <w:numId w:val="1"/>
-        </w:numPr>
-      </w:pPr>
-      <w:r>
-        <w:t xml:space="preserve">Tune scan </w:t>
-      </w:r>
-      <w:r>
-        <w:t>calibration</w:t>
-      </w:r>
-      <w:r>
-        <w:t xml:space="preserve"> (Robust Method)</w:t>
-      </w:r>
-    </w:p>
-    <w:p>
-      <w:pPr>
-        <w:pStyle w:val="ListParagraph"/>
-        <w:numPr>
-          <w:ilvl w:val="2"/>
-          <w:numId w:val="1"/>
-        </w:numPr>
-      </w:pPr>
-      <w:r>
-        <w:t>Determination of tune from BPM data</w:t>
-      </w:r>
-    </w:p>
-    <w:p>
-      <w:pPr>
-        <w:pStyle w:val="ListParagraph"/>
-        <w:numPr>
-          <w:ilvl w:val="3"/>
-          <w:numId w:val="1"/>
-        </w:numPr>
-        <w:rPr>
-          <w:color w:val="FF0000"/>
-        </w:rPr>
-      </w:pPr>
-      <w:r>
-        <w:rPr>
-          <w:color w:val="FF0000"/>
-        </w:rPr>
-        <w:t>Application of NAFF</w:t>
-      </w:r>
-    </w:p>
-    <w:p>
-      <w:pPr>
-        <w:pStyle w:val="ListParagraph"/>
-        <w:numPr>
-          <w:ilvl w:val="2"/>
-          <w:numId w:val="1"/>
-        </w:numPr>
-        <w:rPr>
-          <w:color w:val="FF0000"/>
-        </w:rPr>
-      </w:pPr>
-      <w:r>
-        <w:rPr>
-          <w:color w:val="FF0000"/>
-        </w:rPr>
-        <w:t>Effect of edge focusing experimentally</w:t>
-      </w:r>
-    </w:p>
-    <w:p>
-      <w:pPr>
-        <w:pStyle w:val="ListParagraph"/>
-        <w:numPr>
-          <w:ilvl w:val="1"/>
-          <w:numId w:val="1"/>
-        </w:numPr>
-      </w:pPr>
-      <w:r>
-        <w:t>Measurements</w:t>
-      </w:r>
-    </w:p>
-    <w:p>
-      <w:pPr>
-        <w:pStyle w:val="ListParagraph"/>
-        <w:numPr>
-          <w:ilvl w:val="2"/>
-          <w:numId w:val="1"/>
-        </w:numPr>
-      </w:pPr>
-      <w:r>
-        <w:t>High charge</w:t>
-      </w:r>
-    </w:p>
-    <w:p>
-      <w:pPr>
-        <w:pStyle w:val="ListParagraph"/>
-        <w:numPr>
-          <w:ilvl w:val="3"/>
-          <w:numId w:val="1"/>
-        </w:numPr>
-      </w:pPr>
-      <w:r>
-        <w:t>6 mA</w:t>
-      </w:r>
-      <w:r>
-        <w:t xml:space="preserve"> [UMER note]</w:t>
-      </w:r>
-    </w:p>
-    <w:p>
-      <w:pPr>
-        <w:pStyle w:val="ListParagraph"/>
-        <w:numPr>
-          <w:ilvl w:val="3"/>
-          <w:numId w:val="1"/>
-        </w:numPr>
-      </w:pPr>
-      <w:r>
-        <w:t>Pencil</w:t>
-      </w:r>
-      <w:r>
-        <w:t xml:space="preserve"> [UMER note]</w:t>
-      </w:r>
-    </w:p>
-    <w:p>
-      <w:pPr>
-        <w:pStyle w:val="ListParagraph"/>
-        <w:numPr>
-          <w:ilvl w:val="3"/>
-          <w:numId w:val="1"/>
-        </w:numPr>
-      </w:pPr>
-      <w:r>
-        <w:t>Longitudinal confinement [IOTA workshop]</w:t>
-      </w:r>
-    </w:p>
-    <w:p>
-      <w:pPr>
-        <w:pStyle w:val="ListParagraph"/>
-        <w:numPr>
-          <w:ilvl w:val="2"/>
-          <w:numId w:val="1"/>
-        </w:numPr>
-      </w:pPr>
-      <w:r>
-        <w:t xml:space="preserve">Low charge </w:t>
-      </w:r>
-    </w:p>
-    <w:p>
-      <w:pPr>
-        <w:pStyle w:val="ListParagraph"/>
-        <w:numPr>
-          <w:ilvl w:val="3"/>
-          <w:numId w:val="1"/>
-        </w:numPr>
-      </w:pPr>
-      <w:r>
-        <w:t>DC</w:t>
-      </w:r>
-      <w:r>
-        <w:t xml:space="preserve"> [UMER note</w:t>
-      </w:r>
-      <w:r>
-        <w:t>, IOTA workshop</w:t>
-      </w:r>
-      <w:r>
-        <w:t>]</w:t>
-      </w:r>
-    </w:p>
-    <w:p>
-      <w:pPr>
-        <w:pStyle w:val="ListParagraph"/>
-        <w:numPr>
-          <w:ilvl w:val="1"/>
-          <w:numId w:val="1"/>
-        </w:numPr>
-      </w:pPr>
-      <w:r>
-        <w:t>Future work</w:t>
-      </w:r>
-    </w:p>
-    <w:p>
-      <w:pPr>
-        <w:pStyle w:val="ListParagraph"/>
-        <w:numPr>
-          <w:ilvl w:val="0"/>
-          <w:numId w:val="1"/>
-        </w:numPr>
-      </w:pPr>
-      <w:r>
-        <w:t>Extraction Section</w:t>
-      </w:r>
-      <w:r>
-        <w:t xml:space="preserve"> Design</w:t>
-      </w:r>
-      <w:r>
-        <w:t xml:space="preserve"> [Report written]</w:t>
-      </w:r>
-    </w:p>
-    <w:p>
-      <w:pPr>
-        <w:pStyle w:val="ListParagraph"/>
-        <w:numPr>
-          <w:ilvl w:val="0"/>
-          <w:numId w:val="1"/>
-        </w:numPr>
-      </w:pPr>
-      <w:r>
-        <w:t>Appendices</w:t>
-      </w:r>
-    </w:p>
-    <w:p>
-      <w:pPr>
-        <w:pStyle w:val="ListParagraph"/>
-        <w:numPr>
-          <w:ilvl w:val="1"/>
-          <w:numId w:val="1"/>
-        </w:numPr>
-        <w:rPr>
-          <w:color w:val="FF0000"/>
-        </w:rPr>
-      </w:pPr>
-      <w:r>
-        <w:rPr>
-          <w:color w:val="FF0000"/>
-        </w:rPr>
-        <w:t>Derivation of Normalized Hamiltonian</w:t>
-      </w:r>
-    </w:p>
-    <w:p>
-      <w:pPr>
-        <w:pStyle w:val="ListParagraph"/>
-        <w:numPr>
-          <w:ilvl w:val="1"/>
-          <w:numId w:val="1"/>
-        </w:numPr>
-      </w:pPr>
-      <w:r>
-        <w:t>VRUMER</w:t>
-      </w:r>
-    </w:p>
-    <w:p>
-      <w:pPr>
-        <w:pStyle w:val="ListParagraph"/>
-        <w:numPr>
-          <w:ilvl w:val="1"/>
-          <w:numId w:val="1"/>
-        </w:numPr>
-      </w:pPr>
-      <w:r>
-        <w:t>Tune scan software</w:t>
-      </w:r>
-    </w:p>
-    <w:p>
-      <w:pPr>
-        <w:pStyle w:val="ListParagraph"/>
-        <w:numPr>
-          <w:ilvl w:val="1"/>
-          <w:numId w:val="1"/>
-        </w:numPr>
-      </w:pPr>
-      <w:r>
-        <w:t>WARP decks: FMA, invariant tracking</w:t>
-      </w:r>
-    </w:p>
-    <w:p>
-      <w:pPr>
-        <w:pStyle w:val="ListParagraph"/>
-        <w:numPr>
-          <w:ilvl w:val="1"/>
-          <w:numId w:val="1"/>
-        </w:numPr>
-      </w:pPr>
-      <w:r>
         <w:t>Elegant decks</w:t>
       </w:r>
     </w:p>
@@ -1317,7 +1371,6 @@
         <w:rPr>
           <w:color w:val="FF0000"/>
         </w:rPr>
-        <w:lastRenderedPageBreak/>
         <w:br w:type="page"/>
       </w:r>
     </w:p>
@@ -2530,7 +2583,7 @@
   <a:extraClrSchemeLst/>
   <a:extLst>
     <a:ext uri="{05A4C25C-085E-4340-85A3-A5531E510DB2}">
-      <thm15:themeFamily xmlns="" xmlns:thm15="http://schemas.microsoft.com/office/thememl/2012/main" name="Office Theme" id="{62F939B6-93AF-4DB8-9C6B-D6C7DFDC589F}" vid="{4A3C46E8-61CC-4603-A589-7422A47A8E4A}"/>
+      <thm15:themeFamily xmlns:thm15="http://schemas.microsoft.com/office/thememl/2012/main" xmlns="" name="Office Theme" id="{62F939B6-93AF-4DB8-9C6B-D6C7DFDC589F}" vid="{4A3C46E8-61CC-4603-A589-7422A47A8E4A}"/>
     </a:ext>
   </a:extLst>
 </a:theme>

</xml_diff>

<commit_message>
added outline points, some figs
</commit_message>
<xml_diff>
--- a/Thesis_Outline.docx
+++ b/Thesis_Outline.docx
@@ -525,27 +525,388 @@
         <w:t>Experimental results</w:t>
       </w:r>
       <w:r>
-        <w:t xml:space="preserve"> (need to update w/ factor of 2) – cite </w:t>
+        <w:t xml:space="preserve"> (need to update w/ factor of 2) </w:t>
+      </w:r>
+    </w:p>
+    <w:p>
+      <w:pPr>
+        <w:pStyle w:val="ListParagraph"/>
+        <w:numPr>
+          <w:ilvl w:val="1"/>
+          <w:numId w:val="1"/>
+        </w:numPr>
+      </w:pPr>
+      <w:r>
+        <w:t>Continued work: Helmholtz coils</w:t>
+      </w:r>
+    </w:p>
+    <w:p>
+      <w:pPr>
+        <w:pStyle w:val="ListParagraph"/>
+        <w:numPr>
+          <w:ilvl w:val="0"/>
+          <w:numId w:val="1"/>
+        </w:numPr>
+      </w:pPr>
+      <w:r>
+        <w:t>Quasi-integrable Octupole Lattice</w:t>
+      </w:r>
+    </w:p>
+    <w:p>
+      <w:pPr>
+        <w:pStyle w:val="ListParagraph"/>
+        <w:numPr>
+          <w:ilvl w:val="1"/>
+          <w:numId w:val="1"/>
+        </w:numPr>
+      </w:pPr>
+      <w:r>
+        <w:t>Toy Model</w:t>
+      </w:r>
+    </w:p>
+    <w:p>
+      <w:pPr>
+        <w:pStyle w:val="ListParagraph"/>
+        <w:numPr>
+          <w:ilvl w:val="2"/>
+          <w:numId w:val="1"/>
+        </w:numPr>
+      </w:pPr>
+      <w:r>
+        <w:t>Frequency Map Analysis</w:t>
+      </w:r>
+      <w:r>
+        <w:t xml:space="preserve"> [FNAL summary note]</w:t>
+      </w:r>
+    </w:p>
+    <w:p>
+      <w:pPr>
+        <w:pStyle w:val="ListParagraph"/>
+        <w:numPr>
+          <w:ilvl w:val="2"/>
+          <w:numId w:val="1"/>
+        </w:numPr>
+      </w:pPr>
+      <w:r>
+        <w:t>Halo Mitigation</w:t>
+      </w:r>
+      <w:r>
+        <w:t xml:space="preserve"> [early simulations, ‘14]</w:t>
+      </w:r>
+    </w:p>
+    <w:p>
+      <w:pPr>
+        <w:pStyle w:val="ListParagraph"/>
+        <w:numPr>
+          <w:ilvl w:val="2"/>
+          <w:numId w:val="1"/>
+        </w:numPr>
+        <w:rPr>
+          <w:color w:val="FF0000"/>
+        </w:rPr>
+      </w:pPr>
+      <w:r>
+        <w:rPr>
+          <w:color w:val="FF0000"/>
+        </w:rPr>
+        <w:t>Invariant tracking [Did I do this?]</w:t>
+      </w:r>
+    </w:p>
+    <w:p>
+      <w:pPr>
+        <w:pStyle w:val="ListParagraph"/>
+        <w:numPr>
+          <w:ilvl w:val="2"/>
+          <w:numId w:val="1"/>
+        </w:numPr>
+      </w:pPr>
+      <w:r>
+        <w:t xml:space="preserve">Error analysis </w:t>
+      </w:r>
+    </w:p>
+    <w:p>
+      <w:pPr>
+        <w:pStyle w:val="ListParagraph"/>
+        <w:numPr>
+          <w:ilvl w:val="3"/>
+          <w:numId w:val="1"/>
+        </w:numPr>
+        <w:rPr>
+          <w:color w:val="BFBFBF" w:themeColor="background1" w:themeShade="BF"/>
+        </w:rPr>
+      </w:pPr>
+      <w:r>
+        <w:rPr>
+          <w:color w:val="BFBFBF" w:themeColor="background1" w:themeShade="BF"/>
+        </w:rPr>
+        <w:t>Steering</w:t>
+      </w:r>
+    </w:p>
+    <w:p>
+      <w:pPr>
+        <w:pStyle w:val="ListParagraph"/>
+        <w:numPr>
+          <w:ilvl w:val="3"/>
+          <w:numId w:val="1"/>
+        </w:numPr>
+      </w:pPr>
+      <w:r>
+        <w:t>Beta function, phase error</w:t>
+      </w:r>
+    </w:p>
+    <w:p>
+      <w:pPr>
+        <w:pStyle w:val="ListParagraph"/>
+        <w:numPr>
+          <w:ilvl w:val="3"/>
+          <w:numId w:val="1"/>
+        </w:numPr>
+      </w:pPr>
+      <w:r>
+        <w:t>Space Charge</w:t>
+      </w:r>
+    </w:p>
+    <w:p>
+      <w:pPr>
+        <w:pStyle w:val="ListParagraph"/>
+        <w:numPr>
+          <w:ilvl w:val="1"/>
+          <w:numId w:val="1"/>
+        </w:numPr>
+      </w:pPr>
+      <w:r>
+        <w:lastRenderedPageBreak/>
+        <w:t>Matching w/ Elegant, WARP [NAPAC paper]</w:t>
+      </w:r>
+    </w:p>
+    <w:p>
+      <w:pPr>
+        <w:pStyle w:val="ListParagraph"/>
+        <w:numPr>
+          <w:ilvl w:val="2"/>
+          <w:numId w:val="1"/>
+        </w:numPr>
+      </w:pPr>
+      <w:r>
+        <w:t>Different Edge-focusing models; effect of edge focusing in match</w:t>
+      </w:r>
+    </w:p>
+    <w:p>
+      <w:pPr>
+        <w:pStyle w:val="ListParagraph"/>
+        <w:numPr>
+          <w:ilvl w:val="2"/>
+          <w:numId w:val="1"/>
+        </w:numPr>
+      </w:pPr>
+      <w:r>
+        <w:t>Approach to empirical matching</w:t>
+      </w:r>
+    </w:p>
+    <w:p>
+      <w:pPr>
+        <w:pStyle w:val="ListParagraph"/>
+        <w:numPr>
+          <w:ilvl w:val="2"/>
+          <w:numId w:val="1"/>
+        </w:numPr>
+      </w:pPr>
+      <w:r>
+        <w:t>Show possible match for beam (Elegant)</w:t>
+      </w:r>
+    </w:p>
+    <w:p>
+      <w:pPr>
+        <w:pStyle w:val="ListParagraph"/>
+        <w:numPr>
+          <w:ilvl w:val="2"/>
+          <w:numId w:val="1"/>
+        </w:numPr>
+        <w:rPr>
+          <w:color w:val="FF0000"/>
+        </w:rPr>
+      </w:pPr>
+      <w:r>
+        <w:rPr>
+          <w:color w:val="FF0000"/>
+        </w:rPr>
+        <w:t>Show match in WARP</w:t>
+      </w:r>
+    </w:p>
+    <w:p>
+      <w:pPr>
+        <w:pStyle w:val="ListParagraph"/>
+        <w:numPr>
+          <w:ilvl w:val="3"/>
+          <w:numId w:val="1"/>
+        </w:numPr>
+        <w:rPr>
+          <w:color w:val="FF0000"/>
+        </w:rPr>
+      </w:pPr>
+      <w:r>
+        <w:rPr>
+          <w:color w:val="FF0000"/>
+        </w:rPr>
+        <w:t>Dipole edge focusing; Possible experimental bench-marking (</w:t>
       </w:r>
       <w:proofErr w:type="spellStart"/>
       <w:r>
-        <w:t>Levon’s</w:t>
+        <w:rPr>
+          <w:color w:val="FF0000"/>
+        </w:rPr>
+        <w:t>Levon</w:t>
       </w:r>
       <w:proofErr w:type="spellEnd"/>
       <w:r>
-        <w:t xml:space="preserve"> calibration?</w:t>
-      </w:r>
-    </w:p>
-    <w:p>
-      <w:pPr>
-        <w:pStyle w:val="ListParagraph"/>
-        <w:numPr>
-          <w:ilvl w:val="1"/>
-          <w:numId w:val="1"/>
-        </w:numPr>
-      </w:pPr>
-      <w:r>
-        <w:t>Continued work: Helmholtz coils</w:t>
+        <w:rPr>
+          <w:color w:val="FF0000"/>
+        </w:rPr>
+        <w:t>)</w:t>
+      </w:r>
+    </w:p>
+    <w:p>
+      <w:pPr>
+        <w:pStyle w:val="ListParagraph"/>
+        <w:numPr>
+          <w:ilvl w:val="2"/>
+          <w:numId w:val="1"/>
+        </w:numPr>
+        <w:rPr>
+          <w:color w:val="000000" w:themeColor="text1"/>
+        </w:rPr>
+      </w:pPr>
+      <w:r>
+        <w:rPr>
+          <w:color w:val="000000" w:themeColor="text1"/>
+        </w:rPr>
+        <w:t>Mention solenoid focusing [FNAL visit]</w:t>
+      </w:r>
+    </w:p>
+    <w:p>
+      <w:pPr>
+        <w:pStyle w:val="ListParagraph"/>
+        <w:numPr>
+          <w:ilvl w:val="2"/>
+          <w:numId w:val="1"/>
+        </w:numPr>
+        <w:rPr>
+          <w:color w:val="000000" w:themeColor="text1"/>
+        </w:rPr>
+      </w:pPr>
+      <w:r>
+        <w:rPr>
+          <w:color w:val="000000" w:themeColor="text1"/>
+        </w:rPr>
+        <w:t xml:space="preserve">Error analysis: </w:t>
+      </w:r>
+      <w:r>
+        <w:rPr>
+          <w:color w:val="000000" w:themeColor="text1"/>
+        </w:rPr>
+        <w:t>Sensitivity to quadrupole errors</w:t>
+      </w:r>
+    </w:p>
+    <w:p>
+      <w:pPr>
+        <w:pStyle w:val="ListParagraph"/>
+        <w:numPr>
+          <w:ilvl w:val="2"/>
+          <w:numId w:val="1"/>
+        </w:numPr>
+        <w:rPr>
+          <w:color w:val="FF0000"/>
+        </w:rPr>
+      </w:pPr>
+      <w:r>
+        <w:rPr>
+          <w:color w:val="FF0000"/>
+        </w:rPr>
+        <w:t>Comment on dispersion; chromaticity</w:t>
+      </w:r>
+    </w:p>
+    <w:p>
+      <w:pPr>
+        <w:pStyle w:val="ListParagraph"/>
+        <w:numPr>
+          <w:ilvl w:val="2"/>
+          <w:numId w:val="1"/>
+        </w:numPr>
+        <w:rPr>
+          <w:color w:val="FF0000"/>
+        </w:rPr>
+      </w:pPr>
+      <w:r>
+        <w:rPr>
+          <w:color w:val="FF0000"/>
+        </w:rPr>
+        <w:t>Comment on space charge effects</w:t>
+      </w:r>
+    </w:p>
+    <w:p>
+      <w:pPr>
+        <w:pStyle w:val="ListParagraph"/>
+        <w:numPr>
+          <w:ilvl w:val="1"/>
+          <w:numId w:val="1"/>
+        </w:numPr>
+        <w:rPr>
+          <w:color w:val="FF0000"/>
+        </w:rPr>
+      </w:pPr>
+      <w:r>
+        <w:rPr>
+          <w:color w:val="FF0000"/>
+        </w:rPr>
+        <w:t xml:space="preserve">PIC simulation of </w:t>
+      </w:r>
+      <w:r>
+        <w:rPr>
+          <w:color w:val="FF0000"/>
+        </w:rPr>
+        <w:t xml:space="preserve">full </w:t>
+      </w:r>
+      <w:r>
+        <w:rPr>
+          <w:color w:val="FF0000"/>
+        </w:rPr>
+        <w:t>planned experiment</w:t>
+      </w:r>
+    </w:p>
+    <w:p>
+      <w:pPr>
+        <w:pStyle w:val="ListParagraph"/>
+        <w:numPr>
+          <w:ilvl w:val="1"/>
+          <w:numId w:val="1"/>
+        </w:numPr>
+      </w:pPr>
+      <w:r>
+        <w:t>Experimental Plans</w:t>
+      </w:r>
+    </w:p>
+    <w:p>
+      <w:pPr>
+        <w:pStyle w:val="ListParagraph"/>
+        <w:numPr>
+          <w:ilvl w:val="2"/>
+          <w:numId w:val="1"/>
+        </w:numPr>
+      </w:pPr>
+      <w:r>
+        <w:t>Magnet mount, magnet lay-out (approximating 1/beta^3)</w:t>
+      </w:r>
+    </w:p>
+    <w:p>
+      <w:pPr>
+        <w:pStyle w:val="ListParagraph"/>
+        <w:numPr>
+          <w:ilvl w:val="1"/>
+          <w:numId w:val="1"/>
+        </w:numPr>
+      </w:pPr>
+      <w:r>
+        <w:t>Comment on high space charge (Lund’s class)</w:t>
       </w:r>
     </w:p>
     <w:p>
@@ -557,79 +918,193 @@
         </w:numPr>
       </w:pPr>
       <w:r>
-        <w:t>Quasi-integrable Octupole Lattice</w:t>
-      </w:r>
-    </w:p>
-    <w:p>
-      <w:pPr>
-        <w:pStyle w:val="ListParagraph"/>
-        <w:numPr>
-          <w:ilvl w:val="1"/>
-          <w:numId w:val="1"/>
-        </w:numPr>
-      </w:pPr>
-      <w:r>
-        <w:t>Toy Model</w:t>
-      </w:r>
-    </w:p>
-    <w:p>
-      <w:pPr>
-        <w:pStyle w:val="ListParagraph"/>
-        <w:numPr>
-          <w:ilvl w:val="2"/>
-          <w:numId w:val="1"/>
-        </w:numPr>
-      </w:pPr>
-      <w:r>
-        <w:t>Frequency Map Analysis</w:t>
-      </w:r>
-      <w:r>
-        <w:t xml:space="preserve"> [FNAL summary note]</w:t>
-      </w:r>
-    </w:p>
-    <w:p>
-      <w:pPr>
-        <w:pStyle w:val="ListParagraph"/>
-        <w:numPr>
-          <w:ilvl w:val="2"/>
-          <w:numId w:val="1"/>
-        </w:numPr>
-      </w:pPr>
-      <w:r>
-        <w:t>Halo Mitigation</w:t>
-      </w:r>
-      <w:r>
-        <w:t xml:space="preserve"> [early simulations, ‘14]</w:t>
-      </w:r>
-    </w:p>
-    <w:p>
-      <w:pPr>
-        <w:pStyle w:val="ListParagraph"/>
-        <w:numPr>
-          <w:ilvl w:val="2"/>
-          <w:numId w:val="1"/>
-        </w:numPr>
-        <w:rPr>
-          <w:color w:val="FF0000"/>
-        </w:rPr>
-      </w:pPr>
-      <w:r>
-        <w:rPr>
-          <w:color w:val="FF0000"/>
-        </w:rPr>
-        <w:t>Invariant tracking [Did I do this?]</w:t>
-      </w:r>
-    </w:p>
-    <w:p>
-      <w:pPr>
-        <w:pStyle w:val="ListParagraph"/>
-        <w:numPr>
-          <w:ilvl w:val="2"/>
-          <w:numId w:val="1"/>
-        </w:numPr>
-      </w:pPr>
-      <w:r>
-        <w:t xml:space="preserve">Error analysis </w:t>
+        <w:t>N4 octupole lattice [HB paper]</w:t>
+      </w:r>
+    </w:p>
+    <w:p>
+      <w:pPr>
+        <w:pStyle w:val="ListParagraph"/>
+        <w:numPr>
+          <w:ilvl w:val="1"/>
+          <w:numId w:val="1"/>
+        </w:numPr>
+      </w:pPr>
+      <w:r>
+        <w:t>Simulations</w:t>
+      </w:r>
+    </w:p>
+    <w:p>
+      <w:pPr>
+        <w:pStyle w:val="ListParagraph"/>
+        <w:numPr>
+          <w:ilvl w:val="2"/>
+          <w:numId w:val="1"/>
+        </w:numPr>
+      </w:pPr>
+      <w:r>
+        <w:t>Invariant tracking</w:t>
+      </w:r>
+    </w:p>
+    <w:p>
+      <w:pPr>
+        <w:pStyle w:val="ListParagraph"/>
+        <w:numPr>
+          <w:ilvl w:val="2"/>
+          <w:numId w:val="1"/>
+        </w:numPr>
+      </w:pPr>
+      <w:r>
+        <w:t>Frequency map analysis [old research update]</w:t>
+      </w:r>
+    </w:p>
+    <w:p>
+      <w:pPr>
+        <w:pStyle w:val="ListParagraph"/>
+        <w:numPr>
+          <w:ilvl w:val="2"/>
+          <w:numId w:val="1"/>
+        </w:numPr>
+        <w:rPr>
+          <w:color w:val="000000" w:themeColor="text1"/>
+        </w:rPr>
+      </w:pPr>
+      <w:r>
+        <w:rPr>
+          <w:color w:val="000000" w:themeColor="text1"/>
+        </w:rPr>
+        <w:t>Halo Mitigation [UMER DOE renewal]</w:t>
+      </w:r>
+    </w:p>
+    <w:p>
+      <w:pPr>
+        <w:pStyle w:val="ListParagraph"/>
+        <w:numPr>
+          <w:ilvl w:val="1"/>
+          <w:numId w:val="1"/>
+        </w:numPr>
+      </w:pPr>
+      <w:r>
+        <w:t>Experiments</w:t>
+      </w:r>
+    </w:p>
+    <w:p>
+      <w:pPr>
+        <w:pStyle w:val="ListParagraph"/>
+        <w:numPr>
+          <w:ilvl w:val="2"/>
+          <w:numId w:val="1"/>
+        </w:numPr>
+      </w:pPr>
+      <w:r>
+        <w:t>Compare tune scan simulation + experiment</w:t>
+      </w:r>
+    </w:p>
+    <w:p>
+      <w:pPr>
+        <w:pStyle w:val="ListParagraph"/>
+        <w:numPr>
+          <w:ilvl w:val="2"/>
+          <w:numId w:val="1"/>
+        </w:numPr>
+        <w:rPr>
+          <w:color w:val="FF0000"/>
+        </w:rPr>
+      </w:pPr>
+      <w:r>
+        <w:rPr>
+          <w:color w:val="FF0000"/>
+        </w:rPr>
+        <w:t>Update tune map</w:t>
+      </w:r>
+    </w:p>
+    <w:p>
+      <w:pPr>
+        <w:pStyle w:val="ListParagraph"/>
+        <w:numPr>
+          <w:ilvl w:val="0"/>
+          <w:numId w:val="1"/>
+        </w:numPr>
+      </w:pPr>
+      <w:r>
+        <w:t>Transverse Resonances</w:t>
+      </w:r>
+    </w:p>
+    <w:p>
+      <w:pPr>
+        <w:pStyle w:val="ListParagraph"/>
+        <w:numPr>
+          <w:ilvl w:val="1"/>
+          <w:numId w:val="1"/>
+        </w:numPr>
+      </w:pPr>
+      <w:r>
+        <w:t>Theory of resonances w/ space charge</w:t>
+      </w:r>
+    </w:p>
+    <w:p>
+      <w:pPr>
+        <w:pStyle w:val="ListParagraph"/>
+        <w:numPr>
+          <w:ilvl w:val="2"/>
+          <w:numId w:val="1"/>
+        </w:numPr>
+      </w:pPr>
+      <w:r>
+        <w:t>Incoherent resonance</w:t>
+      </w:r>
+    </w:p>
+    <w:p>
+      <w:pPr>
+        <w:pStyle w:val="ListParagraph"/>
+        <w:numPr>
+          <w:ilvl w:val="2"/>
+          <w:numId w:val="1"/>
+        </w:numPr>
+        <w:rPr>
+          <w:color w:val="FF0000"/>
+        </w:rPr>
+      </w:pPr>
+      <w:r>
+        <w:rPr>
+          <w:color w:val="FF0000"/>
+        </w:rPr>
+        <w:t>Coherent resonance</w:t>
+      </w:r>
+      <w:r>
+        <w:rPr>
+          <w:color w:val="FF0000"/>
+        </w:rPr>
+        <w:t xml:space="preserve"> [use Will’s work?]</w:t>
+      </w:r>
+    </w:p>
+    <w:p>
+      <w:pPr>
+        <w:pStyle w:val="ListParagraph"/>
+        <w:numPr>
+          <w:ilvl w:val="1"/>
+          <w:numId w:val="1"/>
+        </w:numPr>
+      </w:pPr>
+      <w:r>
+        <w:t xml:space="preserve">Tune scan </w:t>
+      </w:r>
+      <w:r>
+        <w:t>calibration</w:t>
+      </w:r>
+      <w:r>
+        <w:t xml:space="preserve"> (Robust Method)</w:t>
+      </w:r>
+    </w:p>
+    <w:p>
+      <w:pPr>
+        <w:pStyle w:val="ListParagraph"/>
+        <w:numPr>
+          <w:ilvl w:val="2"/>
+          <w:numId w:val="1"/>
+        </w:numPr>
+      </w:pPr>
+      <w:r>
+        <w:t>Determination of tune from BPM data</w:t>
       </w:r>
     </w:p>
     <w:p>
@@ -640,14 +1115,56 @@
           <w:numId w:val="1"/>
         </w:numPr>
         <w:rPr>
-          <w:color w:val="BFBFBF" w:themeColor="background1" w:themeShade="BF"/>
-        </w:rPr>
-      </w:pPr>
-      <w:r>
-        <w:rPr>
-          <w:color w:val="BFBFBF" w:themeColor="background1" w:themeShade="BF"/>
-        </w:rPr>
-        <w:t>Steering</w:t>
+          <w:color w:val="FF0000"/>
+        </w:rPr>
+      </w:pPr>
+      <w:r>
+        <w:rPr>
+          <w:color w:val="FF0000"/>
+        </w:rPr>
+        <w:t>Application of NAFF</w:t>
+      </w:r>
+    </w:p>
+    <w:p>
+      <w:pPr>
+        <w:pStyle w:val="ListParagraph"/>
+        <w:numPr>
+          <w:ilvl w:val="2"/>
+          <w:numId w:val="1"/>
+        </w:numPr>
+        <w:rPr>
+          <w:color w:val="FF0000"/>
+        </w:rPr>
+      </w:pPr>
+      <w:r>
+        <w:rPr>
+          <w:color w:val="FF0000"/>
+        </w:rPr>
+        <w:t>Effect of edge focusing experimentally</w:t>
+      </w:r>
+    </w:p>
+    <w:p>
+      <w:pPr>
+        <w:pStyle w:val="ListParagraph"/>
+        <w:numPr>
+          <w:ilvl w:val="1"/>
+          <w:numId w:val="1"/>
+        </w:numPr>
+      </w:pPr>
+      <w:r>
+        <w:t>Measurements</w:t>
+      </w:r>
+    </w:p>
+    <w:p>
+      <w:pPr>
+        <w:pStyle w:val="ListParagraph"/>
+        <w:numPr>
+          <w:ilvl w:val="2"/>
+          <w:numId w:val="1"/>
+        </w:numPr>
+      </w:pPr>
+      <w:r>
+        <w:t>High charge</w:t>
       </w:r>
     </w:p>
     <w:p>
@@ -659,7 +1176,10 @@
         </w:numPr>
       </w:pPr>
       <w:r>
-        <w:t>Beta function, phase error</w:t>
+        <w:t>6 mA</w:t>
+      </w:r>
+      <w:r>
+        <w:t xml:space="preserve"> [UMER note]</w:t>
       </w:r>
     </w:p>
     <w:p>
@@ -671,707 +1191,168 @@
         </w:numPr>
       </w:pPr>
       <w:r>
-        <w:t>Space Charge</w:t>
+        <w:t>Pencil</w:t>
+      </w:r>
+      <w:r>
+        <w:t xml:space="preserve"> [UMER note]</w:t>
+      </w:r>
+    </w:p>
+    <w:p>
+      <w:pPr>
+        <w:pStyle w:val="ListParagraph"/>
+        <w:numPr>
+          <w:ilvl w:val="3"/>
+          <w:numId w:val="1"/>
+        </w:numPr>
+      </w:pPr>
+      <w:r>
+        <w:t>Longitudinal confinement [IOTA workshop]</w:t>
+      </w:r>
+    </w:p>
+    <w:p>
+      <w:pPr>
+        <w:pStyle w:val="ListParagraph"/>
+        <w:numPr>
+          <w:ilvl w:val="2"/>
+          <w:numId w:val="1"/>
+        </w:numPr>
+      </w:pPr>
+      <w:r>
+        <w:t xml:space="preserve">Low charge </w:t>
+      </w:r>
+    </w:p>
+    <w:p>
+      <w:pPr>
+        <w:pStyle w:val="ListParagraph"/>
+        <w:numPr>
+          <w:ilvl w:val="3"/>
+          <w:numId w:val="1"/>
+        </w:numPr>
+      </w:pPr>
+      <w:r>
+        <w:t>DC</w:t>
+      </w:r>
+      <w:r>
+        <w:t xml:space="preserve"> [UMER note</w:t>
+      </w:r>
+      <w:r>
+        <w:t>, IOTA workshop</w:t>
+      </w:r>
+      <w:r>
+        <w:t>]</w:t>
+      </w:r>
+    </w:p>
+    <w:p>
+      <w:pPr>
+        <w:pStyle w:val="ListParagraph"/>
+        <w:numPr>
+          <w:ilvl w:val="1"/>
+          <w:numId w:val="1"/>
+        </w:numPr>
+      </w:pPr>
+      <w:r>
+        <w:t>Future work</w:t>
+      </w:r>
+    </w:p>
+    <w:p>
+      <w:pPr>
+        <w:pStyle w:val="ListParagraph"/>
+        <w:numPr>
+          <w:ilvl w:val="0"/>
+          <w:numId w:val="1"/>
+        </w:numPr>
+      </w:pPr>
+      <w:r>
+        <w:t>Extraction Section</w:t>
+      </w:r>
+      <w:r>
+        <w:t xml:space="preserve"> Design</w:t>
+      </w:r>
+      <w:r>
+        <w:t xml:space="preserve"> [Report written]</w:t>
+      </w:r>
+    </w:p>
+    <w:p>
+      <w:pPr>
+        <w:pStyle w:val="ListParagraph"/>
+        <w:numPr>
+          <w:ilvl w:val="0"/>
+          <w:numId w:val="1"/>
+        </w:numPr>
+      </w:pPr>
+      <w:r>
+        <w:t>Appendices</w:t>
+      </w:r>
+    </w:p>
+    <w:p>
+      <w:pPr>
+        <w:pStyle w:val="ListParagraph"/>
+        <w:numPr>
+          <w:ilvl w:val="1"/>
+          <w:numId w:val="1"/>
+        </w:numPr>
+        <w:rPr>
+          <w:color w:val="FF0000"/>
+        </w:rPr>
+      </w:pPr>
+      <w:r>
+        <w:rPr>
+          <w:color w:val="FF0000"/>
+        </w:rPr>
+        <w:t>Derivation of Normalized Hamiltonian</w:t>
+      </w:r>
+    </w:p>
+    <w:p>
+      <w:pPr>
+        <w:pStyle w:val="ListParagraph"/>
+        <w:numPr>
+          <w:ilvl w:val="1"/>
+          <w:numId w:val="1"/>
+        </w:numPr>
+      </w:pPr>
+      <w:r>
+        <w:t>VRUMER</w:t>
+      </w:r>
+    </w:p>
+    <w:p>
+      <w:pPr>
+        <w:pStyle w:val="ListParagraph"/>
+        <w:numPr>
+          <w:ilvl w:val="1"/>
+          <w:numId w:val="1"/>
+        </w:numPr>
+      </w:pPr>
+      <w:r>
+        <w:t>Tune scan software</w:t>
+      </w:r>
+    </w:p>
+    <w:p>
+      <w:pPr>
+        <w:pStyle w:val="ListParagraph"/>
+        <w:numPr>
+          <w:ilvl w:val="1"/>
+          <w:numId w:val="1"/>
+        </w:numPr>
+      </w:pPr>
+      <w:r>
+        <w:t>Simulation</w:t>
       </w:r>
       <w:bookmarkStart w:id="0" w:name="_GoBack"/>
       <w:bookmarkEnd w:id="0"/>
-    </w:p>
-    <w:p>
-      <w:pPr>
-        <w:pStyle w:val="ListParagraph"/>
-        <w:numPr>
-          <w:ilvl w:val="1"/>
-          <w:numId w:val="1"/>
-        </w:numPr>
-      </w:pPr>
-      <w:r>
-        <w:lastRenderedPageBreak/>
-        <w:t>Matching w/ Elegant, WARP [NAPAC paper]</w:t>
-      </w:r>
-    </w:p>
-    <w:p>
-      <w:pPr>
-        <w:pStyle w:val="ListParagraph"/>
-        <w:numPr>
-          <w:ilvl w:val="2"/>
-          <w:numId w:val="1"/>
-        </w:numPr>
-      </w:pPr>
-      <w:r>
-        <w:t>Different Edge-focusing models; effect of edge focusing in match</w:t>
-      </w:r>
-    </w:p>
-    <w:p>
-      <w:pPr>
-        <w:pStyle w:val="ListParagraph"/>
-        <w:numPr>
-          <w:ilvl w:val="2"/>
-          <w:numId w:val="1"/>
-        </w:numPr>
-      </w:pPr>
-      <w:r>
-        <w:t>Approach to empirical matching</w:t>
-      </w:r>
-    </w:p>
-    <w:p>
-      <w:pPr>
-        <w:pStyle w:val="ListParagraph"/>
-        <w:numPr>
-          <w:ilvl w:val="2"/>
-          <w:numId w:val="1"/>
-        </w:numPr>
-      </w:pPr>
-      <w:r>
-        <w:t>Show possible match for beam (Elegant)</w:t>
-      </w:r>
-    </w:p>
-    <w:p>
-      <w:pPr>
-        <w:pStyle w:val="ListParagraph"/>
-        <w:numPr>
-          <w:ilvl w:val="2"/>
-          <w:numId w:val="1"/>
-        </w:numPr>
-        <w:rPr>
-          <w:color w:val="FF0000"/>
-        </w:rPr>
-      </w:pPr>
-      <w:r>
-        <w:rPr>
-          <w:color w:val="FF0000"/>
-        </w:rPr>
-        <w:t>Show match in WARP</w:t>
-      </w:r>
-    </w:p>
-    <w:p>
-      <w:pPr>
-        <w:pStyle w:val="ListParagraph"/>
-        <w:numPr>
-          <w:ilvl w:val="3"/>
-          <w:numId w:val="1"/>
-        </w:numPr>
-        <w:rPr>
-          <w:color w:val="FF0000"/>
-        </w:rPr>
-      </w:pPr>
-      <w:r>
-        <w:rPr>
-          <w:color w:val="FF0000"/>
-        </w:rPr>
-        <w:t>Dipole edge focusing; Possible experimental bench-marking (</w:t>
-      </w:r>
-      <w:proofErr w:type="spellStart"/>
-      <w:r>
-        <w:rPr>
-          <w:color w:val="FF0000"/>
-        </w:rPr>
-        <w:t>Levon</w:t>
-      </w:r>
-      <w:proofErr w:type="spellEnd"/>
-      <w:r>
-        <w:rPr>
-          <w:color w:val="FF0000"/>
-        </w:rPr>
-        <w:t>)</w:t>
-      </w:r>
-    </w:p>
-    <w:p>
-      <w:pPr>
-        <w:pStyle w:val="ListParagraph"/>
-        <w:numPr>
-          <w:ilvl w:val="2"/>
-          <w:numId w:val="1"/>
-        </w:numPr>
-        <w:rPr>
-          <w:color w:val="000000" w:themeColor="text1"/>
-        </w:rPr>
-      </w:pPr>
-      <w:r>
-        <w:rPr>
-          <w:color w:val="000000" w:themeColor="text1"/>
-        </w:rPr>
-        <w:t>Mention solenoid focusing [FNAL visit]</w:t>
-      </w:r>
-    </w:p>
-    <w:p>
-      <w:pPr>
-        <w:pStyle w:val="ListParagraph"/>
-        <w:numPr>
-          <w:ilvl w:val="2"/>
-          <w:numId w:val="1"/>
-        </w:numPr>
-        <w:rPr>
-          <w:color w:val="000000" w:themeColor="text1"/>
-        </w:rPr>
-      </w:pPr>
-      <w:r>
-        <w:rPr>
-          <w:color w:val="000000" w:themeColor="text1"/>
-        </w:rPr>
-        <w:t xml:space="preserve">Error analysis: </w:t>
-      </w:r>
-      <w:r>
-        <w:rPr>
-          <w:color w:val="000000" w:themeColor="text1"/>
-        </w:rPr>
-        <w:t>Sensitivity to quadrupole errors</w:t>
-      </w:r>
-    </w:p>
-    <w:p>
-      <w:pPr>
-        <w:pStyle w:val="ListParagraph"/>
-        <w:numPr>
-          <w:ilvl w:val="2"/>
-          <w:numId w:val="1"/>
-        </w:numPr>
-        <w:rPr>
-          <w:color w:val="FF0000"/>
-        </w:rPr>
-      </w:pPr>
-      <w:r>
-        <w:rPr>
-          <w:color w:val="FF0000"/>
-        </w:rPr>
-        <w:t>Comment on dispersion; chromaticity</w:t>
-      </w:r>
-    </w:p>
-    <w:p>
-      <w:pPr>
-        <w:pStyle w:val="ListParagraph"/>
-        <w:numPr>
-          <w:ilvl w:val="2"/>
-          <w:numId w:val="1"/>
-        </w:numPr>
-        <w:rPr>
-          <w:color w:val="FF0000"/>
-        </w:rPr>
-      </w:pPr>
-      <w:r>
-        <w:rPr>
-          <w:color w:val="FF0000"/>
-        </w:rPr>
-        <w:t>Comment on space charge effects</w:t>
-      </w:r>
-    </w:p>
-    <w:p>
-      <w:pPr>
-        <w:pStyle w:val="ListParagraph"/>
-        <w:numPr>
-          <w:ilvl w:val="1"/>
-          <w:numId w:val="1"/>
-        </w:numPr>
-        <w:rPr>
-          <w:color w:val="FF0000"/>
-        </w:rPr>
-      </w:pPr>
-      <w:r>
-        <w:rPr>
-          <w:color w:val="FF0000"/>
-        </w:rPr>
-        <w:t xml:space="preserve">PIC simulation of </w:t>
-      </w:r>
-      <w:r>
-        <w:rPr>
-          <w:color w:val="FF0000"/>
-        </w:rPr>
-        <w:t xml:space="preserve">full </w:t>
-      </w:r>
-      <w:r>
-        <w:rPr>
-          <w:color w:val="FF0000"/>
-        </w:rPr>
-        <w:t>planned experiment</w:t>
-      </w:r>
-    </w:p>
-    <w:p>
-      <w:pPr>
-        <w:pStyle w:val="ListParagraph"/>
-        <w:numPr>
-          <w:ilvl w:val="1"/>
-          <w:numId w:val="1"/>
-        </w:numPr>
-      </w:pPr>
-      <w:r>
-        <w:t>Experimental Plans</w:t>
-      </w:r>
-    </w:p>
-    <w:p>
-      <w:pPr>
-        <w:pStyle w:val="ListParagraph"/>
-        <w:numPr>
-          <w:ilvl w:val="2"/>
-          <w:numId w:val="1"/>
-        </w:numPr>
-      </w:pPr>
-      <w:r>
-        <w:t>Magnet mount, magnet lay-out (approximating 1/beta^3)</w:t>
-      </w:r>
-    </w:p>
-    <w:p>
-      <w:pPr>
-        <w:pStyle w:val="ListParagraph"/>
-        <w:numPr>
-          <w:ilvl w:val="1"/>
-          <w:numId w:val="1"/>
-        </w:numPr>
-      </w:pPr>
-      <w:r>
-        <w:t>Comment on high space charge (Lund’s class)</w:t>
-      </w:r>
-    </w:p>
-    <w:p>
-      <w:pPr>
-        <w:pStyle w:val="ListParagraph"/>
-        <w:numPr>
-          <w:ilvl w:val="0"/>
-          <w:numId w:val="1"/>
-        </w:numPr>
-      </w:pPr>
-      <w:r>
-        <w:t>N4 octupole lattice [HB paper]</w:t>
-      </w:r>
-    </w:p>
-    <w:p>
-      <w:pPr>
-        <w:pStyle w:val="ListParagraph"/>
-        <w:numPr>
-          <w:ilvl w:val="1"/>
-          <w:numId w:val="1"/>
-        </w:numPr>
-      </w:pPr>
-      <w:r>
-        <w:t>Simulations</w:t>
-      </w:r>
-    </w:p>
-    <w:p>
-      <w:pPr>
-        <w:pStyle w:val="ListParagraph"/>
-        <w:numPr>
-          <w:ilvl w:val="2"/>
-          <w:numId w:val="1"/>
-        </w:numPr>
-      </w:pPr>
-      <w:r>
-        <w:t>Invariant tracking</w:t>
-      </w:r>
-    </w:p>
-    <w:p>
-      <w:pPr>
-        <w:pStyle w:val="ListParagraph"/>
-        <w:numPr>
-          <w:ilvl w:val="2"/>
-          <w:numId w:val="1"/>
-        </w:numPr>
-      </w:pPr>
-      <w:r>
-        <w:t>Frequency map analysis [old research update]</w:t>
-      </w:r>
-    </w:p>
-    <w:p>
-      <w:pPr>
-        <w:pStyle w:val="ListParagraph"/>
-        <w:numPr>
-          <w:ilvl w:val="2"/>
-          <w:numId w:val="1"/>
-        </w:numPr>
-        <w:rPr>
-          <w:color w:val="000000" w:themeColor="text1"/>
-        </w:rPr>
-      </w:pPr>
-      <w:r>
-        <w:rPr>
-          <w:color w:val="000000" w:themeColor="text1"/>
-        </w:rPr>
-        <w:t>Halo Mitigation [UMER DOE renewal]</w:t>
-      </w:r>
-    </w:p>
-    <w:p>
-      <w:pPr>
-        <w:pStyle w:val="ListParagraph"/>
-        <w:numPr>
-          <w:ilvl w:val="1"/>
-          <w:numId w:val="1"/>
-        </w:numPr>
-      </w:pPr>
-      <w:r>
-        <w:t>Experiments</w:t>
-      </w:r>
-    </w:p>
-    <w:p>
-      <w:pPr>
-        <w:pStyle w:val="ListParagraph"/>
-        <w:numPr>
-          <w:ilvl w:val="2"/>
-          <w:numId w:val="1"/>
-        </w:numPr>
-      </w:pPr>
-      <w:r>
-        <w:t>Compare tune scan simulation + experiment</w:t>
-      </w:r>
-    </w:p>
-    <w:p>
-      <w:pPr>
-        <w:pStyle w:val="ListParagraph"/>
-        <w:numPr>
-          <w:ilvl w:val="2"/>
-          <w:numId w:val="1"/>
-        </w:numPr>
-        <w:rPr>
-          <w:color w:val="FF0000"/>
-        </w:rPr>
-      </w:pPr>
-      <w:r>
-        <w:rPr>
-          <w:color w:val="FF0000"/>
-        </w:rPr>
-        <w:t>Update tune map</w:t>
-      </w:r>
-    </w:p>
-    <w:p>
-      <w:pPr>
-        <w:pStyle w:val="ListParagraph"/>
-        <w:numPr>
-          <w:ilvl w:val="0"/>
-          <w:numId w:val="1"/>
-        </w:numPr>
-      </w:pPr>
-      <w:r>
-        <w:t>Transverse Resonances</w:t>
-      </w:r>
-    </w:p>
-    <w:p>
-      <w:pPr>
-        <w:pStyle w:val="ListParagraph"/>
-        <w:numPr>
-          <w:ilvl w:val="1"/>
-          <w:numId w:val="1"/>
-        </w:numPr>
-      </w:pPr>
-      <w:r>
-        <w:t>Theory of resonances w/ space charge</w:t>
-      </w:r>
-    </w:p>
-    <w:p>
-      <w:pPr>
-        <w:pStyle w:val="ListParagraph"/>
-        <w:numPr>
-          <w:ilvl w:val="2"/>
-          <w:numId w:val="1"/>
-        </w:numPr>
-      </w:pPr>
-      <w:r>
-        <w:t>Incoherent resonance</w:t>
-      </w:r>
-    </w:p>
-    <w:p>
-      <w:pPr>
-        <w:pStyle w:val="ListParagraph"/>
-        <w:numPr>
-          <w:ilvl w:val="2"/>
-          <w:numId w:val="1"/>
-        </w:numPr>
-        <w:rPr>
-          <w:color w:val="FF0000"/>
-        </w:rPr>
-      </w:pPr>
-      <w:r>
-        <w:rPr>
-          <w:color w:val="FF0000"/>
-        </w:rPr>
-        <w:t>Coherent resonance</w:t>
-      </w:r>
-      <w:r>
-        <w:rPr>
-          <w:color w:val="FF0000"/>
-        </w:rPr>
-        <w:t xml:space="preserve"> [use Will’s work?]</w:t>
-      </w:r>
-    </w:p>
-    <w:p>
-      <w:pPr>
-        <w:pStyle w:val="ListParagraph"/>
-        <w:numPr>
-          <w:ilvl w:val="1"/>
-          <w:numId w:val="1"/>
-        </w:numPr>
-      </w:pPr>
-      <w:r>
-        <w:t xml:space="preserve">Tune scan </w:t>
-      </w:r>
-      <w:r>
-        <w:t>calibration</w:t>
-      </w:r>
-      <w:r>
-        <w:t xml:space="preserve"> (Robust Method)</w:t>
-      </w:r>
-    </w:p>
-    <w:p>
-      <w:pPr>
-        <w:pStyle w:val="ListParagraph"/>
-        <w:numPr>
-          <w:ilvl w:val="2"/>
-          <w:numId w:val="1"/>
-        </w:numPr>
-      </w:pPr>
-      <w:r>
-        <w:t>Determination of tune from BPM data</w:t>
-      </w:r>
-    </w:p>
-    <w:p>
-      <w:pPr>
-        <w:pStyle w:val="ListParagraph"/>
-        <w:numPr>
-          <w:ilvl w:val="3"/>
-          <w:numId w:val="1"/>
-        </w:numPr>
-        <w:rPr>
-          <w:color w:val="FF0000"/>
-        </w:rPr>
-      </w:pPr>
-      <w:r>
-        <w:rPr>
-          <w:color w:val="FF0000"/>
-        </w:rPr>
-        <w:t>Application of NAFF</w:t>
-      </w:r>
-    </w:p>
-    <w:p>
-      <w:pPr>
-        <w:pStyle w:val="ListParagraph"/>
-        <w:numPr>
-          <w:ilvl w:val="2"/>
-          <w:numId w:val="1"/>
-        </w:numPr>
-        <w:rPr>
-          <w:color w:val="FF0000"/>
-        </w:rPr>
-      </w:pPr>
-      <w:r>
-        <w:rPr>
-          <w:color w:val="FF0000"/>
-        </w:rPr>
-        <w:t>Effect of edge focusing experimentally</w:t>
-      </w:r>
-    </w:p>
-    <w:p>
-      <w:pPr>
-        <w:pStyle w:val="ListParagraph"/>
-        <w:numPr>
-          <w:ilvl w:val="1"/>
-          <w:numId w:val="1"/>
-        </w:numPr>
-      </w:pPr>
-      <w:r>
-        <w:t>Measurements</w:t>
-      </w:r>
-    </w:p>
-    <w:p>
-      <w:pPr>
-        <w:pStyle w:val="ListParagraph"/>
-        <w:numPr>
-          <w:ilvl w:val="2"/>
-          <w:numId w:val="1"/>
-        </w:numPr>
-      </w:pPr>
-      <w:r>
-        <w:t>High charge</w:t>
-      </w:r>
-    </w:p>
-    <w:p>
-      <w:pPr>
-        <w:pStyle w:val="ListParagraph"/>
-        <w:numPr>
-          <w:ilvl w:val="3"/>
-          <w:numId w:val="1"/>
-        </w:numPr>
-      </w:pPr>
-      <w:r>
-        <w:t>6 mA</w:t>
-      </w:r>
-      <w:r>
-        <w:t xml:space="preserve"> [UMER note]</w:t>
-      </w:r>
-    </w:p>
-    <w:p>
-      <w:pPr>
-        <w:pStyle w:val="ListParagraph"/>
-        <w:numPr>
-          <w:ilvl w:val="3"/>
-          <w:numId w:val="1"/>
-        </w:numPr>
-      </w:pPr>
-      <w:r>
-        <w:t>Pencil</w:t>
-      </w:r>
-      <w:r>
-        <w:t xml:space="preserve"> [UMER note]</w:t>
-      </w:r>
-    </w:p>
-    <w:p>
-      <w:pPr>
-        <w:pStyle w:val="ListParagraph"/>
-        <w:numPr>
-          <w:ilvl w:val="3"/>
-          <w:numId w:val="1"/>
-        </w:numPr>
-      </w:pPr>
-      <w:r>
-        <w:t>Longitudinal confinement [IOTA workshop]</w:t>
-      </w:r>
-    </w:p>
-    <w:p>
-      <w:pPr>
-        <w:pStyle w:val="ListParagraph"/>
-        <w:numPr>
-          <w:ilvl w:val="2"/>
-          <w:numId w:val="1"/>
-        </w:numPr>
-      </w:pPr>
-      <w:r>
-        <w:t xml:space="preserve">Low charge </w:t>
-      </w:r>
-    </w:p>
-    <w:p>
-      <w:pPr>
-        <w:pStyle w:val="ListParagraph"/>
-        <w:numPr>
-          <w:ilvl w:val="3"/>
-          <w:numId w:val="1"/>
-        </w:numPr>
-      </w:pPr>
-      <w:r>
-        <w:t>DC</w:t>
-      </w:r>
-      <w:r>
-        <w:t xml:space="preserve"> [UMER note</w:t>
-      </w:r>
-      <w:r>
-        <w:t>, IOTA workshop</w:t>
-      </w:r>
-      <w:r>
-        <w:t>]</w:t>
-      </w:r>
-    </w:p>
-    <w:p>
-      <w:pPr>
-        <w:pStyle w:val="ListParagraph"/>
-        <w:numPr>
-          <w:ilvl w:val="1"/>
-          <w:numId w:val="1"/>
-        </w:numPr>
-      </w:pPr>
-      <w:r>
-        <w:t>Future work</w:t>
-      </w:r>
-    </w:p>
-    <w:p>
-      <w:pPr>
-        <w:pStyle w:val="ListParagraph"/>
-        <w:numPr>
-          <w:ilvl w:val="0"/>
-          <w:numId w:val="1"/>
-        </w:numPr>
-      </w:pPr>
-      <w:r>
-        <w:t>Extraction Section</w:t>
-      </w:r>
-      <w:r>
-        <w:t xml:space="preserve"> Design</w:t>
-      </w:r>
-      <w:r>
-        <w:t xml:space="preserve"> [Report written]</w:t>
-      </w:r>
-    </w:p>
-    <w:p>
-      <w:pPr>
-        <w:pStyle w:val="ListParagraph"/>
-        <w:numPr>
-          <w:ilvl w:val="0"/>
-          <w:numId w:val="1"/>
-        </w:numPr>
-      </w:pPr>
-      <w:r>
-        <w:t>Appendices</w:t>
-      </w:r>
-    </w:p>
-    <w:p>
-      <w:pPr>
-        <w:pStyle w:val="ListParagraph"/>
-        <w:numPr>
-          <w:ilvl w:val="1"/>
-          <w:numId w:val="1"/>
-        </w:numPr>
-        <w:rPr>
-          <w:color w:val="FF0000"/>
-        </w:rPr>
-      </w:pPr>
-      <w:r>
-        <w:rPr>
-          <w:color w:val="FF0000"/>
-        </w:rPr>
-        <w:t>Derivation of Normalized Hamiltonian</w:t>
-      </w:r>
-    </w:p>
-    <w:p>
-      <w:pPr>
-        <w:pStyle w:val="ListParagraph"/>
-        <w:numPr>
-          <w:ilvl w:val="1"/>
-          <w:numId w:val="1"/>
-        </w:numPr>
-      </w:pPr>
-      <w:r>
-        <w:t>VRUMER</w:t>
-      </w:r>
-    </w:p>
-    <w:p>
-      <w:pPr>
-        <w:pStyle w:val="ListParagraph"/>
-        <w:numPr>
-          <w:ilvl w:val="1"/>
-          <w:numId w:val="1"/>
-        </w:numPr>
-      </w:pPr>
-      <w:r>
-        <w:t>Tune scan software</w:t>
-      </w:r>
-    </w:p>
-    <w:p>
-      <w:pPr>
-        <w:pStyle w:val="ListParagraph"/>
-        <w:numPr>
-          <w:ilvl w:val="1"/>
-          <w:numId w:val="1"/>
-        </w:numPr>
-      </w:pPr>
-      <w:r>
-        <w:t>WARP decks: FMA, invariant tracking</w:t>
-      </w:r>
-    </w:p>
-    <w:p>
-      <w:pPr>
-        <w:pStyle w:val="ListParagraph"/>
-        <w:numPr>
-          <w:ilvl w:val="1"/>
-          <w:numId w:val="1"/>
-        </w:numPr>
-      </w:pPr>
-      <w:r>
-        <w:lastRenderedPageBreak/>
+      <w:r>
+        <w:t xml:space="preserve"> decks: </w:t>
+      </w:r>
+      <w:r>
+        <w:t xml:space="preserve">WARP, </w:t>
+      </w:r>
+      <w:r>
+        <w:t>FMA, invariant tracking</w:t>
+      </w:r>
+      <w:r>
+        <w:t xml:space="preserve">, </w:t>
+      </w:r>
+      <w:r>
         <w:t>Elegant decks</w:t>
-      </w:r>
-    </w:p>
-    <w:p>
-      <w:pPr>
-        <w:rPr>
-          <w:color w:val="FF0000"/>
-        </w:rPr>
-      </w:pPr>
-      <w:r>
-        <w:rPr>
-          <w:color w:val="FF0000"/>
-        </w:rPr>
-        <w:br w:type="page"/>
       </w:r>
     </w:p>
     <w:tbl>
@@ -2583,7 +2564,7 @@
   <a:extraClrSchemeLst/>
   <a:extLst>
     <a:ext uri="{05A4C25C-085E-4340-85A3-A5531E510DB2}">
-      <thm15:themeFamily xmlns:thm15="http://schemas.microsoft.com/office/thememl/2012/main" xmlns="" name="Office Theme" id="{62F939B6-93AF-4DB8-9C6B-D6C7DFDC589F}" vid="{4A3C46E8-61CC-4603-A589-7422A47A8E4A}"/>
+      <thm15:themeFamily xmlns="" xmlns:thm15="http://schemas.microsoft.com/office/thememl/2012/main" name="Office Theme" id="{62F939B6-93AF-4DB8-9C6B-D6C7DFDC589F}" vid="{4A3C46E8-61CC-4603-A589-7422A47A8E4A}"/>
     </a:ext>
   </a:extLst>
 </a:theme>

</xml_diff>

<commit_message>
Outline update; changed chapter order
</commit_message>
<xml_diff>
--- a/Thesis_Outline.docx
+++ b/Thesis_Outline.docx
@@ -222,7 +222,19 @@
       <w:pPr>
         <w:pStyle w:val="ListParagraph"/>
         <w:numPr>
-          <w:ilvl w:val="2"/>
+          <w:ilvl w:val="0"/>
+          <w:numId w:val="1"/>
+        </w:numPr>
+      </w:pPr>
+      <w:r>
+        <w:t>Nonlinear optics experiments @ UMER</w:t>
+      </w:r>
+    </w:p>
+    <w:p>
+      <w:pPr>
+        <w:pStyle w:val="ListParagraph"/>
+        <w:numPr>
+          <w:ilvl w:val="1"/>
           <w:numId w:val="1"/>
         </w:numPr>
       </w:pPr>
@@ -338,91 +350,79 @@
         </w:numPr>
       </w:pPr>
       <w:r>
-        <w:t>Steering Correction</w:t>
-      </w:r>
-    </w:p>
-    <w:p>
-      <w:pPr>
-        <w:pStyle w:val="ListParagraph"/>
-        <w:numPr>
-          <w:ilvl w:val="1"/>
-          <w:numId w:val="1"/>
-        </w:numPr>
-        <w:rPr>
-          <w:color w:val="BFBFBF" w:themeColor="background1" w:themeShade="BF"/>
-        </w:rPr>
-      </w:pPr>
-      <w:r>
-        <w:rPr>
-          <w:color w:val="BFBFBF" w:themeColor="background1" w:themeShade="BF"/>
-        </w:rPr>
-        <w:t>Justification</w:t>
-      </w:r>
-    </w:p>
-    <w:p>
-      <w:pPr>
-        <w:pStyle w:val="ListParagraph"/>
-        <w:numPr>
-          <w:ilvl w:val="1"/>
-          <w:numId w:val="1"/>
-        </w:numPr>
-      </w:pPr>
-      <w:r>
-        <w:t>Summary: UMER realignment</w:t>
-      </w:r>
-    </w:p>
-    <w:p>
-      <w:pPr>
-        <w:pStyle w:val="ListParagraph"/>
-        <w:numPr>
-          <w:ilvl w:val="1"/>
-          <w:numId w:val="1"/>
-        </w:numPr>
-        <w:rPr>
-          <w:color w:val="BFBFBF" w:themeColor="background1" w:themeShade="BF"/>
-        </w:rPr>
-      </w:pPr>
-      <w:r>
-        <w:rPr>
-          <w:color w:val="BFBFBF" w:themeColor="background1" w:themeShade="BF"/>
-        </w:rPr>
-        <w:t>VRUMER study for convergent steering algorithm</w:t>
-      </w:r>
-    </w:p>
-    <w:p>
-      <w:pPr>
-        <w:pStyle w:val="ListParagraph"/>
-        <w:numPr>
-          <w:ilvl w:val="2"/>
-          <w:numId w:val="1"/>
-        </w:numPr>
-        <w:rPr>
-          <w:color w:val="BFBFBF" w:themeColor="background1" w:themeShade="BF"/>
-        </w:rPr>
-      </w:pPr>
-      <w:r>
-        <w:rPr>
-          <w:color w:val="BFBFBF" w:themeColor="background1" w:themeShade="BF"/>
-        </w:rPr>
-        <w:t>Horizontal [UMER tech note]</w:t>
-      </w:r>
-    </w:p>
-    <w:p>
-      <w:pPr>
-        <w:pStyle w:val="ListParagraph"/>
-        <w:numPr>
-          <w:ilvl w:val="2"/>
-          <w:numId w:val="1"/>
-        </w:numPr>
-        <w:rPr>
-          <w:color w:val="BFBFBF" w:themeColor="background1" w:themeShade="BF"/>
-        </w:rPr>
-      </w:pPr>
-      <w:r>
-        <w:rPr>
-          <w:color w:val="BFBFBF" w:themeColor="background1" w:themeShade="BF"/>
-        </w:rPr>
-        <w:t>Vertical</w:t>
+        <w:t>Transverse Resonances</w:t>
+      </w:r>
+    </w:p>
+    <w:p>
+      <w:pPr>
+        <w:pStyle w:val="ListParagraph"/>
+        <w:numPr>
+          <w:ilvl w:val="1"/>
+          <w:numId w:val="1"/>
+        </w:numPr>
+      </w:pPr>
+      <w:r>
+        <w:t>Theory of resonances w/ space charge</w:t>
+      </w:r>
+    </w:p>
+    <w:p>
+      <w:pPr>
+        <w:pStyle w:val="ListParagraph"/>
+        <w:numPr>
+          <w:ilvl w:val="2"/>
+          <w:numId w:val="1"/>
+        </w:numPr>
+      </w:pPr>
+      <w:r>
+        <w:t>Incoherent resonance</w:t>
+      </w:r>
+    </w:p>
+    <w:p>
+      <w:pPr>
+        <w:pStyle w:val="ListParagraph"/>
+        <w:numPr>
+          <w:ilvl w:val="2"/>
+          <w:numId w:val="1"/>
+        </w:numPr>
+        <w:rPr>
+          <w:color w:val="FF0000"/>
+        </w:rPr>
+      </w:pPr>
+      <w:r>
+        <w:rPr>
+          <w:color w:val="FF0000"/>
+        </w:rPr>
+        <w:t>Coherent resonance</w:t>
+      </w:r>
+      <w:r>
+        <w:rPr>
+          <w:color w:val="FF0000"/>
+        </w:rPr>
+        <w:t xml:space="preserve"> [use Will’s work?]</w:t>
+      </w:r>
+    </w:p>
+    <w:p>
+      <w:pPr>
+        <w:pStyle w:val="ListParagraph"/>
+        <w:numPr>
+          <w:ilvl w:val="1"/>
+          <w:numId w:val="1"/>
+        </w:numPr>
+      </w:pPr>
+      <w:r>
+        <w:t>Tune scan calibration (Robust Method)</w:t>
+      </w:r>
+    </w:p>
+    <w:p>
+      <w:pPr>
+        <w:pStyle w:val="ListParagraph"/>
+        <w:numPr>
+          <w:ilvl w:val="2"/>
+          <w:numId w:val="1"/>
+        </w:numPr>
+      </w:pPr>
+      <w:r>
+        <w:t>Determination of tune from BPM data</w:t>
       </w:r>
     </w:p>
     <w:p>
@@ -432,196 +432,57 @@
           <w:ilvl w:val="3"/>
           <w:numId w:val="1"/>
         </w:numPr>
-      </w:pPr>
-      <w:r>
-        <w:t xml:space="preserve">SSV </w:t>
-      </w:r>
-      <w:proofErr w:type="spellStart"/>
-      <w:r>
-        <w:t>steerer</w:t>
-      </w:r>
-      <w:proofErr w:type="spellEnd"/>
-      <w:r>
-        <w:t xml:space="preserve"> upgrade</w:t>
-      </w:r>
-    </w:p>
-    <w:p>
-      <w:pPr>
-        <w:pStyle w:val="ListParagraph"/>
-        <w:numPr>
-          <w:ilvl w:val="4"/>
-          <w:numId w:val="1"/>
-        </w:numPr>
-      </w:pPr>
-      <w:r>
-        <w:t>Rotating Coil measurement</w:t>
-      </w:r>
-    </w:p>
-    <w:p>
-      <w:pPr>
-        <w:pStyle w:val="ListParagraph"/>
-        <w:numPr>
-          <w:ilvl w:val="1"/>
-          <w:numId w:val="1"/>
-        </w:numPr>
-        <w:rPr>
-          <w:strike/>
-          <w:color w:val="FF0000"/>
-        </w:rPr>
-      </w:pPr>
-      <w:r>
-        <w:rPr>
-          <w:strike/>
-          <w:color w:val="FF0000"/>
-        </w:rPr>
-        <w:t>Response matrix with VRUMER?</w:t>
-      </w:r>
-    </w:p>
-    <w:p>
-      <w:pPr>
-        <w:pStyle w:val="ListParagraph"/>
-        <w:numPr>
-          <w:ilvl w:val="1"/>
-          <w:numId w:val="1"/>
-        </w:numPr>
-        <w:rPr>
-          <w:color w:val="BFBFBF" w:themeColor="background1" w:themeShade="BF"/>
-        </w:rPr>
-      </w:pPr>
-      <w:r>
-        <w:rPr>
-          <w:color w:val="BFBFBF" w:themeColor="background1" w:themeShade="BF"/>
-        </w:rPr>
-        <w:t>Steering algorithms and procedure</w:t>
-      </w:r>
-      <w:r>
-        <w:rPr>
-          <w:color w:val="BFBFBF" w:themeColor="background1" w:themeShade="BF"/>
-        </w:rPr>
-        <w:t xml:space="preserve"> [UMER tech note]</w:t>
-      </w:r>
-    </w:p>
-    <w:p>
-      <w:pPr>
-        <w:pStyle w:val="ListParagraph"/>
-        <w:numPr>
-          <w:ilvl w:val="2"/>
-          <w:numId w:val="1"/>
-        </w:numPr>
-      </w:pPr>
-      <w:r>
-        <w:t xml:space="preserve">Injection and closing ring (2D scans): brute force vs. gradient descent. </w:t>
-      </w:r>
-    </w:p>
-    <w:p>
-      <w:pPr>
-        <w:pStyle w:val="ListParagraph"/>
-        <w:numPr>
-          <w:ilvl w:val="1"/>
-          <w:numId w:val="1"/>
-        </w:numPr>
-      </w:pPr>
-      <w:r>
-        <w:t>Experimental results</w:t>
-      </w:r>
-      <w:r>
-        <w:t xml:space="preserve"> (need to update w/ factor of 2) </w:t>
-      </w:r>
-    </w:p>
-    <w:p>
-      <w:pPr>
-        <w:pStyle w:val="ListParagraph"/>
-        <w:numPr>
-          <w:ilvl w:val="1"/>
-          <w:numId w:val="1"/>
-        </w:numPr>
-      </w:pPr>
-      <w:r>
-        <w:t>Continued work: Helmholtz coils</w:t>
-      </w:r>
-    </w:p>
-    <w:p>
-      <w:pPr>
-        <w:pStyle w:val="ListParagraph"/>
-        <w:numPr>
-          <w:ilvl w:val="0"/>
-          <w:numId w:val="1"/>
-        </w:numPr>
-      </w:pPr>
-      <w:r>
-        <w:t>Quasi-integrable Octupole Lattice</w:t>
-      </w:r>
-    </w:p>
-    <w:p>
-      <w:pPr>
-        <w:pStyle w:val="ListParagraph"/>
-        <w:numPr>
-          <w:ilvl w:val="1"/>
-          <w:numId w:val="1"/>
-        </w:numPr>
-      </w:pPr>
-      <w:r>
-        <w:t>Toy Model</w:t>
-      </w:r>
-    </w:p>
-    <w:p>
-      <w:pPr>
-        <w:pStyle w:val="ListParagraph"/>
-        <w:numPr>
-          <w:ilvl w:val="2"/>
-          <w:numId w:val="1"/>
-        </w:numPr>
-      </w:pPr>
-      <w:r>
-        <w:t>Frequency Map Analysis</w:t>
-      </w:r>
-      <w:r>
-        <w:t xml:space="preserve"> [FNAL summary note]</w:t>
-      </w:r>
-    </w:p>
-    <w:p>
-      <w:pPr>
-        <w:pStyle w:val="ListParagraph"/>
-        <w:numPr>
-          <w:ilvl w:val="2"/>
-          <w:numId w:val="1"/>
-        </w:numPr>
-      </w:pPr>
-      <w:r>
-        <w:t>Halo Mitigation</w:t>
-      </w:r>
-      <w:r>
-        <w:t xml:space="preserve"> [early simulations, ‘14]</w:t>
-      </w:r>
-    </w:p>
-    <w:p>
-      <w:pPr>
-        <w:pStyle w:val="ListParagraph"/>
-        <w:numPr>
-          <w:ilvl w:val="2"/>
-          <w:numId w:val="1"/>
-        </w:numPr>
-        <w:rPr>
-          <w:color w:val="FF0000"/>
-        </w:rPr>
-      </w:pPr>
-      <w:r>
-        <w:rPr>
-          <w:color w:val="FF0000"/>
-        </w:rPr>
-        <w:t>Invariant tracking [Did I do this?]</w:t>
-      </w:r>
-    </w:p>
-    <w:p>
-      <w:pPr>
-        <w:pStyle w:val="ListParagraph"/>
-        <w:numPr>
-          <w:ilvl w:val="2"/>
-          <w:numId w:val="1"/>
-        </w:numPr>
-      </w:pPr>
-      <w:r>
-        <w:t xml:space="preserve">Error analysis </w:t>
+        <w:rPr>
+          <w:color w:val="FF0000"/>
+        </w:rPr>
+      </w:pPr>
+      <w:r>
+        <w:rPr>
+          <w:color w:val="FF0000"/>
+        </w:rPr>
+        <w:t>Application of NAFF</w:t>
+      </w:r>
+    </w:p>
+    <w:p>
+      <w:pPr>
+        <w:pStyle w:val="ListParagraph"/>
+        <w:numPr>
+          <w:ilvl w:val="2"/>
+          <w:numId w:val="1"/>
+        </w:numPr>
+        <w:rPr>
+          <w:color w:val="FF0000"/>
+        </w:rPr>
+      </w:pPr>
+      <w:r>
+        <w:rPr>
+          <w:color w:val="FF0000"/>
+        </w:rPr>
+        <w:t>Effect of edge focusing experimentally</w:t>
+      </w:r>
+    </w:p>
+    <w:p>
+      <w:pPr>
+        <w:pStyle w:val="ListParagraph"/>
+        <w:numPr>
+          <w:ilvl w:val="1"/>
+          <w:numId w:val="1"/>
+        </w:numPr>
+      </w:pPr>
+      <w:r>
+        <w:t>Measurements</w:t>
+      </w:r>
+    </w:p>
+    <w:p>
+      <w:pPr>
+        <w:pStyle w:val="ListParagraph"/>
+        <w:numPr>
+          <w:ilvl w:val="2"/>
+          <w:numId w:val="1"/>
+        </w:numPr>
+      </w:pPr>
+      <w:r>
+        <w:t>High charge</w:t>
       </w:r>
     </w:p>
     <w:p>
@@ -631,15 +492,9 @@
           <w:ilvl w:val="3"/>
           <w:numId w:val="1"/>
         </w:numPr>
-        <w:rPr>
-          <w:color w:val="BFBFBF" w:themeColor="background1" w:themeShade="BF"/>
-        </w:rPr>
-      </w:pPr>
-      <w:r>
-        <w:rPr>
-          <w:color w:val="BFBFBF" w:themeColor="background1" w:themeShade="BF"/>
-        </w:rPr>
-        <w:t>Steering</w:t>
+      </w:pPr>
+      <w:r>
+        <w:t>6 mA [UMER note]</w:t>
       </w:r>
     </w:p>
     <w:p>
@@ -651,7 +506,10 @@
         </w:numPr>
       </w:pPr>
       <w:r>
-        <w:t>Beta function, phase error</w:t>
+        <w:t>Pencil</w:t>
+      </w:r>
+      <w:r>
+        <w:t xml:space="preserve"> [UMER note]</w:t>
       </w:r>
     </w:p>
     <w:p>
@@ -663,74 +521,19 @@
         </w:numPr>
       </w:pPr>
       <w:r>
-        <w:t>Space Charge</w:t>
-      </w:r>
-    </w:p>
-    <w:p>
-      <w:pPr>
-        <w:pStyle w:val="ListParagraph"/>
-        <w:numPr>
-          <w:ilvl w:val="1"/>
-          <w:numId w:val="1"/>
-        </w:numPr>
-      </w:pPr>
-      <w:r>
-        <w:lastRenderedPageBreak/>
-        <w:t>Matching w/ Elegant, WARP [NAPAC paper]</w:t>
-      </w:r>
-    </w:p>
-    <w:p>
-      <w:pPr>
-        <w:pStyle w:val="ListParagraph"/>
-        <w:numPr>
-          <w:ilvl w:val="2"/>
-          <w:numId w:val="1"/>
-        </w:numPr>
-      </w:pPr>
-      <w:r>
-        <w:t>Different Edge-focusing models; effect of edge focusing in match</w:t>
-      </w:r>
-    </w:p>
-    <w:p>
-      <w:pPr>
-        <w:pStyle w:val="ListParagraph"/>
-        <w:numPr>
-          <w:ilvl w:val="2"/>
-          <w:numId w:val="1"/>
-        </w:numPr>
-      </w:pPr>
-      <w:r>
-        <w:t>Approach to empirical matching</w:t>
-      </w:r>
-    </w:p>
-    <w:p>
-      <w:pPr>
-        <w:pStyle w:val="ListParagraph"/>
-        <w:numPr>
-          <w:ilvl w:val="2"/>
-          <w:numId w:val="1"/>
-        </w:numPr>
-      </w:pPr>
-      <w:r>
-        <w:t>Show possible match for beam (Elegant)</w:t>
-      </w:r>
-    </w:p>
-    <w:p>
-      <w:pPr>
-        <w:pStyle w:val="ListParagraph"/>
-        <w:numPr>
-          <w:ilvl w:val="2"/>
-          <w:numId w:val="1"/>
-        </w:numPr>
-        <w:rPr>
-          <w:color w:val="FF0000"/>
-        </w:rPr>
-      </w:pPr>
-      <w:r>
-        <w:rPr>
-          <w:color w:val="FF0000"/>
-        </w:rPr>
-        <w:t>Show match in WARP</w:t>
+        <w:t>Longitudinal confinement [IOTA workshop]</w:t>
+      </w:r>
+    </w:p>
+    <w:p>
+      <w:pPr>
+        <w:pStyle w:val="ListParagraph"/>
+        <w:numPr>
+          <w:ilvl w:val="2"/>
+          <w:numId w:val="1"/>
+        </w:numPr>
+      </w:pPr>
+      <w:r>
+        <w:t xml:space="preserve">Low charge </w:t>
       </w:r>
     </w:p>
     <w:p>
@@ -740,605 +543,809 @@
           <w:ilvl w:val="3"/>
           <w:numId w:val="1"/>
         </w:numPr>
-        <w:rPr>
-          <w:color w:val="FF0000"/>
-        </w:rPr>
-      </w:pPr>
-      <w:r>
-        <w:rPr>
-          <w:color w:val="FF0000"/>
-        </w:rPr>
-        <w:t>Dipole edge focusing; Possible experimental bench-marking (</w:t>
-      </w:r>
-      <w:proofErr w:type="spellStart"/>
-      <w:r>
-        <w:rPr>
-          <w:color w:val="FF0000"/>
-        </w:rPr>
-        <w:t>Levon</w:t>
-      </w:r>
-      <w:proofErr w:type="spellEnd"/>
-      <w:r>
-        <w:rPr>
-          <w:color w:val="FF0000"/>
-        </w:rPr>
-        <w:t>)</w:t>
-      </w:r>
-    </w:p>
-    <w:p>
-      <w:pPr>
-        <w:pStyle w:val="ListParagraph"/>
-        <w:numPr>
-          <w:ilvl w:val="2"/>
-          <w:numId w:val="1"/>
-        </w:numPr>
-        <w:rPr>
-          <w:color w:val="000000" w:themeColor="text1"/>
-        </w:rPr>
-      </w:pPr>
-      <w:r>
-        <w:rPr>
-          <w:color w:val="000000" w:themeColor="text1"/>
-        </w:rPr>
-        <w:t>Mention solenoid focusing [FNAL visit]</w:t>
-      </w:r>
-    </w:p>
-    <w:p>
-      <w:pPr>
-        <w:pStyle w:val="ListParagraph"/>
-        <w:numPr>
-          <w:ilvl w:val="2"/>
-          <w:numId w:val="1"/>
-        </w:numPr>
-        <w:rPr>
-          <w:color w:val="000000" w:themeColor="text1"/>
-        </w:rPr>
-      </w:pPr>
-      <w:r>
-        <w:rPr>
-          <w:color w:val="000000" w:themeColor="text1"/>
-        </w:rPr>
-        <w:t xml:space="preserve">Error analysis: </w:t>
-      </w:r>
-      <w:r>
-        <w:rPr>
-          <w:color w:val="000000" w:themeColor="text1"/>
-        </w:rPr>
-        <w:t>Sensitivity to quadrupole errors</w:t>
-      </w:r>
-    </w:p>
-    <w:p>
-      <w:pPr>
-        <w:pStyle w:val="ListParagraph"/>
-        <w:numPr>
-          <w:ilvl w:val="2"/>
-          <w:numId w:val="1"/>
-        </w:numPr>
-        <w:rPr>
-          <w:color w:val="FF0000"/>
-        </w:rPr>
-      </w:pPr>
-      <w:r>
-        <w:rPr>
-          <w:color w:val="FF0000"/>
-        </w:rPr>
-        <w:t>Comment on dispersion; chromaticity</w:t>
-      </w:r>
-    </w:p>
-    <w:p>
-      <w:pPr>
-        <w:pStyle w:val="ListParagraph"/>
-        <w:numPr>
-          <w:ilvl w:val="2"/>
-          <w:numId w:val="1"/>
-        </w:numPr>
-        <w:rPr>
-          <w:color w:val="FF0000"/>
-        </w:rPr>
-      </w:pPr>
-      <w:r>
-        <w:rPr>
-          <w:color w:val="FF0000"/>
-        </w:rPr>
-        <w:t>Comment on space charge effects</w:t>
-      </w:r>
-    </w:p>
-    <w:p>
-      <w:pPr>
-        <w:pStyle w:val="ListParagraph"/>
-        <w:numPr>
-          <w:ilvl w:val="1"/>
-          <w:numId w:val="1"/>
-        </w:numPr>
-        <w:rPr>
-          <w:color w:val="FF0000"/>
-        </w:rPr>
-      </w:pPr>
-      <w:r>
-        <w:rPr>
-          <w:color w:val="FF0000"/>
-        </w:rPr>
-        <w:t xml:space="preserve">PIC simulation of </w:t>
-      </w:r>
-      <w:r>
-        <w:rPr>
-          <w:color w:val="FF0000"/>
-        </w:rPr>
-        <w:t xml:space="preserve">full </w:t>
-      </w:r>
-      <w:r>
-        <w:rPr>
-          <w:color w:val="FF0000"/>
-        </w:rPr>
-        <w:t>planned experiment</w:t>
-      </w:r>
-    </w:p>
-    <w:p>
-      <w:pPr>
-        <w:pStyle w:val="ListParagraph"/>
-        <w:numPr>
-          <w:ilvl w:val="1"/>
-          <w:numId w:val="1"/>
-        </w:numPr>
-      </w:pPr>
-      <w:r>
-        <w:t>Experimental Plans</w:t>
-      </w:r>
-    </w:p>
-    <w:p>
-      <w:pPr>
-        <w:pStyle w:val="ListParagraph"/>
-        <w:numPr>
-          <w:ilvl w:val="2"/>
-          <w:numId w:val="1"/>
-        </w:numPr>
-      </w:pPr>
-      <w:r>
-        <w:t>Magnet mount, magnet lay-out (approximating 1/beta^3)</w:t>
-      </w:r>
-    </w:p>
-    <w:p>
-      <w:pPr>
-        <w:pStyle w:val="ListParagraph"/>
-        <w:numPr>
-          <w:ilvl w:val="1"/>
-          <w:numId w:val="1"/>
-        </w:numPr>
-      </w:pPr>
-      <w:r>
-        <w:t>Comment on high space charge (Lund’s class)</w:t>
-      </w:r>
-    </w:p>
-    <w:p>
-      <w:pPr>
-        <w:pStyle w:val="ListParagraph"/>
-        <w:numPr>
-          <w:ilvl w:val="0"/>
-          <w:numId w:val="1"/>
-        </w:numPr>
-      </w:pPr>
-      <w:r>
-        <w:t>N4 octupole lattice [HB paper]</w:t>
-      </w:r>
-    </w:p>
-    <w:p>
-      <w:pPr>
-        <w:pStyle w:val="ListParagraph"/>
-        <w:numPr>
-          <w:ilvl w:val="1"/>
-          <w:numId w:val="1"/>
-        </w:numPr>
-      </w:pPr>
-      <w:r>
-        <w:t>Simulations</w:t>
-      </w:r>
-    </w:p>
-    <w:p>
-      <w:pPr>
-        <w:pStyle w:val="ListParagraph"/>
-        <w:numPr>
-          <w:ilvl w:val="2"/>
-          <w:numId w:val="1"/>
-        </w:numPr>
-      </w:pPr>
-      <w:r>
-        <w:t>Invariant tracking</w:t>
-      </w:r>
-    </w:p>
-    <w:p>
-      <w:pPr>
-        <w:pStyle w:val="ListParagraph"/>
-        <w:numPr>
-          <w:ilvl w:val="2"/>
-          <w:numId w:val="1"/>
-        </w:numPr>
-      </w:pPr>
-      <w:r>
-        <w:t>Frequency map analysis [old research update]</w:t>
-      </w:r>
-    </w:p>
-    <w:p>
-      <w:pPr>
-        <w:pStyle w:val="ListParagraph"/>
-        <w:numPr>
-          <w:ilvl w:val="2"/>
-          <w:numId w:val="1"/>
-        </w:numPr>
-        <w:rPr>
-          <w:color w:val="000000" w:themeColor="text1"/>
-        </w:rPr>
-      </w:pPr>
-      <w:r>
-        <w:rPr>
-          <w:color w:val="000000" w:themeColor="text1"/>
-        </w:rPr>
-        <w:t>Halo Mitigation [UMER DOE renewal]</w:t>
-      </w:r>
-    </w:p>
-    <w:p>
-      <w:pPr>
-        <w:pStyle w:val="ListParagraph"/>
-        <w:numPr>
-          <w:ilvl w:val="1"/>
-          <w:numId w:val="1"/>
-        </w:numPr>
-      </w:pPr>
-      <w:r>
-        <w:t>Experiments</w:t>
-      </w:r>
-    </w:p>
-    <w:p>
-      <w:pPr>
-        <w:pStyle w:val="ListParagraph"/>
-        <w:numPr>
-          <w:ilvl w:val="2"/>
-          <w:numId w:val="1"/>
-        </w:numPr>
-      </w:pPr>
-      <w:r>
-        <w:t>Compare tune scan simulation + experiment</w:t>
-      </w:r>
-    </w:p>
-    <w:p>
-      <w:pPr>
-        <w:pStyle w:val="ListParagraph"/>
-        <w:numPr>
-          <w:ilvl w:val="2"/>
-          <w:numId w:val="1"/>
-        </w:numPr>
-        <w:rPr>
-          <w:color w:val="FF0000"/>
-        </w:rPr>
-      </w:pPr>
-      <w:r>
-        <w:rPr>
-          <w:color w:val="FF0000"/>
-        </w:rPr>
-        <w:t>Update tune map</w:t>
-      </w:r>
-    </w:p>
-    <w:p>
-      <w:pPr>
-        <w:pStyle w:val="ListParagraph"/>
-        <w:numPr>
-          <w:ilvl w:val="0"/>
-          <w:numId w:val="1"/>
-        </w:numPr>
-      </w:pPr>
-      <w:r>
-        <w:t>Transverse Resonances</w:t>
-      </w:r>
-    </w:p>
-    <w:p>
-      <w:pPr>
-        <w:pStyle w:val="ListParagraph"/>
-        <w:numPr>
-          <w:ilvl w:val="1"/>
-          <w:numId w:val="1"/>
-        </w:numPr>
-      </w:pPr>
-      <w:r>
-        <w:t>Theory of resonances w/ space charge</w:t>
-      </w:r>
-    </w:p>
-    <w:p>
-      <w:pPr>
-        <w:pStyle w:val="ListParagraph"/>
-        <w:numPr>
-          <w:ilvl w:val="2"/>
-          <w:numId w:val="1"/>
-        </w:numPr>
-      </w:pPr>
-      <w:r>
-        <w:t>Incoherent resonance</w:t>
-      </w:r>
-    </w:p>
-    <w:p>
-      <w:pPr>
-        <w:pStyle w:val="ListParagraph"/>
-        <w:numPr>
-          <w:ilvl w:val="2"/>
-          <w:numId w:val="1"/>
-        </w:numPr>
-        <w:rPr>
-          <w:color w:val="FF0000"/>
-        </w:rPr>
-      </w:pPr>
-      <w:r>
-        <w:rPr>
-          <w:color w:val="FF0000"/>
-        </w:rPr>
-        <w:t>Coherent resonance</w:t>
-      </w:r>
-      <w:r>
-        <w:rPr>
-          <w:color w:val="FF0000"/>
-        </w:rPr>
-        <w:t xml:space="preserve"> [use Will’s work?]</w:t>
-      </w:r>
-    </w:p>
-    <w:p>
-      <w:pPr>
-        <w:pStyle w:val="ListParagraph"/>
-        <w:numPr>
-          <w:ilvl w:val="1"/>
-          <w:numId w:val="1"/>
-        </w:numPr>
-      </w:pPr>
-      <w:r>
-        <w:t xml:space="preserve">Tune scan </w:t>
-      </w:r>
-      <w:r>
-        <w:t>calibration</w:t>
-      </w:r>
-      <w:r>
-        <w:t xml:space="preserve"> (Robust Method)</w:t>
-      </w:r>
-    </w:p>
-    <w:p>
-      <w:pPr>
-        <w:pStyle w:val="ListParagraph"/>
-        <w:numPr>
-          <w:ilvl w:val="2"/>
-          <w:numId w:val="1"/>
-        </w:numPr>
-      </w:pPr>
-      <w:r>
-        <w:t>Determination of tune from BPM data</w:t>
-      </w:r>
-    </w:p>
-    <w:p>
-      <w:pPr>
-        <w:pStyle w:val="ListParagraph"/>
-        <w:numPr>
-          <w:ilvl w:val="3"/>
-          <w:numId w:val="1"/>
-        </w:numPr>
-        <w:rPr>
-          <w:color w:val="FF0000"/>
-        </w:rPr>
-      </w:pPr>
-      <w:r>
-        <w:rPr>
-          <w:color w:val="FF0000"/>
-        </w:rPr>
-        <w:t>Application of NAFF</w:t>
-      </w:r>
-    </w:p>
-    <w:p>
-      <w:pPr>
-        <w:pStyle w:val="ListParagraph"/>
-        <w:numPr>
-          <w:ilvl w:val="2"/>
-          <w:numId w:val="1"/>
-        </w:numPr>
-        <w:rPr>
-          <w:color w:val="FF0000"/>
-        </w:rPr>
-      </w:pPr>
-      <w:r>
-        <w:rPr>
-          <w:color w:val="FF0000"/>
-        </w:rPr>
-        <w:t>Effect of edge focusing experimentally</w:t>
-      </w:r>
-    </w:p>
-    <w:p>
-      <w:pPr>
-        <w:pStyle w:val="ListParagraph"/>
-        <w:numPr>
-          <w:ilvl w:val="1"/>
-          <w:numId w:val="1"/>
-        </w:numPr>
-      </w:pPr>
-      <w:r>
-        <w:t>Measurements</w:t>
-      </w:r>
-    </w:p>
-    <w:p>
-      <w:pPr>
-        <w:pStyle w:val="ListParagraph"/>
-        <w:numPr>
-          <w:ilvl w:val="2"/>
-          <w:numId w:val="1"/>
-        </w:numPr>
-      </w:pPr>
-      <w:r>
-        <w:t>High charge</w:t>
-      </w:r>
-    </w:p>
-    <w:p>
-      <w:pPr>
-        <w:pStyle w:val="ListParagraph"/>
-        <w:numPr>
-          <w:ilvl w:val="3"/>
-          <w:numId w:val="1"/>
-        </w:numPr>
-      </w:pPr>
-      <w:r>
-        <w:t>6 mA</w:t>
-      </w:r>
-      <w:r>
-        <w:t xml:space="preserve"> [UMER note]</w:t>
-      </w:r>
-    </w:p>
-    <w:p>
-      <w:pPr>
-        <w:pStyle w:val="ListParagraph"/>
-        <w:numPr>
-          <w:ilvl w:val="3"/>
-          <w:numId w:val="1"/>
-        </w:numPr>
-      </w:pPr>
-      <w:r>
-        <w:t>Pencil</w:t>
-      </w:r>
-      <w:r>
-        <w:t xml:space="preserve"> [UMER note]</w:t>
-      </w:r>
-    </w:p>
-    <w:p>
-      <w:pPr>
-        <w:pStyle w:val="ListParagraph"/>
-        <w:numPr>
-          <w:ilvl w:val="3"/>
-          <w:numId w:val="1"/>
-        </w:numPr>
-      </w:pPr>
-      <w:r>
-        <w:t>Longitudinal confinement [IOTA workshop]</w:t>
-      </w:r>
-    </w:p>
-    <w:p>
-      <w:pPr>
-        <w:pStyle w:val="ListParagraph"/>
-        <w:numPr>
-          <w:ilvl w:val="2"/>
-          <w:numId w:val="1"/>
-        </w:numPr>
-      </w:pPr>
-      <w:r>
-        <w:t xml:space="preserve">Low charge </w:t>
-      </w:r>
-    </w:p>
-    <w:p>
-      <w:pPr>
-        <w:pStyle w:val="ListParagraph"/>
-        <w:numPr>
-          <w:ilvl w:val="3"/>
-          <w:numId w:val="1"/>
-        </w:numPr>
-      </w:pPr>
-      <w:r>
-        <w:t>DC</w:t>
-      </w:r>
-      <w:r>
-        <w:t xml:space="preserve"> [UMER note</w:t>
-      </w:r>
-      <w:r>
-        <w:t>, IOTA workshop</w:t>
-      </w:r>
-      <w:r>
-        <w:t>]</w:t>
-      </w:r>
-    </w:p>
-    <w:p>
-      <w:pPr>
-        <w:pStyle w:val="ListParagraph"/>
-        <w:numPr>
-          <w:ilvl w:val="1"/>
-          <w:numId w:val="1"/>
-        </w:numPr>
-      </w:pPr>
-      <w:r>
-        <w:t>Future work</w:t>
-      </w:r>
-    </w:p>
-    <w:p>
-      <w:pPr>
-        <w:pStyle w:val="ListParagraph"/>
-        <w:numPr>
-          <w:ilvl w:val="0"/>
-          <w:numId w:val="1"/>
-        </w:numPr>
-      </w:pPr>
-      <w:r>
-        <w:t>Extraction Section</w:t>
-      </w:r>
-      <w:r>
-        <w:t xml:space="preserve"> Design</w:t>
-      </w:r>
-      <w:r>
-        <w:t xml:space="preserve"> [Report written]</w:t>
-      </w:r>
-    </w:p>
-    <w:p>
-      <w:pPr>
-        <w:pStyle w:val="ListParagraph"/>
-        <w:numPr>
-          <w:ilvl w:val="0"/>
-          <w:numId w:val="1"/>
-        </w:numPr>
-      </w:pPr>
-      <w:r>
-        <w:t>Appendices</w:t>
-      </w:r>
-    </w:p>
-    <w:p>
-      <w:pPr>
-        <w:pStyle w:val="ListParagraph"/>
-        <w:numPr>
-          <w:ilvl w:val="1"/>
-          <w:numId w:val="1"/>
-        </w:numPr>
-        <w:rPr>
-          <w:color w:val="FF0000"/>
-        </w:rPr>
-      </w:pPr>
-      <w:r>
-        <w:rPr>
-          <w:color w:val="FF0000"/>
-        </w:rPr>
-        <w:t>Derivation of Normalized Hamiltonian</w:t>
-      </w:r>
-    </w:p>
-    <w:p>
-      <w:pPr>
-        <w:pStyle w:val="ListParagraph"/>
-        <w:numPr>
-          <w:ilvl w:val="1"/>
-          <w:numId w:val="1"/>
-        </w:numPr>
-      </w:pPr>
-      <w:r>
-        <w:t>VRUMER</w:t>
-      </w:r>
-    </w:p>
-    <w:p>
-      <w:pPr>
-        <w:pStyle w:val="ListParagraph"/>
-        <w:numPr>
-          <w:ilvl w:val="1"/>
-          <w:numId w:val="1"/>
-        </w:numPr>
-      </w:pPr>
-      <w:r>
-        <w:t>Tune scan software</w:t>
-      </w:r>
-    </w:p>
-    <w:p>
-      <w:pPr>
-        <w:pStyle w:val="ListParagraph"/>
-        <w:numPr>
-          <w:ilvl w:val="1"/>
-          <w:numId w:val="1"/>
-        </w:numPr>
-      </w:pPr>
-      <w:r>
-        <w:t>Simulation</w:t>
+      </w:pPr>
+      <w:r>
+        <w:t>DC [UMER note, IOTA workshop]</w:t>
       </w:r>
       <w:bookmarkStart w:id="0" w:name="_GoBack"/>
       <w:bookmarkEnd w:id="0"/>
+    </w:p>
+    <w:p>
+      <w:pPr>
+        <w:pStyle w:val="ListParagraph"/>
+        <w:numPr>
+          <w:ilvl w:val="0"/>
+          <w:numId w:val="1"/>
+        </w:numPr>
+      </w:pPr>
+      <w:r>
+        <w:t>Steering Correction</w:t>
+      </w:r>
+    </w:p>
+    <w:p>
+      <w:pPr>
+        <w:pStyle w:val="ListParagraph"/>
+        <w:numPr>
+          <w:ilvl w:val="1"/>
+          <w:numId w:val="1"/>
+        </w:numPr>
+        <w:rPr>
+          <w:color w:val="BFBFBF" w:themeColor="background1" w:themeShade="BF"/>
+        </w:rPr>
+      </w:pPr>
+      <w:r>
+        <w:rPr>
+          <w:color w:val="BFBFBF" w:themeColor="background1" w:themeShade="BF"/>
+        </w:rPr>
+        <w:t>Justification</w:t>
+      </w:r>
+    </w:p>
+    <w:p>
+      <w:pPr>
+        <w:pStyle w:val="ListParagraph"/>
+        <w:numPr>
+          <w:ilvl w:val="1"/>
+          <w:numId w:val="1"/>
+        </w:numPr>
+      </w:pPr>
+      <w:r>
+        <w:t>Summary: UMER realignment</w:t>
+      </w:r>
+    </w:p>
+    <w:p>
+      <w:pPr>
+        <w:pStyle w:val="ListParagraph"/>
+        <w:numPr>
+          <w:ilvl w:val="1"/>
+          <w:numId w:val="1"/>
+        </w:numPr>
+        <w:rPr>
+          <w:color w:val="BFBFBF" w:themeColor="background1" w:themeShade="BF"/>
+        </w:rPr>
+      </w:pPr>
+      <w:r>
+        <w:rPr>
+          <w:color w:val="BFBFBF" w:themeColor="background1" w:themeShade="BF"/>
+        </w:rPr>
+        <w:t>VRUMER study for convergent steering algorithm</w:t>
+      </w:r>
+    </w:p>
+    <w:p>
+      <w:pPr>
+        <w:pStyle w:val="ListParagraph"/>
+        <w:numPr>
+          <w:ilvl w:val="2"/>
+          <w:numId w:val="1"/>
+        </w:numPr>
+        <w:rPr>
+          <w:color w:val="BFBFBF" w:themeColor="background1" w:themeShade="BF"/>
+        </w:rPr>
+      </w:pPr>
+      <w:r>
+        <w:rPr>
+          <w:color w:val="BFBFBF" w:themeColor="background1" w:themeShade="BF"/>
+        </w:rPr>
+        <w:t>Horizontal [UMER tech note]</w:t>
+      </w:r>
+    </w:p>
+    <w:p>
+      <w:pPr>
+        <w:pStyle w:val="ListParagraph"/>
+        <w:numPr>
+          <w:ilvl w:val="2"/>
+          <w:numId w:val="1"/>
+        </w:numPr>
+        <w:rPr>
+          <w:color w:val="BFBFBF" w:themeColor="background1" w:themeShade="BF"/>
+        </w:rPr>
+      </w:pPr>
+      <w:r>
+        <w:rPr>
+          <w:color w:val="BFBFBF" w:themeColor="background1" w:themeShade="BF"/>
+        </w:rPr>
+        <w:t>Vertical</w:t>
+      </w:r>
+    </w:p>
+    <w:p>
+      <w:pPr>
+        <w:pStyle w:val="ListParagraph"/>
+        <w:numPr>
+          <w:ilvl w:val="3"/>
+          <w:numId w:val="1"/>
+        </w:numPr>
+      </w:pPr>
+      <w:r>
+        <w:lastRenderedPageBreak/>
+        <w:t xml:space="preserve">SSV </w:t>
+      </w:r>
+      <w:proofErr w:type="spellStart"/>
+      <w:r>
+        <w:t>steerer</w:t>
+      </w:r>
+      <w:proofErr w:type="spellEnd"/>
+      <w:r>
+        <w:t xml:space="preserve"> upgrade</w:t>
+      </w:r>
+    </w:p>
+    <w:p>
+      <w:pPr>
+        <w:pStyle w:val="ListParagraph"/>
+        <w:numPr>
+          <w:ilvl w:val="4"/>
+          <w:numId w:val="1"/>
+        </w:numPr>
+      </w:pPr>
+      <w:r>
+        <w:t>Rotating Coil measurement</w:t>
+      </w:r>
+    </w:p>
+    <w:p>
+      <w:pPr>
+        <w:pStyle w:val="ListParagraph"/>
+        <w:numPr>
+          <w:ilvl w:val="1"/>
+          <w:numId w:val="1"/>
+        </w:numPr>
+        <w:rPr>
+          <w:strike/>
+          <w:color w:val="FF0000"/>
+        </w:rPr>
+      </w:pPr>
+      <w:r>
+        <w:rPr>
+          <w:strike/>
+          <w:color w:val="FF0000"/>
+        </w:rPr>
+        <w:t>Response matrix with VRUMER?</w:t>
+      </w:r>
+    </w:p>
+    <w:p>
+      <w:pPr>
+        <w:pStyle w:val="ListParagraph"/>
+        <w:numPr>
+          <w:ilvl w:val="1"/>
+          <w:numId w:val="1"/>
+        </w:numPr>
+        <w:rPr>
+          <w:color w:val="BFBFBF" w:themeColor="background1" w:themeShade="BF"/>
+        </w:rPr>
+      </w:pPr>
+      <w:r>
+        <w:rPr>
+          <w:color w:val="BFBFBF" w:themeColor="background1" w:themeShade="BF"/>
+        </w:rPr>
+        <w:t>Steering algorithms and procedure</w:t>
+      </w:r>
+      <w:r>
+        <w:rPr>
+          <w:color w:val="BFBFBF" w:themeColor="background1" w:themeShade="BF"/>
+        </w:rPr>
+        <w:t xml:space="preserve"> [UMER tech note]</w:t>
+      </w:r>
+    </w:p>
+    <w:p>
+      <w:pPr>
+        <w:pStyle w:val="ListParagraph"/>
+        <w:numPr>
+          <w:ilvl w:val="2"/>
+          <w:numId w:val="1"/>
+        </w:numPr>
+      </w:pPr>
+      <w:r>
+        <w:t xml:space="preserve">Injection and closing ring (2D scans): brute force vs. gradient descent. </w:t>
+      </w:r>
+    </w:p>
+    <w:p>
+      <w:pPr>
+        <w:pStyle w:val="ListParagraph"/>
+        <w:numPr>
+          <w:ilvl w:val="1"/>
+          <w:numId w:val="1"/>
+        </w:numPr>
+      </w:pPr>
+      <w:r>
+        <w:t>Experimental results</w:t>
+      </w:r>
+      <w:r>
+        <w:t xml:space="preserve"> (need to update w/ factor of 2) </w:t>
+      </w:r>
+    </w:p>
+    <w:p>
+      <w:pPr>
+        <w:pStyle w:val="ListParagraph"/>
+        <w:numPr>
+          <w:ilvl w:val="1"/>
+          <w:numId w:val="1"/>
+        </w:numPr>
+      </w:pPr>
+      <w:r>
+        <w:t>Continued work: Helmholtz coils</w:t>
+      </w:r>
+    </w:p>
+    <w:p>
+      <w:pPr>
+        <w:pStyle w:val="ListParagraph"/>
+        <w:numPr>
+          <w:ilvl w:val="0"/>
+          <w:numId w:val="1"/>
+        </w:numPr>
+      </w:pPr>
+      <w:r>
+        <w:t>Quasi-integrable Octupole Lattice</w:t>
+      </w:r>
+    </w:p>
+    <w:p>
+      <w:pPr>
+        <w:pStyle w:val="ListParagraph"/>
+        <w:numPr>
+          <w:ilvl w:val="1"/>
+          <w:numId w:val="1"/>
+        </w:numPr>
+      </w:pPr>
+      <w:r>
+        <w:t>Toy Model</w:t>
+      </w:r>
+    </w:p>
+    <w:p>
+      <w:pPr>
+        <w:pStyle w:val="ListParagraph"/>
+        <w:numPr>
+          <w:ilvl w:val="2"/>
+          <w:numId w:val="1"/>
+        </w:numPr>
+      </w:pPr>
+      <w:r>
+        <w:t>Frequency Map Analysis</w:t>
+      </w:r>
+      <w:r>
+        <w:t xml:space="preserve"> [FNAL summary note]</w:t>
+      </w:r>
+    </w:p>
+    <w:p>
+      <w:pPr>
+        <w:pStyle w:val="ListParagraph"/>
+        <w:numPr>
+          <w:ilvl w:val="2"/>
+          <w:numId w:val="1"/>
+        </w:numPr>
+      </w:pPr>
+      <w:r>
+        <w:t>Halo Mitigation</w:t>
+      </w:r>
+      <w:r>
+        <w:t xml:space="preserve"> [early simulations, ‘14]</w:t>
+      </w:r>
+    </w:p>
+    <w:p>
+      <w:pPr>
+        <w:pStyle w:val="ListParagraph"/>
+        <w:numPr>
+          <w:ilvl w:val="2"/>
+          <w:numId w:val="1"/>
+        </w:numPr>
+        <w:rPr>
+          <w:color w:val="FF0000"/>
+        </w:rPr>
+      </w:pPr>
+      <w:r>
+        <w:rPr>
+          <w:color w:val="FF0000"/>
+        </w:rPr>
+        <w:t>Invariant tracking [Did I do this?]</w:t>
+      </w:r>
+    </w:p>
+    <w:p>
+      <w:pPr>
+        <w:pStyle w:val="ListParagraph"/>
+        <w:numPr>
+          <w:ilvl w:val="2"/>
+          <w:numId w:val="1"/>
+        </w:numPr>
+      </w:pPr>
+      <w:r>
+        <w:t xml:space="preserve">Error analysis </w:t>
+      </w:r>
+    </w:p>
+    <w:p>
+      <w:pPr>
+        <w:pStyle w:val="ListParagraph"/>
+        <w:numPr>
+          <w:ilvl w:val="3"/>
+          <w:numId w:val="1"/>
+        </w:numPr>
+        <w:rPr>
+          <w:color w:val="BFBFBF" w:themeColor="background1" w:themeShade="BF"/>
+        </w:rPr>
+      </w:pPr>
+      <w:r>
+        <w:rPr>
+          <w:color w:val="BFBFBF" w:themeColor="background1" w:themeShade="BF"/>
+        </w:rPr>
+        <w:t>Steering</w:t>
+      </w:r>
+    </w:p>
+    <w:p>
+      <w:pPr>
+        <w:pStyle w:val="ListParagraph"/>
+        <w:numPr>
+          <w:ilvl w:val="3"/>
+          <w:numId w:val="1"/>
+        </w:numPr>
+      </w:pPr>
+      <w:r>
+        <w:t>Beta function, phase error</w:t>
+      </w:r>
+    </w:p>
+    <w:p>
+      <w:pPr>
+        <w:pStyle w:val="ListParagraph"/>
+        <w:numPr>
+          <w:ilvl w:val="3"/>
+          <w:numId w:val="1"/>
+        </w:numPr>
+      </w:pPr>
+      <w:r>
+        <w:t>Space Charge</w:t>
+      </w:r>
+    </w:p>
+    <w:p>
+      <w:pPr>
+        <w:pStyle w:val="ListParagraph"/>
+        <w:numPr>
+          <w:ilvl w:val="1"/>
+          <w:numId w:val="1"/>
+        </w:numPr>
+      </w:pPr>
+      <w:r>
+        <w:t>Matching w/ Elegant, WARP [NAPAC paper]</w:t>
+      </w:r>
+    </w:p>
+    <w:p>
+      <w:pPr>
+        <w:pStyle w:val="ListParagraph"/>
+        <w:numPr>
+          <w:ilvl w:val="2"/>
+          <w:numId w:val="1"/>
+        </w:numPr>
+      </w:pPr>
+      <w:r>
+        <w:t>Different Edge-focusing models; effect of edge focusing in match</w:t>
+      </w:r>
+    </w:p>
+    <w:p>
+      <w:pPr>
+        <w:pStyle w:val="ListParagraph"/>
+        <w:numPr>
+          <w:ilvl w:val="2"/>
+          <w:numId w:val="1"/>
+        </w:numPr>
+      </w:pPr>
+      <w:r>
+        <w:t>Approach to empirical matching</w:t>
+      </w:r>
+    </w:p>
+    <w:p>
+      <w:pPr>
+        <w:pStyle w:val="ListParagraph"/>
+        <w:numPr>
+          <w:ilvl w:val="2"/>
+          <w:numId w:val="1"/>
+        </w:numPr>
+      </w:pPr>
+      <w:r>
+        <w:t>Show possible match for beam (Elegant)</w:t>
+      </w:r>
+    </w:p>
+    <w:p>
+      <w:pPr>
+        <w:pStyle w:val="ListParagraph"/>
+        <w:numPr>
+          <w:ilvl w:val="2"/>
+          <w:numId w:val="1"/>
+        </w:numPr>
+        <w:rPr>
+          <w:color w:val="FF0000"/>
+        </w:rPr>
+      </w:pPr>
+      <w:r>
+        <w:rPr>
+          <w:color w:val="FF0000"/>
+        </w:rPr>
+        <w:t>Show match in WARP</w:t>
+      </w:r>
+    </w:p>
+    <w:p>
+      <w:pPr>
+        <w:pStyle w:val="ListParagraph"/>
+        <w:numPr>
+          <w:ilvl w:val="3"/>
+          <w:numId w:val="1"/>
+        </w:numPr>
+        <w:rPr>
+          <w:color w:val="FF0000"/>
+        </w:rPr>
+      </w:pPr>
+      <w:r>
+        <w:rPr>
+          <w:color w:val="FF0000"/>
+        </w:rPr>
+        <w:t>Dipole edge focusing; Possible experimental bench-marking (</w:t>
+      </w:r>
+      <w:proofErr w:type="spellStart"/>
+      <w:r>
+        <w:rPr>
+          <w:color w:val="FF0000"/>
+        </w:rPr>
+        <w:t>Levon</w:t>
+      </w:r>
+      <w:proofErr w:type="spellEnd"/>
+      <w:r>
+        <w:rPr>
+          <w:color w:val="FF0000"/>
+        </w:rPr>
+        <w:t>)</w:t>
+      </w:r>
+    </w:p>
+    <w:p>
+      <w:pPr>
+        <w:pStyle w:val="ListParagraph"/>
+        <w:numPr>
+          <w:ilvl w:val="2"/>
+          <w:numId w:val="1"/>
+        </w:numPr>
+        <w:rPr>
+          <w:color w:val="000000" w:themeColor="text1"/>
+        </w:rPr>
+      </w:pPr>
+      <w:r>
+        <w:rPr>
+          <w:color w:val="000000" w:themeColor="text1"/>
+        </w:rPr>
+        <w:t>Mention solenoid focusing [FNAL visit]</w:t>
+      </w:r>
+    </w:p>
+    <w:p>
+      <w:pPr>
+        <w:pStyle w:val="ListParagraph"/>
+        <w:numPr>
+          <w:ilvl w:val="2"/>
+          <w:numId w:val="1"/>
+        </w:numPr>
+        <w:rPr>
+          <w:color w:val="000000" w:themeColor="text1"/>
+        </w:rPr>
+      </w:pPr>
+      <w:r>
+        <w:rPr>
+          <w:color w:val="000000" w:themeColor="text1"/>
+        </w:rPr>
+        <w:t xml:space="preserve">Error analysis: </w:t>
+      </w:r>
+      <w:r>
+        <w:rPr>
+          <w:color w:val="000000" w:themeColor="text1"/>
+        </w:rPr>
+        <w:t>Sensitivity to quadrupole errors</w:t>
+      </w:r>
+    </w:p>
+    <w:p>
+      <w:pPr>
+        <w:pStyle w:val="ListParagraph"/>
+        <w:numPr>
+          <w:ilvl w:val="2"/>
+          <w:numId w:val="1"/>
+        </w:numPr>
+        <w:rPr>
+          <w:color w:val="FF0000"/>
+        </w:rPr>
+      </w:pPr>
+      <w:r>
+        <w:rPr>
+          <w:color w:val="FF0000"/>
+        </w:rPr>
+        <w:t>Comment on dispersion; chromaticity</w:t>
+      </w:r>
+    </w:p>
+    <w:p>
+      <w:pPr>
+        <w:pStyle w:val="ListParagraph"/>
+        <w:numPr>
+          <w:ilvl w:val="2"/>
+          <w:numId w:val="1"/>
+        </w:numPr>
+        <w:rPr>
+          <w:color w:val="FF0000"/>
+        </w:rPr>
+      </w:pPr>
+      <w:r>
+        <w:rPr>
+          <w:color w:val="FF0000"/>
+        </w:rPr>
+        <w:t>Comment on space charge effects</w:t>
+      </w:r>
+    </w:p>
+    <w:p>
+      <w:pPr>
+        <w:pStyle w:val="ListParagraph"/>
+        <w:numPr>
+          <w:ilvl w:val="1"/>
+          <w:numId w:val="1"/>
+        </w:numPr>
+        <w:rPr>
+          <w:color w:val="FF0000"/>
+        </w:rPr>
+      </w:pPr>
+      <w:r>
+        <w:rPr>
+          <w:color w:val="FF0000"/>
+        </w:rPr>
+        <w:t xml:space="preserve">PIC simulation of </w:t>
+      </w:r>
+      <w:r>
+        <w:rPr>
+          <w:color w:val="FF0000"/>
+        </w:rPr>
+        <w:t xml:space="preserve">full </w:t>
+      </w:r>
+      <w:r>
+        <w:rPr>
+          <w:color w:val="FF0000"/>
+        </w:rPr>
+        <w:t>planned experiment</w:t>
+      </w:r>
+    </w:p>
+    <w:p>
+      <w:pPr>
+        <w:pStyle w:val="ListParagraph"/>
+        <w:numPr>
+          <w:ilvl w:val="1"/>
+          <w:numId w:val="1"/>
+        </w:numPr>
+      </w:pPr>
+      <w:r>
+        <w:t>Experimental Plans</w:t>
+      </w:r>
+    </w:p>
+    <w:p>
+      <w:pPr>
+        <w:pStyle w:val="ListParagraph"/>
+        <w:numPr>
+          <w:ilvl w:val="2"/>
+          <w:numId w:val="1"/>
+        </w:numPr>
+      </w:pPr>
+      <w:r>
+        <w:t>Magnet mount, magnet lay-out (approximating 1/beta^3)</w:t>
+      </w:r>
+    </w:p>
+    <w:p>
+      <w:pPr>
+        <w:pStyle w:val="ListParagraph"/>
+        <w:numPr>
+          <w:ilvl w:val="1"/>
+          <w:numId w:val="1"/>
+        </w:numPr>
+      </w:pPr>
+      <w:r>
+        <w:t>Comment on high space charge (Lund’s class)</w:t>
+      </w:r>
+    </w:p>
+    <w:p>
+      <w:pPr>
+        <w:pStyle w:val="ListParagraph"/>
+        <w:numPr>
+          <w:ilvl w:val="0"/>
+          <w:numId w:val="1"/>
+        </w:numPr>
+      </w:pPr>
+      <w:r>
+        <w:t>N4 octupole lattice [HB paper]</w:t>
+      </w:r>
+    </w:p>
+    <w:p>
+      <w:pPr>
+        <w:pStyle w:val="ListParagraph"/>
+        <w:numPr>
+          <w:ilvl w:val="1"/>
+          <w:numId w:val="1"/>
+        </w:numPr>
+      </w:pPr>
+      <w:r>
+        <w:t>Simulations</w:t>
+      </w:r>
+    </w:p>
+    <w:p>
+      <w:pPr>
+        <w:pStyle w:val="ListParagraph"/>
+        <w:numPr>
+          <w:ilvl w:val="2"/>
+          <w:numId w:val="1"/>
+        </w:numPr>
+      </w:pPr>
+      <w:r>
+        <w:t>Invariant tracking</w:t>
+      </w:r>
+    </w:p>
+    <w:p>
+      <w:pPr>
+        <w:pStyle w:val="ListParagraph"/>
+        <w:numPr>
+          <w:ilvl w:val="2"/>
+          <w:numId w:val="1"/>
+        </w:numPr>
+      </w:pPr>
+      <w:r>
+        <w:t>Frequency map analysis [old research update]</w:t>
+      </w:r>
+    </w:p>
+    <w:p>
+      <w:pPr>
+        <w:pStyle w:val="ListParagraph"/>
+        <w:numPr>
+          <w:ilvl w:val="2"/>
+          <w:numId w:val="1"/>
+        </w:numPr>
+        <w:rPr>
+          <w:color w:val="000000" w:themeColor="text1"/>
+        </w:rPr>
+      </w:pPr>
+      <w:r>
+        <w:rPr>
+          <w:color w:val="000000" w:themeColor="text1"/>
+        </w:rPr>
+        <w:t>Halo Mitigation [UMER DOE renewal]</w:t>
+      </w:r>
+    </w:p>
+    <w:p>
+      <w:pPr>
+        <w:pStyle w:val="ListParagraph"/>
+        <w:numPr>
+          <w:ilvl w:val="1"/>
+          <w:numId w:val="1"/>
+        </w:numPr>
+      </w:pPr>
+      <w:r>
+        <w:t>Experiments</w:t>
+      </w:r>
+    </w:p>
+    <w:p>
+      <w:pPr>
+        <w:pStyle w:val="ListParagraph"/>
+        <w:numPr>
+          <w:ilvl w:val="2"/>
+          <w:numId w:val="1"/>
+        </w:numPr>
+      </w:pPr>
+      <w:r>
+        <w:t>Compare tune scan simulation + experiment</w:t>
+      </w:r>
+    </w:p>
+    <w:p>
+      <w:pPr>
+        <w:pStyle w:val="ListParagraph"/>
+        <w:numPr>
+          <w:ilvl w:val="2"/>
+          <w:numId w:val="1"/>
+        </w:numPr>
+        <w:rPr>
+          <w:color w:val="FF0000"/>
+        </w:rPr>
+      </w:pPr>
+      <w:r>
+        <w:rPr>
+          <w:color w:val="FF0000"/>
+        </w:rPr>
+        <w:t>Update tune map</w:t>
+      </w:r>
+    </w:p>
+    <w:p>
+      <w:pPr>
+        <w:pStyle w:val="ListParagraph"/>
+        <w:numPr>
+          <w:ilvl w:val="0"/>
+          <w:numId w:val="1"/>
+        </w:numPr>
+      </w:pPr>
+      <w:r>
+        <w:t>Future work</w:t>
+      </w:r>
+    </w:p>
+    <w:p>
+      <w:pPr>
+        <w:pStyle w:val="ListParagraph"/>
+        <w:numPr>
+          <w:ilvl w:val="1"/>
+          <w:numId w:val="1"/>
+        </w:numPr>
+      </w:pPr>
+      <w:r>
+        <w:t>NLO experiments</w:t>
+      </w:r>
+    </w:p>
+    <w:p>
+      <w:pPr>
+        <w:pStyle w:val="ListParagraph"/>
+        <w:numPr>
+          <w:ilvl w:val="1"/>
+          <w:numId w:val="1"/>
+        </w:numPr>
+      </w:pPr>
+      <w:r>
+        <w:t>Extraction Section</w:t>
+      </w:r>
+      <w:r>
+        <w:t xml:space="preserve"> Design</w:t>
+      </w:r>
+      <w:r>
+        <w:t xml:space="preserve"> [Report written]</w:t>
+      </w:r>
+    </w:p>
+    <w:p>
+      <w:pPr>
+        <w:pStyle w:val="ListParagraph"/>
+        <w:numPr>
+          <w:ilvl w:val="0"/>
+          <w:numId w:val="1"/>
+        </w:numPr>
+      </w:pPr>
+      <w:r>
+        <w:t>Appendices</w:t>
+      </w:r>
+    </w:p>
+    <w:p>
+      <w:pPr>
+        <w:pStyle w:val="ListParagraph"/>
+        <w:numPr>
+          <w:ilvl w:val="1"/>
+          <w:numId w:val="1"/>
+        </w:numPr>
+        <w:rPr>
+          <w:color w:val="FF0000"/>
+        </w:rPr>
+      </w:pPr>
+      <w:r>
+        <w:rPr>
+          <w:color w:val="FF0000"/>
+        </w:rPr>
+        <w:t>Derivation of Normalized Hamiltonian</w:t>
+      </w:r>
+    </w:p>
+    <w:p>
+      <w:pPr>
+        <w:pStyle w:val="ListParagraph"/>
+        <w:numPr>
+          <w:ilvl w:val="1"/>
+          <w:numId w:val="1"/>
+        </w:numPr>
+      </w:pPr>
+      <w:r>
+        <w:t>VRUMER</w:t>
+      </w:r>
+    </w:p>
+    <w:p>
+      <w:pPr>
+        <w:pStyle w:val="ListParagraph"/>
+        <w:numPr>
+          <w:ilvl w:val="1"/>
+          <w:numId w:val="1"/>
+        </w:numPr>
+      </w:pPr>
+      <w:r>
+        <w:lastRenderedPageBreak/>
+        <w:t>Tune scan software</w:t>
+      </w:r>
+    </w:p>
+    <w:p>
+      <w:pPr>
+        <w:pStyle w:val="ListParagraph"/>
+        <w:numPr>
+          <w:ilvl w:val="1"/>
+          <w:numId w:val="1"/>
+        </w:numPr>
+      </w:pPr>
+      <w:r>
+        <w:t>Simulation</w:t>
+      </w:r>
       <w:r>
         <w:t xml:space="preserve"> decks: </w:t>
       </w:r>
@@ -1353,6 +1360,30 @@
       </w:r>
       <w:r>
         <w:t>Elegant decks</w:t>
+      </w:r>
+    </w:p>
+    <w:p>
+      <w:pPr>
+        <w:pStyle w:val="ListParagraph"/>
+        <w:numPr>
+          <w:ilvl w:val="1"/>
+          <w:numId w:val="1"/>
+        </w:numPr>
+      </w:pPr>
+      <w:r>
+        <w:t>How to steer</w:t>
+      </w:r>
+    </w:p>
+    <w:p>
+      <w:pPr>
+        <w:pStyle w:val="ListParagraph"/>
+        <w:numPr>
+          <w:ilvl w:val="1"/>
+          <w:numId w:val="1"/>
+        </w:numPr>
+      </w:pPr>
+      <w:r>
+        <w:t>How to quad-as-BPM</w:t>
       </w:r>
     </w:p>
     <w:tbl>
@@ -1372,7 +1403,6 @@
           </w:tcPr>
           <w:p>
             <w:r>
-              <w:lastRenderedPageBreak/>
               <w:t>Week</w:t>
             </w:r>
           </w:p>
@@ -2564,7 +2594,7 @@
   <a:extraClrSchemeLst/>
   <a:extLst>
     <a:ext uri="{05A4C25C-085E-4340-85A3-A5531E510DB2}">
-      <thm15:themeFamily xmlns="" xmlns:thm15="http://schemas.microsoft.com/office/thememl/2012/main" name="Office Theme" id="{62F939B6-93AF-4DB8-9C6B-D6C7DFDC589F}" vid="{4A3C46E8-61CC-4603-A589-7422A47A8E4A}"/>
+      <thm15:themeFamily xmlns:thm15="http://schemas.microsoft.com/office/thememl/2012/main" xmlns="" name="Office Theme" id="{62F939B6-93AF-4DB8-9C6B-D6C7DFDC589F}" vid="{4A3C46E8-61CC-4603-A589-7422A47A8E4A}"/>
     </a:ext>
   </a:extLst>
 </a:theme>

</xml_diff>

<commit_message>
re-org chapters re:tim input
</commit_message>
<xml_diff>
--- a/Thesis_Outline.docx
+++ b/Thesis_Outline.docx
@@ -83,6 +83,9 @@
         </w:numPr>
       </w:pPr>
       <w:r>
+        <w:t xml:space="preserve">UMER </w:t>
+      </w:r>
+      <w:r>
         <w:t>Apparatus</w:t>
       </w:r>
     </w:p>
@@ -222,6 +225,90 @@
       <w:pPr>
         <w:pStyle w:val="ListParagraph"/>
         <w:numPr>
+          <w:ilvl w:val="1"/>
+          <w:numId w:val="1"/>
+        </w:numPr>
+      </w:pPr>
+      <w:r>
+        <w:t>Diagnostics</w:t>
+      </w:r>
+    </w:p>
+    <w:p>
+      <w:pPr>
+        <w:pStyle w:val="ListParagraph"/>
+        <w:numPr>
+          <w:ilvl w:val="2"/>
+          <w:numId w:val="1"/>
+        </w:numPr>
+      </w:pPr>
+      <w:r>
+        <w:t>Beam Position Monitor</w:t>
+      </w:r>
+    </w:p>
+    <w:p>
+      <w:pPr>
+        <w:pStyle w:val="ListParagraph"/>
+        <w:numPr>
+          <w:ilvl w:val="2"/>
+          <w:numId w:val="1"/>
+        </w:numPr>
+      </w:pPr>
+      <w:r>
+        <w:t>Wall Current Monitor</w:t>
+      </w:r>
+    </w:p>
+    <w:p>
+      <w:pPr>
+        <w:pStyle w:val="ListParagraph"/>
+        <w:numPr>
+          <w:ilvl w:val="2"/>
+          <w:numId w:val="1"/>
+        </w:numPr>
+      </w:pPr>
+      <w:r>
+        <w:t>Transverse Imaging</w:t>
+      </w:r>
+    </w:p>
+    <w:p>
+      <w:pPr>
+        <w:pStyle w:val="ListParagraph"/>
+        <w:numPr>
+          <w:ilvl w:val="1"/>
+          <w:numId w:val="1"/>
+        </w:numPr>
+      </w:pPr>
+      <w:r>
+        <w:t>Measurement Techniques</w:t>
+      </w:r>
+    </w:p>
+    <w:p>
+      <w:pPr>
+        <w:pStyle w:val="ListParagraph"/>
+        <w:numPr>
+          <w:ilvl w:val="2"/>
+          <w:numId w:val="1"/>
+        </w:numPr>
+      </w:pPr>
+      <w:r>
+        <w:t>Quad-as-BPM</w:t>
+      </w:r>
+    </w:p>
+    <w:p>
+      <w:pPr>
+        <w:pStyle w:val="ListParagraph"/>
+        <w:numPr>
+          <w:ilvl w:val="2"/>
+          <w:numId w:val="1"/>
+        </w:numPr>
+      </w:pPr>
+      <w:r>
+        <w:t>Tune Scan</w:t>
+      </w:r>
+    </w:p>
+    <w:p>
+      <w:pPr>
+        <w:pStyle w:val="ListParagraph"/>
+        <w:numPr>
           <w:ilvl w:val="0"/>
           <w:numId w:val="1"/>
         </w:numPr>
@@ -545,7 +632,798 @@
         </w:numPr>
       </w:pPr>
       <w:r>
+        <w:lastRenderedPageBreak/>
         <w:t>DC [UMER note, IOTA workshop]</w:t>
+      </w:r>
+    </w:p>
+    <w:p>
+      <w:pPr>
+        <w:pStyle w:val="ListParagraph"/>
+        <w:numPr>
+          <w:ilvl w:val="0"/>
+          <w:numId w:val="1"/>
+        </w:numPr>
+      </w:pPr>
+      <w:r>
+        <w:t>Steering Correction</w:t>
+      </w:r>
+    </w:p>
+    <w:p>
+      <w:pPr>
+        <w:pStyle w:val="ListParagraph"/>
+        <w:numPr>
+          <w:ilvl w:val="1"/>
+          <w:numId w:val="1"/>
+        </w:numPr>
+        <w:rPr>
+          <w:color w:val="BFBFBF" w:themeColor="background1" w:themeShade="BF"/>
+        </w:rPr>
+      </w:pPr>
+      <w:r>
+        <w:rPr>
+          <w:color w:val="BFBFBF" w:themeColor="background1" w:themeShade="BF"/>
+        </w:rPr>
+        <w:t>Justification</w:t>
+      </w:r>
+    </w:p>
+    <w:p>
+      <w:pPr>
+        <w:pStyle w:val="ListParagraph"/>
+        <w:numPr>
+          <w:ilvl w:val="1"/>
+          <w:numId w:val="1"/>
+        </w:numPr>
+      </w:pPr>
+      <w:r>
+        <w:t>Summary: UMER realignment</w:t>
+      </w:r>
+    </w:p>
+    <w:p>
+      <w:pPr>
+        <w:pStyle w:val="ListParagraph"/>
+        <w:numPr>
+          <w:ilvl w:val="1"/>
+          <w:numId w:val="1"/>
+        </w:numPr>
+        <w:rPr>
+          <w:color w:val="BFBFBF" w:themeColor="background1" w:themeShade="BF"/>
+        </w:rPr>
+      </w:pPr>
+      <w:r>
+        <w:rPr>
+          <w:color w:val="BFBFBF" w:themeColor="background1" w:themeShade="BF"/>
+        </w:rPr>
+        <w:t>VRUMER study for convergent steering algorithm</w:t>
+      </w:r>
+    </w:p>
+    <w:p>
+      <w:pPr>
+        <w:pStyle w:val="ListParagraph"/>
+        <w:numPr>
+          <w:ilvl w:val="2"/>
+          <w:numId w:val="1"/>
+        </w:numPr>
+        <w:rPr>
+          <w:color w:val="BFBFBF" w:themeColor="background1" w:themeShade="BF"/>
+        </w:rPr>
+      </w:pPr>
+      <w:r>
+        <w:rPr>
+          <w:color w:val="BFBFBF" w:themeColor="background1" w:themeShade="BF"/>
+        </w:rPr>
+        <w:t>Horizontal [UMER tech note]</w:t>
+      </w:r>
+    </w:p>
+    <w:p>
+      <w:pPr>
+        <w:pStyle w:val="ListParagraph"/>
+        <w:numPr>
+          <w:ilvl w:val="2"/>
+          <w:numId w:val="1"/>
+        </w:numPr>
+        <w:rPr>
+          <w:color w:val="BFBFBF" w:themeColor="background1" w:themeShade="BF"/>
+        </w:rPr>
+      </w:pPr>
+      <w:r>
+        <w:rPr>
+          <w:color w:val="BFBFBF" w:themeColor="background1" w:themeShade="BF"/>
+        </w:rPr>
+        <w:t>Vertical</w:t>
+      </w:r>
+    </w:p>
+    <w:p>
+      <w:pPr>
+        <w:pStyle w:val="ListParagraph"/>
+        <w:numPr>
+          <w:ilvl w:val="3"/>
+          <w:numId w:val="1"/>
+        </w:numPr>
+      </w:pPr>
+      <w:r>
+        <w:t xml:space="preserve">SSV </w:t>
+      </w:r>
+      <w:proofErr w:type="spellStart"/>
+      <w:r>
+        <w:t>steerer</w:t>
+      </w:r>
+      <w:proofErr w:type="spellEnd"/>
+      <w:r>
+        <w:t xml:space="preserve"> upgrade</w:t>
+      </w:r>
+    </w:p>
+    <w:p>
+      <w:pPr>
+        <w:pStyle w:val="ListParagraph"/>
+        <w:numPr>
+          <w:ilvl w:val="4"/>
+          <w:numId w:val="1"/>
+        </w:numPr>
+      </w:pPr>
+      <w:r>
+        <w:t>Rotating Coil measurement</w:t>
+      </w:r>
+    </w:p>
+    <w:p>
+      <w:pPr>
+        <w:pStyle w:val="ListParagraph"/>
+        <w:numPr>
+          <w:ilvl w:val="1"/>
+          <w:numId w:val="1"/>
+        </w:numPr>
+        <w:rPr>
+          <w:strike/>
+          <w:color w:val="FF0000"/>
+        </w:rPr>
+      </w:pPr>
+      <w:r>
+        <w:rPr>
+          <w:strike/>
+          <w:color w:val="FF0000"/>
+        </w:rPr>
+        <w:t>Response matrix with VRUMER?</w:t>
+      </w:r>
+    </w:p>
+    <w:p>
+      <w:pPr>
+        <w:pStyle w:val="ListParagraph"/>
+        <w:numPr>
+          <w:ilvl w:val="1"/>
+          <w:numId w:val="1"/>
+        </w:numPr>
+        <w:rPr>
+          <w:color w:val="BFBFBF" w:themeColor="background1" w:themeShade="BF"/>
+        </w:rPr>
+      </w:pPr>
+      <w:r>
+        <w:rPr>
+          <w:color w:val="BFBFBF" w:themeColor="background1" w:themeShade="BF"/>
+        </w:rPr>
+        <w:t>Steering algorithms and procedure</w:t>
+      </w:r>
+      <w:r>
+        <w:rPr>
+          <w:color w:val="BFBFBF" w:themeColor="background1" w:themeShade="BF"/>
+        </w:rPr>
+        <w:t xml:space="preserve"> [UMER tech note]</w:t>
+      </w:r>
+    </w:p>
+    <w:p>
+      <w:pPr>
+        <w:pStyle w:val="ListParagraph"/>
+        <w:numPr>
+          <w:ilvl w:val="2"/>
+          <w:numId w:val="1"/>
+        </w:numPr>
+      </w:pPr>
+      <w:r>
+        <w:t xml:space="preserve">Injection and closing ring (2D scans): brute force vs. gradient descent. </w:t>
+      </w:r>
+    </w:p>
+    <w:p>
+      <w:pPr>
+        <w:pStyle w:val="ListParagraph"/>
+        <w:numPr>
+          <w:ilvl w:val="1"/>
+          <w:numId w:val="1"/>
+        </w:numPr>
+      </w:pPr>
+      <w:r>
+        <w:t>Experimental results</w:t>
+      </w:r>
+      <w:r>
+        <w:t xml:space="preserve"> (need to update w/ factor of 2) </w:t>
+      </w:r>
+    </w:p>
+    <w:p>
+      <w:pPr>
+        <w:pStyle w:val="ListParagraph"/>
+        <w:numPr>
+          <w:ilvl w:val="1"/>
+          <w:numId w:val="1"/>
+        </w:numPr>
+      </w:pPr>
+      <w:r>
+        <w:t>Continued work: Helmholtz coils</w:t>
+      </w:r>
+    </w:p>
+    <w:p>
+      <w:pPr>
+        <w:pStyle w:val="ListParagraph"/>
+        <w:numPr>
+          <w:ilvl w:val="0"/>
+          <w:numId w:val="1"/>
+        </w:numPr>
+      </w:pPr>
+      <w:r>
+        <w:t>Quasi-integrable Octupole Lattice</w:t>
+      </w:r>
+    </w:p>
+    <w:p>
+      <w:pPr>
+        <w:pStyle w:val="ListParagraph"/>
+        <w:numPr>
+          <w:ilvl w:val="1"/>
+          <w:numId w:val="1"/>
+        </w:numPr>
+      </w:pPr>
+      <w:r>
+        <w:t>Toy Model</w:t>
+      </w:r>
+    </w:p>
+    <w:p>
+      <w:pPr>
+        <w:pStyle w:val="ListParagraph"/>
+        <w:numPr>
+          <w:ilvl w:val="2"/>
+          <w:numId w:val="1"/>
+        </w:numPr>
+      </w:pPr>
+      <w:r>
+        <w:t>Frequency Map Analysis</w:t>
+      </w:r>
+      <w:r>
+        <w:t xml:space="preserve"> [FNAL summary note]</w:t>
+      </w:r>
+    </w:p>
+    <w:p>
+      <w:pPr>
+        <w:pStyle w:val="ListParagraph"/>
+        <w:numPr>
+          <w:ilvl w:val="2"/>
+          <w:numId w:val="1"/>
+        </w:numPr>
+      </w:pPr>
+      <w:r>
+        <w:t>Halo Mitigation</w:t>
+      </w:r>
+      <w:r>
+        <w:t xml:space="preserve"> [early simulations, ‘14]</w:t>
+      </w:r>
+    </w:p>
+    <w:p>
+      <w:pPr>
+        <w:pStyle w:val="ListParagraph"/>
+        <w:numPr>
+          <w:ilvl w:val="2"/>
+          <w:numId w:val="1"/>
+        </w:numPr>
+        <w:rPr>
+          <w:color w:val="FF0000"/>
+        </w:rPr>
+      </w:pPr>
+      <w:r>
+        <w:rPr>
+          <w:color w:val="FF0000"/>
+        </w:rPr>
+        <w:t>Invariant tracking [Did I do this?]</w:t>
+      </w:r>
+    </w:p>
+    <w:p>
+      <w:pPr>
+        <w:pStyle w:val="ListParagraph"/>
+        <w:numPr>
+          <w:ilvl w:val="2"/>
+          <w:numId w:val="1"/>
+        </w:numPr>
+      </w:pPr>
+      <w:r>
+        <w:t xml:space="preserve">Error analysis </w:t>
+      </w:r>
+    </w:p>
+    <w:p>
+      <w:pPr>
+        <w:pStyle w:val="ListParagraph"/>
+        <w:numPr>
+          <w:ilvl w:val="3"/>
+          <w:numId w:val="1"/>
+        </w:numPr>
+        <w:rPr>
+          <w:color w:val="BFBFBF" w:themeColor="background1" w:themeShade="BF"/>
+        </w:rPr>
+      </w:pPr>
+      <w:r>
+        <w:rPr>
+          <w:color w:val="BFBFBF" w:themeColor="background1" w:themeShade="BF"/>
+        </w:rPr>
+        <w:t>Steering</w:t>
+      </w:r>
+    </w:p>
+    <w:p>
+      <w:pPr>
+        <w:pStyle w:val="ListParagraph"/>
+        <w:numPr>
+          <w:ilvl w:val="3"/>
+          <w:numId w:val="1"/>
+        </w:numPr>
+      </w:pPr>
+      <w:r>
+        <w:t>Beta function, phase error</w:t>
+      </w:r>
+    </w:p>
+    <w:p>
+      <w:pPr>
+        <w:pStyle w:val="ListParagraph"/>
+        <w:numPr>
+          <w:ilvl w:val="3"/>
+          <w:numId w:val="1"/>
+        </w:numPr>
+      </w:pPr>
+      <w:r>
+        <w:t>Space Charge</w:t>
+      </w:r>
+    </w:p>
+    <w:p>
+      <w:pPr>
+        <w:pStyle w:val="ListParagraph"/>
+        <w:numPr>
+          <w:ilvl w:val="1"/>
+          <w:numId w:val="1"/>
+        </w:numPr>
+      </w:pPr>
+      <w:r>
+        <w:t>Matching w/ Elegant, WARP [NAPAC paper]</w:t>
+      </w:r>
+    </w:p>
+    <w:p>
+      <w:pPr>
+        <w:pStyle w:val="ListParagraph"/>
+        <w:numPr>
+          <w:ilvl w:val="2"/>
+          <w:numId w:val="1"/>
+        </w:numPr>
+      </w:pPr>
+      <w:r>
+        <w:t>Different Edge-focusing models; effect of edge focusing in match</w:t>
+      </w:r>
+    </w:p>
+    <w:p>
+      <w:pPr>
+        <w:pStyle w:val="ListParagraph"/>
+        <w:numPr>
+          <w:ilvl w:val="2"/>
+          <w:numId w:val="1"/>
+        </w:numPr>
+      </w:pPr>
+      <w:r>
+        <w:t>Approach to empirical matching</w:t>
+      </w:r>
+    </w:p>
+    <w:p>
+      <w:pPr>
+        <w:pStyle w:val="ListParagraph"/>
+        <w:numPr>
+          <w:ilvl w:val="2"/>
+          <w:numId w:val="1"/>
+        </w:numPr>
+      </w:pPr>
+      <w:r>
+        <w:t>Show possible match for beam (Elegant)</w:t>
+      </w:r>
+    </w:p>
+    <w:p>
+      <w:pPr>
+        <w:pStyle w:val="ListParagraph"/>
+        <w:numPr>
+          <w:ilvl w:val="2"/>
+          <w:numId w:val="1"/>
+        </w:numPr>
+        <w:rPr>
+          <w:color w:val="FF0000"/>
+        </w:rPr>
+      </w:pPr>
+      <w:r>
+        <w:rPr>
+          <w:color w:val="FF0000"/>
+        </w:rPr>
+        <w:t>Show match in WARP</w:t>
+      </w:r>
+    </w:p>
+    <w:p>
+      <w:pPr>
+        <w:pStyle w:val="ListParagraph"/>
+        <w:numPr>
+          <w:ilvl w:val="3"/>
+          <w:numId w:val="1"/>
+        </w:numPr>
+        <w:rPr>
+          <w:color w:val="FF0000"/>
+        </w:rPr>
+      </w:pPr>
+      <w:r>
+        <w:rPr>
+          <w:color w:val="FF0000"/>
+        </w:rPr>
+        <w:t>Dipole edge focusing; Possible experimental bench-marking (</w:t>
+      </w:r>
+      <w:proofErr w:type="spellStart"/>
+      <w:r>
+        <w:rPr>
+          <w:color w:val="FF0000"/>
+        </w:rPr>
+        <w:t>Levon</w:t>
+      </w:r>
+      <w:proofErr w:type="spellEnd"/>
+      <w:r>
+        <w:rPr>
+          <w:color w:val="FF0000"/>
+        </w:rPr>
+        <w:t>)</w:t>
+      </w:r>
+    </w:p>
+    <w:p>
+      <w:pPr>
+        <w:pStyle w:val="ListParagraph"/>
+        <w:numPr>
+          <w:ilvl w:val="2"/>
+          <w:numId w:val="1"/>
+        </w:numPr>
+        <w:rPr>
+          <w:color w:val="000000" w:themeColor="text1"/>
+        </w:rPr>
+      </w:pPr>
+      <w:r>
+        <w:rPr>
+          <w:color w:val="000000" w:themeColor="text1"/>
+        </w:rPr>
+        <w:t>Mention solenoid focusing [FNAL visit]</w:t>
+      </w:r>
+    </w:p>
+    <w:p>
+      <w:pPr>
+        <w:pStyle w:val="ListParagraph"/>
+        <w:numPr>
+          <w:ilvl w:val="2"/>
+          <w:numId w:val="1"/>
+        </w:numPr>
+        <w:rPr>
+          <w:color w:val="000000" w:themeColor="text1"/>
+        </w:rPr>
+      </w:pPr>
+      <w:r>
+        <w:rPr>
+          <w:color w:val="000000" w:themeColor="text1"/>
+        </w:rPr>
+        <w:t xml:space="preserve">Error analysis: </w:t>
+      </w:r>
+      <w:r>
+        <w:rPr>
+          <w:color w:val="000000" w:themeColor="text1"/>
+        </w:rPr>
+        <w:t>Sensitivity to quadrupole errors</w:t>
+      </w:r>
+    </w:p>
+    <w:p>
+      <w:pPr>
+        <w:pStyle w:val="ListParagraph"/>
+        <w:numPr>
+          <w:ilvl w:val="2"/>
+          <w:numId w:val="1"/>
+        </w:numPr>
+        <w:rPr>
+          <w:color w:val="FF0000"/>
+        </w:rPr>
+      </w:pPr>
+      <w:r>
+        <w:rPr>
+          <w:color w:val="FF0000"/>
+        </w:rPr>
+        <w:t>Comment on dispersion; chromaticity</w:t>
+      </w:r>
+    </w:p>
+    <w:p>
+      <w:pPr>
+        <w:pStyle w:val="ListParagraph"/>
+        <w:numPr>
+          <w:ilvl w:val="2"/>
+          <w:numId w:val="1"/>
+        </w:numPr>
+        <w:rPr>
+          <w:color w:val="FF0000"/>
+        </w:rPr>
+      </w:pPr>
+      <w:r>
+        <w:rPr>
+          <w:color w:val="FF0000"/>
+        </w:rPr>
+        <w:t>Comment on space charge effects</w:t>
+      </w:r>
+    </w:p>
+    <w:p>
+      <w:pPr>
+        <w:pStyle w:val="ListParagraph"/>
+        <w:numPr>
+          <w:ilvl w:val="1"/>
+          <w:numId w:val="1"/>
+        </w:numPr>
+        <w:rPr>
+          <w:color w:val="FF0000"/>
+        </w:rPr>
+      </w:pPr>
+      <w:r>
+        <w:rPr>
+          <w:color w:val="FF0000"/>
+        </w:rPr>
+        <w:t xml:space="preserve">PIC simulation of </w:t>
+      </w:r>
+      <w:r>
+        <w:rPr>
+          <w:color w:val="FF0000"/>
+        </w:rPr>
+        <w:t xml:space="preserve">full </w:t>
+      </w:r>
+      <w:r>
+        <w:rPr>
+          <w:color w:val="FF0000"/>
+        </w:rPr>
+        <w:t>planned experiment</w:t>
+      </w:r>
+    </w:p>
+    <w:p>
+      <w:pPr>
+        <w:pStyle w:val="ListParagraph"/>
+        <w:numPr>
+          <w:ilvl w:val="1"/>
+          <w:numId w:val="1"/>
+        </w:numPr>
+      </w:pPr>
+      <w:r>
+        <w:t>Experimental Plans</w:t>
+      </w:r>
+    </w:p>
+    <w:p>
+      <w:pPr>
+        <w:pStyle w:val="ListParagraph"/>
+        <w:numPr>
+          <w:ilvl w:val="2"/>
+          <w:numId w:val="1"/>
+        </w:numPr>
+      </w:pPr>
+      <w:r>
+        <w:t>Magnet mount, magnet lay-out (approximating 1/beta^3)</w:t>
+      </w:r>
+    </w:p>
+    <w:p>
+      <w:pPr>
+        <w:pStyle w:val="ListParagraph"/>
+        <w:numPr>
+          <w:ilvl w:val="1"/>
+          <w:numId w:val="1"/>
+        </w:numPr>
+      </w:pPr>
+      <w:r>
+        <w:t>Comment on high space charge (Lund’s class)</w:t>
+      </w:r>
+    </w:p>
+    <w:p>
+      <w:pPr>
+        <w:pStyle w:val="ListParagraph"/>
+        <w:numPr>
+          <w:ilvl w:val="0"/>
+          <w:numId w:val="1"/>
+        </w:numPr>
+      </w:pPr>
+      <w:r>
+        <w:t>N4 octupole lattice [HB paper]</w:t>
+      </w:r>
+    </w:p>
+    <w:p>
+      <w:pPr>
+        <w:pStyle w:val="ListParagraph"/>
+        <w:numPr>
+          <w:ilvl w:val="1"/>
+          <w:numId w:val="1"/>
+        </w:numPr>
+      </w:pPr>
+      <w:r>
+        <w:t>Simulations</w:t>
+      </w:r>
+    </w:p>
+    <w:p>
+      <w:pPr>
+        <w:pStyle w:val="ListParagraph"/>
+        <w:numPr>
+          <w:ilvl w:val="2"/>
+          <w:numId w:val="1"/>
+        </w:numPr>
+      </w:pPr>
+      <w:r>
+        <w:t>Invariant tracking</w:t>
+      </w:r>
+    </w:p>
+    <w:p>
+      <w:pPr>
+        <w:pStyle w:val="ListParagraph"/>
+        <w:numPr>
+          <w:ilvl w:val="2"/>
+          <w:numId w:val="1"/>
+        </w:numPr>
+      </w:pPr>
+      <w:r>
+        <w:t>Frequency map analysis [old research update]</w:t>
+      </w:r>
+    </w:p>
+    <w:p>
+      <w:pPr>
+        <w:pStyle w:val="ListParagraph"/>
+        <w:numPr>
+          <w:ilvl w:val="2"/>
+          <w:numId w:val="1"/>
+        </w:numPr>
+        <w:rPr>
+          <w:color w:val="000000" w:themeColor="text1"/>
+        </w:rPr>
+      </w:pPr>
+      <w:r>
+        <w:rPr>
+          <w:color w:val="000000" w:themeColor="text1"/>
+        </w:rPr>
+        <w:t>Halo Mitigation [UMER DOE renewal]</w:t>
+      </w:r>
+    </w:p>
+    <w:p>
+      <w:pPr>
+        <w:pStyle w:val="ListParagraph"/>
+        <w:numPr>
+          <w:ilvl w:val="1"/>
+          <w:numId w:val="1"/>
+        </w:numPr>
+      </w:pPr>
+      <w:r>
+        <w:t>Experiments</w:t>
+      </w:r>
+    </w:p>
+    <w:p>
+      <w:pPr>
+        <w:pStyle w:val="ListParagraph"/>
+        <w:numPr>
+          <w:ilvl w:val="2"/>
+          <w:numId w:val="1"/>
+        </w:numPr>
+      </w:pPr>
+      <w:r>
+        <w:t>Compare tune scan simulation + experiment</w:t>
+      </w:r>
+    </w:p>
+    <w:p>
+      <w:pPr>
+        <w:pStyle w:val="ListParagraph"/>
+        <w:numPr>
+          <w:ilvl w:val="2"/>
+          <w:numId w:val="1"/>
+        </w:numPr>
+        <w:rPr>
+          <w:color w:val="FF0000"/>
+        </w:rPr>
+      </w:pPr>
+      <w:r>
+        <w:rPr>
+          <w:color w:val="FF0000"/>
+        </w:rPr>
+        <w:lastRenderedPageBreak/>
+        <w:t>Update tune map</w:t>
+      </w:r>
+    </w:p>
+    <w:p>
+      <w:pPr>
+        <w:pStyle w:val="ListParagraph"/>
+        <w:numPr>
+          <w:ilvl w:val="0"/>
+          <w:numId w:val="1"/>
+        </w:numPr>
+      </w:pPr>
+      <w:r>
+        <w:t>Future work</w:t>
+      </w:r>
+    </w:p>
+    <w:p>
+      <w:pPr>
+        <w:pStyle w:val="ListParagraph"/>
+        <w:numPr>
+          <w:ilvl w:val="1"/>
+          <w:numId w:val="1"/>
+        </w:numPr>
+      </w:pPr>
+      <w:r>
+        <w:t>NLO experiments</w:t>
+      </w:r>
+    </w:p>
+    <w:p>
+      <w:pPr>
+        <w:pStyle w:val="ListParagraph"/>
+        <w:numPr>
+          <w:ilvl w:val="1"/>
+          <w:numId w:val="1"/>
+        </w:numPr>
+      </w:pPr>
+      <w:r>
+        <w:t>Extraction Section</w:t>
+      </w:r>
+      <w:r>
+        <w:t xml:space="preserve"> Design</w:t>
+      </w:r>
+      <w:r>
+        <w:t xml:space="preserve"> [Report written]</w:t>
+      </w:r>
+    </w:p>
+    <w:p>
+      <w:pPr>
+        <w:pStyle w:val="ListParagraph"/>
+        <w:numPr>
+          <w:ilvl w:val="0"/>
+          <w:numId w:val="1"/>
+        </w:numPr>
+      </w:pPr>
+      <w:r>
+        <w:t>Appendices</w:t>
+      </w:r>
+    </w:p>
+    <w:p>
+      <w:pPr>
+        <w:pStyle w:val="ListParagraph"/>
+        <w:numPr>
+          <w:ilvl w:val="0"/>
+          <w:numId w:val="2"/>
+        </w:numPr>
+      </w:pPr>
+      <w:r>
+        <w:t>Implementation of quad-as-BPM technique</w:t>
+      </w:r>
+    </w:p>
+    <w:p>
+      <w:pPr>
+        <w:pStyle w:val="ListParagraph"/>
+        <w:numPr>
+          <w:ilvl w:val="0"/>
+          <w:numId w:val="2"/>
+        </w:numPr>
+      </w:pPr>
+      <w:r>
+        <w:t>Implementation of quad-centering steering</w:t>
+      </w:r>
+    </w:p>
+    <w:p>
+      <w:pPr>
+        <w:pStyle w:val="ListParagraph"/>
+        <w:numPr>
+          <w:ilvl w:val="0"/>
+          <w:numId w:val="2"/>
+        </w:numPr>
+      </w:pPr>
+      <w:r>
+        <w:t>Tune scan data collection framework</w:t>
+      </w:r>
+    </w:p>
+    <w:p>
+      <w:pPr>
+        <w:pStyle w:val="ListParagraph"/>
+        <w:numPr>
+          <w:ilvl w:val="0"/>
+          <w:numId w:val="2"/>
+        </w:numPr>
+      </w:pPr>
+      <w:r>
+        <w:t>VRUMER code</w:t>
       </w:r>
       <w:bookmarkStart w:id="0" w:name="_GoBack"/>
       <w:bookmarkEnd w:id="0"/>
@@ -554,748 +1432,6 @@
       <w:pPr>
         <w:pStyle w:val="ListParagraph"/>
         <w:numPr>
-          <w:ilvl w:val="0"/>
-          <w:numId w:val="1"/>
-        </w:numPr>
-      </w:pPr>
-      <w:r>
-        <w:t>Steering Correction</w:t>
-      </w:r>
-    </w:p>
-    <w:p>
-      <w:pPr>
-        <w:pStyle w:val="ListParagraph"/>
-        <w:numPr>
-          <w:ilvl w:val="1"/>
-          <w:numId w:val="1"/>
-        </w:numPr>
-        <w:rPr>
-          <w:color w:val="BFBFBF" w:themeColor="background1" w:themeShade="BF"/>
-        </w:rPr>
-      </w:pPr>
-      <w:r>
-        <w:rPr>
-          <w:color w:val="BFBFBF" w:themeColor="background1" w:themeShade="BF"/>
-        </w:rPr>
-        <w:t>Justification</w:t>
-      </w:r>
-    </w:p>
-    <w:p>
-      <w:pPr>
-        <w:pStyle w:val="ListParagraph"/>
-        <w:numPr>
-          <w:ilvl w:val="1"/>
-          <w:numId w:val="1"/>
-        </w:numPr>
-      </w:pPr>
-      <w:r>
-        <w:t>Summary: UMER realignment</w:t>
-      </w:r>
-    </w:p>
-    <w:p>
-      <w:pPr>
-        <w:pStyle w:val="ListParagraph"/>
-        <w:numPr>
-          <w:ilvl w:val="1"/>
-          <w:numId w:val="1"/>
-        </w:numPr>
-        <w:rPr>
-          <w:color w:val="BFBFBF" w:themeColor="background1" w:themeShade="BF"/>
-        </w:rPr>
-      </w:pPr>
-      <w:r>
-        <w:rPr>
-          <w:color w:val="BFBFBF" w:themeColor="background1" w:themeShade="BF"/>
-        </w:rPr>
-        <w:t>VRUMER study for convergent steering algorithm</w:t>
-      </w:r>
-    </w:p>
-    <w:p>
-      <w:pPr>
-        <w:pStyle w:val="ListParagraph"/>
-        <w:numPr>
-          <w:ilvl w:val="2"/>
-          <w:numId w:val="1"/>
-        </w:numPr>
-        <w:rPr>
-          <w:color w:val="BFBFBF" w:themeColor="background1" w:themeShade="BF"/>
-        </w:rPr>
-      </w:pPr>
-      <w:r>
-        <w:rPr>
-          <w:color w:val="BFBFBF" w:themeColor="background1" w:themeShade="BF"/>
-        </w:rPr>
-        <w:t>Horizontal [UMER tech note]</w:t>
-      </w:r>
-    </w:p>
-    <w:p>
-      <w:pPr>
-        <w:pStyle w:val="ListParagraph"/>
-        <w:numPr>
-          <w:ilvl w:val="2"/>
-          <w:numId w:val="1"/>
-        </w:numPr>
-        <w:rPr>
-          <w:color w:val="BFBFBF" w:themeColor="background1" w:themeShade="BF"/>
-        </w:rPr>
-      </w:pPr>
-      <w:r>
-        <w:rPr>
-          <w:color w:val="BFBFBF" w:themeColor="background1" w:themeShade="BF"/>
-        </w:rPr>
-        <w:t>Vertical</w:t>
-      </w:r>
-    </w:p>
-    <w:p>
-      <w:pPr>
-        <w:pStyle w:val="ListParagraph"/>
-        <w:numPr>
-          <w:ilvl w:val="3"/>
-          <w:numId w:val="1"/>
-        </w:numPr>
-      </w:pPr>
-      <w:r>
-        <w:lastRenderedPageBreak/>
-        <w:t xml:space="preserve">SSV </w:t>
-      </w:r>
-      <w:proofErr w:type="spellStart"/>
-      <w:r>
-        <w:t>steerer</w:t>
-      </w:r>
-      <w:proofErr w:type="spellEnd"/>
-      <w:r>
-        <w:t xml:space="preserve"> upgrade</w:t>
-      </w:r>
-    </w:p>
-    <w:p>
-      <w:pPr>
-        <w:pStyle w:val="ListParagraph"/>
-        <w:numPr>
-          <w:ilvl w:val="4"/>
-          <w:numId w:val="1"/>
-        </w:numPr>
-      </w:pPr>
-      <w:r>
-        <w:t>Rotating Coil measurement</w:t>
-      </w:r>
-    </w:p>
-    <w:p>
-      <w:pPr>
-        <w:pStyle w:val="ListParagraph"/>
-        <w:numPr>
-          <w:ilvl w:val="1"/>
-          <w:numId w:val="1"/>
-        </w:numPr>
-        <w:rPr>
-          <w:strike/>
-          <w:color w:val="FF0000"/>
-        </w:rPr>
-      </w:pPr>
-      <w:r>
-        <w:rPr>
-          <w:strike/>
-          <w:color w:val="FF0000"/>
-        </w:rPr>
-        <w:t>Response matrix with VRUMER?</w:t>
-      </w:r>
-    </w:p>
-    <w:p>
-      <w:pPr>
-        <w:pStyle w:val="ListParagraph"/>
-        <w:numPr>
-          <w:ilvl w:val="1"/>
-          <w:numId w:val="1"/>
-        </w:numPr>
-        <w:rPr>
-          <w:color w:val="BFBFBF" w:themeColor="background1" w:themeShade="BF"/>
-        </w:rPr>
-      </w:pPr>
-      <w:r>
-        <w:rPr>
-          <w:color w:val="BFBFBF" w:themeColor="background1" w:themeShade="BF"/>
-        </w:rPr>
-        <w:t>Steering algorithms and procedure</w:t>
-      </w:r>
-      <w:r>
-        <w:rPr>
-          <w:color w:val="BFBFBF" w:themeColor="background1" w:themeShade="BF"/>
-        </w:rPr>
-        <w:t xml:space="preserve"> [UMER tech note]</w:t>
-      </w:r>
-    </w:p>
-    <w:p>
-      <w:pPr>
-        <w:pStyle w:val="ListParagraph"/>
-        <w:numPr>
-          <w:ilvl w:val="2"/>
-          <w:numId w:val="1"/>
-        </w:numPr>
-      </w:pPr>
-      <w:r>
-        <w:t xml:space="preserve">Injection and closing ring (2D scans): brute force vs. gradient descent. </w:t>
-      </w:r>
-    </w:p>
-    <w:p>
-      <w:pPr>
-        <w:pStyle w:val="ListParagraph"/>
-        <w:numPr>
-          <w:ilvl w:val="1"/>
-          <w:numId w:val="1"/>
-        </w:numPr>
-      </w:pPr>
-      <w:r>
-        <w:t>Experimental results</w:t>
-      </w:r>
-      <w:r>
-        <w:t xml:space="preserve"> (need to update w/ factor of 2) </w:t>
-      </w:r>
-    </w:p>
-    <w:p>
-      <w:pPr>
-        <w:pStyle w:val="ListParagraph"/>
-        <w:numPr>
-          <w:ilvl w:val="1"/>
-          <w:numId w:val="1"/>
-        </w:numPr>
-      </w:pPr>
-      <w:r>
-        <w:t>Continued work: Helmholtz coils</w:t>
-      </w:r>
-    </w:p>
-    <w:p>
-      <w:pPr>
-        <w:pStyle w:val="ListParagraph"/>
-        <w:numPr>
-          <w:ilvl w:val="0"/>
-          <w:numId w:val="1"/>
-        </w:numPr>
-      </w:pPr>
-      <w:r>
-        <w:t>Quasi-integrable Octupole Lattice</w:t>
-      </w:r>
-    </w:p>
-    <w:p>
-      <w:pPr>
-        <w:pStyle w:val="ListParagraph"/>
-        <w:numPr>
-          <w:ilvl w:val="1"/>
-          <w:numId w:val="1"/>
-        </w:numPr>
-      </w:pPr>
-      <w:r>
-        <w:t>Toy Model</w:t>
-      </w:r>
-    </w:p>
-    <w:p>
-      <w:pPr>
-        <w:pStyle w:val="ListParagraph"/>
-        <w:numPr>
-          <w:ilvl w:val="2"/>
-          <w:numId w:val="1"/>
-        </w:numPr>
-      </w:pPr>
-      <w:r>
-        <w:t>Frequency Map Analysis</w:t>
-      </w:r>
-      <w:r>
-        <w:t xml:space="preserve"> [FNAL summary note]</w:t>
-      </w:r>
-    </w:p>
-    <w:p>
-      <w:pPr>
-        <w:pStyle w:val="ListParagraph"/>
-        <w:numPr>
-          <w:ilvl w:val="2"/>
-          <w:numId w:val="1"/>
-        </w:numPr>
-      </w:pPr>
-      <w:r>
-        <w:t>Halo Mitigation</w:t>
-      </w:r>
-      <w:r>
-        <w:t xml:space="preserve"> [early simulations, ‘14]</w:t>
-      </w:r>
-    </w:p>
-    <w:p>
-      <w:pPr>
-        <w:pStyle w:val="ListParagraph"/>
-        <w:numPr>
-          <w:ilvl w:val="2"/>
-          <w:numId w:val="1"/>
-        </w:numPr>
-        <w:rPr>
-          <w:color w:val="FF0000"/>
-        </w:rPr>
-      </w:pPr>
-      <w:r>
-        <w:rPr>
-          <w:color w:val="FF0000"/>
-        </w:rPr>
-        <w:t>Invariant tracking [Did I do this?]</w:t>
-      </w:r>
-    </w:p>
-    <w:p>
-      <w:pPr>
-        <w:pStyle w:val="ListParagraph"/>
-        <w:numPr>
-          <w:ilvl w:val="2"/>
-          <w:numId w:val="1"/>
-        </w:numPr>
-      </w:pPr>
-      <w:r>
-        <w:t xml:space="preserve">Error analysis </w:t>
-      </w:r>
-    </w:p>
-    <w:p>
-      <w:pPr>
-        <w:pStyle w:val="ListParagraph"/>
-        <w:numPr>
-          <w:ilvl w:val="3"/>
-          <w:numId w:val="1"/>
-        </w:numPr>
-        <w:rPr>
-          <w:color w:val="BFBFBF" w:themeColor="background1" w:themeShade="BF"/>
-        </w:rPr>
-      </w:pPr>
-      <w:r>
-        <w:rPr>
-          <w:color w:val="BFBFBF" w:themeColor="background1" w:themeShade="BF"/>
-        </w:rPr>
-        <w:t>Steering</w:t>
-      </w:r>
-    </w:p>
-    <w:p>
-      <w:pPr>
-        <w:pStyle w:val="ListParagraph"/>
-        <w:numPr>
-          <w:ilvl w:val="3"/>
-          <w:numId w:val="1"/>
-        </w:numPr>
-      </w:pPr>
-      <w:r>
-        <w:t>Beta function, phase error</w:t>
-      </w:r>
-    </w:p>
-    <w:p>
-      <w:pPr>
-        <w:pStyle w:val="ListParagraph"/>
-        <w:numPr>
-          <w:ilvl w:val="3"/>
-          <w:numId w:val="1"/>
-        </w:numPr>
-      </w:pPr>
-      <w:r>
-        <w:t>Space Charge</w:t>
-      </w:r>
-    </w:p>
-    <w:p>
-      <w:pPr>
-        <w:pStyle w:val="ListParagraph"/>
-        <w:numPr>
-          <w:ilvl w:val="1"/>
-          <w:numId w:val="1"/>
-        </w:numPr>
-      </w:pPr>
-      <w:r>
-        <w:t>Matching w/ Elegant, WARP [NAPAC paper]</w:t>
-      </w:r>
-    </w:p>
-    <w:p>
-      <w:pPr>
-        <w:pStyle w:val="ListParagraph"/>
-        <w:numPr>
-          <w:ilvl w:val="2"/>
-          <w:numId w:val="1"/>
-        </w:numPr>
-      </w:pPr>
-      <w:r>
-        <w:t>Different Edge-focusing models; effect of edge focusing in match</w:t>
-      </w:r>
-    </w:p>
-    <w:p>
-      <w:pPr>
-        <w:pStyle w:val="ListParagraph"/>
-        <w:numPr>
-          <w:ilvl w:val="2"/>
-          <w:numId w:val="1"/>
-        </w:numPr>
-      </w:pPr>
-      <w:r>
-        <w:t>Approach to empirical matching</w:t>
-      </w:r>
-    </w:p>
-    <w:p>
-      <w:pPr>
-        <w:pStyle w:val="ListParagraph"/>
-        <w:numPr>
-          <w:ilvl w:val="2"/>
-          <w:numId w:val="1"/>
-        </w:numPr>
-      </w:pPr>
-      <w:r>
-        <w:t>Show possible match for beam (Elegant)</w:t>
-      </w:r>
-    </w:p>
-    <w:p>
-      <w:pPr>
-        <w:pStyle w:val="ListParagraph"/>
-        <w:numPr>
-          <w:ilvl w:val="2"/>
-          <w:numId w:val="1"/>
-        </w:numPr>
-        <w:rPr>
-          <w:color w:val="FF0000"/>
-        </w:rPr>
-      </w:pPr>
-      <w:r>
-        <w:rPr>
-          <w:color w:val="FF0000"/>
-        </w:rPr>
-        <w:t>Show match in WARP</w:t>
-      </w:r>
-    </w:p>
-    <w:p>
-      <w:pPr>
-        <w:pStyle w:val="ListParagraph"/>
-        <w:numPr>
-          <w:ilvl w:val="3"/>
-          <w:numId w:val="1"/>
-        </w:numPr>
-        <w:rPr>
-          <w:color w:val="FF0000"/>
-        </w:rPr>
-      </w:pPr>
-      <w:r>
-        <w:rPr>
-          <w:color w:val="FF0000"/>
-        </w:rPr>
-        <w:t>Dipole edge focusing; Possible experimental bench-marking (</w:t>
-      </w:r>
-      <w:proofErr w:type="spellStart"/>
-      <w:r>
-        <w:rPr>
-          <w:color w:val="FF0000"/>
-        </w:rPr>
-        <w:t>Levon</w:t>
-      </w:r>
-      <w:proofErr w:type="spellEnd"/>
-      <w:r>
-        <w:rPr>
-          <w:color w:val="FF0000"/>
-        </w:rPr>
-        <w:t>)</w:t>
-      </w:r>
-    </w:p>
-    <w:p>
-      <w:pPr>
-        <w:pStyle w:val="ListParagraph"/>
-        <w:numPr>
-          <w:ilvl w:val="2"/>
-          <w:numId w:val="1"/>
-        </w:numPr>
-        <w:rPr>
-          <w:color w:val="000000" w:themeColor="text1"/>
-        </w:rPr>
-      </w:pPr>
-      <w:r>
-        <w:rPr>
-          <w:color w:val="000000" w:themeColor="text1"/>
-        </w:rPr>
-        <w:t>Mention solenoid focusing [FNAL visit]</w:t>
-      </w:r>
-    </w:p>
-    <w:p>
-      <w:pPr>
-        <w:pStyle w:val="ListParagraph"/>
-        <w:numPr>
-          <w:ilvl w:val="2"/>
-          <w:numId w:val="1"/>
-        </w:numPr>
-        <w:rPr>
-          <w:color w:val="000000" w:themeColor="text1"/>
-        </w:rPr>
-      </w:pPr>
-      <w:r>
-        <w:rPr>
-          <w:color w:val="000000" w:themeColor="text1"/>
-        </w:rPr>
-        <w:t xml:space="preserve">Error analysis: </w:t>
-      </w:r>
-      <w:r>
-        <w:rPr>
-          <w:color w:val="000000" w:themeColor="text1"/>
-        </w:rPr>
-        <w:t>Sensitivity to quadrupole errors</w:t>
-      </w:r>
-    </w:p>
-    <w:p>
-      <w:pPr>
-        <w:pStyle w:val="ListParagraph"/>
-        <w:numPr>
-          <w:ilvl w:val="2"/>
-          <w:numId w:val="1"/>
-        </w:numPr>
-        <w:rPr>
-          <w:color w:val="FF0000"/>
-        </w:rPr>
-      </w:pPr>
-      <w:r>
-        <w:rPr>
-          <w:color w:val="FF0000"/>
-        </w:rPr>
-        <w:t>Comment on dispersion; chromaticity</w:t>
-      </w:r>
-    </w:p>
-    <w:p>
-      <w:pPr>
-        <w:pStyle w:val="ListParagraph"/>
-        <w:numPr>
-          <w:ilvl w:val="2"/>
-          <w:numId w:val="1"/>
-        </w:numPr>
-        <w:rPr>
-          <w:color w:val="FF0000"/>
-        </w:rPr>
-      </w:pPr>
-      <w:r>
-        <w:rPr>
-          <w:color w:val="FF0000"/>
-        </w:rPr>
-        <w:t>Comment on space charge effects</w:t>
-      </w:r>
-    </w:p>
-    <w:p>
-      <w:pPr>
-        <w:pStyle w:val="ListParagraph"/>
-        <w:numPr>
-          <w:ilvl w:val="1"/>
-          <w:numId w:val="1"/>
-        </w:numPr>
-        <w:rPr>
-          <w:color w:val="FF0000"/>
-        </w:rPr>
-      </w:pPr>
-      <w:r>
-        <w:rPr>
-          <w:color w:val="FF0000"/>
-        </w:rPr>
-        <w:t xml:space="preserve">PIC simulation of </w:t>
-      </w:r>
-      <w:r>
-        <w:rPr>
-          <w:color w:val="FF0000"/>
-        </w:rPr>
-        <w:t xml:space="preserve">full </w:t>
-      </w:r>
-      <w:r>
-        <w:rPr>
-          <w:color w:val="FF0000"/>
-        </w:rPr>
-        <w:t>planned experiment</w:t>
-      </w:r>
-    </w:p>
-    <w:p>
-      <w:pPr>
-        <w:pStyle w:val="ListParagraph"/>
-        <w:numPr>
-          <w:ilvl w:val="1"/>
-          <w:numId w:val="1"/>
-        </w:numPr>
-      </w:pPr>
-      <w:r>
-        <w:t>Experimental Plans</w:t>
-      </w:r>
-    </w:p>
-    <w:p>
-      <w:pPr>
-        <w:pStyle w:val="ListParagraph"/>
-        <w:numPr>
-          <w:ilvl w:val="2"/>
-          <w:numId w:val="1"/>
-        </w:numPr>
-      </w:pPr>
-      <w:r>
-        <w:t>Magnet mount, magnet lay-out (approximating 1/beta^3)</w:t>
-      </w:r>
-    </w:p>
-    <w:p>
-      <w:pPr>
-        <w:pStyle w:val="ListParagraph"/>
-        <w:numPr>
-          <w:ilvl w:val="1"/>
-          <w:numId w:val="1"/>
-        </w:numPr>
-      </w:pPr>
-      <w:r>
-        <w:t>Comment on high space charge (Lund’s class)</w:t>
-      </w:r>
-    </w:p>
-    <w:p>
-      <w:pPr>
-        <w:pStyle w:val="ListParagraph"/>
-        <w:numPr>
-          <w:ilvl w:val="0"/>
-          <w:numId w:val="1"/>
-        </w:numPr>
-      </w:pPr>
-      <w:r>
-        <w:t>N4 octupole lattice [HB paper]</w:t>
-      </w:r>
-    </w:p>
-    <w:p>
-      <w:pPr>
-        <w:pStyle w:val="ListParagraph"/>
-        <w:numPr>
-          <w:ilvl w:val="1"/>
-          <w:numId w:val="1"/>
-        </w:numPr>
-      </w:pPr>
-      <w:r>
-        <w:t>Simulations</w:t>
-      </w:r>
-    </w:p>
-    <w:p>
-      <w:pPr>
-        <w:pStyle w:val="ListParagraph"/>
-        <w:numPr>
-          <w:ilvl w:val="2"/>
-          <w:numId w:val="1"/>
-        </w:numPr>
-      </w:pPr>
-      <w:r>
-        <w:t>Invariant tracking</w:t>
-      </w:r>
-    </w:p>
-    <w:p>
-      <w:pPr>
-        <w:pStyle w:val="ListParagraph"/>
-        <w:numPr>
-          <w:ilvl w:val="2"/>
-          <w:numId w:val="1"/>
-        </w:numPr>
-      </w:pPr>
-      <w:r>
-        <w:t>Frequency map analysis [old research update]</w:t>
-      </w:r>
-    </w:p>
-    <w:p>
-      <w:pPr>
-        <w:pStyle w:val="ListParagraph"/>
-        <w:numPr>
-          <w:ilvl w:val="2"/>
-          <w:numId w:val="1"/>
-        </w:numPr>
-        <w:rPr>
-          <w:color w:val="000000" w:themeColor="text1"/>
-        </w:rPr>
-      </w:pPr>
-      <w:r>
-        <w:rPr>
-          <w:color w:val="000000" w:themeColor="text1"/>
-        </w:rPr>
-        <w:t>Halo Mitigation [UMER DOE renewal]</w:t>
-      </w:r>
-    </w:p>
-    <w:p>
-      <w:pPr>
-        <w:pStyle w:val="ListParagraph"/>
-        <w:numPr>
-          <w:ilvl w:val="1"/>
-          <w:numId w:val="1"/>
-        </w:numPr>
-      </w:pPr>
-      <w:r>
-        <w:t>Experiments</w:t>
-      </w:r>
-    </w:p>
-    <w:p>
-      <w:pPr>
-        <w:pStyle w:val="ListParagraph"/>
-        <w:numPr>
-          <w:ilvl w:val="2"/>
-          <w:numId w:val="1"/>
-        </w:numPr>
-      </w:pPr>
-      <w:r>
-        <w:t>Compare tune scan simulation + experiment</w:t>
-      </w:r>
-    </w:p>
-    <w:p>
-      <w:pPr>
-        <w:pStyle w:val="ListParagraph"/>
-        <w:numPr>
-          <w:ilvl w:val="2"/>
-          <w:numId w:val="1"/>
-        </w:numPr>
-        <w:rPr>
-          <w:color w:val="FF0000"/>
-        </w:rPr>
-      </w:pPr>
-      <w:r>
-        <w:rPr>
-          <w:color w:val="FF0000"/>
-        </w:rPr>
-        <w:t>Update tune map</w:t>
-      </w:r>
-    </w:p>
-    <w:p>
-      <w:pPr>
-        <w:pStyle w:val="ListParagraph"/>
-        <w:numPr>
-          <w:ilvl w:val="0"/>
-          <w:numId w:val="1"/>
-        </w:numPr>
-      </w:pPr>
-      <w:r>
-        <w:t>Future work</w:t>
-      </w:r>
-    </w:p>
-    <w:p>
-      <w:pPr>
-        <w:pStyle w:val="ListParagraph"/>
-        <w:numPr>
-          <w:ilvl w:val="1"/>
-          <w:numId w:val="1"/>
-        </w:numPr>
-      </w:pPr>
-      <w:r>
-        <w:t>NLO experiments</w:t>
-      </w:r>
-    </w:p>
-    <w:p>
-      <w:pPr>
-        <w:pStyle w:val="ListParagraph"/>
-        <w:numPr>
-          <w:ilvl w:val="1"/>
-          <w:numId w:val="1"/>
-        </w:numPr>
-      </w:pPr>
-      <w:r>
-        <w:t>Extraction Section</w:t>
-      </w:r>
-      <w:r>
-        <w:t xml:space="preserve"> Design</w:t>
-      </w:r>
-      <w:r>
-        <w:t xml:space="preserve"> [Report written]</w:t>
-      </w:r>
-    </w:p>
-    <w:p>
-      <w:pPr>
-        <w:pStyle w:val="ListParagraph"/>
-        <w:numPr>
-          <w:ilvl w:val="0"/>
-          <w:numId w:val="1"/>
-        </w:numPr>
-      </w:pPr>
-      <w:r>
-        <w:t>Appendices</w:t>
-      </w:r>
-    </w:p>
-    <w:p>
-      <w:pPr>
-        <w:pStyle w:val="ListParagraph"/>
-        <w:numPr>
           <w:ilvl w:val="1"/>
           <w:numId w:val="1"/>
         </w:numPr>
@@ -1331,7 +1467,6 @@
         </w:numPr>
       </w:pPr>
       <w:r>
-        <w:lastRenderedPageBreak/>
         <w:t>Tune scan software</w:t>
       </w:r>
     </w:p>
@@ -1805,6 +1940,95 @@
 <file path=word/numbering.xml><?xml version="1.0" encoding="utf-8"?>
 <w:numbering xmlns:wpc="http://schemas.microsoft.com/office/word/2010/wordprocessingCanvas" xmlns:mc="http://schemas.openxmlformats.org/markup-compatibility/2006" xmlns:o="urn:schemas-microsoft-com:office:office" xmlns:r="http://schemas.openxmlformats.org/officeDocument/2006/relationships" xmlns:m="http://schemas.openxmlformats.org/officeDocument/2006/math" xmlns:v="urn:schemas-microsoft-com:vml" xmlns:wp14="http://schemas.microsoft.com/office/word/2010/wordprocessingDrawing" xmlns:wp="http://schemas.openxmlformats.org/drawingml/2006/wordprocessingDrawing" xmlns:w10="urn:schemas-microsoft-com:office:word" xmlns:w="http://schemas.openxmlformats.org/wordprocessingml/2006/main" xmlns:w14="http://schemas.microsoft.com/office/word/2010/wordml" xmlns:wpg="http://schemas.microsoft.com/office/word/2010/wordprocessingGroup" xmlns:wpi="http://schemas.microsoft.com/office/word/2010/wordprocessingInk" xmlns:wne="http://schemas.microsoft.com/office/word/2006/wordml" xmlns:wps="http://schemas.microsoft.com/office/word/2010/wordprocessingShape" mc:Ignorable="w14 wp14">
   <w:abstractNum w:abstractNumId="0">
+    <w:nsid w:val="210A2FBF"/>
+    <w:multiLevelType w:val="hybridMultilevel"/>
+    <w:tmpl w:val="F114277E"/>
+    <w:lvl w:ilvl="0" w:tplc="87400F44">
+      <w:start w:val="1"/>
+      <w:numFmt w:val="upperLetter"/>
+      <w:lvlText w:val="%1."/>
+      <w:lvlJc w:val="left"/>
+      <w:pPr>
+        <w:ind w:left="1080" w:hanging="360"/>
+      </w:pPr>
+      <w:rPr>
+        <w:rFonts w:hint="default"/>
+      </w:rPr>
+    </w:lvl>
+    <w:lvl w:ilvl="1" w:tplc="04090019" w:tentative="1">
+      <w:start w:val="1"/>
+      <w:numFmt w:val="lowerLetter"/>
+      <w:lvlText w:val="%2."/>
+      <w:lvlJc w:val="left"/>
+      <w:pPr>
+        <w:ind w:left="1800" w:hanging="360"/>
+      </w:pPr>
+    </w:lvl>
+    <w:lvl w:ilvl="2" w:tplc="0409001B" w:tentative="1">
+      <w:start w:val="1"/>
+      <w:numFmt w:val="lowerRoman"/>
+      <w:lvlText w:val="%3."/>
+      <w:lvlJc w:val="right"/>
+      <w:pPr>
+        <w:ind w:left="2520" w:hanging="180"/>
+      </w:pPr>
+    </w:lvl>
+    <w:lvl w:ilvl="3" w:tplc="0409000F" w:tentative="1">
+      <w:start w:val="1"/>
+      <w:numFmt w:val="decimal"/>
+      <w:lvlText w:val="%4."/>
+      <w:lvlJc w:val="left"/>
+      <w:pPr>
+        <w:ind w:left="3240" w:hanging="360"/>
+      </w:pPr>
+    </w:lvl>
+    <w:lvl w:ilvl="4" w:tplc="04090019" w:tentative="1">
+      <w:start w:val="1"/>
+      <w:numFmt w:val="lowerLetter"/>
+      <w:lvlText w:val="%5."/>
+      <w:lvlJc w:val="left"/>
+      <w:pPr>
+        <w:ind w:left="3960" w:hanging="360"/>
+      </w:pPr>
+    </w:lvl>
+    <w:lvl w:ilvl="5" w:tplc="0409001B" w:tentative="1">
+      <w:start w:val="1"/>
+      <w:numFmt w:val="lowerRoman"/>
+      <w:lvlText w:val="%6."/>
+      <w:lvlJc w:val="right"/>
+      <w:pPr>
+        <w:ind w:left="4680" w:hanging="180"/>
+      </w:pPr>
+    </w:lvl>
+    <w:lvl w:ilvl="6" w:tplc="0409000F" w:tentative="1">
+      <w:start w:val="1"/>
+      <w:numFmt w:val="decimal"/>
+      <w:lvlText w:val="%7."/>
+      <w:lvlJc w:val="left"/>
+      <w:pPr>
+        <w:ind w:left="5400" w:hanging="360"/>
+      </w:pPr>
+    </w:lvl>
+    <w:lvl w:ilvl="7" w:tplc="04090019" w:tentative="1">
+      <w:start w:val="1"/>
+      <w:numFmt w:val="lowerLetter"/>
+      <w:lvlText w:val="%8."/>
+      <w:lvlJc w:val="left"/>
+      <w:pPr>
+        <w:ind w:left="6120" w:hanging="360"/>
+      </w:pPr>
+    </w:lvl>
+    <w:lvl w:ilvl="8" w:tplc="0409001B" w:tentative="1">
+      <w:start w:val="1"/>
+      <w:numFmt w:val="lowerRoman"/>
+      <w:lvlText w:val="%9."/>
+      <w:lvlJc w:val="right"/>
+      <w:pPr>
+        <w:ind w:left="6840" w:hanging="180"/>
+      </w:pPr>
+    </w:lvl>
+  </w:abstractNum>
+  <w:abstractNum w:abstractNumId="1">
     <w:nsid w:val="455C1D56"/>
     <w:multiLevelType w:val="hybridMultilevel"/>
     <w:tmpl w:val="A9DCD4CE"/>
@@ -1894,6 +2118,9 @@
     </w:lvl>
   </w:abstractNum>
   <w:num w:numId="1">
+    <w:abstractNumId w:val="1"/>
+  </w:num>
+  <w:num w:numId="2">
     <w:abstractNumId w:val="0"/>
   </w:num>
 </w:numbering>
@@ -2594,7 +2821,7 @@
   <a:extraClrSchemeLst/>
   <a:extLst>
     <a:ext uri="{05A4C25C-085E-4340-85A3-A5531E510DB2}">
-      <thm15:themeFamily xmlns:thm15="http://schemas.microsoft.com/office/thememl/2012/main" xmlns="" name="Office Theme" id="{62F939B6-93AF-4DB8-9C6B-D6C7DFDC589F}" vid="{4A3C46E8-61CC-4603-A589-7422A47A8E4A}"/>
+      <thm15:themeFamily xmlns="" xmlns:thm15="http://schemas.microsoft.com/office/thememl/2012/main" name="Office Theme" id="{62F939B6-93AF-4DB8-9C6B-D6C7DFDC589F}" vid="{4A3C46E8-61CC-4603-A589-7422A47A8E4A}"/>
     </a:ext>
   </a:extLst>
 </a:theme>

</xml_diff>